<commit_message>
controller for bmw 520d
</commit_message>
<xml_diff>
--- a/U6366102_Design_project_report.docx
+++ b/U6366102_Design_project_report.docx
@@ -30,8 +30,9 @@
                 <w:lang w:val="en-AU"/>
               </w:rPr>
             </w:pPr>
-            <w:bookmarkStart w:id="0" w:name="bm_InfoBlock" w:colFirst="1" w:colLast="1"/>
-            <w:bookmarkStart w:id="1" w:name="_Toc522880380"/>
+            <w:bookmarkStart w:id="0" w:name="_Toc522880380"/>
+            <w:bookmarkStart w:id="1" w:name="bm_InfoBlock" w:colFirst="1" w:colLast="1"/>
+            <w:bookmarkStart w:id="2" w:name="_Toc524190486"/>
             <w:r>
               <w:rPr>
                 <w:b/>
@@ -40,7 +41,7 @@
                 <w:szCs w:val="36"/>
                 <w:lang w:val="en-AU"/>
               </w:rPr>
-              <w:t xml:space="preserve">LAB REPORT </w:t>
+              <w:t xml:space="preserve">DESIGN PROJECT </w:t>
             </w:r>
             <w:r>
               <w:rPr>
@@ -50,9 +51,20 @@
                 <w:szCs w:val="36"/>
                 <w:lang w:val="en-AU"/>
               </w:rPr>
+              <w:t xml:space="preserve">REPORT </w:t>
+            </w:r>
+            <w:r>
+              <w:rPr>
+                <w:b/>
+                <w:spacing w:val="60"/>
+                <w:sz w:val="36"/>
+                <w:szCs w:val="36"/>
+                <w:lang w:val="en-AU"/>
+              </w:rPr>
               <w:t>COVER SHEET</w:t>
             </w:r>
-            <w:bookmarkEnd w:id="1"/>
+            <w:bookmarkEnd w:id="0"/>
+            <w:bookmarkEnd w:id="2"/>
           </w:p>
         </w:tc>
         <w:tc>
@@ -77,7 +89,8 @@
               </w:rPr>
               <w:br/>
             </w:r>
-            <w:bookmarkStart w:id="2" w:name="_Toc522880381"/>
+            <w:bookmarkStart w:id="3" w:name="_Toc522880381"/>
+            <w:bookmarkStart w:id="4" w:name="_Toc524190487"/>
             <w:r>
               <w:rPr>
                 <w:rStyle w:val="SubtleEmphasis"/>
@@ -102,7 +115,7 @@
               <w:br/>
               <w:t>Australian National University</w:t>
             </w:r>
-            <w:bookmarkStart w:id="3" w:name="bm_YourAddress"/>
+            <w:bookmarkStart w:id="5" w:name="bm_YourAddress"/>
             <w:r>
               <w:rPr>
                 <w:rStyle w:val="SubtleEmphasis"/>
@@ -140,7 +153,7 @@
               </w:rPr>
               <w:t xml:space="preserve"> 0200 Australia</w:t>
             </w:r>
-            <w:bookmarkEnd w:id="3"/>
+            <w:bookmarkEnd w:id="5"/>
             <w:r>
               <w:rPr>
                 <w:rStyle w:val="SubtleEmphasis"/>
@@ -156,7 +169,8 @@
               </w:rPr>
               <w:t>www.anu.edu.au</w:t>
             </w:r>
-            <w:bookmarkEnd w:id="2"/>
+            <w:bookmarkEnd w:id="3"/>
+            <w:bookmarkEnd w:id="4"/>
             <w:r>
               <w:rPr>
                 <w:rStyle w:val="SubtleEmphasis"/>
@@ -177,8 +191,9 @@
                 <w:lang w:val="en-AU"/>
               </w:rPr>
             </w:pPr>
-            <w:bookmarkStart w:id="4" w:name="bm_Telephone"/>
-            <w:bookmarkStart w:id="5" w:name="_Toc522880382"/>
+            <w:bookmarkStart w:id="6" w:name="bm_Telephone"/>
+            <w:bookmarkStart w:id="7" w:name="_Toc522880382"/>
+            <w:bookmarkStart w:id="8" w:name="_Toc524190488"/>
             <w:r>
               <w:rPr>
                 <w:rStyle w:val="SubtleEmphasis"/>
@@ -187,7 +202,7 @@
               </w:rPr>
               <w:t xml:space="preserve">+61 2 6125 </w:t>
             </w:r>
-            <w:bookmarkEnd w:id="4"/>
+            <w:bookmarkEnd w:id="6"/>
             <w:r>
               <w:rPr>
                 <w:rStyle w:val="SubtleEmphasis"/>
@@ -196,7 +211,8 @@
               </w:rPr>
               <w:t>5254</w:t>
             </w:r>
-            <w:bookmarkEnd w:id="5"/>
+            <w:bookmarkEnd w:id="7"/>
+            <w:bookmarkEnd w:id="8"/>
           </w:p>
         </w:tc>
       </w:tr>
@@ -219,8 +235,9 @@
                 <w:lang w:val="en-AU"/>
               </w:rPr>
             </w:pPr>
-            <w:bookmarkStart w:id="6" w:name="_Toc522880383"/>
-            <w:bookmarkEnd w:id="0"/>
+            <w:bookmarkStart w:id="9" w:name="_Toc522880383"/>
+            <w:bookmarkStart w:id="10" w:name="_Toc524190489"/>
+            <w:bookmarkEnd w:id="1"/>
             <w:r>
               <w:rPr>
                 <w:szCs w:val="20"/>
@@ -258,7 +275,8 @@
               </w:rPr>
               <w:t>. Please do not write your name on this coversheet.</w:t>
             </w:r>
-            <w:bookmarkEnd w:id="6"/>
+            <w:bookmarkEnd w:id="9"/>
+            <w:bookmarkEnd w:id="10"/>
           </w:p>
           <w:p>
             <w:pPr>
@@ -271,7 +289,8 @@
                 <w:lang w:val="en-AU"/>
               </w:rPr>
             </w:pPr>
-            <w:bookmarkStart w:id="7" w:name="_Toc522880384"/>
+            <w:bookmarkStart w:id="11" w:name="_Toc522880384"/>
+            <w:bookmarkStart w:id="12" w:name="_Toc524190490"/>
             <w:r>
               <w:rPr>
                 <w:szCs w:val="20"/>
@@ -279,7 +298,8 @@
               </w:rPr>
               <w:t>This coversheet must be attached to the front of your assessment when submitted in hard copy. If you have elected to submit in hard copy rather than Turnitin, you must provide copies of all references included in the assessment item.</w:t>
             </w:r>
-            <w:bookmarkEnd w:id="7"/>
+            <w:bookmarkEnd w:id="11"/>
+            <w:bookmarkEnd w:id="12"/>
           </w:p>
           <w:p>
             <w:pPr>
@@ -292,7 +312,8 @@
                 <w:lang w:val="en-AU"/>
               </w:rPr>
             </w:pPr>
-            <w:bookmarkStart w:id="8" w:name="_Toc522880385"/>
+            <w:bookmarkStart w:id="13" w:name="_Toc522880385"/>
+            <w:bookmarkStart w:id="14" w:name="_Toc524190491"/>
             <w:r>
               <w:rPr>
                 <w:szCs w:val="20"/>
@@ -300,7 +321,8 @@
               </w:rPr>
               <w:t>All assessment items submitted in hard copy are due at 5pm unless otherwise specified in the course outline.</w:t>
             </w:r>
-            <w:bookmarkEnd w:id="8"/>
+            <w:bookmarkEnd w:id="13"/>
+            <w:bookmarkEnd w:id="14"/>
           </w:p>
         </w:tc>
         <w:tc>
@@ -463,23 +485,7 @@
                 <w:szCs w:val="18"/>
                 <w:lang w:val="en-AU"/>
               </w:rPr>
-              <w:t>ENGN 6</w:t>
-            </w:r>
-            <w:r>
-              <w:rPr>
-                <w:sz w:val="18"/>
-                <w:szCs w:val="18"/>
-                <w:lang w:val="en-AU"/>
-              </w:rPr>
-              <w:t>2</w:t>
-            </w:r>
-            <w:r>
-              <w:rPr>
-                <w:sz w:val="18"/>
-                <w:szCs w:val="18"/>
-                <w:lang w:val="en-AU"/>
-              </w:rPr>
-              <w:t>23</w:t>
+              <w:t>ENGN 6223</w:t>
             </w:r>
           </w:p>
         </w:tc>
@@ -941,39 +947,7 @@
                 <w:szCs w:val="18"/>
                 <w:lang w:val="en-AU"/>
               </w:rPr>
-              <w:t>1</w:t>
-            </w:r>
-            <w:r>
-              <w:rPr>
-                <w:sz w:val="18"/>
-                <w:szCs w:val="18"/>
-                <w:lang w:val="en-AU"/>
-              </w:rPr>
-              <w:t>7</w:t>
-            </w:r>
-            <w:r>
-              <w:rPr>
-                <w:sz w:val="18"/>
-                <w:szCs w:val="18"/>
-                <w:lang w:val="en-AU"/>
-              </w:rPr>
-              <w:t>/0</w:t>
-            </w:r>
-            <w:r>
-              <w:rPr>
-                <w:sz w:val="18"/>
-                <w:szCs w:val="18"/>
-                <w:lang w:val="en-AU"/>
-              </w:rPr>
-              <w:t>9</w:t>
-            </w:r>
-            <w:r>
-              <w:rPr>
-                <w:sz w:val="18"/>
-                <w:szCs w:val="18"/>
-                <w:lang w:val="en-AU"/>
-              </w:rPr>
-              <w:t>/2018</w:t>
+              <w:t>17/09/2018</w:t>
             </w:r>
           </w:p>
         </w:tc>
@@ -1030,23 +1004,7 @@
                 <w:szCs w:val="18"/>
                 <w:lang w:val="en-AU"/>
               </w:rPr>
-              <w:t>/0</w:t>
-            </w:r>
-            <w:r>
-              <w:rPr>
-                <w:sz w:val="18"/>
-                <w:szCs w:val="18"/>
-                <w:lang w:val="en-AU"/>
-              </w:rPr>
-              <w:t>9</w:t>
-            </w:r>
-            <w:r>
-              <w:rPr>
-                <w:sz w:val="18"/>
-                <w:szCs w:val="18"/>
-                <w:lang w:val="en-AU"/>
-              </w:rPr>
-              <w:t>/18</w:t>
+              <w:t>/09/18</w:t>
             </w:r>
           </w:p>
         </w:tc>
@@ -1285,6 +1243,13 @@
     </w:p>
     <w:sdt>
       <w:sdtPr>
+        <w:rPr>
+          <w:rFonts w:ascii="Arial" w:eastAsia="Times New Roman" w:hAnsi="Arial" w:cs="Times New Roman"/>
+          <w:color w:val="auto"/>
+          <w:sz w:val="20"/>
+          <w:szCs w:val="22"/>
+          <w:lang w:bidi="en-US"/>
+        </w:rPr>
         <w:id w:val="-1111894248"/>
         <w:docPartObj>
           <w:docPartGallery w:val="Table of Contents"/>
@@ -1293,14 +1258,9 @@
       </w:sdtPr>
       <w:sdtEndPr>
         <w:rPr>
-          <w:rFonts w:ascii="Arial" w:eastAsia="Times New Roman" w:hAnsi="Arial" w:cs="Times New Roman"/>
           <w:b/>
           <w:bCs/>
           <w:noProof/>
-          <w:color w:val="auto"/>
-          <w:sz w:val="20"/>
-          <w:szCs w:val="22"/>
-          <w:lang w:bidi="en-US"/>
         </w:rPr>
       </w:sdtEndPr>
       <w:sdtContent>
@@ -1326,8 +1286,10 @@
               <w:tab w:val="right" w:leader="dot" w:pos="9016"/>
             </w:tabs>
             <w:rPr>
-              <w:rFonts w:ascii="Helvetica" w:hAnsi="Helvetica" w:cs="Helvetica"/>
+              <w:rFonts w:asciiTheme="minorHAnsi" w:eastAsiaTheme="minorEastAsia" w:hAnsiTheme="minorHAnsi" w:cstheme="minorBidi"/>
               <w:noProof/>
+              <w:sz w:val="22"/>
+              <w:lang w:val="en-IN" w:eastAsia="en-IN" w:bidi="ta-IN"/>
             </w:rPr>
           </w:pPr>
           <w:r>
@@ -1357,19 +1319,7 @@
             </w:rPr>
             <w:fldChar w:fldCharType="separate"/>
           </w:r>
-        </w:p>
-        <w:p>
-          <w:pPr>
-            <w:pStyle w:val="TOC1"/>
-            <w:tabs>
-              <w:tab w:val="right" w:leader="dot" w:pos="9016"/>
-            </w:tabs>
-            <w:rPr>
-              <w:rFonts w:ascii="Helvetica" w:hAnsi="Helvetica" w:cs="Helvetica"/>
-              <w:noProof/>
-            </w:rPr>
-          </w:pPr>
-          <w:hyperlink w:anchor="_Toc522880386" w:history="1">
+          <w:hyperlink w:anchor="_Toc524190492" w:history="1">
             <w:r>
               <w:rPr>
                 <w:rStyle w:val="Hyperlink"/>
@@ -1380,7 +1330,6 @@
             </w:r>
             <w:r>
               <w:rPr>
-                <w:rFonts w:ascii="Helvetica" w:hAnsi="Helvetica" w:cs="Helvetica"/>
                 <w:noProof/>
                 <w:webHidden/>
               </w:rPr>
@@ -1388,7 +1337,6 @@
             </w:r>
             <w:r>
               <w:rPr>
-                <w:rFonts w:ascii="Helvetica" w:hAnsi="Helvetica" w:cs="Helvetica"/>
                 <w:noProof/>
                 <w:webHidden/>
               </w:rPr>
@@ -1396,22 +1344,19 @@
             </w:r>
             <w:r>
               <w:rPr>
-                <w:rFonts w:ascii="Helvetica" w:hAnsi="Helvetica" w:cs="Helvetica"/>
                 <w:noProof/>
                 <w:webHidden/>
               </w:rPr>
-              <w:instrText xml:space="preserve"> PAGEREF _Toc522880386 \h </w:instrText>
-            </w:r>
-            <w:r>
-              <w:rPr>
-                <w:rFonts w:ascii="Helvetica" w:hAnsi="Helvetica" w:cs="Helvetica"/>
+              <w:instrText xml:space="preserve"> PAGEREF _Toc524190492 \h </w:instrText>
+            </w:r>
+            <w:r>
+              <w:rPr>
                 <w:noProof/>
                 <w:webHidden/>
               </w:rPr>
             </w:r>
             <w:r>
               <w:rPr>
-                <w:rFonts w:ascii="Helvetica" w:hAnsi="Helvetica" w:cs="Helvetica"/>
                 <w:noProof/>
                 <w:webHidden/>
               </w:rPr>
@@ -1419,7 +1364,6 @@
             </w:r>
             <w:r>
               <w:rPr>
-                <w:rFonts w:ascii="Helvetica" w:hAnsi="Helvetica" w:cs="Helvetica"/>
                 <w:noProof/>
                 <w:webHidden/>
               </w:rPr>
@@ -1427,7 +1371,6 @@
             </w:r>
             <w:r>
               <w:rPr>
-                <w:rFonts w:ascii="Helvetica" w:hAnsi="Helvetica" w:cs="Helvetica"/>
                 <w:noProof/>
                 <w:webHidden/>
               </w:rPr>
@@ -1442,11 +1385,13 @@
               <w:tab w:val="right" w:leader="dot" w:pos="9016"/>
             </w:tabs>
             <w:rPr>
-              <w:rFonts w:ascii="Helvetica" w:hAnsi="Helvetica" w:cs="Helvetica"/>
+              <w:rFonts w:asciiTheme="minorHAnsi" w:eastAsiaTheme="minorEastAsia" w:hAnsiTheme="minorHAnsi" w:cstheme="minorBidi"/>
               <w:noProof/>
+              <w:sz w:val="22"/>
+              <w:lang w:val="en-IN" w:eastAsia="en-IN" w:bidi="ta-IN"/>
             </w:rPr>
           </w:pPr>
-          <w:hyperlink w:anchor="_Toc522880387" w:history="1">
+          <w:hyperlink w:anchor="_Toc524190493" w:history="1">
             <w:r>
               <w:rPr>
                 <w:rStyle w:val="Hyperlink"/>
@@ -1457,7 +1402,6 @@
             </w:r>
             <w:r>
               <w:rPr>
-                <w:rFonts w:ascii="Helvetica" w:hAnsi="Helvetica" w:cs="Helvetica"/>
                 <w:noProof/>
                 <w:webHidden/>
               </w:rPr>
@@ -1465,7 +1409,6 @@
             </w:r>
             <w:r>
               <w:rPr>
-                <w:rFonts w:ascii="Helvetica" w:hAnsi="Helvetica" w:cs="Helvetica"/>
                 <w:noProof/>
                 <w:webHidden/>
               </w:rPr>
@@ -1473,22 +1416,19 @@
             </w:r>
             <w:r>
               <w:rPr>
-                <w:rFonts w:ascii="Helvetica" w:hAnsi="Helvetica" w:cs="Helvetica"/>
                 <w:noProof/>
                 <w:webHidden/>
               </w:rPr>
-              <w:instrText xml:space="preserve"> PAGEREF _Toc522880387 \h </w:instrText>
-            </w:r>
-            <w:r>
-              <w:rPr>
-                <w:rFonts w:ascii="Helvetica" w:hAnsi="Helvetica" w:cs="Helvetica"/>
+              <w:instrText xml:space="preserve"> PAGEREF _Toc524190493 \h </w:instrText>
+            </w:r>
+            <w:r>
+              <w:rPr>
                 <w:noProof/>
                 <w:webHidden/>
               </w:rPr>
             </w:r>
             <w:r>
               <w:rPr>
-                <w:rFonts w:ascii="Helvetica" w:hAnsi="Helvetica" w:cs="Helvetica"/>
                 <w:noProof/>
                 <w:webHidden/>
               </w:rPr>
@@ -1496,7 +1436,6 @@
             </w:r>
             <w:r>
               <w:rPr>
-                <w:rFonts w:ascii="Helvetica" w:hAnsi="Helvetica" w:cs="Helvetica"/>
                 <w:noProof/>
                 <w:webHidden/>
               </w:rPr>
@@ -1504,7 +1443,6 @@
             </w:r>
             <w:r>
               <w:rPr>
-                <w:rFonts w:ascii="Helvetica" w:hAnsi="Helvetica" w:cs="Helvetica"/>
                 <w:noProof/>
                 <w:webHidden/>
               </w:rPr>
@@ -1519,11 +1457,13 @@
               <w:tab w:val="right" w:leader="dot" w:pos="9016"/>
             </w:tabs>
             <w:rPr>
-              <w:rFonts w:ascii="Helvetica" w:hAnsi="Helvetica" w:cs="Helvetica"/>
+              <w:rFonts w:asciiTheme="minorHAnsi" w:eastAsiaTheme="minorEastAsia" w:hAnsiTheme="minorHAnsi" w:cstheme="minorBidi"/>
               <w:noProof/>
+              <w:sz w:val="22"/>
+              <w:lang w:val="en-IN" w:eastAsia="en-IN" w:bidi="ta-IN"/>
             </w:rPr>
           </w:pPr>
-          <w:hyperlink w:anchor="_Toc522880388" w:history="1">
+          <w:hyperlink w:anchor="_Toc524190494" w:history="1">
             <w:r>
               <w:rPr>
                 <w:rStyle w:val="Hyperlink"/>
@@ -1534,7 +1474,6 @@
             </w:r>
             <w:r>
               <w:rPr>
-                <w:rFonts w:ascii="Helvetica" w:hAnsi="Helvetica" w:cs="Helvetica"/>
                 <w:noProof/>
                 <w:webHidden/>
               </w:rPr>
@@ -1542,7 +1481,6 @@
             </w:r>
             <w:r>
               <w:rPr>
-                <w:rFonts w:ascii="Helvetica" w:hAnsi="Helvetica" w:cs="Helvetica"/>
                 <w:noProof/>
                 <w:webHidden/>
               </w:rPr>
@@ -1550,22 +1488,19 @@
             </w:r>
             <w:r>
               <w:rPr>
-                <w:rFonts w:ascii="Helvetica" w:hAnsi="Helvetica" w:cs="Helvetica"/>
                 <w:noProof/>
                 <w:webHidden/>
               </w:rPr>
-              <w:instrText xml:space="preserve"> PAGEREF _Toc522880388 \h </w:instrText>
-            </w:r>
-            <w:r>
-              <w:rPr>
-                <w:rFonts w:ascii="Helvetica" w:hAnsi="Helvetica" w:cs="Helvetica"/>
+              <w:instrText xml:space="preserve"> PAGEREF _Toc524190494 \h </w:instrText>
+            </w:r>
+            <w:r>
+              <w:rPr>
                 <w:noProof/>
                 <w:webHidden/>
               </w:rPr>
             </w:r>
             <w:r>
               <w:rPr>
-                <w:rFonts w:ascii="Helvetica" w:hAnsi="Helvetica" w:cs="Helvetica"/>
                 <w:noProof/>
                 <w:webHidden/>
               </w:rPr>
@@ -1573,7 +1508,6 @@
             </w:r>
             <w:r>
               <w:rPr>
-                <w:rFonts w:ascii="Helvetica" w:hAnsi="Helvetica" w:cs="Helvetica"/>
                 <w:noProof/>
                 <w:webHidden/>
               </w:rPr>
@@ -1581,7 +1515,6 @@
             </w:r>
             <w:r>
               <w:rPr>
-                <w:rFonts w:ascii="Helvetica" w:hAnsi="Helvetica" w:cs="Helvetica"/>
                 <w:noProof/>
                 <w:webHidden/>
               </w:rPr>
@@ -1596,11 +1529,13 @@
               <w:tab w:val="right" w:leader="dot" w:pos="9016"/>
             </w:tabs>
             <w:rPr>
-              <w:rFonts w:ascii="Helvetica" w:hAnsi="Helvetica" w:cs="Helvetica"/>
+              <w:rFonts w:asciiTheme="minorHAnsi" w:eastAsiaTheme="minorEastAsia" w:hAnsiTheme="minorHAnsi" w:cstheme="minorBidi"/>
               <w:noProof/>
+              <w:sz w:val="22"/>
+              <w:lang w:val="en-IN" w:eastAsia="en-IN" w:bidi="ta-IN"/>
             </w:rPr>
           </w:pPr>
-          <w:hyperlink w:anchor="_Toc522880389" w:history="1">
+          <w:hyperlink w:anchor="_Toc524190495" w:history="1">
             <w:r>
               <w:rPr>
                 <w:rStyle w:val="Hyperlink"/>
@@ -1611,7 +1546,6 @@
             </w:r>
             <w:r>
               <w:rPr>
-                <w:rFonts w:ascii="Helvetica" w:hAnsi="Helvetica" w:cs="Helvetica"/>
                 <w:noProof/>
                 <w:webHidden/>
               </w:rPr>
@@ -1619,7 +1553,6 @@
             </w:r>
             <w:r>
               <w:rPr>
-                <w:rFonts w:ascii="Helvetica" w:hAnsi="Helvetica" w:cs="Helvetica"/>
                 <w:noProof/>
                 <w:webHidden/>
               </w:rPr>
@@ -1627,22 +1560,19 @@
             </w:r>
             <w:r>
               <w:rPr>
-                <w:rFonts w:ascii="Helvetica" w:hAnsi="Helvetica" w:cs="Helvetica"/>
                 <w:noProof/>
                 <w:webHidden/>
               </w:rPr>
-              <w:instrText xml:space="preserve"> PAGEREF _Toc522880389 \h </w:instrText>
-            </w:r>
-            <w:r>
-              <w:rPr>
-                <w:rFonts w:ascii="Helvetica" w:hAnsi="Helvetica" w:cs="Helvetica"/>
+              <w:instrText xml:space="preserve"> PAGEREF _Toc524190495 \h </w:instrText>
+            </w:r>
+            <w:r>
+              <w:rPr>
                 <w:noProof/>
                 <w:webHidden/>
               </w:rPr>
             </w:r>
             <w:r>
               <w:rPr>
-                <w:rFonts w:ascii="Helvetica" w:hAnsi="Helvetica" w:cs="Helvetica"/>
                 <w:noProof/>
                 <w:webHidden/>
               </w:rPr>
@@ -1650,7 +1580,6 @@
             </w:r>
             <w:r>
               <w:rPr>
-                <w:rFonts w:ascii="Helvetica" w:hAnsi="Helvetica" w:cs="Helvetica"/>
                 <w:noProof/>
                 <w:webHidden/>
               </w:rPr>
@@ -1658,7 +1587,78 @@
             </w:r>
             <w:r>
               <w:rPr>
-                <w:rFonts w:ascii="Helvetica" w:hAnsi="Helvetica" w:cs="Helvetica"/>
+                <w:noProof/>
+                <w:webHidden/>
+              </w:rPr>
+              <w:fldChar w:fldCharType="end"/>
+            </w:r>
+          </w:hyperlink>
+        </w:p>
+        <w:p>
+          <w:pPr>
+            <w:pStyle w:val="TOC1"/>
+            <w:tabs>
+              <w:tab w:val="right" w:leader="dot" w:pos="9016"/>
+            </w:tabs>
+            <w:rPr>
+              <w:rFonts w:asciiTheme="minorHAnsi" w:eastAsiaTheme="minorEastAsia" w:hAnsiTheme="minorHAnsi" w:cstheme="minorBidi"/>
+              <w:noProof/>
+              <w:sz w:val="22"/>
+              <w:lang w:val="en-IN" w:eastAsia="en-IN" w:bidi="ta-IN"/>
+            </w:rPr>
+          </w:pPr>
+          <w:hyperlink w:anchor="_Toc524190496" w:history="1">
+            <w:r>
+              <w:rPr>
+                <w:rStyle w:val="Hyperlink"/>
+                <w:rFonts w:eastAsiaTheme="majorEastAsia"/>
+                <w:noProof/>
+              </w:rPr>
+              <w:t>Appendix: Models and Graphs</w:t>
+            </w:r>
+            <w:r>
+              <w:rPr>
+                <w:noProof/>
+                <w:webHidden/>
+              </w:rPr>
+              <w:tab/>
+            </w:r>
+            <w:r>
+              <w:rPr>
+                <w:noProof/>
+                <w:webHidden/>
+              </w:rPr>
+              <w:fldChar w:fldCharType="begin"/>
+            </w:r>
+            <w:r>
+              <w:rPr>
+                <w:noProof/>
+                <w:webHidden/>
+              </w:rPr>
+              <w:instrText xml:space="preserve"> PAGEREF _Toc524190496 \h </w:instrText>
+            </w:r>
+            <w:r>
+              <w:rPr>
+                <w:noProof/>
+                <w:webHidden/>
+              </w:rPr>
+            </w:r>
+            <w:r>
+              <w:rPr>
+                <w:noProof/>
+                <w:webHidden/>
+              </w:rPr>
+              <w:fldChar w:fldCharType="separate"/>
+            </w:r>
+            <w:r>
+              <w:rPr>
+                <w:noProof/>
+                <w:webHidden/>
+              </w:rPr>
+              <w:t>3</w:t>
+            </w:r>
+            <w:r>
+              <w:rPr>
                 <w:noProof/>
                 <w:webHidden/>
               </w:rPr>
@@ -1701,8 +1701,6 @@
           <w:bCs/>
         </w:rPr>
       </w:pPr>
-      <w:bookmarkStart w:id="9" w:name="_GoBack"/>
-      <w:bookmarkEnd w:id="9"/>
     </w:p>
     <w:p>
       <w:pPr>
@@ -1730,7 +1728,7 @@
           <w:rFonts w:ascii="Helvetica" w:hAnsi="Helvetica" w:cs="Helvetica"/>
         </w:rPr>
       </w:pPr>
-      <w:bookmarkStart w:id="10" w:name="_Toc522880386"/>
+      <w:bookmarkStart w:id="15" w:name="_Toc524190492"/>
       <w:r>
         <w:rPr>
           <w:rFonts w:ascii="Helvetica" w:hAnsi="Helvetica" w:cs="Helvetica"/>
@@ -1738,7 +1736,7 @@
         <w:lastRenderedPageBreak/>
         <w:t>Introduction</w:t>
       </w:r>
-      <w:bookmarkEnd w:id="10"/>
+      <w:bookmarkEnd w:id="15"/>
     </w:p>
     <w:p>
       <w:pPr>
@@ -1747,14 +1745,14 @@
           <w:rFonts w:ascii="Helvetica" w:hAnsi="Helvetica" w:cs="Helvetica"/>
         </w:rPr>
       </w:pPr>
-      <w:bookmarkStart w:id="11" w:name="_Toc522880387"/>
+      <w:bookmarkStart w:id="16" w:name="_Toc524190493"/>
       <w:r>
         <w:rPr>
           <w:rFonts w:ascii="Helvetica" w:hAnsi="Helvetica" w:cs="Helvetica"/>
         </w:rPr>
         <w:t>Systems Modelling and Simulations</w:t>
       </w:r>
-      <w:bookmarkEnd w:id="11"/>
+      <w:bookmarkEnd w:id="16"/>
     </w:p>
     <w:p>
       <w:pPr>
@@ -1763,14 +1761,14 @@
           <w:rFonts w:ascii="Helvetica" w:hAnsi="Helvetica" w:cs="Helvetica"/>
         </w:rPr>
       </w:pPr>
-      <w:bookmarkStart w:id="12" w:name="_Toc522880388"/>
+      <w:bookmarkStart w:id="17" w:name="_Toc524190494"/>
       <w:r>
         <w:rPr>
           <w:rFonts w:ascii="Helvetica" w:hAnsi="Helvetica" w:cs="Helvetica"/>
         </w:rPr>
         <w:t>Controller Design and Validations</w:t>
       </w:r>
-      <w:bookmarkEnd w:id="12"/>
+      <w:bookmarkEnd w:id="17"/>
     </w:p>
     <w:p>
       <w:pPr>
@@ -1779,20 +1777,199 @@
           <w:rFonts w:ascii="Helvetica" w:hAnsi="Helvetica" w:cs="Helvetica"/>
         </w:rPr>
       </w:pPr>
-      <w:bookmarkStart w:id="13" w:name="_Toc522880389"/>
+      <w:bookmarkStart w:id="18" w:name="_Toc524190495"/>
       <w:r>
         <w:rPr>
           <w:rFonts w:ascii="Helvetica" w:hAnsi="Helvetica" w:cs="Helvetica"/>
         </w:rPr>
         <w:t>Discussions and Conclusions</w:t>
       </w:r>
-      <w:bookmarkEnd w:id="13"/>
+      <w:bookmarkEnd w:id="18"/>
     </w:p>
     <w:p>
       <w:pPr>
         <w:tabs>
           <w:tab w:val="left" w:pos="936"/>
         </w:tabs>
+        <w:rPr>
+          <w:rFonts w:ascii="Helvetica" w:hAnsi="Helvetica" w:cs="Helvetica"/>
+        </w:rPr>
+      </w:pPr>
+      <w:r>
+        <w:rPr>
+          <w:rFonts w:ascii="Helvetica" w:hAnsi="Helvetica" w:cs="Helvetica"/>
+        </w:rPr>
+        <w:tab/>
+      </w:r>
+    </w:p>
+    <w:p>
+      <w:pPr>
+        <w:tabs>
+          <w:tab w:val="left" w:pos="936"/>
+        </w:tabs>
+        <w:rPr>
+          <w:rFonts w:ascii="Helvetica" w:hAnsi="Helvetica" w:cs="Helvetica"/>
+        </w:rPr>
+      </w:pPr>
+    </w:p>
+    <w:p>
+      <w:pPr>
+        <w:tabs>
+          <w:tab w:val="left" w:pos="936"/>
+        </w:tabs>
+        <w:rPr>
+          <w:rFonts w:ascii="Helvetica" w:hAnsi="Helvetica" w:cs="Helvetica"/>
+        </w:rPr>
+      </w:pPr>
+    </w:p>
+    <w:p>
+      <w:pPr>
+        <w:tabs>
+          <w:tab w:val="left" w:pos="936"/>
+        </w:tabs>
+        <w:rPr>
+          <w:rFonts w:ascii="Helvetica" w:hAnsi="Helvetica" w:cs="Helvetica"/>
+        </w:rPr>
+      </w:pPr>
+    </w:p>
+    <w:p>
+      <w:pPr>
+        <w:tabs>
+          <w:tab w:val="left" w:pos="936"/>
+        </w:tabs>
+        <w:rPr>
+          <w:rFonts w:ascii="Helvetica" w:hAnsi="Helvetica" w:cs="Helvetica"/>
+        </w:rPr>
+      </w:pPr>
+    </w:p>
+    <w:p>
+      <w:pPr>
+        <w:tabs>
+          <w:tab w:val="left" w:pos="936"/>
+        </w:tabs>
+        <w:rPr>
+          <w:rFonts w:ascii="Helvetica" w:hAnsi="Helvetica" w:cs="Helvetica"/>
+        </w:rPr>
+      </w:pPr>
+    </w:p>
+    <w:p>
+      <w:pPr>
+        <w:tabs>
+          <w:tab w:val="left" w:pos="936"/>
+        </w:tabs>
+        <w:rPr>
+          <w:rFonts w:ascii="Helvetica" w:hAnsi="Helvetica" w:cs="Helvetica"/>
+        </w:rPr>
+      </w:pPr>
+    </w:p>
+    <w:p>
+      <w:pPr>
+        <w:tabs>
+          <w:tab w:val="left" w:pos="936"/>
+        </w:tabs>
+        <w:rPr>
+          <w:rFonts w:ascii="Helvetica" w:hAnsi="Helvetica" w:cs="Helvetica"/>
+        </w:rPr>
+      </w:pPr>
+    </w:p>
+    <w:p>
+      <w:pPr>
+        <w:tabs>
+          <w:tab w:val="left" w:pos="936"/>
+        </w:tabs>
+        <w:rPr>
+          <w:rFonts w:ascii="Helvetica" w:hAnsi="Helvetica" w:cs="Helvetica"/>
+        </w:rPr>
+      </w:pPr>
+    </w:p>
+    <w:p>
+      <w:pPr>
+        <w:tabs>
+          <w:tab w:val="left" w:pos="936"/>
+        </w:tabs>
+        <w:rPr>
+          <w:rFonts w:ascii="Helvetica" w:hAnsi="Helvetica" w:cs="Helvetica"/>
+        </w:rPr>
+      </w:pPr>
+    </w:p>
+    <w:p>
+      <w:pPr>
+        <w:tabs>
+          <w:tab w:val="left" w:pos="936"/>
+        </w:tabs>
+        <w:rPr>
+          <w:rFonts w:ascii="Helvetica" w:hAnsi="Helvetica" w:cs="Helvetica"/>
+        </w:rPr>
+      </w:pPr>
+    </w:p>
+    <w:p>
+      <w:pPr>
+        <w:tabs>
+          <w:tab w:val="left" w:pos="936"/>
+        </w:tabs>
+        <w:rPr>
+          <w:rFonts w:ascii="Helvetica" w:hAnsi="Helvetica" w:cs="Helvetica"/>
+        </w:rPr>
+      </w:pPr>
+    </w:p>
+    <w:p>
+      <w:pPr>
+        <w:tabs>
+          <w:tab w:val="left" w:pos="936"/>
+        </w:tabs>
+        <w:rPr>
+          <w:rFonts w:ascii="Helvetica" w:hAnsi="Helvetica" w:cs="Helvetica"/>
+        </w:rPr>
+      </w:pPr>
+    </w:p>
+    <w:p>
+      <w:pPr>
+        <w:tabs>
+          <w:tab w:val="left" w:pos="936"/>
+        </w:tabs>
+        <w:rPr>
+          <w:rFonts w:ascii="Helvetica" w:hAnsi="Helvetica" w:cs="Helvetica"/>
+        </w:rPr>
+      </w:pPr>
+    </w:p>
+    <w:p>
+      <w:pPr>
+        <w:tabs>
+          <w:tab w:val="left" w:pos="936"/>
+        </w:tabs>
+        <w:rPr>
+          <w:rFonts w:ascii="Helvetica" w:hAnsi="Helvetica" w:cs="Helvetica"/>
+        </w:rPr>
+      </w:pPr>
+    </w:p>
+    <w:p>
+      <w:pPr>
+        <w:tabs>
+          <w:tab w:val="left" w:pos="936"/>
+        </w:tabs>
+        <w:rPr>
+          <w:rFonts w:ascii="Helvetica" w:hAnsi="Helvetica" w:cs="Helvetica"/>
+        </w:rPr>
+      </w:pPr>
+    </w:p>
+    <w:p>
+      <w:pPr>
+        <w:tabs>
+          <w:tab w:val="left" w:pos="936"/>
+        </w:tabs>
+        <w:rPr>
+          <w:rFonts w:ascii="Helvetica" w:hAnsi="Helvetica" w:cs="Helvetica"/>
+        </w:rPr>
+      </w:pPr>
+    </w:p>
+    <w:p>
+      <w:pPr>
+        <w:tabs>
+          <w:tab w:val="left" w:pos="936"/>
+        </w:tabs>
+        <w:rPr>
+          <w:rFonts w:ascii="Helvetica" w:hAnsi="Helvetica" w:cs="Helvetica"/>
+        </w:rPr>
         <w:sectPr>
           <w:headerReference w:type="default" r:id="rId10"/>
           <w:footerReference w:type="default" r:id="rId11"/>
@@ -1803,16 +1980,1462 @@
           <w:docGrid w:linePitch="360"/>
         </w:sectPr>
       </w:pPr>
-      <w:r>
-        <w:rPr>
-          <w:rFonts w:ascii="Helvetica" w:hAnsi="Helvetica" w:cs="Helvetica"/>
-        </w:rPr>
-        <w:tab/>
+    </w:p>
+    <w:p>
+      <w:pPr>
+        <w:rPr>
+          <w:rFonts w:ascii="Helvetica" w:hAnsi="Helvetica" w:cs="Helvetica"/>
+        </w:rPr>
+        <w:sectPr>
+          <w:pgSz w:w="11906" w:h="16838"/>
+          <w:pgMar w:top="1440" w:right="1440" w:bottom="1440" w:left="1440" w:header="708" w:footer="708" w:gutter="0"/>
+          <w:cols w:space="708"/>
+          <w:docGrid w:linePitch="360"/>
+        </w:sectPr>
+      </w:pPr>
+    </w:p>
+    <w:p>
+      <w:pPr>
+        <w:pStyle w:val="Heading1"/>
+        <w:rPr>
+          <w:rFonts w:ascii="Helvetica" w:hAnsi="Helvetica" w:cs="Helvetica"/>
+        </w:rPr>
+      </w:pPr>
+      <w:bookmarkStart w:id="19" w:name="_Toc524190496"/>
+      <w:r>
+        <w:rPr>
+          <w:rFonts w:ascii="Helvetica" w:hAnsi="Helvetica" w:cs="Helvetica"/>
+        </w:rPr>
+        <w:lastRenderedPageBreak/>
+        <w:t>Append</w:t>
+      </w:r>
+      <w:r>
+        <w:rPr>
+          <w:rFonts w:ascii="Helvetica" w:hAnsi="Helvetica" w:cs="Helvetica"/>
+        </w:rPr>
+        <w:t>ix: Models and Graphs</w:t>
+      </w:r>
+      <w:bookmarkEnd w:id="19"/>
+    </w:p>
+    <w:p>
+      <w:pPr>
+        <w:pStyle w:val="Heading2"/>
+        <w:rPr>
+          <w:rFonts w:ascii="Helvetica" w:hAnsi="Helvetica" w:cs="Helvetica"/>
+        </w:rPr>
+      </w:pPr>
+      <w:r>
+        <w:rPr>
+          <w:rFonts w:ascii="Helvetica" w:hAnsi="Helvetica" w:cs="Helvetica"/>
+        </w:rPr>
+        <w:t>Fu</w:t>
+      </w:r>
+      <w:r>
+        <w:rPr>
+          <w:rFonts w:ascii="Helvetica" w:hAnsi="Helvetica" w:cs="Helvetica"/>
+        </w:rPr>
+        <w:t>zzy P Control</w:t>
+      </w:r>
+      <w:r>
+        <w:rPr>
+          <w:rFonts w:ascii="Helvetica" w:hAnsi="Helvetica" w:cs="Helvetica"/>
+        </w:rPr>
+        <w:t>ler design for an average car</w:t>
+      </w:r>
+    </w:p>
+    <w:p>
+      <w:pPr>
+        <w:pStyle w:val="Heading3"/>
+        <w:rPr>
+          <w:rFonts w:ascii="Helvetica" w:hAnsi="Helvetica" w:cs="Helvetica"/>
+        </w:rPr>
+      </w:pPr>
+      <w:r>
+        <w:rPr>
+          <w:rFonts w:ascii="Helvetica" w:hAnsi="Helvetica" w:cs="Helvetica"/>
+        </w:rPr>
+        <w:t>Uphill scenario</w:t>
+      </w:r>
+    </w:p>
+    <w:p>
+      <w:pPr>
+        <w:jc w:val="center"/>
+        <w:rPr>
+          <w:rFonts w:ascii="Helvetica" w:hAnsi="Helvetica" w:cs="Helvetica"/>
+        </w:rPr>
+      </w:pPr>
+      <w:r>
+        <w:rPr>
+          <w:rFonts w:ascii="Helvetica" w:hAnsi="Helvetica" w:cs="Helvetica"/>
+        </w:rPr>
+        <w:drawing>
+          <wp:inline distT="0" distB="0" distL="0" distR="0" wp14:anchorId="0068D56D" wp14:editId="4EDAD878">
+            <wp:extent cx="8884285" cy="4434840"/>
+            <wp:effectExtent l="0" t="0" r="0" b="3810"/>
+            <wp:docPr id="2" name="Picture 2"/>
+            <wp:cNvGraphicFramePr>
+              <a:graphicFrameLocks xmlns:a="http://schemas.openxmlformats.org/drawingml/2006/main" noChangeAspect="1"/>
+            </wp:cNvGraphicFramePr>
+            <a:graphic xmlns:a="http://schemas.openxmlformats.org/drawingml/2006/main">
+              <a:graphicData uri="http://schemas.openxmlformats.org/drawingml/2006/picture">
+                <pic:pic xmlns:pic="http://schemas.openxmlformats.org/drawingml/2006/picture">
+                  <pic:nvPicPr>
+                    <pic:cNvPr id="1" name=""/>
+                    <pic:cNvPicPr/>
+                  </pic:nvPicPr>
+                  <pic:blipFill>
+                    <a:blip r:embed="rId12"/>
+                    <a:stretch>
+                      <a:fillRect/>
+                    </a:stretch>
+                  </pic:blipFill>
+                  <pic:spPr>
+                    <a:xfrm>
+                      <a:off x="0" y="0"/>
+                      <a:ext cx="8910200" cy="4447776"/>
+                    </a:xfrm>
+                    <a:prstGeom prst="rect">
+                      <a:avLst/>
+                    </a:prstGeom>
+                  </pic:spPr>
+                </pic:pic>
+              </a:graphicData>
+            </a:graphic>
+          </wp:inline>
+        </w:drawing>
+      </w:r>
+    </w:p>
+    <w:p>
+      <w:pPr>
+        <w:pStyle w:val="Heading2"/>
+        <w:rPr>
+          <w:rFonts w:ascii="Helvetica" w:hAnsi="Helvetica" w:cs="Helvetica"/>
+        </w:rPr>
+      </w:pPr>
+      <w:r>
+        <w:rPr>
+          <w:rFonts w:ascii="Helvetica" w:hAnsi="Helvetica" w:cs="Helvetica"/>
+        </w:rPr>
+        <w:lastRenderedPageBreak/>
+        <w:t>Fuzzy P Control</w:t>
+      </w:r>
+      <w:r>
+        <w:rPr>
+          <w:rFonts w:ascii="Helvetica" w:hAnsi="Helvetica" w:cs="Helvetica"/>
+        </w:rPr>
+        <w:t>ler design</w:t>
+      </w:r>
+      <w:r>
+        <w:rPr>
+          <w:rFonts w:ascii="Helvetica" w:hAnsi="Helvetica" w:cs="Helvetica"/>
+        </w:rPr>
+        <w:t xml:space="preserve"> for an average car</w:t>
+      </w:r>
+      <w:r>
+        <w:rPr>
+          <w:rFonts w:ascii="Helvetica" w:hAnsi="Helvetica" w:cs="Helvetica"/>
+        </w:rPr>
+        <w:t xml:space="preserve"> - Optimized</w:t>
+      </w:r>
+      <w:r>
+        <w:rPr>
+          <w:rFonts w:ascii="Helvetica" w:hAnsi="Helvetica" w:cs="Helvetica"/>
+        </w:rPr>
+        <w:t xml:space="preserve"> (Triangular Membership functions)</w:t>
+      </w:r>
+    </w:p>
+    <w:p>
+      <w:pPr>
+        <w:pStyle w:val="Heading3"/>
+        <w:rPr>
+          <w:rFonts w:ascii="Helvetica" w:hAnsi="Helvetica" w:cs="Helvetica"/>
+        </w:rPr>
+      </w:pPr>
+      <w:r>
+        <w:rPr>
+          <w:rFonts w:ascii="Helvetica" w:hAnsi="Helvetica" w:cs="Helvetica"/>
+        </w:rPr>
+        <w:t>F</w:t>
+      </w:r>
+      <w:r>
+        <w:rPr>
+          <w:rFonts w:ascii="Helvetica" w:hAnsi="Helvetica" w:cs="Helvetica"/>
+        </w:rPr>
+        <w:t>lat road</w:t>
+      </w:r>
+      <w:r>
+        <w:rPr>
+          <w:rFonts w:ascii="Helvetica" w:hAnsi="Helvetica" w:cs="Helvetica"/>
+        </w:rPr>
+        <w:t xml:space="preserve"> scenario</w:t>
+      </w:r>
+    </w:p>
+    <w:p>
+      <w:pPr>
+        <w:jc w:val="center"/>
+        <w:rPr>
+          <w:rFonts w:ascii="Helvetica" w:hAnsi="Helvetica" w:cs="Helvetica"/>
+        </w:rPr>
+      </w:pPr>
+      <w:r>
+        <w:rPr>
+          <w:rFonts w:ascii="Helvetica" w:hAnsi="Helvetica" w:cs="Helvetica"/>
+        </w:rPr>
+        <w:drawing>
+          <wp:inline distT="0" distB="0" distL="0" distR="0" wp14:anchorId="48E4A989" wp14:editId="31584068">
+            <wp:extent cx="8863330" cy="4695093"/>
+            <wp:effectExtent l="0" t="0" r="0" b="0"/>
+            <wp:docPr id="6" name="Picture 6"/>
+            <wp:cNvGraphicFramePr>
+              <a:graphicFrameLocks xmlns:a="http://schemas.openxmlformats.org/drawingml/2006/main" noChangeAspect="1"/>
+            </wp:cNvGraphicFramePr>
+            <a:graphic xmlns:a="http://schemas.openxmlformats.org/drawingml/2006/main">
+              <a:graphicData uri="http://schemas.openxmlformats.org/drawingml/2006/picture">
+                <pic:pic xmlns:pic="http://schemas.openxmlformats.org/drawingml/2006/picture">
+                  <pic:nvPicPr>
+                    <pic:cNvPr id="1" name=""/>
+                    <pic:cNvPicPr/>
+                  </pic:nvPicPr>
+                  <pic:blipFill>
+                    <a:blip r:embed="rId13"/>
+                    <a:stretch>
+                      <a:fillRect/>
+                    </a:stretch>
+                  </pic:blipFill>
+                  <pic:spPr>
+                    <a:xfrm>
+                      <a:off x="0" y="0"/>
+                      <a:ext cx="8868460" cy="4697810"/>
+                    </a:xfrm>
+                    <a:prstGeom prst="rect">
+                      <a:avLst/>
+                    </a:prstGeom>
+                  </pic:spPr>
+                </pic:pic>
+              </a:graphicData>
+            </a:graphic>
+          </wp:inline>
+        </w:drawing>
+      </w:r>
+    </w:p>
+    <w:p>
+      <w:pPr>
+        <w:pStyle w:val="Heading3"/>
+        <w:rPr>
+          <w:rFonts w:ascii="Helvetica" w:hAnsi="Helvetica" w:cs="Helvetica"/>
+        </w:rPr>
+      </w:pPr>
+      <w:r>
+        <w:rPr>
+          <w:rFonts w:ascii="Helvetica" w:hAnsi="Helvetica" w:cs="Helvetica"/>
+        </w:rPr>
+        <w:lastRenderedPageBreak/>
+        <w:t>U</w:t>
+      </w:r>
+      <w:r>
+        <w:rPr>
+          <w:rFonts w:ascii="Helvetica" w:hAnsi="Helvetica" w:cs="Helvetica"/>
+        </w:rPr>
+        <w:t>phill</w:t>
+      </w:r>
+      <w:r>
+        <w:rPr>
+          <w:rFonts w:ascii="Helvetica" w:hAnsi="Helvetica" w:cs="Helvetica"/>
+        </w:rPr>
+        <w:t xml:space="preserve"> </w:t>
+      </w:r>
+      <w:r>
+        <w:rPr>
+          <w:rFonts w:ascii="Helvetica" w:hAnsi="Helvetica" w:cs="Helvetica"/>
+        </w:rPr>
+        <w:t>scenario</w:t>
+      </w:r>
+    </w:p>
+    <w:p>
+      <w:pPr>
+        <w:jc w:val="center"/>
+        <w:rPr>
+          <w:rFonts w:ascii="Helvetica" w:hAnsi="Helvetica" w:cs="Helvetica"/>
+        </w:rPr>
+      </w:pPr>
+      <w:r>
+        <w:rPr>
+          <w:rFonts w:ascii="Helvetica" w:hAnsi="Helvetica" w:cs="Helvetica"/>
+        </w:rPr>
+        <w:drawing>
+          <wp:inline distT="0" distB="0" distL="0" distR="0" wp14:anchorId="7F8B9787" wp14:editId="48AAC523">
+            <wp:extent cx="8863330" cy="4823460"/>
+            <wp:effectExtent l="0" t="0" r="0" b="0"/>
+            <wp:docPr id="7" name="Picture 7"/>
+            <wp:cNvGraphicFramePr>
+              <a:graphicFrameLocks xmlns:a="http://schemas.openxmlformats.org/drawingml/2006/main" noChangeAspect="1"/>
+            </wp:cNvGraphicFramePr>
+            <a:graphic xmlns:a="http://schemas.openxmlformats.org/drawingml/2006/main">
+              <a:graphicData uri="http://schemas.openxmlformats.org/drawingml/2006/picture">
+                <pic:pic xmlns:pic="http://schemas.openxmlformats.org/drawingml/2006/picture">
+                  <pic:nvPicPr>
+                    <pic:cNvPr id="1" name=""/>
+                    <pic:cNvPicPr/>
+                  </pic:nvPicPr>
+                  <pic:blipFill>
+                    <a:blip r:embed="rId14"/>
+                    <a:stretch>
+                      <a:fillRect/>
+                    </a:stretch>
+                  </pic:blipFill>
+                  <pic:spPr>
+                    <a:xfrm>
+                      <a:off x="0" y="0"/>
+                      <a:ext cx="8863330" cy="4823460"/>
+                    </a:xfrm>
+                    <a:prstGeom prst="rect">
+                      <a:avLst/>
+                    </a:prstGeom>
+                  </pic:spPr>
+                </pic:pic>
+              </a:graphicData>
+            </a:graphic>
+          </wp:inline>
+        </w:drawing>
+      </w:r>
+    </w:p>
+    <w:p>
+      <w:pPr>
+        <w:pStyle w:val="Heading2"/>
+        <w:rPr>
+          <w:rFonts w:ascii="Helvetica" w:hAnsi="Helvetica" w:cs="Helvetica"/>
+        </w:rPr>
+      </w:pPr>
+      <w:r>
+        <w:rPr>
+          <w:rFonts w:ascii="Helvetica" w:hAnsi="Helvetica" w:cs="Helvetica"/>
+        </w:rPr>
+        <w:lastRenderedPageBreak/>
+        <w:t>Fuzzy P Control</w:t>
+      </w:r>
+      <w:r>
+        <w:rPr>
+          <w:rFonts w:ascii="Helvetica" w:hAnsi="Helvetica" w:cs="Helvetica"/>
+        </w:rPr>
+        <w:t>ler design</w:t>
+      </w:r>
+      <w:r>
+        <w:rPr>
+          <w:rFonts w:ascii="Helvetica" w:hAnsi="Helvetica" w:cs="Helvetica"/>
+        </w:rPr>
+        <w:t xml:space="preserve"> </w:t>
+      </w:r>
+      <w:r>
+        <w:rPr>
+          <w:rFonts w:ascii="Helvetica" w:hAnsi="Helvetica" w:cs="Helvetica"/>
+        </w:rPr>
+        <w:t>for an average car</w:t>
+      </w:r>
+      <w:r>
+        <w:rPr>
+          <w:rFonts w:ascii="Helvetica" w:hAnsi="Helvetica" w:cs="Helvetica"/>
+        </w:rPr>
+        <w:t xml:space="preserve"> </w:t>
+      </w:r>
+      <w:r>
+        <w:rPr>
+          <w:rFonts w:ascii="Helvetica" w:hAnsi="Helvetica" w:cs="Helvetica"/>
+        </w:rPr>
+        <w:t>(</w:t>
+      </w:r>
+      <w:r>
+        <w:rPr>
+          <w:rFonts w:ascii="Helvetica" w:hAnsi="Helvetica" w:cs="Helvetica"/>
+        </w:rPr>
+        <w:t>Gaussian</w:t>
+      </w:r>
+      <w:r>
+        <w:rPr>
+          <w:rFonts w:ascii="Helvetica" w:hAnsi="Helvetica" w:cs="Helvetica"/>
+        </w:rPr>
+        <w:t xml:space="preserve"> Membership functions)</w:t>
+      </w:r>
+    </w:p>
+    <w:p>
+      <w:pPr>
+        <w:pStyle w:val="Heading3"/>
+        <w:rPr>
+          <w:rFonts w:ascii="Helvetica" w:hAnsi="Helvetica" w:cs="Helvetica"/>
+        </w:rPr>
+      </w:pPr>
+      <w:r>
+        <w:rPr>
+          <w:rFonts w:ascii="Helvetica" w:hAnsi="Helvetica" w:cs="Helvetica"/>
+        </w:rPr>
+        <w:t xml:space="preserve">Flat </w:t>
+      </w:r>
+      <w:r>
+        <w:rPr>
+          <w:rFonts w:ascii="Helvetica" w:hAnsi="Helvetica" w:cs="Helvetica"/>
+        </w:rPr>
+        <w:t>road</w:t>
+      </w:r>
+      <w:r>
+        <w:rPr>
+          <w:rFonts w:ascii="Helvetica" w:hAnsi="Helvetica" w:cs="Helvetica"/>
+        </w:rPr>
+        <w:t xml:space="preserve"> scenario</w:t>
+      </w:r>
+    </w:p>
+    <w:p>
+      <w:pPr>
+        <w:jc w:val="center"/>
+        <w:rPr>
+          <w:rFonts w:ascii="Helvetica" w:hAnsi="Helvetica" w:cs="Helvetica"/>
+        </w:rPr>
+      </w:pPr>
+      <w:r>
+        <w:rPr>
+          <w:rFonts w:ascii="Helvetica" w:hAnsi="Helvetica" w:cs="Helvetica"/>
+        </w:rPr>
+        <w:drawing>
+          <wp:inline distT="0" distB="0" distL="0" distR="0" wp14:anchorId="51E9B628" wp14:editId="6C89177B">
+            <wp:extent cx="8863138" cy="4777154"/>
+            <wp:effectExtent l="0" t="0" r="0" b="4445"/>
+            <wp:docPr id="8" name="Picture 8"/>
+            <wp:cNvGraphicFramePr>
+              <a:graphicFrameLocks xmlns:a="http://schemas.openxmlformats.org/drawingml/2006/main" noChangeAspect="1"/>
+            </wp:cNvGraphicFramePr>
+            <a:graphic xmlns:a="http://schemas.openxmlformats.org/drawingml/2006/main">
+              <a:graphicData uri="http://schemas.openxmlformats.org/drawingml/2006/picture">
+                <pic:pic xmlns:pic="http://schemas.openxmlformats.org/drawingml/2006/picture">
+                  <pic:nvPicPr>
+                    <pic:cNvPr id="1" name=""/>
+                    <pic:cNvPicPr/>
+                  </pic:nvPicPr>
+                  <pic:blipFill>
+                    <a:blip r:embed="rId15"/>
+                    <a:stretch>
+                      <a:fillRect/>
+                    </a:stretch>
+                  </pic:blipFill>
+                  <pic:spPr>
+                    <a:xfrm>
+                      <a:off x="0" y="0"/>
+                      <a:ext cx="8871697" cy="4781767"/>
+                    </a:xfrm>
+                    <a:prstGeom prst="rect">
+                      <a:avLst/>
+                    </a:prstGeom>
+                  </pic:spPr>
+                </pic:pic>
+              </a:graphicData>
+            </a:graphic>
+          </wp:inline>
+        </w:drawing>
+      </w:r>
+    </w:p>
+    <w:p>
+      <w:pPr>
+        <w:pStyle w:val="Heading3"/>
+        <w:rPr>
+          <w:rFonts w:ascii="Helvetica" w:hAnsi="Helvetica" w:cs="Helvetica"/>
+        </w:rPr>
+      </w:pPr>
+      <w:r>
+        <w:rPr>
+          <w:rFonts w:ascii="Helvetica" w:hAnsi="Helvetica" w:cs="Helvetica"/>
+        </w:rPr>
+        <w:lastRenderedPageBreak/>
+        <w:t>U</w:t>
+      </w:r>
+      <w:r>
+        <w:rPr>
+          <w:rFonts w:ascii="Helvetica" w:hAnsi="Helvetica" w:cs="Helvetica"/>
+        </w:rPr>
+        <w:t>phill</w:t>
+      </w:r>
+      <w:r>
+        <w:rPr>
+          <w:rFonts w:ascii="Helvetica" w:hAnsi="Helvetica" w:cs="Helvetica"/>
+        </w:rPr>
+        <w:t xml:space="preserve"> scenario</w:t>
+      </w:r>
+      <w:r>
+        <w:rPr>
+          <w:rFonts w:ascii="Helvetica" w:hAnsi="Helvetica" w:cs="Helvetica"/>
+        </w:rPr>
+        <w:t xml:space="preserve"> </w:t>
+      </w:r>
+    </w:p>
+    <w:p>
+      <w:pPr>
+        <w:jc w:val="center"/>
+        <w:rPr>
+          <w:rFonts w:ascii="Helvetica" w:hAnsi="Helvetica" w:cs="Helvetica"/>
+        </w:rPr>
+      </w:pPr>
+      <w:r>
+        <w:rPr>
+          <w:rFonts w:ascii="Helvetica" w:hAnsi="Helvetica" w:cs="Helvetica"/>
+        </w:rPr>
+        <w:drawing>
+          <wp:inline distT="0" distB="0" distL="0" distR="0" wp14:anchorId="23C30D1C" wp14:editId="4C802980">
+            <wp:extent cx="8863330" cy="4953000"/>
+            <wp:effectExtent l="0" t="0" r="0" b="0"/>
+            <wp:docPr id="9" name="Picture 9"/>
+            <wp:cNvGraphicFramePr>
+              <a:graphicFrameLocks xmlns:a="http://schemas.openxmlformats.org/drawingml/2006/main" noChangeAspect="1"/>
+            </wp:cNvGraphicFramePr>
+            <a:graphic xmlns:a="http://schemas.openxmlformats.org/drawingml/2006/main">
+              <a:graphicData uri="http://schemas.openxmlformats.org/drawingml/2006/picture">
+                <pic:pic xmlns:pic="http://schemas.openxmlformats.org/drawingml/2006/picture">
+                  <pic:nvPicPr>
+                    <pic:cNvPr id="1" name=""/>
+                    <pic:cNvPicPr/>
+                  </pic:nvPicPr>
+                  <pic:blipFill>
+                    <a:blip r:embed="rId16"/>
+                    <a:stretch>
+                      <a:fillRect/>
+                    </a:stretch>
+                  </pic:blipFill>
+                  <pic:spPr>
+                    <a:xfrm>
+                      <a:off x="0" y="0"/>
+                      <a:ext cx="8863330" cy="4953000"/>
+                    </a:xfrm>
+                    <a:prstGeom prst="rect">
+                      <a:avLst/>
+                    </a:prstGeom>
+                  </pic:spPr>
+                </pic:pic>
+              </a:graphicData>
+            </a:graphic>
+          </wp:inline>
+        </w:drawing>
+      </w:r>
+    </w:p>
+    <w:p>
+      <w:pPr>
+        <w:pStyle w:val="Heading2"/>
+        <w:rPr>
+          <w:rFonts w:ascii="Helvetica" w:hAnsi="Helvetica" w:cs="Helvetica"/>
+        </w:rPr>
+      </w:pPr>
+      <w:r>
+        <w:rPr>
+          <w:rFonts w:ascii="Helvetica" w:hAnsi="Helvetica" w:cs="Helvetica"/>
+        </w:rPr>
+        <w:lastRenderedPageBreak/>
+        <w:t xml:space="preserve">Fuzzy P Controller design </w:t>
+      </w:r>
+      <w:r>
+        <w:rPr>
+          <w:rFonts w:ascii="Helvetica" w:hAnsi="Helvetica" w:cs="Helvetica"/>
+        </w:rPr>
+        <w:t>for BMW 520D</w:t>
+      </w:r>
+      <w:r>
+        <w:rPr>
+          <w:rFonts w:ascii="Helvetica" w:hAnsi="Helvetica" w:cs="Helvetica"/>
+        </w:rPr>
+        <w:t xml:space="preserve"> (Gaussian Membership functions)</w:t>
+      </w:r>
+    </w:p>
+    <w:p>
+      <w:pPr>
+        <w:pStyle w:val="Heading3"/>
+        <w:rPr>
+          <w:rFonts w:ascii="Helvetica" w:hAnsi="Helvetica" w:cs="Helvetica"/>
+        </w:rPr>
+      </w:pPr>
+      <w:r>
+        <w:rPr>
+          <w:rFonts w:ascii="Helvetica" w:hAnsi="Helvetica" w:cs="Helvetica"/>
+        </w:rPr>
+        <w:t>Flat road scenario</w:t>
+      </w:r>
+    </w:p>
+    <w:p>
+      <w:r>
+        <w:drawing>
+          <wp:inline distT="0" distB="0" distL="0" distR="0" wp14:anchorId="5FCE5895" wp14:editId="6BE0569A">
+            <wp:extent cx="8863330" cy="4409440"/>
+            <wp:effectExtent l="0" t="0" r="0" b="0"/>
+            <wp:docPr id="17" name="Picture 17"/>
+            <wp:cNvGraphicFramePr>
+              <a:graphicFrameLocks xmlns:a="http://schemas.openxmlformats.org/drawingml/2006/main" noChangeAspect="1"/>
+            </wp:cNvGraphicFramePr>
+            <a:graphic xmlns:a="http://schemas.openxmlformats.org/drawingml/2006/main">
+              <a:graphicData uri="http://schemas.openxmlformats.org/drawingml/2006/picture">
+                <pic:pic xmlns:pic="http://schemas.openxmlformats.org/drawingml/2006/picture">
+                  <pic:nvPicPr>
+                    <pic:cNvPr id="1" name=""/>
+                    <pic:cNvPicPr/>
+                  </pic:nvPicPr>
+                  <pic:blipFill>
+                    <a:blip r:embed="rId17"/>
+                    <a:stretch>
+                      <a:fillRect/>
+                    </a:stretch>
+                  </pic:blipFill>
+                  <pic:spPr>
+                    <a:xfrm>
+                      <a:off x="0" y="0"/>
+                      <a:ext cx="8863330" cy="4409440"/>
+                    </a:xfrm>
+                    <a:prstGeom prst="rect">
+                      <a:avLst/>
+                    </a:prstGeom>
+                  </pic:spPr>
+                </pic:pic>
+              </a:graphicData>
+            </a:graphic>
+          </wp:inline>
+        </w:drawing>
       </w:r>
     </w:p>
     <w:p/>
+    <w:p/>
+    <w:p>
+      <w:pPr>
+        <w:rPr>
+          <w:rFonts w:ascii="Helvetica" w:hAnsi="Helvetica" w:cs="Helvetica"/>
+        </w:rPr>
+      </w:pPr>
+      <w:r>
+        <w:rPr>
+          <w:rStyle w:val="Heading3Char"/>
+          <w:rFonts w:ascii="Helvetica" w:hAnsi="Helvetica" w:cs="Helvetica"/>
+          <w:sz w:val="24"/>
+          <w:szCs w:val="24"/>
+        </w:rPr>
+        <w:lastRenderedPageBreak/>
+        <w:t>Uphill scenario</w:t>
+      </w:r>
+      <w:r>
+        <w:rPr>
+          <w:rStyle w:val="Heading2Char"/>
+          <w:rFonts w:ascii="Helvetica" w:hAnsi="Helvetica" w:cs="Helvetica"/>
+        </w:rPr>
+        <w:drawing>
+          <wp:inline distT="0" distB="0" distL="0" distR="0" wp14:anchorId="660633EE" wp14:editId="06C7582A">
+            <wp:extent cx="8861161" cy="5128847"/>
+            <wp:effectExtent l="0" t="0" r="0" b="0"/>
+            <wp:docPr id="15" name="Picture 15"/>
+            <wp:cNvGraphicFramePr>
+              <a:graphicFrameLocks xmlns:a="http://schemas.openxmlformats.org/drawingml/2006/main" noChangeAspect="1"/>
+            </wp:cNvGraphicFramePr>
+            <a:graphic xmlns:a="http://schemas.openxmlformats.org/drawingml/2006/main">
+              <a:graphicData uri="http://schemas.openxmlformats.org/drawingml/2006/picture">
+                <pic:pic xmlns:pic="http://schemas.openxmlformats.org/drawingml/2006/picture">
+                  <pic:nvPicPr>
+                    <pic:cNvPr id="1" name=""/>
+                    <pic:cNvPicPr/>
+                  </pic:nvPicPr>
+                  <pic:blipFill>
+                    <a:blip r:embed="rId18"/>
+                    <a:stretch>
+                      <a:fillRect/>
+                    </a:stretch>
+                  </pic:blipFill>
+                  <pic:spPr>
+                    <a:xfrm>
+                      <a:off x="0" y="0"/>
+                      <a:ext cx="8891477" cy="5146394"/>
+                    </a:xfrm>
+                    <a:prstGeom prst="rect">
+                      <a:avLst/>
+                    </a:prstGeom>
+                  </pic:spPr>
+                </pic:pic>
+              </a:graphicData>
+            </a:graphic>
+          </wp:inline>
+        </w:drawing>
+      </w:r>
+      <w:r>
+        <w:lastRenderedPageBreak/>
+        <w:drawing>
+          <wp:inline distT="0" distB="0" distL="0" distR="0" wp14:anchorId="5ED7420E" wp14:editId="665E529C">
+            <wp:extent cx="8863330" cy="4835769"/>
+            <wp:effectExtent l="0" t="0" r="0" b="3175"/>
+            <wp:docPr id="16" name="Picture 16"/>
+            <wp:cNvGraphicFramePr>
+              <a:graphicFrameLocks xmlns:a="http://schemas.openxmlformats.org/drawingml/2006/main" noChangeAspect="1"/>
+            </wp:cNvGraphicFramePr>
+            <a:graphic xmlns:a="http://schemas.openxmlformats.org/drawingml/2006/main">
+              <a:graphicData uri="http://schemas.openxmlformats.org/drawingml/2006/picture">
+                <pic:pic xmlns:pic="http://schemas.openxmlformats.org/drawingml/2006/picture">
+                  <pic:nvPicPr>
+                    <pic:cNvPr id="1" name=""/>
+                    <pic:cNvPicPr/>
+                  </pic:nvPicPr>
+                  <pic:blipFill>
+                    <a:blip r:embed="rId19"/>
+                    <a:stretch>
+                      <a:fillRect/>
+                    </a:stretch>
+                  </pic:blipFill>
+                  <pic:spPr>
+                    <a:xfrm>
+                      <a:off x="0" y="0"/>
+                      <a:ext cx="8874430" cy="4841825"/>
+                    </a:xfrm>
+                    <a:prstGeom prst="rect">
+                      <a:avLst/>
+                    </a:prstGeom>
+                  </pic:spPr>
+                </pic:pic>
+              </a:graphicData>
+            </a:graphic>
+          </wp:inline>
+        </w:drawing>
+      </w:r>
+    </w:p>
+    <w:p>
+      <w:pPr>
+        <w:jc w:val="center"/>
+        <w:rPr>
+          <w:rFonts w:ascii="Helvetica" w:hAnsi="Helvetica" w:cs="Helvetica"/>
+        </w:rPr>
+      </w:pPr>
+    </w:p>
+    <w:p>
+      <w:pPr>
+        <w:pStyle w:val="Heading3"/>
+        <w:rPr>
+          <w:rFonts w:ascii="Helvetica" w:hAnsi="Helvetica" w:cs="Helvetica"/>
+        </w:rPr>
+      </w:pPr>
+      <w:r>
+        <w:rPr>
+          <w:rFonts w:ascii="Helvetica" w:hAnsi="Helvetica" w:cs="Helvetica"/>
+        </w:rPr>
+        <w:lastRenderedPageBreak/>
+        <w:t xml:space="preserve">Uphill scenario </w:t>
+      </w:r>
+    </w:p>
+    <w:p>
+      <w:pPr>
+        <w:rPr>
+          <w:rStyle w:val="Heading2Char"/>
+          <w:rFonts w:ascii="Helvetica" w:hAnsi="Helvetica" w:cs="Helvetica"/>
+        </w:rPr>
+      </w:pPr>
+      <w:r>
+        <w:rPr>
+          <w:rStyle w:val="Heading2Char"/>
+          <w:rFonts w:ascii="Helvetica" w:hAnsi="Helvetica" w:cs="Helvetica"/>
+        </w:rPr>
+        <w:drawing>
+          <wp:inline distT="0" distB="0" distL="0" distR="0" wp14:anchorId="1C216DB0" wp14:editId="73AD8800">
+            <wp:extent cx="8863330" cy="5017477"/>
+            <wp:effectExtent l="0" t="0" r="0" b="0"/>
+            <wp:docPr id="18" name="Picture 18"/>
+            <wp:cNvGraphicFramePr>
+              <a:graphicFrameLocks xmlns:a="http://schemas.openxmlformats.org/drawingml/2006/main" noChangeAspect="1"/>
+            </wp:cNvGraphicFramePr>
+            <a:graphic xmlns:a="http://schemas.openxmlformats.org/drawingml/2006/main">
+              <a:graphicData uri="http://schemas.openxmlformats.org/drawingml/2006/picture">
+                <pic:pic xmlns:pic="http://schemas.openxmlformats.org/drawingml/2006/picture">
+                  <pic:nvPicPr>
+                    <pic:cNvPr id="1" name=""/>
+                    <pic:cNvPicPr/>
+                  </pic:nvPicPr>
+                  <pic:blipFill>
+                    <a:blip r:embed="rId20"/>
+                    <a:stretch>
+                      <a:fillRect/>
+                    </a:stretch>
+                  </pic:blipFill>
+                  <pic:spPr>
+                    <a:xfrm>
+                      <a:off x="0" y="0"/>
+                      <a:ext cx="8867831" cy="5020025"/>
+                    </a:xfrm>
+                    <a:prstGeom prst="rect">
+                      <a:avLst/>
+                    </a:prstGeom>
+                  </pic:spPr>
+                </pic:pic>
+              </a:graphicData>
+            </a:graphic>
+          </wp:inline>
+        </w:drawing>
+      </w:r>
+      <w:bookmarkStart w:id="20" w:name="_GoBack"/>
+      <w:bookmarkEnd w:id="20"/>
+    </w:p>
+    <w:p>
+      <w:pPr>
+        <w:rPr>
+          <w:rStyle w:val="Heading2Char"/>
+          <w:rFonts w:ascii="Helvetica" w:hAnsi="Helvetica" w:cs="Helvetica"/>
+        </w:rPr>
+      </w:pPr>
+    </w:p>
+    <w:p>
+      <w:pPr>
+        <w:rPr>
+          <w:rStyle w:val="Heading2Char"/>
+          <w:rFonts w:ascii="Helvetica" w:hAnsi="Helvetica" w:cs="Helvetica"/>
+        </w:rPr>
+      </w:pPr>
+    </w:p>
+    <w:p>
+      <w:pPr>
+        <w:rPr>
+          <w:rStyle w:val="Heading2Char"/>
+          <w:rFonts w:ascii="Helvetica" w:hAnsi="Helvetica" w:cs="Helvetica"/>
+        </w:rPr>
+      </w:pPr>
+    </w:p>
+    <w:p>
+      <w:pPr>
+        <w:rPr>
+          <w:rStyle w:val="Heading2Char"/>
+          <w:rFonts w:ascii="Helvetica" w:hAnsi="Helvetica" w:cs="Helvetica"/>
+        </w:rPr>
+      </w:pPr>
+    </w:p>
+    <w:p>
+      <w:pPr>
+        <w:rPr>
+          <w:rStyle w:val="Heading2Char"/>
+          <w:rFonts w:ascii="Helvetica" w:hAnsi="Helvetica" w:cs="Helvetica"/>
+        </w:rPr>
+      </w:pPr>
+    </w:p>
+    <w:p>
+      <w:pPr>
+        <w:rPr>
+          <w:rStyle w:val="Heading2Char"/>
+          <w:rFonts w:ascii="Helvetica" w:hAnsi="Helvetica" w:cs="Helvetica"/>
+        </w:rPr>
+      </w:pPr>
+    </w:p>
+    <w:p>
+      <w:pPr>
+        <w:rPr>
+          <w:rStyle w:val="Heading2Char"/>
+          <w:rFonts w:ascii="Helvetica" w:hAnsi="Helvetica" w:cs="Helvetica"/>
+        </w:rPr>
+      </w:pPr>
+    </w:p>
+    <w:p>
+      <w:pPr>
+        <w:rPr>
+          <w:rStyle w:val="Heading2Char"/>
+          <w:rFonts w:ascii="Helvetica" w:hAnsi="Helvetica" w:cs="Helvetica"/>
+        </w:rPr>
+      </w:pPr>
+    </w:p>
+    <w:p>
+      <w:pPr>
+        <w:rPr>
+          <w:rStyle w:val="Heading2Char"/>
+          <w:rFonts w:ascii="Helvetica" w:hAnsi="Helvetica" w:cs="Helvetica"/>
+        </w:rPr>
+      </w:pPr>
+    </w:p>
+    <w:p>
+      <w:pPr>
+        <w:rPr>
+          <w:rStyle w:val="Heading2Char"/>
+          <w:rFonts w:ascii="Helvetica" w:hAnsi="Helvetica" w:cs="Helvetica"/>
+        </w:rPr>
+      </w:pPr>
+    </w:p>
+    <w:p>
+      <w:pPr>
+        <w:rPr>
+          <w:rStyle w:val="Heading2Char"/>
+          <w:rFonts w:ascii="Helvetica" w:hAnsi="Helvetica" w:cs="Helvetica"/>
+        </w:rPr>
+      </w:pPr>
+    </w:p>
+    <w:p>
+      <w:pPr>
+        <w:rPr>
+          <w:rStyle w:val="Heading2Char"/>
+          <w:rFonts w:ascii="Helvetica" w:hAnsi="Helvetica" w:cs="Helvetica"/>
+        </w:rPr>
+      </w:pPr>
+    </w:p>
+    <w:p>
+      <w:pPr>
+        <w:rPr>
+          <w:rStyle w:val="Heading2Char"/>
+          <w:rFonts w:ascii="Helvetica" w:hAnsi="Helvetica" w:cs="Helvetica"/>
+        </w:rPr>
+      </w:pPr>
+    </w:p>
+    <w:p>
+      <w:pPr>
+        <w:rPr>
+          <w:rStyle w:val="Heading2Char"/>
+          <w:rFonts w:ascii="Helvetica" w:hAnsi="Helvetica" w:cs="Helvetica"/>
+        </w:rPr>
+      </w:pPr>
+    </w:p>
+    <w:p>
+      <w:pPr>
+        <w:rPr>
+          <w:rStyle w:val="Heading2Char"/>
+          <w:rFonts w:ascii="Helvetica" w:hAnsi="Helvetica" w:cs="Helvetica"/>
+        </w:rPr>
+      </w:pPr>
+    </w:p>
+    <w:p>
+      <w:pPr>
+        <w:rPr>
+          <w:rStyle w:val="Heading2Char"/>
+          <w:rFonts w:ascii="Helvetica" w:hAnsi="Helvetica" w:cs="Helvetica"/>
+        </w:rPr>
+      </w:pPr>
+    </w:p>
+    <w:p>
+      <w:pPr>
+        <w:rPr>
+          <w:rStyle w:val="Heading2Char"/>
+          <w:rFonts w:ascii="Helvetica" w:hAnsi="Helvetica" w:cs="Helvetica"/>
+        </w:rPr>
+      </w:pPr>
+    </w:p>
+    <w:p>
+      <w:pPr>
+        <w:rPr>
+          <w:rStyle w:val="Heading2Char"/>
+          <w:rFonts w:ascii="Helvetica" w:hAnsi="Helvetica" w:cs="Helvetica"/>
+        </w:rPr>
+      </w:pPr>
+    </w:p>
+    <w:p>
+      <w:pPr>
+        <w:rPr>
+          <w:rStyle w:val="Heading2Char"/>
+          <w:rFonts w:ascii="Helvetica" w:hAnsi="Helvetica" w:cs="Helvetica"/>
+        </w:rPr>
+      </w:pPr>
+      <w:r>
+        <w:rPr>
+          <w:rStyle w:val="Heading2Char"/>
+          <w:rFonts w:ascii="Helvetica" w:hAnsi="Helvetica" w:cs="Helvetica"/>
+        </w:rPr>
+        <w:t xml:space="preserve">PID Controller in average car </w:t>
+      </w:r>
+    </w:p>
+    <w:p>
+      <w:pPr>
+        <w:pStyle w:val="Heading3"/>
+        <w:rPr>
+          <w:rFonts w:ascii="Helvetica" w:hAnsi="Helvetica" w:cs="Helvetica"/>
+        </w:rPr>
+      </w:pPr>
+      <w:r>
+        <w:rPr>
+          <w:rFonts w:ascii="Helvetica" w:hAnsi="Helvetica" w:cs="Helvetica"/>
+        </w:rPr>
+        <w:lastRenderedPageBreak/>
+        <w:t>Flat road scenario</w:t>
+      </w:r>
+    </w:p>
+    <w:p>
+      <w:pPr>
+        <w:rPr>
+          <w:rFonts w:ascii="Helvetica" w:hAnsi="Helvetica" w:cs="Helvetica"/>
+        </w:rPr>
+      </w:pPr>
+      <w:r>
+        <w:rPr>
+          <w:rFonts w:ascii="Helvetica" w:hAnsi="Helvetica" w:cs="Helvetica"/>
+        </w:rPr>
+        <w:t>[</w:t>
+      </w:r>
+      <w:proofErr w:type="spellStart"/>
+      <w:r>
+        <w:rPr>
+          <w:rFonts w:ascii="Helvetica" w:hAnsi="Helvetica" w:cs="Helvetica"/>
+        </w:rPr>
+        <w:t>Kp</w:t>
+      </w:r>
+      <w:proofErr w:type="spellEnd"/>
+      <w:r>
+        <w:rPr>
+          <w:rFonts w:ascii="Helvetica" w:hAnsi="Helvetica" w:cs="Helvetica"/>
+        </w:rPr>
+        <w:t xml:space="preserve">, Ki, </w:t>
+      </w:r>
+      <w:proofErr w:type="spellStart"/>
+      <w:r>
+        <w:rPr>
+          <w:rFonts w:ascii="Helvetica" w:hAnsi="Helvetica" w:cs="Helvetica"/>
+        </w:rPr>
+        <w:t>Kd</w:t>
+      </w:r>
+      <w:proofErr w:type="spellEnd"/>
+      <w:r>
+        <w:rPr>
+          <w:rFonts w:ascii="Helvetica" w:hAnsi="Helvetica" w:cs="Helvetica"/>
+        </w:rPr>
+        <w:t>] = [900, 1, 5]</w:t>
+      </w:r>
+    </w:p>
+    <w:p>
+      <w:pPr>
+        <w:jc w:val="center"/>
+        <w:rPr>
+          <w:rFonts w:ascii="Helvetica" w:hAnsi="Helvetica" w:cs="Helvetica"/>
+        </w:rPr>
+      </w:pPr>
+      <w:r>
+        <w:rPr>
+          <w:rFonts w:ascii="Helvetica" w:hAnsi="Helvetica" w:cs="Helvetica"/>
+        </w:rPr>
+        <w:drawing>
+          <wp:inline distT="0" distB="0" distL="0" distR="0" wp14:anchorId="14A578A4" wp14:editId="65421A2A">
+            <wp:extent cx="8860463" cy="4560277"/>
+            <wp:effectExtent l="0" t="0" r="0" b="0"/>
+            <wp:docPr id="10" name="Picture 10"/>
+            <wp:cNvGraphicFramePr>
+              <a:graphicFrameLocks xmlns:a="http://schemas.openxmlformats.org/drawingml/2006/main" noChangeAspect="1"/>
+            </wp:cNvGraphicFramePr>
+            <a:graphic xmlns:a="http://schemas.openxmlformats.org/drawingml/2006/main">
+              <a:graphicData uri="http://schemas.openxmlformats.org/drawingml/2006/picture">
+                <pic:pic xmlns:pic="http://schemas.openxmlformats.org/drawingml/2006/picture">
+                  <pic:nvPicPr>
+                    <pic:cNvPr id="1" name=""/>
+                    <pic:cNvPicPr/>
+                  </pic:nvPicPr>
+                  <pic:blipFill>
+                    <a:blip r:embed="rId21"/>
+                    <a:stretch>
+                      <a:fillRect/>
+                    </a:stretch>
+                  </pic:blipFill>
+                  <pic:spPr>
+                    <a:xfrm>
+                      <a:off x="0" y="0"/>
+                      <a:ext cx="8915197" cy="4588447"/>
+                    </a:xfrm>
+                    <a:prstGeom prst="rect">
+                      <a:avLst/>
+                    </a:prstGeom>
+                  </pic:spPr>
+                </pic:pic>
+              </a:graphicData>
+            </a:graphic>
+          </wp:inline>
+        </w:drawing>
+      </w:r>
+    </w:p>
+    <w:p>
+      <w:pPr>
+        <w:pStyle w:val="Heading3"/>
+        <w:rPr>
+          <w:rFonts w:ascii="Helvetica" w:hAnsi="Helvetica" w:cs="Helvetica"/>
+        </w:rPr>
+      </w:pPr>
+      <w:r>
+        <w:rPr>
+          <w:rFonts w:ascii="Helvetica" w:hAnsi="Helvetica" w:cs="Helvetica"/>
+        </w:rPr>
+        <w:lastRenderedPageBreak/>
+        <w:t xml:space="preserve">Uphill Scenario </w:t>
+      </w:r>
+    </w:p>
+    <w:p>
+      <w:pPr>
+        <w:rPr>
+          <w:rFonts w:ascii="Helvetica" w:hAnsi="Helvetica" w:cs="Helvetica"/>
+        </w:rPr>
+      </w:pPr>
+      <w:r>
+        <w:rPr>
+          <w:rFonts w:ascii="Helvetica" w:hAnsi="Helvetica" w:cs="Helvetica"/>
+        </w:rPr>
+        <w:t>[</w:t>
+      </w:r>
+      <w:proofErr w:type="spellStart"/>
+      <w:r>
+        <w:rPr>
+          <w:rFonts w:ascii="Helvetica" w:hAnsi="Helvetica" w:cs="Helvetica"/>
+        </w:rPr>
+        <w:t>Kp</w:t>
+      </w:r>
+      <w:proofErr w:type="spellEnd"/>
+      <w:r>
+        <w:rPr>
+          <w:rFonts w:ascii="Helvetica" w:hAnsi="Helvetica" w:cs="Helvetica"/>
+        </w:rPr>
+        <w:t xml:space="preserve">, Ki, </w:t>
+      </w:r>
+      <w:proofErr w:type="spellStart"/>
+      <w:r>
+        <w:rPr>
+          <w:rFonts w:ascii="Helvetica" w:hAnsi="Helvetica" w:cs="Helvetica"/>
+        </w:rPr>
+        <w:t>Kd</w:t>
+      </w:r>
+      <w:proofErr w:type="spellEnd"/>
+      <w:r>
+        <w:rPr>
+          <w:rFonts w:ascii="Helvetica" w:hAnsi="Helvetica" w:cs="Helvetica"/>
+        </w:rPr>
+        <w:t>] = [900, 1, 5]</w:t>
+      </w:r>
+    </w:p>
+    <w:p>
+      <w:pPr>
+        <w:jc w:val="center"/>
+        <w:rPr>
+          <w:rFonts w:ascii="Helvetica" w:hAnsi="Helvetica" w:cs="Helvetica"/>
+        </w:rPr>
+      </w:pPr>
+      <w:r>
+        <w:rPr>
+          <w:rFonts w:ascii="Helvetica" w:hAnsi="Helvetica" w:cs="Helvetica"/>
+        </w:rPr>
+        <w:drawing>
+          <wp:inline distT="0" distB="0" distL="0" distR="0" wp14:anchorId="61C12C55" wp14:editId="6640F8A0">
+            <wp:extent cx="8862060" cy="4759569"/>
+            <wp:effectExtent l="0" t="0" r="0" b="3175"/>
+            <wp:docPr id="11" name="Picture 11"/>
+            <wp:cNvGraphicFramePr>
+              <a:graphicFrameLocks xmlns:a="http://schemas.openxmlformats.org/drawingml/2006/main" noChangeAspect="1"/>
+            </wp:cNvGraphicFramePr>
+            <a:graphic xmlns:a="http://schemas.openxmlformats.org/drawingml/2006/main">
+              <a:graphicData uri="http://schemas.openxmlformats.org/drawingml/2006/picture">
+                <pic:pic xmlns:pic="http://schemas.openxmlformats.org/drawingml/2006/picture">
+                  <pic:nvPicPr>
+                    <pic:cNvPr id="1" name=""/>
+                    <pic:cNvPicPr/>
+                  </pic:nvPicPr>
+                  <pic:blipFill>
+                    <a:blip r:embed="rId22"/>
+                    <a:stretch>
+                      <a:fillRect/>
+                    </a:stretch>
+                  </pic:blipFill>
+                  <pic:spPr>
+                    <a:xfrm>
+                      <a:off x="0" y="0"/>
+                      <a:ext cx="8890398" cy="4774789"/>
+                    </a:xfrm>
+                    <a:prstGeom prst="rect">
+                      <a:avLst/>
+                    </a:prstGeom>
+                  </pic:spPr>
+                </pic:pic>
+              </a:graphicData>
+            </a:graphic>
+          </wp:inline>
+        </w:drawing>
+      </w:r>
+    </w:p>
+    <w:p>
+      <w:pPr>
+        <w:rPr>
+          <w:rFonts w:ascii="Helvetica" w:hAnsi="Helvetica" w:cs="Helvetica"/>
+        </w:rPr>
+      </w:pPr>
+      <w:r>
+        <w:rPr>
+          <w:rFonts w:ascii="Helvetica" w:hAnsi="Helvetica" w:cs="Helvetica"/>
+        </w:rPr>
+        <w:lastRenderedPageBreak/>
+        <w:t>[</w:t>
+      </w:r>
+      <w:proofErr w:type="spellStart"/>
+      <w:r>
+        <w:rPr>
+          <w:rFonts w:ascii="Helvetica" w:hAnsi="Helvetica" w:cs="Helvetica"/>
+        </w:rPr>
+        <w:t>Kp</w:t>
+      </w:r>
+      <w:proofErr w:type="spellEnd"/>
+      <w:r>
+        <w:rPr>
+          <w:rFonts w:ascii="Helvetica" w:hAnsi="Helvetica" w:cs="Helvetica"/>
+        </w:rPr>
+        <w:t xml:space="preserve">, Ki, </w:t>
+      </w:r>
+      <w:proofErr w:type="spellStart"/>
+      <w:r>
+        <w:rPr>
+          <w:rFonts w:ascii="Helvetica" w:hAnsi="Helvetica" w:cs="Helvetica"/>
+        </w:rPr>
+        <w:t>Kd</w:t>
+      </w:r>
+      <w:proofErr w:type="spellEnd"/>
+      <w:r>
+        <w:rPr>
+          <w:rFonts w:ascii="Helvetica" w:hAnsi="Helvetica" w:cs="Helvetica"/>
+        </w:rPr>
+        <w:t xml:space="preserve">] = [900, </w:t>
+      </w:r>
+      <w:r>
+        <w:rPr>
+          <w:rFonts w:ascii="Helvetica" w:hAnsi="Helvetica" w:cs="Helvetica"/>
+        </w:rPr>
+        <w:t>35</w:t>
+      </w:r>
+      <w:r>
+        <w:rPr>
+          <w:rFonts w:ascii="Helvetica" w:hAnsi="Helvetica" w:cs="Helvetica"/>
+        </w:rPr>
+        <w:t>, 5]</w:t>
+      </w:r>
+    </w:p>
+    <w:p>
+      <w:pPr>
+        <w:jc w:val="center"/>
+        <w:rPr>
+          <w:rFonts w:ascii="Helvetica" w:hAnsi="Helvetica" w:cs="Helvetica"/>
+        </w:rPr>
+      </w:pPr>
+      <w:r>
+        <w:rPr>
+          <w:rFonts w:ascii="Helvetica" w:hAnsi="Helvetica" w:cs="Helvetica"/>
+        </w:rPr>
+        <w:drawing>
+          <wp:inline distT="0" distB="0" distL="0" distR="0" wp14:anchorId="00A10E7B" wp14:editId="69E409D4">
+            <wp:extent cx="8863330" cy="4409440"/>
+            <wp:effectExtent l="0" t="0" r="0" b="0"/>
+            <wp:docPr id="12" name="Picture 12"/>
+            <wp:cNvGraphicFramePr>
+              <a:graphicFrameLocks xmlns:a="http://schemas.openxmlformats.org/drawingml/2006/main" noChangeAspect="1"/>
+            </wp:cNvGraphicFramePr>
+            <a:graphic xmlns:a="http://schemas.openxmlformats.org/drawingml/2006/main">
+              <a:graphicData uri="http://schemas.openxmlformats.org/drawingml/2006/picture">
+                <pic:pic xmlns:pic="http://schemas.openxmlformats.org/drawingml/2006/picture">
+                  <pic:nvPicPr>
+                    <pic:cNvPr id="1" name=""/>
+                    <pic:cNvPicPr/>
+                  </pic:nvPicPr>
+                  <pic:blipFill>
+                    <a:blip r:embed="rId23"/>
+                    <a:stretch>
+                      <a:fillRect/>
+                    </a:stretch>
+                  </pic:blipFill>
+                  <pic:spPr>
+                    <a:xfrm>
+                      <a:off x="0" y="0"/>
+                      <a:ext cx="8863330" cy="4409440"/>
+                    </a:xfrm>
+                    <a:prstGeom prst="rect">
+                      <a:avLst/>
+                    </a:prstGeom>
+                  </pic:spPr>
+                </pic:pic>
+              </a:graphicData>
+            </a:graphic>
+          </wp:inline>
+        </w:drawing>
+      </w:r>
+    </w:p>
+    <w:p>
+      <w:pPr>
+        <w:jc w:val="center"/>
+        <w:rPr>
+          <w:rFonts w:ascii="Helvetica" w:hAnsi="Helvetica" w:cs="Helvetica"/>
+        </w:rPr>
+      </w:pPr>
+    </w:p>
+    <w:p>
+      <w:pPr>
+        <w:jc w:val="center"/>
+        <w:rPr>
+          <w:rFonts w:ascii="Helvetica" w:hAnsi="Helvetica" w:cs="Helvetica"/>
+        </w:rPr>
+      </w:pPr>
+    </w:p>
+    <w:p>
+      <w:pPr>
+        <w:jc w:val="center"/>
+        <w:rPr>
+          <w:rFonts w:ascii="Helvetica" w:hAnsi="Helvetica" w:cs="Helvetica"/>
+        </w:rPr>
+      </w:pPr>
+    </w:p>
+    <w:p>
+      <w:pPr>
+        <w:pStyle w:val="Heading2"/>
+        <w:rPr>
+          <w:rFonts w:ascii="Helvetica" w:hAnsi="Helvetica" w:cs="Helvetica"/>
+        </w:rPr>
+      </w:pPr>
+      <w:r>
+        <w:rPr>
+          <w:rFonts w:ascii="Helvetica" w:hAnsi="Helvetica" w:cs="Helvetica"/>
+        </w:rPr>
+        <w:lastRenderedPageBreak/>
+        <w:t>PD Controller design for an average car</w:t>
+      </w:r>
+    </w:p>
+    <w:p>
+      <w:pPr>
+        <w:pStyle w:val="Heading3"/>
+        <w:rPr>
+          <w:rFonts w:ascii="Helvetica" w:hAnsi="Helvetica" w:cs="Helvetica"/>
+        </w:rPr>
+      </w:pPr>
+      <w:r>
+        <w:rPr>
+          <w:rFonts w:ascii="Helvetica" w:hAnsi="Helvetica" w:cs="Helvetica"/>
+        </w:rPr>
+        <w:t>Flat road scenario</w:t>
+      </w:r>
+    </w:p>
+    <w:p>
+      <w:pPr>
+        <w:jc w:val="center"/>
+        <w:rPr>
+          <w:rFonts w:ascii="Helvetica" w:hAnsi="Helvetica" w:cs="Helvetica"/>
+        </w:rPr>
+      </w:pPr>
+      <w:r>
+        <w:rPr>
+          <w:rFonts w:ascii="Helvetica" w:hAnsi="Helvetica" w:cs="Helvetica"/>
+        </w:rPr>
+        <w:drawing>
+          <wp:inline distT="0" distB="0" distL="0" distR="0" wp14:anchorId="0D16E4BE" wp14:editId="2AF8F67B">
+            <wp:extent cx="8863330" cy="4718539"/>
+            <wp:effectExtent l="0" t="0" r="0" b="6350"/>
+            <wp:docPr id="14" name="Picture 14"/>
+            <wp:cNvGraphicFramePr>
+              <a:graphicFrameLocks xmlns:a="http://schemas.openxmlformats.org/drawingml/2006/main" noChangeAspect="1"/>
+            </wp:cNvGraphicFramePr>
+            <a:graphic xmlns:a="http://schemas.openxmlformats.org/drawingml/2006/main">
+              <a:graphicData uri="http://schemas.openxmlformats.org/drawingml/2006/picture">
+                <pic:pic xmlns:pic="http://schemas.openxmlformats.org/drawingml/2006/picture">
+                  <pic:nvPicPr>
+                    <pic:cNvPr id="1" name=""/>
+                    <pic:cNvPicPr/>
+                  </pic:nvPicPr>
+                  <pic:blipFill>
+                    <a:blip r:embed="rId24"/>
+                    <a:stretch>
+                      <a:fillRect/>
+                    </a:stretch>
+                  </pic:blipFill>
+                  <pic:spPr>
+                    <a:xfrm>
+                      <a:off x="0" y="0"/>
+                      <a:ext cx="8871372" cy="4722820"/>
+                    </a:xfrm>
+                    <a:prstGeom prst="rect">
+                      <a:avLst/>
+                    </a:prstGeom>
+                  </pic:spPr>
+                </pic:pic>
+              </a:graphicData>
+            </a:graphic>
+          </wp:inline>
+        </w:drawing>
+      </w:r>
+    </w:p>
+    <w:p>
+      <w:pPr>
+        <w:pStyle w:val="Heading3"/>
+        <w:rPr>
+          <w:rFonts w:ascii="Helvetica" w:hAnsi="Helvetica" w:cs="Helvetica"/>
+        </w:rPr>
+      </w:pPr>
+      <w:r>
+        <w:rPr>
+          <w:rFonts w:ascii="Helvetica" w:hAnsi="Helvetica" w:cs="Helvetica"/>
+        </w:rPr>
+        <w:lastRenderedPageBreak/>
+        <w:t>Uphill scenario</w:t>
+      </w:r>
+    </w:p>
+    <w:p>
+      <w:pPr>
+        <w:rPr>
+          <w:rFonts w:ascii="Helvetica" w:hAnsi="Helvetica" w:cs="Helvetica"/>
+        </w:rPr>
+      </w:pPr>
+      <w:r>
+        <w:rPr>
+          <w:rFonts w:ascii="Helvetica" w:hAnsi="Helvetica" w:cs="Helvetica"/>
+        </w:rPr>
+        <w:t>[</w:t>
+      </w:r>
+      <w:proofErr w:type="spellStart"/>
+      <w:r>
+        <w:rPr>
+          <w:rFonts w:ascii="Helvetica" w:hAnsi="Helvetica" w:cs="Helvetica"/>
+        </w:rPr>
+        <w:t>Kp</w:t>
+      </w:r>
+      <w:proofErr w:type="spellEnd"/>
+      <w:r>
+        <w:rPr>
+          <w:rFonts w:ascii="Helvetica" w:hAnsi="Helvetica" w:cs="Helvetica"/>
+        </w:rPr>
+        <w:t xml:space="preserve">, </w:t>
+      </w:r>
+      <w:proofErr w:type="spellStart"/>
+      <w:r>
+        <w:rPr>
+          <w:rFonts w:ascii="Helvetica" w:hAnsi="Helvetica" w:cs="Helvetica"/>
+        </w:rPr>
+        <w:t>Kd</w:t>
+      </w:r>
+      <w:proofErr w:type="spellEnd"/>
+      <w:r>
+        <w:rPr>
+          <w:rFonts w:ascii="Helvetica" w:hAnsi="Helvetica" w:cs="Helvetica"/>
+        </w:rPr>
+        <w:t xml:space="preserve">] = [900, </w:t>
+      </w:r>
+      <w:r>
+        <w:rPr>
+          <w:rFonts w:ascii="Helvetica" w:hAnsi="Helvetica" w:cs="Helvetica"/>
+        </w:rPr>
+        <w:t>5]</w:t>
+      </w:r>
+    </w:p>
+    <w:p>
+      <w:r>
+        <w:drawing>
+          <wp:inline distT="0" distB="0" distL="0" distR="0" wp14:anchorId="64F0484A" wp14:editId="1CB383E6">
+            <wp:extent cx="8863330" cy="4409440"/>
+            <wp:effectExtent l="0" t="0" r="0" b="0"/>
+            <wp:docPr id="13" name="Picture 13"/>
+            <wp:cNvGraphicFramePr>
+              <a:graphicFrameLocks xmlns:a="http://schemas.openxmlformats.org/drawingml/2006/main" noChangeAspect="1"/>
+            </wp:cNvGraphicFramePr>
+            <a:graphic xmlns:a="http://schemas.openxmlformats.org/drawingml/2006/main">
+              <a:graphicData uri="http://schemas.openxmlformats.org/drawingml/2006/picture">
+                <pic:pic xmlns:pic="http://schemas.openxmlformats.org/drawingml/2006/picture">
+                  <pic:nvPicPr>
+                    <pic:cNvPr id="1" name=""/>
+                    <pic:cNvPicPr/>
+                  </pic:nvPicPr>
+                  <pic:blipFill>
+                    <a:blip r:embed="rId25"/>
+                    <a:stretch>
+                      <a:fillRect/>
+                    </a:stretch>
+                  </pic:blipFill>
+                  <pic:spPr>
+                    <a:xfrm>
+                      <a:off x="0" y="0"/>
+                      <a:ext cx="8863330" cy="4409440"/>
+                    </a:xfrm>
+                    <a:prstGeom prst="rect">
+                      <a:avLst/>
+                    </a:prstGeom>
+                  </pic:spPr>
+                </pic:pic>
+              </a:graphicData>
+            </a:graphic>
+          </wp:inline>
+        </w:drawing>
+      </w:r>
+    </w:p>
     <w:sectPr>
-      <w:pgSz w:w="11906" w:h="16838"/>
+      <w:pgSz w:w="16838" w:h="11906" w:orient="landscape"/>
       <w:pgMar w:top="1440" w:right="1440" w:bottom="1440" w:left="1440" w:header="708" w:footer="708" w:gutter="0"/>
       <w:cols w:space="708"/>
       <w:docGrid w:linePitch="360"/>
@@ -1865,7 +3488,7 @@
       <w:p>
         <w:pPr>
           <w:pStyle w:val="Footer"/>
-          <w:jc w:val="right"/>
+          <w:jc w:val="center"/>
           <w:rPr>
             <w:noProof/>
           </w:rPr>
@@ -1895,8 +3518,17 @@
           <w:rPr>
             <w:noProof/>
           </w:rPr>
-          <w:t xml:space="preserve">                                                             </w:t>
+          <w:t xml:space="preserve">                                             </w:t>
         </w:r>
+      </w:p>
+      <w:p>
+        <w:pPr>
+          <w:pStyle w:val="Footer"/>
+          <w:jc w:val="right"/>
+          <w:rPr>
+            <w:noProof/>
+          </w:rPr>
+        </w:pPr>
         <w:r>
           <w:rPr>
             <w:noProof/>
@@ -2593,6 +4225,50 @@
       <w:szCs w:val="32"/>
     </w:rPr>
   </w:style>
+  <w:style w:type="paragraph" w:styleId="Heading2">
+    <w:name w:val="heading 2"/>
+    <w:basedOn w:val="Normal"/>
+    <w:next w:val="Normal"/>
+    <w:link w:val="Heading2Char"/>
+    <w:uiPriority w:val="9"/>
+    <w:unhideWhenUsed/>
+    <w:qFormat/>
+    <w:rsid w:val="00832245"/>
+    <w:pPr>
+      <w:keepNext/>
+      <w:keepLines/>
+      <w:spacing w:before="40" w:after="0"/>
+      <w:outlineLvl w:val="1"/>
+    </w:pPr>
+    <w:rPr>
+      <w:rFonts w:asciiTheme="majorHAnsi" w:eastAsiaTheme="majorEastAsia" w:hAnsiTheme="majorHAnsi" w:cstheme="majorBidi"/>
+      <w:color w:val="2F5496" w:themeColor="accent1" w:themeShade="BF"/>
+      <w:sz w:val="26"/>
+      <w:szCs w:val="26"/>
+    </w:rPr>
+  </w:style>
+  <w:style w:type="paragraph" w:styleId="Heading3">
+    <w:name w:val="heading 3"/>
+    <w:basedOn w:val="Normal"/>
+    <w:next w:val="Normal"/>
+    <w:link w:val="Heading3Char"/>
+    <w:uiPriority w:val="9"/>
+    <w:unhideWhenUsed/>
+    <w:qFormat/>
+    <w:rsid w:val="00270440"/>
+    <w:pPr>
+      <w:keepNext/>
+      <w:keepLines/>
+      <w:spacing w:before="40" w:after="0"/>
+      <w:outlineLvl w:val="2"/>
+    </w:pPr>
+    <w:rPr>
+      <w:rFonts w:asciiTheme="majorHAnsi" w:eastAsiaTheme="majorEastAsia" w:hAnsiTheme="majorHAnsi" w:cstheme="majorBidi"/>
+      <w:color w:val="1F3763" w:themeColor="accent1" w:themeShade="7F"/>
+      <w:sz w:val="24"/>
+      <w:szCs w:val="24"/>
+    </w:rPr>
+  </w:style>
   <w:style w:type="character" w:default="1" w:styleId="DefaultParagraphFont">
     <w:name w:val="Default Paragraph Font"/>
     <w:uiPriority w:val="1"/>
@@ -2791,6 +4467,32 @@
     <w:pPr>
       <w:spacing w:after="100"/>
     </w:pPr>
+  </w:style>
+  <w:style w:type="character" w:customStyle="1" w:styleId="Heading2Char">
+    <w:name w:val="Heading 2 Char"/>
+    <w:basedOn w:val="DefaultParagraphFont"/>
+    <w:link w:val="Heading2"/>
+    <w:uiPriority w:val="9"/>
+    <w:rsid w:val="00832245"/>
+    <w:rPr>
+      <w:rFonts w:asciiTheme="majorHAnsi" w:eastAsiaTheme="majorEastAsia" w:hAnsiTheme="majorHAnsi" w:cstheme="majorBidi"/>
+      <w:color w:val="2F5496" w:themeColor="accent1" w:themeShade="BF"/>
+      <w:sz w:val="26"/>
+      <w:szCs w:val="26"/>
+      <w:lang w:val="en-US" w:bidi="en-US"/>
+    </w:rPr>
+  </w:style>
+  <w:style w:type="character" w:customStyle="1" w:styleId="Heading3Char">
+    <w:name w:val="Heading 3 Char"/>
+    <w:basedOn w:val="DefaultParagraphFont"/>
+    <w:link w:val="Heading3"/>
+    <w:uiPriority w:val="9"/>
+    <w:rsid w:val="00270440"/>
+    <w:rPr>
+      <w:rFonts w:asciiTheme="majorHAnsi" w:eastAsiaTheme="majorEastAsia" w:hAnsiTheme="majorHAnsi" w:cstheme="majorBidi"/>
+      <w:color w:val="1F3763" w:themeColor="accent1" w:themeShade="7F"/>
+      <w:lang w:val="en-US" w:bidi="en-US"/>
+    </w:rPr>
   </w:style>
 </w:styles>
 </file>
@@ -3095,7 +4797,7 @@
 </file>
 
 <file path=customXml/itemProps1.xml><?xml version="1.0" encoding="utf-8"?>
-<ds:datastoreItem xmlns:ds="http://schemas.openxmlformats.org/officeDocument/2006/customXml" ds:itemID="{5235D110-947E-451F-AB5E-3456699E8338}">
+<ds:datastoreItem xmlns:ds="http://schemas.openxmlformats.org/officeDocument/2006/customXml" ds:itemID="{79F08B46-B975-4E57-B700-5AB32B8F588C}">
   <ds:schemaRefs>
     <ds:schemaRef ds:uri="http://schemas.openxmlformats.org/officeDocument/2006/bibliography"/>
   </ds:schemaRefs>

</xml_diff>

<commit_message>
PD/ PID controller design for BMW and Audi
</commit_message>
<xml_diff>
--- a/U6366102_Design_project_report.docx
+++ b/U6366102_Design_project_report.docx
@@ -31,8 +31,8 @@
               </w:rPr>
             </w:pPr>
             <w:bookmarkStart w:id="0" w:name="_Toc522880380"/>
-            <w:bookmarkStart w:id="1" w:name="bm_InfoBlock" w:colFirst="1" w:colLast="1"/>
-            <w:bookmarkStart w:id="2" w:name="_Toc524190486"/>
+            <w:bookmarkStart w:id="1" w:name="_Toc524190486"/>
+            <w:bookmarkStart w:id="2" w:name="bm_InfoBlock" w:colFirst="1" w:colLast="1"/>
             <w:r>
               <w:rPr>
                 <w:b/>
@@ -64,7 +64,7 @@
               <w:t>COVER SHEET</w:t>
             </w:r>
             <w:bookmarkEnd w:id="0"/>
-            <w:bookmarkEnd w:id="2"/>
+            <w:bookmarkEnd w:id="1"/>
           </w:p>
         </w:tc>
         <w:tc>
@@ -237,7 +237,7 @@
             </w:pPr>
             <w:bookmarkStart w:id="9" w:name="_Toc522880383"/>
             <w:bookmarkStart w:id="10" w:name="_Toc524190489"/>
-            <w:bookmarkEnd w:id="1"/>
+            <w:bookmarkEnd w:id="2"/>
             <w:r>
               <w:rPr>
                 <w:szCs w:val="20"/>
@@ -2067,6 +2067,7 @@
       <w:r>
         <w:rPr>
           <w:rFonts w:ascii="Helvetica" w:hAnsi="Helvetica" w:cs="Helvetica"/>
+          <w:noProof/>
         </w:rPr>
         <w:drawing>
           <wp:inline distT="0" distB="0" distL="0" distR="0" wp14:anchorId="0068D56D" wp14:editId="4EDAD878">
@@ -2155,19 +2156,7 @@
         <w:rPr>
           <w:rFonts w:ascii="Helvetica" w:hAnsi="Helvetica" w:cs="Helvetica"/>
         </w:rPr>
-        <w:t>F</w:t>
-      </w:r>
-      <w:r>
-        <w:rPr>
-          <w:rFonts w:ascii="Helvetica" w:hAnsi="Helvetica" w:cs="Helvetica"/>
-        </w:rPr>
-        <w:t>lat road</w:t>
-      </w:r>
-      <w:r>
-        <w:rPr>
-          <w:rFonts w:ascii="Helvetica" w:hAnsi="Helvetica" w:cs="Helvetica"/>
-        </w:rPr>
-        <w:t xml:space="preserve"> scenario</w:t>
+        <w:t>Flat road scenario</w:t>
       </w:r>
     </w:p>
     <w:p>
@@ -2180,6 +2169,7 @@
       <w:r>
         <w:rPr>
           <w:rFonts w:ascii="Helvetica" w:hAnsi="Helvetica" w:cs="Helvetica"/>
+          <w:noProof/>
         </w:rPr>
         <w:drawing>
           <wp:inline distT="0" distB="0" distL="0" distR="0" wp14:anchorId="48E4A989" wp14:editId="31584068">
@@ -2261,6 +2251,7 @@
       <w:r>
         <w:rPr>
           <w:rFonts w:ascii="Helvetica" w:hAnsi="Helvetica" w:cs="Helvetica"/>
+          <w:noProof/>
         </w:rPr>
         <w:drawing>
           <wp:inline distT="0" distB="0" distL="0" distR="0" wp14:anchorId="7F8B9787" wp14:editId="48AAC523">
@@ -2341,19 +2332,7 @@
         <w:rPr>
           <w:rFonts w:ascii="Helvetica" w:hAnsi="Helvetica" w:cs="Helvetica"/>
         </w:rPr>
-        <w:t>(</w:t>
-      </w:r>
-      <w:r>
-        <w:rPr>
-          <w:rFonts w:ascii="Helvetica" w:hAnsi="Helvetica" w:cs="Helvetica"/>
-        </w:rPr>
-        <w:t>Gaussian</w:t>
-      </w:r>
-      <w:r>
-        <w:rPr>
-          <w:rFonts w:ascii="Helvetica" w:hAnsi="Helvetica" w:cs="Helvetica"/>
-        </w:rPr>
-        <w:t xml:space="preserve"> Membership functions)</w:t>
+        <w:t>(Gaussian Membership functions)</w:t>
       </w:r>
     </w:p>
     <w:p>
@@ -2367,19 +2346,7 @@
         <w:rPr>
           <w:rFonts w:ascii="Helvetica" w:hAnsi="Helvetica" w:cs="Helvetica"/>
         </w:rPr>
-        <w:t xml:space="preserve">Flat </w:t>
-      </w:r>
-      <w:r>
-        <w:rPr>
-          <w:rFonts w:ascii="Helvetica" w:hAnsi="Helvetica" w:cs="Helvetica"/>
-        </w:rPr>
-        <w:t>road</w:t>
-      </w:r>
-      <w:r>
-        <w:rPr>
-          <w:rFonts w:ascii="Helvetica" w:hAnsi="Helvetica" w:cs="Helvetica"/>
-        </w:rPr>
-        <w:t xml:space="preserve"> scenario</w:t>
+        <w:t>Flat road scenario</w:t>
       </w:r>
     </w:p>
     <w:p>
@@ -2392,6 +2359,7 @@
       <w:r>
         <w:rPr>
           <w:rFonts w:ascii="Helvetica" w:hAnsi="Helvetica" w:cs="Helvetica"/>
+          <w:noProof/>
         </w:rPr>
         <w:drawing>
           <wp:inline distT="0" distB="0" distL="0" distR="0" wp14:anchorId="51E9B628" wp14:editId="6C89177B">
@@ -2473,6 +2441,7 @@
       <w:r>
         <w:rPr>
           <w:rFonts w:ascii="Helvetica" w:hAnsi="Helvetica" w:cs="Helvetica"/>
+          <w:noProof/>
         </w:rPr>
         <w:drawing>
           <wp:inline distT="0" distB="0" distL="0" distR="0" wp14:anchorId="23C30D1C" wp14:editId="4C802980">
@@ -2554,6 +2523,9 @@
     </w:p>
     <w:p>
       <w:r>
+        <w:rPr>
+          <w:noProof/>
+        </w:rPr>
         <w:drawing>
           <wp:inline distT="0" distB="0" distL="0" distR="0" wp14:anchorId="5FCE5895" wp14:editId="6BE0569A">
             <wp:extent cx="8863330" cy="4409440"/>
@@ -2596,16 +2568,19 @@
     <w:p>
       <w:pPr>
         <w:rPr>
-          <w:rFonts w:ascii="Helvetica" w:hAnsi="Helvetica" w:cs="Helvetica"/>
-        </w:rPr>
-      </w:pPr>
-      <w:r>
-        <w:rPr>
           <w:rStyle w:val="Heading3Char"/>
           <w:rFonts w:ascii="Helvetica" w:hAnsi="Helvetica" w:cs="Helvetica"/>
           <w:sz w:val="24"/>
           <w:szCs w:val="24"/>
         </w:rPr>
+      </w:pPr>
+      <w:r>
+        <w:rPr>
+          <w:rStyle w:val="Heading3Char"/>
+          <w:rFonts w:ascii="Helvetica" w:hAnsi="Helvetica" w:cs="Helvetica"/>
+          <w:sz w:val="24"/>
+          <w:szCs w:val="24"/>
+        </w:rPr>
         <w:lastRenderedPageBreak/>
         <w:t>Uphill scenario</w:t>
       </w:r>
@@ -2613,6 +2588,7 @@
         <w:rPr>
           <w:rStyle w:val="Heading2Char"/>
           <w:rFonts w:ascii="Helvetica" w:hAnsi="Helvetica" w:cs="Helvetica"/>
+          <w:noProof/>
         </w:rPr>
         <w:drawing>
           <wp:inline distT="0" distB="0" distL="0" distR="0" wp14:anchorId="660633EE" wp14:editId="06C7582A">
@@ -2650,8 +2626,41 @@
           </wp:inline>
         </w:drawing>
       </w:r>
-      <w:r>
+    </w:p>
+    <w:p>
+      <w:pPr>
+        <w:pStyle w:val="Heading2"/>
+        <w:rPr>
+          <w:rFonts w:ascii="Helvetica" w:hAnsi="Helvetica" w:cs="Helvetica"/>
+        </w:rPr>
+      </w:pPr>
+      <w:r>
+        <w:rPr>
+          <w:rFonts w:ascii="Helvetica" w:hAnsi="Helvetica" w:cs="Helvetica"/>
+        </w:rPr>
         <w:lastRenderedPageBreak/>
+        <w:t xml:space="preserve">Fuzzy P Controller design for BMW 520D (Triangular Membership functions) </w:t>
+      </w:r>
+    </w:p>
+    <w:p>
+      <w:pPr>
+        <w:rPr>
+          <w:rFonts w:ascii="Helvetica" w:hAnsi="Helvetica" w:cs="Helvetica"/>
+        </w:rPr>
+      </w:pPr>
+      <w:r>
+        <w:rPr>
+          <w:rStyle w:val="Heading3Char"/>
+          <w:rFonts w:ascii="Helvetica" w:hAnsi="Helvetica" w:cs="Helvetica"/>
+          <w:sz w:val="24"/>
+          <w:szCs w:val="24"/>
+        </w:rPr>
+        <w:t>Flat road scenario</w:t>
+      </w:r>
+      <w:r>
+        <w:rPr>
+          <w:noProof/>
+        </w:rPr>
         <w:drawing>
           <wp:inline distT="0" distB="0" distL="0" distR="0" wp14:anchorId="5ED7420E" wp14:editId="665E529C">
             <wp:extent cx="8863330" cy="4835769"/>
@@ -2691,14 +2700,6 @@
     </w:p>
     <w:p>
       <w:pPr>
-        <w:jc w:val="center"/>
-        <w:rPr>
-          <w:rFonts w:ascii="Helvetica" w:hAnsi="Helvetica" w:cs="Helvetica"/>
-        </w:rPr>
-      </w:pPr>
-    </w:p>
-    <w:p>
-      <w:pPr>
         <w:pStyle w:val="Heading3"/>
         <w:rPr>
           <w:rFonts w:ascii="Helvetica" w:hAnsi="Helvetica" w:cs="Helvetica"/>
@@ -2723,6 +2724,7 @@
         <w:rPr>
           <w:rStyle w:val="Heading2Char"/>
           <w:rFonts w:ascii="Helvetica" w:hAnsi="Helvetica" w:cs="Helvetica"/>
+          <w:noProof/>
         </w:rPr>
         <w:drawing>
           <wp:inline distT="0" distB="0" distL="0" distR="0" wp14:anchorId="1C216DB0" wp14:editId="73AD8800">
@@ -2760,8 +2762,44 @@
           </wp:inline>
         </w:drawing>
       </w:r>
-      <w:bookmarkStart w:id="20" w:name="_GoBack"/>
-      <w:bookmarkEnd w:id="20"/>
+    </w:p>
+    <w:p>
+      <w:pPr>
+        <w:pStyle w:val="Heading2"/>
+        <w:rPr>
+          <w:rFonts w:ascii="Helvetica" w:hAnsi="Helvetica" w:cs="Helvetica"/>
+        </w:rPr>
+      </w:pPr>
+      <w:r>
+        <w:rPr>
+          <w:rFonts w:ascii="Helvetica" w:hAnsi="Helvetica" w:cs="Helvetica"/>
+        </w:rPr>
+        <w:lastRenderedPageBreak/>
+        <w:t xml:space="preserve">Fuzzy P Controller design for </w:t>
+      </w:r>
+      <w:r>
+        <w:rPr>
+          <w:rFonts w:ascii="Helvetica" w:hAnsi="Helvetica" w:cs="Helvetica"/>
+        </w:rPr>
+        <w:t>Audi A4 2.0 TDI</w:t>
+      </w:r>
+      <w:r>
+        <w:rPr>
+          <w:rFonts w:ascii="Helvetica" w:hAnsi="Helvetica" w:cs="Helvetica"/>
+        </w:rPr>
+        <w:t xml:space="preserve"> (Triangular Membership functions) </w:t>
+      </w:r>
+    </w:p>
+    <w:p>
+      <w:r>
+        <w:rPr>
+          <w:rStyle w:val="Heading3Char"/>
+          <w:rFonts w:ascii="Helvetica" w:hAnsi="Helvetica" w:cs="Helvetica"/>
+          <w:sz w:val="24"/>
+          <w:szCs w:val="24"/>
+        </w:rPr>
+        <w:t>Flat road scenario</w:t>
+      </w:r>
     </w:p>
     <w:p>
       <w:pPr>
@@ -2770,230 +2808,16 @@
           <w:rFonts w:ascii="Helvetica" w:hAnsi="Helvetica" w:cs="Helvetica"/>
         </w:rPr>
       </w:pPr>
-    </w:p>
-    <w:p>
-      <w:pPr>
+      <w:r>
         <w:rPr>
           <w:rStyle w:val="Heading2Char"/>
           <w:rFonts w:ascii="Helvetica" w:hAnsi="Helvetica" w:cs="Helvetica"/>
         </w:rPr>
-      </w:pPr>
-    </w:p>
-    <w:p>
-      <w:pPr>
-        <w:rPr>
-          <w:rStyle w:val="Heading2Char"/>
-          <w:rFonts w:ascii="Helvetica" w:hAnsi="Helvetica" w:cs="Helvetica"/>
-        </w:rPr>
-      </w:pPr>
-    </w:p>
-    <w:p>
-      <w:pPr>
-        <w:rPr>
-          <w:rStyle w:val="Heading2Char"/>
-          <w:rFonts w:ascii="Helvetica" w:hAnsi="Helvetica" w:cs="Helvetica"/>
-        </w:rPr>
-      </w:pPr>
-    </w:p>
-    <w:p>
-      <w:pPr>
-        <w:rPr>
-          <w:rStyle w:val="Heading2Char"/>
-          <w:rFonts w:ascii="Helvetica" w:hAnsi="Helvetica" w:cs="Helvetica"/>
-        </w:rPr>
-      </w:pPr>
-    </w:p>
-    <w:p>
-      <w:pPr>
-        <w:rPr>
-          <w:rStyle w:val="Heading2Char"/>
-          <w:rFonts w:ascii="Helvetica" w:hAnsi="Helvetica" w:cs="Helvetica"/>
-        </w:rPr>
-      </w:pPr>
-    </w:p>
-    <w:p>
-      <w:pPr>
-        <w:rPr>
-          <w:rStyle w:val="Heading2Char"/>
-          <w:rFonts w:ascii="Helvetica" w:hAnsi="Helvetica" w:cs="Helvetica"/>
-        </w:rPr>
-      </w:pPr>
-    </w:p>
-    <w:p>
-      <w:pPr>
-        <w:rPr>
-          <w:rStyle w:val="Heading2Char"/>
-          <w:rFonts w:ascii="Helvetica" w:hAnsi="Helvetica" w:cs="Helvetica"/>
-        </w:rPr>
-      </w:pPr>
-    </w:p>
-    <w:p>
-      <w:pPr>
-        <w:rPr>
-          <w:rStyle w:val="Heading2Char"/>
-          <w:rFonts w:ascii="Helvetica" w:hAnsi="Helvetica" w:cs="Helvetica"/>
-        </w:rPr>
-      </w:pPr>
-    </w:p>
-    <w:p>
-      <w:pPr>
-        <w:rPr>
-          <w:rStyle w:val="Heading2Char"/>
-          <w:rFonts w:ascii="Helvetica" w:hAnsi="Helvetica" w:cs="Helvetica"/>
-        </w:rPr>
-      </w:pPr>
-    </w:p>
-    <w:p>
-      <w:pPr>
-        <w:rPr>
-          <w:rStyle w:val="Heading2Char"/>
-          <w:rFonts w:ascii="Helvetica" w:hAnsi="Helvetica" w:cs="Helvetica"/>
-        </w:rPr>
-      </w:pPr>
-    </w:p>
-    <w:p>
-      <w:pPr>
-        <w:rPr>
-          <w:rStyle w:val="Heading2Char"/>
-          <w:rFonts w:ascii="Helvetica" w:hAnsi="Helvetica" w:cs="Helvetica"/>
-        </w:rPr>
-      </w:pPr>
-    </w:p>
-    <w:p>
-      <w:pPr>
-        <w:rPr>
-          <w:rStyle w:val="Heading2Char"/>
-          <w:rFonts w:ascii="Helvetica" w:hAnsi="Helvetica" w:cs="Helvetica"/>
-        </w:rPr>
-      </w:pPr>
-    </w:p>
-    <w:p>
-      <w:pPr>
-        <w:rPr>
-          <w:rStyle w:val="Heading2Char"/>
-          <w:rFonts w:ascii="Helvetica" w:hAnsi="Helvetica" w:cs="Helvetica"/>
-        </w:rPr>
-      </w:pPr>
-    </w:p>
-    <w:p>
-      <w:pPr>
-        <w:rPr>
-          <w:rStyle w:val="Heading2Char"/>
-          <w:rFonts w:ascii="Helvetica" w:hAnsi="Helvetica" w:cs="Helvetica"/>
-        </w:rPr>
-      </w:pPr>
-    </w:p>
-    <w:p>
-      <w:pPr>
-        <w:rPr>
-          <w:rStyle w:val="Heading2Char"/>
-          <w:rFonts w:ascii="Helvetica" w:hAnsi="Helvetica" w:cs="Helvetica"/>
-        </w:rPr>
-      </w:pPr>
-    </w:p>
-    <w:p>
-      <w:pPr>
-        <w:rPr>
-          <w:rStyle w:val="Heading2Char"/>
-          <w:rFonts w:ascii="Helvetica" w:hAnsi="Helvetica" w:cs="Helvetica"/>
-        </w:rPr>
-      </w:pPr>
-    </w:p>
-    <w:p>
-      <w:pPr>
-        <w:rPr>
-          <w:rStyle w:val="Heading2Char"/>
-          <w:rFonts w:ascii="Helvetica" w:hAnsi="Helvetica" w:cs="Helvetica"/>
-        </w:rPr>
-      </w:pPr>
-    </w:p>
-    <w:p>
-      <w:pPr>
-        <w:rPr>
-          <w:rStyle w:val="Heading2Char"/>
-          <w:rFonts w:ascii="Helvetica" w:hAnsi="Helvetica" w:cs="Helvetica"/>
-        </w:rPr>
-      </w:pPr>
-      <w:r>
-        <w:rPr>
-          <w:rStyle w:val="Heading2Char"/>
-          <w:rFonts w:ascii="Helvetica" w:hAnsi="Helvetica" w:cs="Helvetica"/>
-        </w:rPr>
-        <w:t xml:space="preserve">PID Controller in average car </w:t>
-      </w:r>
-    </w:p>
-    <w:p>
-      <w:pPr>
-        <w:pStyle w:val="Heading3"/>
-        <w:rPr>
-          <w:rFonts w:ascii="Helvetica" w:hAnsi="Helvetica" w:cs="Helvetica"/>
-        </w:rPr>
-      </w:pPr>
-      <w:r>
-        <w:rPr>
-          <w:rFonts w:ascii="Helvetica" w:hAnsi="Helvetica" w:cs="Helvetica"/>
-        </w:rPr>
-        <w:lastRenderedPageBreak/>
-        <w:t>Flat road scenario</w:t>
-      </w:r>
-    </w:p>
-    <w:p>
-      <w:pPr>
-        <w:rPr>
-          <w:rFonts w:ascii="Helvetica" w:hAnsi="Helvetica" w:cs="Helvetica"/>
-        </w:rPr>
-      </w:pPr>
-      <w:r>
-        <w:rPr>
-          <w:rFonts w:ascii="Helvetica" w:hAnsi="Helvetica" w:cs="Helvetica"/>
-        </w:rPr>
-        <w:t>[</w:t>
-      </w:r>
-      <w:proofErr w:type="spellStart"/>
-      <w:r>
-        <w:rPr>
-          <w:rFonts w:ascii="Helvetica" w:hAnsi="Helvetica" w:cs="Helvetica"/>
-        </w:rPr>
-        <w:t>Kp</w:t>
-      </w:r>
-      <w:proofErr w:type="spellEnd"/>
-      <w:r>
-        <w:rPr>
-          <w:rFonts w:ascii="Helvetica" w:hAnsi="Helvetica" w:cs="Helvetica"/>
-        </w:rPr>
-        <w:t xml:space="preserve">, Ki, </w:t>
-      </w:r>
-      <w:proofErr w:type="spellStart"/>
-      <w:r>
-        <w:rPr>
-          <w:rFonts w:ascii="Helvetica" w:hAnsi="Helvetica" w:cs="Helvetica"/>
-        </w:rPr>
-        <w:t>Kd</w:t>
-      </w:r>
-      <w:proofErr w:type="spellEnd"/>
-      <w:r>
-        <w:rPr>
-          <w:rFonts w:ascii="Helvetica" w:hAnsi="Helvetica" w:cs="Helvetica"/>
-        </w:rPr>
-        <w:t>] = [900, 1, 5]</w:t>
-      </w:r>
-    </w:p>
-    <w:p>
-      <w:pPr>
-        <w:jc w:val="center"/>
-        <w:rPr>
-          <w:rFonts w:ascii="Helvetica" w:hAnsi="Helvetica" w:cs="Helvetica"/>
-        </w:rPr>
-      </w:pPr>
-      <w:r>
-        <w:rPr>
-          <w:rFonts w:ascii="Helvetica" w:hAnsi="Helvetica" w:cs="Helvetica"/>
-        </w:rPr>
         <w:drawing>
-          <wp:inline distT="0" distB="0" distL="0" distR="0" wp14:anchorId="14A578A4" wp14:editId="65421A2A">
-            <wp:extent cx="8860463" cy="4560277"/>
+          <wp:inline distT="0" distB="0" distL="0" distR="0" wp14:anchorId="0B0A8AA1" wp14:editId="5FC0436A">
+            <wp:extent cx="8863330" cy="4785360"/>
             <wp:effectExtent l="0" t="0" r="0" b="0"/>
-            <wp:docPr id="10" name="Picture 10"/>
+            <wp:docPr id="3" name="Picture 3"/>
             <wp:cNvGraphicFramePr>
               <a:graphicFrameLocks xmlns:a="http://schemas.openxmlformats.org/drawingml/2006/main" noChangeAspect="1"/>
             </wp:cNvGraphicFramePr>
@@ -3013,7 +2837,7 @@
                   <pic:spPr>
                     <a:xfrm>
                       <a:off x="0" y="0"/>
-                      <a:ext cx="8915197" cy="4588447"/>
+                      <a:ext cx="8863330" cy="4785360"/>
                     </a:xfrm>
                     <a:prstGeom prst="rect">
                       <a:avLst/>
@@ -3038,66 +2862,26 @@
           <w:rFonts w:ascii="Helvetica" w:hAnsi="Helvetica" w:cs="Helvetica"/>
         </w:rPr>
         <w:lastRenderedPageBreak/>
-        <w:t xml:space="preserve">Uphill Scenario </w:t>
-      </w:r>
-    </w:p>
-    <w:p>
-      <w:pPr>
-        <w:rPr>
-          <w:rFonts w:ascii="Helvetica" w:hAnsi="Helvetica" w:cs="Helvetica"/>
-        </w:rPr>
-      </w:pPr>
-      <w:r>
-        <w:rPr>
-          <w:rFonts w:ascii="Helvetica" w:hAnsi="Helvetica" w:cs="Helvetica"/>
-        </w:rPr>
-        <w:t>[</w:t>
-      </w:r>
-      <w:proofErr w:type="spellStart"/>
-      <w:r>
-        <w:rPr>
-          <w:rFonts w:ascii="Helvetica" w:hAnsi="Helvetica" w:cs="Helvetica"/>
-        </w:rPr>
-        <w:t>Kp</w:t>
-      </w:r>
-      <w:proofErr w:type="spellEnd"/>
-      <w:r>
-        <w:rPr>
-          <w:rFonts w:ascii="Helvetica" w:hAnsi="Helvetica" w:cs="Helvetica"/>
-        </w:rPr>
-        <w:t xml:space="preserve">, Ki, </w:t>
-      </w:r>
-      <w:proofErr w:type="spellStart"/>
-      <w:r>
-        <w:rPr>
-          <w:rFonts w:ascii="Helvetica" w:hAnsi="Helvetica" w:cs="Helvetica"/>
-        </w:rPr>
-        <w:t>Kd</w:t>
-      </w:r>
-      <w:proofErr w:type="spellEnd"/>
-      <w:r>
-        <w:rPr>
-          <w:rFonts w:ascii="Helvetica" w:hAnsi="Helvetica" w:cs="Helvetica"/>
-        </w:rPr>
-        <w:t>] = [900, 1, 5]</w:t>
-      </w:r>
-    </w:p>
-    <w:p>
-      <w:pPr>
-        <w:jc w:val="center"/>
-        <w:rPr>
-          <w:rFonts w:ascii="Helvetica" w:hAnsi="Helvetica" w:cs="Helvetica"/>
-        </w:rPr>
-      </w:pPr>
-      <w:r>
-        <w:rPr>
+        <w:t xml:space="preserve">Uphill scenario </w:t>
+      </w:r>
+    </w:p>
+    <w:p>
+      <w:pPr>
+        <w:rPr>
+          <w:rStyle w:val="Heading2Char"/>
+          <w:rFonts w:ascii="Helvetica" w:hAnsi="Helvetica" w:cs="Helvetica"/>
+        </w:rPr>
+      </w:pPr>
+      <w:r>
+        <w:rPr>
+          <w:rStyle w:val="Heading2Char"/>
           <w:rFonts w:ascii="Helvetica" w:hAnsi="Helvetica" w:cs="Helvetica"/>
         </w:rPr>
         <w:drawing>
-          <wp:inline distT="0" distB="0" distL="0" distR="0" wp14:anchorId="61C12C55" wp14:editId="6640F8A0">
-            <wp:extent cx="8862060" cy="4759569"/>
-            <wp:effectExtent l="0" t="0" r="0" b="3175"/>
-            <wp:docPr id="11" name="Picture 11"/>
+          <wp:inline distT="0" distB="0" distL="0" distR="0" wp14:anchorId="7994BA2E" wp14:editId="19A589F1">
+            <wp:extent cx="8863330" cy="5021580"/>
+            <wp:effectExtent l="0" t="0" r="0" b="7620"/>
+            <wp:docPr id="4" name="Picture 4"/>
             <wp:cNvGraphicFramePr>
               <a:graphicFrameLocks xmlns:a="http://schemas.openxmlformats.org/drawingml/2006/main" noChangeAspect="1"/>
             </wp:cNvGraphicFramePr>
@@ -3117,7 +2901,7 @@
                   <pic:spPr>
                     <a:xfrm>
                       <a:off x="0" y="0"/>
-                      <a:ext cx="8890398" cy="4774789"/>
+                      <a:ext cx="8863330" cy="5021580"/>
                     </a:xfrm>
                     <a:prstGeom prst="rect">
                       <a:avLst/>
@@ -3132,6 +2916,7 @@
     </w:p>
     <w:p>
       <w:pPr>
+        <w:pStyle w:val="Heading2"/>
         <w:rPr>
           <w:rFonts w:ascii="Helvetica" w:hAnsi="Helvetica" w:cs="Helvetica"/>
         </w:rPr>
@@ -3141,65 +2926,59 @@
           <w:rFonts w:ascii="Helvetica" w:hAnsi="Helvetica" w:cs="Helvetica"/>
         </w:rPr>
         <w:lastRenderedPageBreak/>
-        <w:t>[</w:t>
-      </w:r>
-      <w:proofErr w:type="spellStart"/>
-      <w:r>
-        <w:rPr>
-          <w:rFonts w:ascii="Helvetica" w:hAnsi="Helvetica" w:cs="Helvetica"/>
-        </w:rPr>
-        <w:t>Kp</w:t>
-      </w:r>
-      <w:proofErr w:type="spellEnd"/>
-      <w:r>
-        <w:rPr>
-          <w:rFonts w:ascii="Helvetica" w:hAnsi="Helvetica" w:cs="Helvetica"/>
-        </w:rPr>
-        <w:t xml:space="preserve">, Ki, </w:t>
-      </w:r>
-      <w:proofErr w:type="spellStart"/>
-      <w:r>
-        <w:rPr>
-          <w:rFonts w:ascii="Helvetica" w:hAnsi="Helvetica" w:cs="Helvetica"/>
-        </w:rPr>
-        <w:t>Kd</w:t>
-      </w:r>
-      <w:proofErr w:type="spellEnd"/>
-      <w:r>
-        <w:rPr>
-          <w:rFonts w:ascii="Helvetica" w:hAnsi="Helvetica" w:cs="Helvetica"/>
-        </w:rPr>
-        <w:t xml:space="preserve">] = [900, </w:t>
-      </w:r>
-      <w:r>
-        <w:rPr>
-          <w:rFonts w:ascii="Helvetica" w:hAnsi="Helvetica" w:cs="Helvetica"/>
-        </w:rPr>
-        <w:t>35</w:t>
-      </w:r>
-      <w:r>
-        <w:rPr>
-          <w:rFonts w:ascii="Helvetica" w:hAnsi="Helvetica" w:cs="Helvetica"/>
-        </w:rPr>
-        <w:t>, 5]</w:t>
-      </w:r>
-    </w:p>
-    <w:p>
-      <w:pPr>
-        <w:jc w:val="center"/>
-        <w:rPr>
-          <w:rFonts w:ascii="Helvetica" w:hAnsi="Helvetica" w:cs="Helvetica"/>
-        </w:rPr>
-      </w:pPr>
-      <w:r>
-        <w:rPr>
-          <w:rFonts w:ascii="Helvetica" w:hAnsi="Helvetica" w:cs="Helvetica"/>
-        </w:rPr>
+        <w:t xml:space="preserve">Fuzzy P Controller design for </w:t>
+      </w:r>
+      <w:r>
+        <w:rPr>
+          <w:rFonts w:ascii="Helvetica" w:hAnsi="Helvetica" w:cs="Helvetica"/>
+        </w:rPr>
+        <w:t>Audi A4 2.0 TDI</w:t>
+      </w:r>
+      <w:r>
+        <w:rPr>
+          <w:rFonts w:ascii="Helvetica" w:hAnsi="Helvetica" w:cs="Helvetica"/>
+        </w:rPr>
+        <w:t xml:space="preserve"> (</w:t>
+      </w:r>
+      <w:r>
+        <w:rPr>
+          <w:rFonts w:ascii="Helvetica" w:hAnsi="Helvetica" w:cs="Helvetica"/>
+        </w:rPr>
+        <w:t>Gaussian</w:t>
+      </w:r>
+      <w:r>
+        <w:rPr>
+          <w:rFonts w:ascii="Helvetica" w:hAnsi="Helvetica" w:cs="Helvetica"/>
+        </w:rPr>
+        <w:t xml:space="preserve"> Membership functions) </w:t>
+      </w:r>
+    </w:p>
+    <w:p>
+      <w:pPr>
+        <w:rPr>
+          <w:rStyle w:val="Heading3Char"/>
+          <w:rFonts w:ascii="Helvetica" w:hAnsi="Helvetica" w:cs="Helvetica"/>
+          <w:sz w:val="24"/>
+          <w:szCs w:val="24"/>
+        </w:rPr>
+      </w:pPr>
+      <w:r>
+        <w:rPr>
+          <w:rStyle w:val="Heading3Char"/>
+          <w:rFonts w:ascii="Helvetica" w:hAnsi="Helvetica" w:cs="Helvetica"/>
+          <w:sz w:val="24"/>
+          <w:szCs w:val="24"/>
+        </w:rPr>
+        <w:t>Flat road scenario</w:t>
+      </w:r>
+    </w:p>
+    <w:p>
+      <w:r>
         <w:drawing>
-          <wp:inline distT="0" distB="0" distL="0" distR="0" wp14:anchorId="00A10E7B" wp14:editId="69E409D4">
-            <wp:extent cx="8863330" cy="4409440"/>
+          <wp:inline distT="0" distB="0" distL="0" distR="0" wp14:anchorId="6B3B35C3" wp14:editId="50EAD7D6">
+            <wp:extent cx="8863330" cy="4610100"/>
             <wp:effectExtent l="0" t="0" r="0" b="0"/>
-            <wp:docPr id="12" name="Picture 12"/>
+            <wp:docPr id="5" name="Picture 5"/>
             <wp:cNvGraphicFramePr>
               <a:graphicFrameLocks xmlns:a="http://schemas.openxmlformats.org/drawingml/2006/main" noChangeAspect="1"/>
             </wp:cNvGraphicFramePr>
@@ -3219,7 +2998,7 @@
                   <pic:spPr>
                     <a:xfrm>
                       <a:off x="0" y="0"/>
-                      <a:ext cx="8863330" cy="4409440"/>
+                      <a:ext cx="8863330" cy="4610100"/>
                     </a:xfrm>
                     <a:prstGeom prst="rect">
                       <a:avLst/>
@@ -3232,34 +3011,12 @@
         </w:drawing>
       </w:r>
     </w:p>
-    <w:p>
-      <w:pPr>
-        <w:jc w:val="center"/>
-        <w:rPr>
-          <w:rFonts w:ascii="Helvetica" w:hAnsi="Helvetica" w:cs="Helvetica"/>
-        </w:rPr>
-      </w:pPr>
-    </w:p>
-    <w:p>
-      <w:pPr>
-        <w:jc w:val="center"/>
-        <w:rPr>
-          <w:rFonts w:ascii="Helvetica" w:hAnsi="Helvetica" w:cs="Helvetica"/>
-        </w:rPr>
-      </w:pPr>
-    </w:p>
-    <w:p>
-      <w:pPr>
-        <w:jc w:val="center"/>
-        <w:rPr>
-          <w:rFonts w:ascii="Helvetica" w:hAnsi="Helvetica" w:cs="Helvetica"/>
-        </w:rPr>
-      </w:pPr>
-    </w:p>
-    <w:p>
-      <w:pPr>
-        <w:pStyle w:val="Heading2"/>
-        <w:rPr>
+    <w:p/>
+    <w:p>
+      <w:pPr>
+        <w:pStyle w:val="Heading3"/>
+        <w:rPr>
+          <w:rStyle w:val="Heading2Char"/>
           <w:rFonts w:ascii="Helvetica" w:hAnsi="Helvetica" w:cs="Helvetica"/>
         </w:rPr>
       </w:pPr>
@@ -3268,39 +3025,26 @@
           <w:rFonts w:ascii="Helvetica" w:hAnsi="Helvetica" w:cs="Helvetica"/>
         </w:rPr>
         <w:lastRenderedPageBreak/>
-        <w:t>PD Controller design for an average car</w:t>
-      </w:r>
-    </w:p>
-    <w:p>
-      <w:pPr>
-        <w:pStyle w:val="Heading3"/>
-        <w:rPr>
-          <w:rFonts w:ascii="Helvetica" w:hAnsi="Helvetica" w:cs="Helvetica"/>
-        </w:rPr>
-      </w:pPr>
-      <w:r>
-        <w:rPr>
-          <w:rFonts w:ascii="Helvetica" w:hAnsi="Helvetica" w:cs="Helvetica"/>
-        </w:rPr>
-        <w:t>Flat road scenario</w:t>
-      </w:r>
-    </w:p>
-    <w:p>
-      <w:pPr>
-        <w:jc w:val="center"/>
-        <w:rPr>
-          <w:rFonts w:ascii="Helvetica" w:hAnsi="Helvetica" w:cs="Helvetica"/>
-        </w:rPr>
-      </w:pPr>
-      <w:r>
-        <w:rPr>
+        <w:t>Uphill scenario</w:t>
+      </w:r>
+    </w:p>
+    <w:p>
+      <w:pPr>
+        <w:rPr>
+          <w:rStyle w:val="Heading2Char"/>
+          <w:rFonts w:ascii="Helvetica" w:hAnsi="Helvetica" w:cs="Helvetica"/>
+        </w:rPr>
+      </w:pPr>
+      <w:r>
+        <w:rPr>
+          <w:rStyle w:val="Heading2Char"/>
           <w:rFonts w:ascii="Helvetica" w:hAnsi="Helvetica" w:cs="Helvetica"/>
         </w:rPr>
         <w:drawing>
-          <wp:inline distT="0" distB="0" distL="0" distR="0" wp14:anchorId="0D16E4BE" wp14:editId="2AF8F67B">
-            <wp:extent cx="8863330" cy="4718539"/>
-            <wp:effectExtent l="0" t="0" r="0" b="6350"/>
-            <wp:docPr id="14" name="Picture 14"/>
+          <wp:inline distT="0" distB="0" distL="0" distR="0" wp14:anchorId="76D3369C" wp14:editId="229F1C76">
+            <wp:extent cx="8863330" cy="4747260"/>
+            <wp:effectExtent l="0" t="0" r="0" b="0"/>
+            <wp:docPr id="19" name="Picture 19"/>
             <wp:cNvGraphicFramePr>
               <a:graphicFrameLocks xmlns:a="http://schemas.openxmlformats.org/drawingml/2006/main" noChangeAspect="1"/>
             </wp:cNvGraphicFramePr>
@@ -3320,6 +3064,1019 @@
                   <pic:spPr>
                     <a:xfrm>
                       <a:off x="0" y="0"/>
+                      <a:ext cx="8863330" cy="4747260"/>
+                    </a:xfrm>
+                    <a:prstGeom prst="rect">
+                      <a:avLst/>
+                    </a:prstGeom>
+                  </pic:spPr>
+                </pic:pic>
+              </a:graphicData>
+            </a:graphic>
+          </wp:inline>
+        </w:drawing>
+      </w:r>
+    </w:p>
+    <w:p>
+      <w:pPr>
+        <w:rPr>
+          <w:rStyle w:val="Heading2Char"/>
+          <w:rFonts w:ascii="Helvetica" w:hAnsi="Helvetica" w:cs="Helvetica"/>
+        </w:rPr>
+      </w:pPr>
+    </w:p>
+    <w:p>
+      <w:pPr>
+        <w:rPr>
+          <w:rStyle w:val="Heading2Char"/>
+          <w:rFonts w:ascii="Helvetica" w:hAnsi="Helvetica" w:cs="Helvetica"/>
+        </w:rPr>
+      </w:pPr>
+      <w:r>
+        <w:rPr>
+          <w:rStyle w:val="Heading2Char"/>
+          <w:rFonts w:ascii="Helvetica" w:hAnsi="Helvetica" w:cs="Helvetica"/>
+        </w:rPr>
+        <w:lastRenderedPageBreak/>
+        <w:t xml:space="preserve">PID Controller in average car </w:t>
+      </w:r>
+    </w:p>
+    <w:p>
+      <w:pPr>
+        <w:pStyle w:val="Heading3"/>
+        <w:rPr>
+          <w:rFonts w:ascii="Helvetica" w:hAnsi="Helvetica" w:cs="Helvetica"/>
+        </w:rPr>
+      </w:pPr>
+      <w:r>
+        <w:rPr>
+          <w:rFonts w:ascii="Helvetica" w:hAnsi="Helvetica" w:cs="Helvetica"/>
+        </w:rPr>
+        <w:t>Flat road scenario</w:t>
+      </w:r>
+    </w:p>
+    <w:p>
+      <w:pPr>
+        <w:rPr>
+          <w:rFonts w:ascii="Helvetica" w:hAnsi="Helvetica" w:cs="Helvetica"/>
+        </w:rPr>
+      </w:pPr>
+      <w:r>
+        <w:rPr>
+          <w:rFonts w:ascii="Helvetica" w:hAnsi="Helvetica" w:cs="Helvetica"/>
+        </w:rPr>
+        <w:t>[</w:t>
+      </w:r>
+      <w:proofErr w:type="spellStart"/>
+      <w:r>
+        <w:rPr>
+          <w:rFonts w:ascii="Helvetica" w:hAnsi="Helvetica" w:cs="Helvetica"/>
+        </w:rPr>
+        <w:t>Kp</w:t>
+      </w:r>
+      <w:proofErr w:type="spellEnd"/>
+      <w:r>
+        <w:rPr>
+          <w:rFonts w:ascii="Helvetica" w:hAnsi="Helvetica" w:cs="Helvetica"/>
+        </w:rPr>
+        <w:t xml:space="preserve">, Ki, </w:t>
+      </w:r>
+      <w:proofErr w:type="spellStart"/>
+      <w:r>
+        <w:rPr>
+          <w:rFonts w:ascii="Helvetica" w:hAnsi="Helvetica" w:cs="Helvetica"/>
+        </w:rPr>
+        <w:t>Kd</w:t>
+      </w:r>
+      <w:proofErr w:type="spellEnd"/>
+      <w:r>
+        <w:rPr>
+          <w:rFonts w:ascii="Helvetica" w:hAnsi="Helvetica" w:cs="Helvetica"/>
+        </w:rPr>
+        <w:t>] = [900, 1, 5]</w:t>
+      </w:r>
+    </w:p>
+    <w:p>
+      <w:pPr>
+        <w:jc w:val="center"/>
+        <w:rPr>
+          <w:rFonts w:ascii="Helvetica" w:hAnsi="Helvetica" w:cs="Helvetica"/>
+        </w:rPr>
+      </w:pPr>
+      <w:r>
+        <w:rPr>
+          <w:rFonts w:ascii="Helvetica" w:hAnsi="Helvetica" w:cs="Helvetica"/>
+          <w:noProof/>
+        </w:rPr>
+        <w:drawing>
+          <wp:inline distT="0" distB="0" distL="0" distR="0" wp14:anchorId="14A578A4" wp14:editId="65421A2A">
+            <wp:extent cx="8860463" cy="4560277"/>
+            <wp:effectExtent l="0" t="0" r="0" b="0"/>
+            <wp:docPr id="10" name="Picture 10"/>
+            <wp:cNvGraphicFramePr>
+              <a:graphicFrameLocks xmlns:a="http://schemas.openxmlformats.org/drawingml/2006/main" noChangeAspect="1"/>
+            </wp:cNvGraphicFramePr>
+            <a:graphic xmlns:a="http://schemas.openxmlformats.org/drawingml/2006/main">
+              <a:graphicData uri="http://schemas.openxmlformats.org/drawingml/2006/picture">
+                <pic:pic xmlns:pic="http://schemas.openxmlformats.org/drawingml/2006/picture">
+                  <pic:nvPicPr>
+                    <pic:cNvPr id="1" name=""/>
+                    <pic:cNvPicPr/>
+                  </pic:nvPicPr>
+                  <pic:blipFill>
+                    <a:blip r:embed="rId25"/>
+                    <a:stretch>
+                      <a:fillRect/>
+                    </a:stretch>
+                  </pic:blipFill>
+                  <pic:spPr>
+                    <a:xfrm>
+                      <a:off x="0" y="0"/>
+                      <a:ext cx="8915197" cy="4588447"/>
+                    </a:xfrm>
+                    <a:prstGeom prst="rect">
+                      <a:avLst/>
+                    </a:prstGeom>
+                  </pic:spPr>
+                </pic:pic>
+              </a:graphicData>
+            </a:graphic>
+          </wp:inline>
+        </w:drawing>
+      </w:r>
+    </w:p>
+    <w:p>
+      <w:pPr>
+        <w:pStyle w:val="Heading3"/>
+        <w:rPr>
+          <w:rFonts w:ascii="Helvetica" w:hAnsi="Helvetica" w:cs="Helvetica"/>
+        </w:rPr>
+      </w:pPr>
+      <w:r>
+        <w:rPr>
+          <w:rFonts w:ascii="Helvetica" w:hAnsi="Helvetica" w:cs="Helvetica"/>
+        </w:rPr>
+        <w:lastRenderedPageBreak/>
+        <w:t xml:space="preserve">Uphill Scenario </w:t>
+      </w:r>
+    </w:p>
+    <w:p>
+      <w:pPr>
+        <w:rPr>
+          <w:rFonts w:ascii="Helvetica" w:hAnsi="Helvetica" w:cs="Helvetica"/>
+        </w:rPr>
+      </w:pPr>
+      <w:r>
+        <w:rPr>
+          <w:rFonts w:ascii="Helvetica" w:hAnsi="Helvetica" w:cs="Helvetica"/>
+        </w:rPr>
+        <w:t>[</w:t>
+      </w:r>
+      <w:proofErr w:type="spellStart"/>
+      <w:r>
+        <w:rPr>
+          <w:rFonts w:ascii="Helvetica" w:hAnsi="Helvetica" w:cs="Helvetica"/>
+        </w:rPr>
+        <w:t>Kp</w:t>
+      </w:r>
+      <w:proofErr w:type="spellEnd"/>
+      <w:r>
+        <w:rPr>
+          <w:rFonts w:ascii="Helvetica" w:hAnsi="Helvetica" w:cs="Helvetica"/>
+        </w:rPr>
+        <w:t xml:space="preserve">, Ki, </w:t>
+      </w:r>
+      <w:proofErr w:type="spellStart"/>
+      <w:r>
+        <w:rPr>
+          <w:rFonts w:ascii="Helvetica" w:hAnsi="Helvetica" w:cs="Helvetica"/>
+        </w:rPr>
+        <w:t>Kd</w:t>
+      </w:r>
+      <w:proofErr w:type="spellEnd"/>
+      <w:r>
+        <w:rPr>
+          <w:rFonts w:ascii="Helvetica" w:hAnsi="Helvetica" w:cs="Helvetica"/>
+        </w:rPr>
+        <w:t>] = [900, 1, 5]</w:t>
+      </w:r>
+    </w:p>
+    <w:p>
+      <w:pPr>
+        <w:jc w:val="center"/>
+        <w:rPr>
+          <w:rFonts w:ascii="Helvetica" w:hAnsi="Helvetica" w:cs="Helvetica"/>
+        </w:rPr>
+      </w:pPr>
+      <w:r>
+        <w:rPr>
+          <w:rFonts w:ascii="Helvetica" w:hAnsi="Helvetica" w:cs="Helvetica"/>
+          <w:noProof/>
+        </w:rPr>
+        <w:drawing>
+          <wp:inline distT="0" distB="0" distL="0" distR="0" wp14:anchorId="61C12C55" wp14:editId="6640F8A0">
+            <wp:extent cx="8862060" cy="4759569"/>
+            <wp:effectExtent l="0" t="0" r="0" b="3175"/>
+            <wp:docPr id="11" name="Picture 11"/>
+            <wp:cNvGraphicFramePr>
+              <a:graphicFrameLocks xmlns:a="http://schemas.openxmlformats.org/drawingml/2006/main" noChangeAspect="1"/>
+            </wp:cNvGraphicFramePr>
+            <a:graphic xmlns:a="http://schemas.openxmlformats.org/drawingml/2006/main">
+              <a:graphicData uri="http://schemas.openxmlformats.org/drawingml/2006/picture">
+                <pic:pic xmlns:pic="http://schemas.openxmlformats.org/drawingml/2006/picture">
+                  <pic:nvPicPr>
+                    <pic:cNvPr id="1" name=""/>
+                    <pic:cNvPicPr/>
+                  </pic:nvPicPr>
+                  <pic:blipFill>
+                    <a:blip r:embed="rId26"/>
+                    <a:stretch>
+                      <a:fillRect/>
+                    </a:stretch>
+                  </pic:blipFill>
+                  <pic:spPr>
+                    <a:xfrm>
+                      <a:off x="0" y="0"/>
+                      <a:ext cx="8890398" cy="4774789"/>
+                    </a:xfrm>
+                    <a:prstGeom prst="rect">
+                      <a:avLst/>
+                    </a:prstGeom>
+                  </pic:spPr>
+                </pic:pic>
+              </a:graphicData>
+            </a:graphic>
+          </wp:inline>
+        </w:drawing>
+      </w:r>
+    </w:p>
+    <w:p>
+      <w:pPr>
+        <w:rPr>
+          <w:rFonts w:ascii="Helvetica" w:hAnsi="Helvetica" w:cs="Helvetica"/>
+        </w:rPr>
+      </w:pPr>
+      <w:r>
+        <w:rPr>
+          <w:rFonts w:ascii="Helvetica" w:hAnsi="Helvetica" w:cs="Helvetica"/>
+        </w:rPr>
+        <w:lastRenderedPageBreak/>
+        <w:t>[</w:t>
+      </w:r>
+      <w:proofErr w:type="spellStart"/>
+      <w:r>
+        <w:rPr>
+          <w:rFonts w:ascii="Helvetica" w:hAnsi="Helvetica" w:cs="Helvetica"/>
+        </w:rPr>
+        <w:t>Kp</w:t>
+      </w:r>
+      <w:proofErr w:type="spellEnd"/>
+      <w:r>
+        <w:rPr>
+          <w:rFonts w:ascii="Helvetica" w:hAnsi="Helvetica" w:cs="Helvetica"/>
+        </w:rPr>
+        <w:t xml:space="preserve">, Ki, </w:t>
+      </w:r>
+      <w:proofErr w:type="spellStart"/>
+      <w:r>
+        <w:rPr>
+          <w:rFonts w:ascii="Helvetica" w:hAnsi="Helvetica" w:cs="Helvetica"/>
+        </w:rPr>
+        <w:t>Kd</w:t>
+      </w:r>
+      <w:proofErr w:type="spellEnd"/>
+      <w:r>
+        <w:rPr>
+          <w:rFonts w:ascii="Helvetica" w:hAnsi="Helvetica" w:cs="Helvetica"/>
+        </w:rPr>
+        <w:t>] = [900, 35, 5]</w:t>
+      </w:r>
+    </w:p>
+    <w:p>
+      <w:pPr>
+        <w:jc w:val="center"/>
+        <w:rPr>
+          <w:rFonts w:ascii="Helvetica" w:hAnsi="Helvetica" w:cs="Helvetica"/>
+        </w:rPr>
+      </w:pPr>
+      <w:r>
+        <w:rPr>
+          <w:rFonts w:ascii="Helvetica" w:hAnsi="Helvetica" w:cs="Helvetica"/>
+          <w:noProof/>
+        </w:rPr>
+        <w:drawing>
+          <wp:inline distT="0" distB="0" distL="0" distR="0" wp14:anchorId="00A10E7B" wp14:editId="69E409D4">
+            <wp:extent cx="8863330" cy="4409440"/>
+            <wp:effectExtent l="0" t="0" r="0" b="0"/>
+            <wp:docPr id="12" name="Picture 12"/>
+            <wp:cNvGraphicFramePr>
+              <a:graphicFrameLocks xmlns:a="http://schemas.openxmlformats.org/drawingml/2006/main" noChangeAspect="1"/>
+            </wp:cNvGraphicFramePr>
+            <a:graphic xmlns:a="http://schemas.openxmlformats.org/drawingml/2006/main">
+              <a:graphicData uri="http://schemas.openxmlformats.org/drawingml/2006/picture">
+                <pic:pic xmlns:pic="http://schemas.openxmlformats.org/drawingml/2006/picture">
+                  <pic:nvPicPr>
+                    <pic:cNvPr id="1" name=""/>
+                    <pic:cNvPicPr/>
+                  </pic:nvPicPr>
+                  <pic:blipFill>
+                    <a:blip r:embed="rId27"/>
+                    <a:stretch>
+                      <a:fillRect/>
+                    </a:stretch>
+                  </pic:blipFill>
+                  <pic:spPr>
+                    <a:xfrm>
+                      <a:off x="0" y="0"/>
+                      <a:ext cx="8863330" cy="4409440"/>
+                    </a:xfrm>
+                    <a:prstGeom prst="rect">
+                      <a:avLst/>
+                    </a:prstGeom>
+                  </pic:spPr>
+                </pic:pic>
+              </a:graphicData>
+            </a:graphic>
+          </wp:inline>
+        </w:drawing>
+      </w:r>
+    </w:p>
+    <w:p>
+      <w:pPr>
+        <w:jc w:val="center"/>
+        <w:rPr>
+          <w:rFonts w:ascii="Helvetica" w:hAnsi="Helvetica" w:cs="Helvetica"/>
+        </w:rPr>
+      </w:pPr>
+    </w:p>
+    <w:p>
+      <w:pPr>
+        <w:jc w:val="center"/>
+        <w:rPr>
+          <w:rFonts w:ascii="Helvetica" w:hAnsi="Helvetica" w:cs="Helvetica"/>
+        </w:rPr>
+      </w:pPr>
+    </w:p>
+    <w:p>
+      <w:pPr>
+        <w:jc w:val="center"/>
+        <w:rPr>
+          <w:rFonts w:ascii="Helvetica" w:hAnsi="Helvetica" w:cs="Helvetica"/>
+        </w:rPr>
+      </w:pPr>
+    </w:p>
+    <w:p>
+      <w:pPr>
+        <w:rPr>
+          <w:rStyle w:val="Heading2Char"/>
+          <w:rFonts w:ascii="Helvetica" w:hAnsi="Helvetica" w:cs="Helvetica"/>
+        </w:rPr>
+      </w:pPr>
+      <w:r>
+        <w:rPr>
+          <w:rStyle w:val="Heading2Char"/>
+          <w:rFonts w:ascii="Helvetica" w:hAnsi="Helvetica" w:cs="Helvetica"/>
+        </w:rPr>
+        <w:lastRenderedPageBreak/>
+        <w:t xml:space="preserve">PID Controller </w:t>
+      </w:r>
+      <w:r>
+        <w:rPr>
+          <w:rStyle w:val="Heading2Char"/>
+          <w:rFonts w:ascii="Helvetica" w:hAnsi="Helvetica" w:cs="Helvetica"/>
+        </w:rPr>
+        <w:t>design for BMW 520D</w:t>
+      </w:r>
+      <w:r>
+        <w:rPr>
+          <w:rStyle w:val="Heading2Char"/>
+          <w:rFonts w:ascii="Helvetica" w:hAnsi="Helvetica" w:cs="Helvetica"/>
+        </w:rPr>
+        <w:t xml:space="preserve"> </w:t>
+      </w:r>
+    </w:p>
+    <w:p>
+      <w:pPr>
+        <w:pStyle w:val="Heading3"/>
+        <w:rPr>
+          <w:rFonts w:ascii="Helvetica" w:hAnsi="Helvetica" w:cs="Helvetica"/>
+        </w:rPr>
+      </w:pPr>
+      <w:r>
+        <w:rPr>
+          <w:rFonts w:ascii="Helvetica" w:hAnsi="Helvetica" w:cs="Helvetica"/>
+        </w:rPr>
+        <w:t>Flat road scenario</w:t>
+      </w:r>
+    </w:p>
+    <w:p>
+      <w:pPr>
+        <w:rPr>
+          <w:rFonts w:ascii="Helvetica" w:hAnsi="Helvetica" w:cs="Helvetica"/>
+        </w:rPr>
+      </w:pPr>
+      <w:r>
+        <w:rPr>
+          <w:rFonts w:ascii="Helvetica" w:hAnsi="Helvetica" w:cs="Helvetica"/>
+        </w:rPr>
+        <w:t>[</w:t>
+      </w:r>
+      <w:proofErr w:type="spellStart"/>
+      <w:r>
+        <w:rPr>
+          <w:rFonts w:ascii="Helvetica" w:hAnsi="Helvetica" w:cs="Helvetica"/>
+        </w:rPr>
+        <w:t>Kp</w:t>
+      </w:r>
+      <w:proofErr w:type="spellEnd"/>
+      <w:r>
+        <w:rPr>
+          <w:rFonts w:ascii="Helvetica" w:hAnsi="Helvetica" w:cs="Helvetica"/>
+        </w:rPr>
+        <w:t xml:space="preserve">, Ki, </w:t>
+      </w:r>
+      <w:proofErr w:type="spellStart"/>
+      <w:r>
+        <w:rPr>
+          <w:rFonts w:ascii="Helvetica" w:hAnsi="Helvetica" w:cs="Helvetica"/>
+        </w:rPr>
+        <w:t>Kd</w:t>
+      </w:r>
+      <w:proofErr w:type="spellEnd"/>
+      <w:r>
+        <w:rPr>
+          <w:rFonts w:ascii="Helvetica" w:hAnsi="Helvetica" w:cs="Helvetica"/>
+        </w:rPr>
+        <w:t>] = [</w:t>
+      </w:r>
+      <w:r>
+        <w:rPr>
+          <w:rFonts w:ascii="Helvetica" w:hAnsi="Helvetica" w:cs="Helvetica"/>
+        </w:rPr>
+        <w:t>178</w:t>
+      </w:r>
+      <w:r>
+        <w:rPr>
+          <w:rFonts w:ascii="Helvetica" w:hAnsi="Helvetica" w:cs="Helvetica"/>
+        </w:rPr>
+        <w:t>, 1, 5</w:t>
+      </w:r>
+      <w:r>
+        <w:rPr>
+          <w:rFonts w:ascii="Helvetica" w:hAnsi="Helvetica" w:cs="Helvetica"/>
+        </w:rPr>
+        <w:t>0</w:t>
+      </w:r>
+      <w:r>
+        <w:rPr>
+          <w:rFonts w:ascii="Helvetica" w:hAnsi="Helvetica" w:cs="Helvetica"/>
+        </w:rPr>
+        <w:t>]</w:t>
+      </w:r>
+    </w:p>
+    <w:p>
+      <w:pPr>
+        <w:jc w:val="center"/>
+        <w:rPr>
+          <w:rFonts w:ascii="Helvetica" w:hAnsi="Helvetica" w:cs="Helvetica"/>
+        </w:rPr>
+      </w:pPr>
+      <w:r>
+        <w:rPr>
+          <w:rFonts w:ascii="Helvetica" w:hAnsi="Helvetica" w:cs="Helvetica"/>
+        </w:rPr>
+        <w:drawing>
+          <wp:inline distT="0" distB="0" distL="0" distR="0" wp14:anchorId="316E967D" wp14:editId="39DB5575">
+            <wp:extent cx="8863330" cy="4541520"/>
+            <wp:effectExtent l="0" t="0" r="0" b="0"/>
+            <wp:docPr id="20" name="Picture 20"/>
+            <wp:cNvGraphicFramePr>
+              <a:graphicFrameLocks xmlns:a="http://schemas.openxmlformats.org/drawingml/2006/main" noChangeAspect="1"/>
+            </wp:cNvGraphicFramePr>
+            <a:graphic xmlns:a="http://schemas.openxmlformats.org/drawingml/2006/main">
+              <a:graphicData uri="http://schemas.openxmlformats.org/drawingml/2006/picture">
+                <pic:pic xmlns:pic="http://schemas.openxmlformats.org/drawingml/2006/picture">
+                  <pic:nvPicPr>
+                    <pic:cNvPr id="1" name=""/>
+                    <pic:cNvPicPr/>
+                  </pic:nvPicPr>
+                  <pic:blipFill>
+                    <a:blip r:embed="rId28"/>
+                    <a:stretch>
+                      <a:fillRect/>
+                    </a:stretch>
+                  </pic:blipFill>
+                  <pic:spPr>
+                    <a:xfrm>
+                      <a:off x="0" y="0"/>
+                      <a:ext cx="8863330" cy="4541520"/>
+                    </a:xfrm>
+                    <a:prstGeom prst="rect">
+                      <a:avLst/>
+                    </a:prstGeom>
+                  </pic:spPr>
+                </pic:pic>
+              </a:graphicData>
+            </a:graphic>
+          </wp:inline>
+        </w:drawing>
+      </w:r>
+    </w:p>
+    <w:p>
+      <w:pPr>
+        <w:pStyle w:val="Heading3"/>
+        <w:rPr>
+          <w:rFonts w:ascii="Helvetica" w:hAnsi="Helvetica" w:cs="Helvetica"/>
+        </w:rPr>
+      </w:pPr>
+      <w:r>
+        <w:rPr>
+          <w:rFonts w:ascii="Helvetica" w:hAnsi="Helvetica" w:cs="Helvetica"/>
+        </w:rPr>
+        <w:lastRenderedPageBreak/>
+        <w:t xml:space="preserve">Uphill Scenario </w:t>
+      </w:r>
+    </w:p>
+    <w:p>
+      <w:pPr>
+        <w:rPr>
+          <w:rFonts w:ascii="Helvetica" w:hAnsi="Helvetica" w:cs="Helvetica"/>
+        </w:rPr>
+      </w:pPr>
+      <w:r>
+        <w:rPr>
+          <w:rFonts w:ascii="Helvetica" w:hAnsi="Helvetica" w:cs="Helvetica"/>
+        </w:rPr>
+        <w:t>[</w:t>
+      </w:r>
+      <w:proofErr w:type="spellStart"/>
+      <w:r>
+        <w:rPr>
+          <w:rFonts w:ascii="Helvetica" w:hAnsi="Helvetica" w:cs="Helvetica"/>
+        </w:rPr>
+        <w:t>Kp</w:t>
+      </w:r>
+      <w:proofErr w:type="spellEnd"/>
+      <w:r>
+        <w:rPr>
+          <w:rFonts w:ascii="Helvetica" w:hAnsi="Helvetica" w:cs="Helvetica"/>
+        </w:rPr>
+        <w:t xml:space="preserve">, Ki, </w:t>
+      </w:r>
+      <w:proofErr w:type="spellStart"/>
+      <w:r>
+        <w:rPr>
+          <w:rFonts w:ascii="Helvetica" w:hAnsi="Helvetica" w:cs="Helvetica"/>
+        </w:rPr>
+        <w:t>Kd</w:t>
+      </w:r>
+      <w:proofErr w:type="spellEnd"/>
+      <w:r>
+        <w:rPr>
+          <w:rFonts w:ascii="Helvetica" w:hAnsi="Helvetica" w:cs="Helvetica"/>
+        </w:rPr>
+        <w:t>] = [</w:t>
+      </w:r>
+      <w:r>
+        <w:rPr>
+          <w:rFonts w:ascii="Helvetica" w:hAnsi="Helvetica" w:cs="Helvetica"/>
+        </w:rPr>
+        <w:t>178</w:t>
+      </w:r>
+      <w:r>
+        <w:rPr>
+          <w:rFonts w:ascii="Helvetica" w:hAnsi="Helvetica" w:cs="Helvetica"/>
+        </w:rPr>
+        <w:t>, 1, 5</w:t>
+      </w:r>
+      <w:r>
+        <w:rPr>
+          <w:rFonts w:ascii="Helvetica" w:hAnsi="Helvetica" w:cs="Helvetica"/>
+        </w:rPr>
+        <w:t>0</w:t>
+      </w:r>
+      <w:r>
+        <w:rPr>
+          <w:rFonts w:ascii="Helvetica" w:hAnsi="Helvetica" w:cs="Helvetica"/>
+        </w:rPr>
+        <w:t>]</w:t>
+      </w:r>
+    </w:p>
+    <w:p>
+      <w:pPr>
+        <w:jc w:val="center"/>
+        <w:rPr>
+          <w:rFonts w:ascii="Helvetica" w:hAnsi="Helvetica" w:cs="Helvetica"/>
+        </w:rPr>
+      </w:pPr>
+      <w:r>
+        <w:rPr>
+          <w:rFonts w:ascii="Helvetica" w:hAnsi="Helvetica" w:cs="Helvetica"/>
+        </w:rPr>
+        <w:drawing>
+          <wp:inline distT="0" distB="0" distL="0" distR="0" wp14:anchorId="11052D94" wp14:editId="08AE121D">
+            <wp:extent cx="8863330" cy="4409440"/>
+            <wp:effectExtent l="0" t="0" r="0" b="0"/>
+            <wp:docPr id="21" name="Picture 21"/>
+            <wp:cNvGraphicFramePr>
+              <a:graphicFrameLocks xmlns:a="http://schemas.openxmlformats.org/drawingml/2006/main" noChangeAspect="1"/>
+            </wp:cNvGraphicFramePr>
+            <a:graphic xmlns:a="http://schemas.openxmlformats.org/drawingml/2006/main">
+              <a:graphicData uri="http://schemas.openxmlformats.org/drawingml/2006/picture">
+                <pic:pic xmlns:pic="http://schemas.openxmlformats.org/drawingml/2006/picture">
+                  <pic:nvPicPr>
+                    <pic:cNvPr id="1" name=""/>
+                    <pic:cNvPicPr/>
+                  </pic:nvPicPr>
+                  <pic:blipFill>
+                    <a:blip r:embed="rId29"/>
+                    <a:stretch>
+                      <a:fillRect/>
+                    </a:stretch>
+                  </pic:blipFill>
+                  <pic:spPr>
+                    <a:xfrm>
+                      <a:off x="0" y="0"/>
+                      <a:ext cx="8863330" cy="4409440"/>
+                    </a:xfrm>
+                    <a:prstGeom prst="rect">
+                      <a:avLst/>
+                    </a:prstGeom>
+                  </pic:spPr>
+                </pic:pic>
+              </a:graphicData>
+            </a:graphic>
+          </wp:inline>
+        </w:drawing>
+      </w:r>
+    </w:p>
+    <w:p>
+      <w:pPr>
+        <w:rPr>
+          <w:rStyle w:val="Heading2Char"/>
+          <w:rFonts w:ascii="Helvetica" w:hAnsi="Helvetica" w:cs="Helvetica"/>
+        </w:rPr>
+      </w:pPr>
+    </w:p>
+    <w:p>
+      <w:pPr>
+        <w:rPr>
+          <w:rStyle w:val="Heading2Char"/>
+          <w:rFonts w:ascii="Helvetica" w:hAnsi="Helvetica" w:cs="Helvetica"/>
+        </w:rPr>
+      </w:pPr>
+      <w:r>
+        <w:rPr>
+          <w:rStyle w:val="Heading2Char"/>
+          <w:rFonts w:ascii="Helvetica" w:hAnsi="Helvetica" w:cs="Helvetica"/>
+        </w:rPr>
+        <w:lastRenderedPageBreak/>
+        <w:t xml:space="preserve">PID Controller </w:t>
+      </w:r>
+      <w:r>
+        <w:rPr>
+          <w:rStyle w:val="Heading2Char"/>
+          <w:rFonts w:ascii="Helvetica" w:hAnsi="Helvetica" w:cs="Helvetica"/>
+        </w:rPr>
+        <w:t xml:space="preserve">design for </w:t>
+      </w:r>
+      <w:r>
+        <w:rPr>
+          <w:rStyle w:val="Heading2Char"/>
+          <w:rFonts w:ascii="Helvetica" w:hAnsi="Helvetica" w:cs="Helvetica"/>
+        </w:rPr>
+        <w:t>Audi A4 2.0 TDI</w:t>
+      </w:r>
+      <w:r>
+        <w:rPr>
+          <w:rStyle w:val="Heading2Char"/>
+          <w:rFonts w:ascii="Helvetica" w:hAnsi="Helvetica" w:cs="Helvetica"/>
+        </w:rPr>
+        <w:t xml:space="preserve"> </w:t>
+      </w:r>
+    </w:p>
+    <w:p>
+      <w:pPr>
+        <w:pStyle w:val="Heading3"/>
+        <w:rPr>
+          <w:rFonts w:ascii="Helvetica" w:hAnsi="Helvetica" w:cs="Helvetica"/>
+        </w:rPr>
+      </w:pPr>
+      <w:r>
+        <w:rPr>
+          <w:rFonts w:ascii="Helvetica" w:hAnsi="Helvetica" w:cs="Helvetica"/>
+        </w:rPr>
+        <w:t>Flat road scenario</w:t>
+      </w:r>
+    </w:p>
+    <w:p>
+      <w:pPr>
+        <w:rPr>
+          <w:rFonts w:ascii="Helvetica" w:hAnsi="Helvetica" w:cs="Helvetica"/>
+        </w:rPr>
+      </w:pPr>
+      <w:r>
+        <w:rPr>
+          <w:rFonts w:ascii="Helvetica" w:hAnsi="Helvetica" w:cs="Helvetica"/>
+        </w:rPr>
+        <w:t>[</w:t>
+      </w:r>
+      <w:proofErr w:type="spellStart"/>
+      <w:r>
+        <w:rPr>
+          <w:rFonts w:ascii="Helvetica" w:hAnsi="Helvetica" w:cs="Helvetica"/>
+        </w:rPr>
+        <w:t>Kp</w:t>
+      </w:r>
+      <w:proofErr w:type="spellEnd"/>
+      <w:r>
+        <w:rPr>
+          <w:rFonts w:ascii="Helvetica" w:hAnsi="Helvetica" w:cs="Helvetica"/>
+        </w:rPr>
+        <w:t xml:space="preserve">, Ki, </w:t>
+      </w:r>
+      <w:proofErr w:type="spellStart"/>
+      <w:r>
+        <w:rPr>
+          <w:rFonts w:ascii="Helvetica" w:hAnsi="Helvetica" w:cs="Helvetica"/>
+        </w:rPr>
+        <w:t>Kd</w:t>
+      </w:r>
+      <w:proofErr w:type="spellEnd"/>
+      <w:r>
+        <w:rPr>
+          <w:rFonts w:ascii="Helvetica" w:hAnsi="Helvetica" w:cs="Helvetica"/>
+        </w:rPr>
+        <w:t>] = [</w:t>
+      </w:r>
+      <w:r>
+        <w:rPr>
+          <w:rFonts w:ascii="Helvetica" w:hAnsi="Helvetica" w:cs="Helvetica"/>
+        </w:rPr>
+        <w:t>1</w:t>
+      </w:r>
+      <w:r>
+        <w:rPr>
+          <w:rFonts w:ascii="Helvetica" w:hAnsi="Helvetica" w:cs="Helvetica"/>
+        </w:rPr>
+        <w:t>65</w:t>
+      </w:r>
+      <w:r>
+        <w:rPr>
+          <w:rFonts w:ascii="Helvetica" w:hAnsi="Helvetica" w:cs="Helvetica"/>
+        </w:rPr>
+        <w:t xml:space="preserve">, 1, </w:t>
+      </w:r>
+      <w:r>
+        <w:rPr>
+          <w:rFonts w:ascii="Helvetica" w:hAnsi="Helvetica" w:cs="Helvetica"/>
+        </w:rPr>
+        <w:t>2</w:t>
+      </w:r>
+      <w:r>
+        <w:rPr>
+          <w:rFonts w:ascii="Helvetica" w:hAnsi="Helvetica" w:cs="Helvetica"/>
+        </w:rPr>
+        <w:t>0</w:t>
+      </w:r>
+      <w:r>
+        <w:rPr>
+          <w:rFonts w:ascii="Helvetica" w:hAnsi="Helvetica" w:cs="Helvetica"/>
+        </w:rPr>
+        <w:t>]</w:t>
+      </w:r>
+    </w:p>
+    <w:p>
+      <w:pPr>
+        <w:rPr>
+          <w:rFonts w:ascii="Helvetica" w:hAnsi="Helvetica" w:cs="Helvetica"/>
+        </w:rPr>
+      </w:pPr>
+      <w:r>
+        <w:rPr>
+          <w:rFonts w:ascii="Helvetica" w:hAnsi="Helvetica" w:cs="Helvetica"/>
+        </w:rPr>
+        <w:drawing>
+          <wp:inline distT="0" distB="0" distL="0" distR="0" wp14:anchorId="546DD549" wp14:editId="21AE19AC">
+            <wp:extent cx="8863330" cy="4409440"/>
+            <wp:effectExtent l="0" t="0" r="0" b="0"/>
+            <wp:docPr id="22" name="Picture 22"/>
+            <wp:cNvGraphicFramePr>
+              <a:graphicFrameLocks xmlns:a="http://schemas.openxmlformats.org/drawingml/2006/main" noChangeAspect="1"/>
+            </wp:cNvGraphicFramePr>
+            <a:graphic xmlns:a="http://schemas.openxmlformats.org/drawingml/2006/main">
+              <a:graphicData uri="http://schemas.openxmlformats.org/drawingml/2006/picture">
+                <pic:pic xmlns:pic="http://schemas.openxmlformats.org/drawingml/2006/picture">
+                  <pic:nvPicPr>
+                    <pic:cNvPr id="1" name=""/>
+                    <pic:cNvPicPr/>
+                  </pic:nvPicPr>
+                  <pic:blipFill>
+                    <a:blip r:embed="rId30"/>
+                    <a:stretch>
+                      <a:fillRect/>
+                    </a:stretch>
+                  </pic:blipFill>
+                  <pic:spPr>
+                    <a:xfrm>
+                      <a:off x="0" y="0"/>
+                      <a:ext cx="8863330" cy="4409440"/>
+                    </a:xfrm>
+                    <a:prstGeom prst="rect">
+                      <a:avLst/>
+                    </a:prstGeom>
+                  </pic:spPr>
+                </pic:pic>
+              </a:graphicData>
+            </a:graphic>
+          </wp:inline>
+        </w:drawing>
+      </w:r>
+    </w:p>
+    <w:p>
+      <w:pPr>
+        <w:pStyle w:val="Heading3"/>
+        <w:rPr>
+          <w:rFonts w:ascii="Helvetica" w:hAnsi="Helvetica" w:cs="Helvetica"/>
+        </w:rPr>
+      </w:pPr>
+      <w:r>
+        <w:rPr>
+          <w:rFonts w:ascii="Helvetica" w:hAnsi="Helvetica" w:cs="Helvetica"/>
+        </w:rPr>
+        <w:lastRenderedPageBreak/>
+        <w:t xml:space="preserve">Uphill Scenario </w:t>
+      </w:r>
+    </w:p>
+    <w:p>
+      <w:pPr>
+        <w:rPr>
+          <w:rFonts w:ascii="Helvetica" w:hAnsi="Helvetica" w:cs="Helvetica"/>
+        </w:rPr>
+      </w:pPr>
+      <w:r>
+        <w:rPr>
+          <w:rFonts w:ascii="Helvetica" w:hAnsi="Helvetica" w:cs="Helvetica"/>
+        </w:rPr>
+        <w:t>[</w:t>
+      </w:r>
+      <w:proofErr w:type="spellStart"/>
+      <w:r>
+        <w:rPr>
+          <w:rFonts w:ascii="Helvetica" w:hAnsi="Helvetica" w:cs="Helvetica"/>
+        </w:rPr>
+        <w:t>Kp</w:t>
+      </w:r>
+      <w:proofErr w:type="spellEnd"/>
+      <w:r>
+        <w:rPr>
+          <w:rFonts w:ascii="Helvetica" w:hAnsi="Helvetica" w:cs="Helvetica"/>
+        </w:rPr>
+        <w:t xml:space="preserve">, Ki, </w:t>
+      </w:r>
+      <w:proofErr w:type="spellStart"/>
+      <w:r>
+        <w:rPr>
+          <w:rFonts w:ascii="Helvetica" w:hAnsi="Helvetica" w:cs="Helvetica"/>
+        </w:rPr>
+        <w:t>Kd</w:t>
+      </w:r>
+      <w:proofErr w:type="spellEnd"/>
+      <w:r>
+        <w:rPr>
+          <w:rFonts w:ascii="Helvetica" w:hAnsi="Helvetica" w:cs="Helvetica"/>
+        </w:rPr>
+        <w:t>] = [</w:t>
+      </w:r>
+      <w:r>
+        <w:rPr>
+          <w:rFonts w:ascii="Helvetica" w:hAnsi="Helvetica" w:cs="Helvetica"/>
+        </w:rPr>
+        <w:t>165</w:t>
+      </w:r>
+      <w:r>
+        <w:rPr>
+          <w:rFonts w:ascii="Helvetica" w:hAnsi="Helvetica" w:cs="Helvetica"/>
+        </w:rPr>
+        <w:t xml:space="preserve">, 1, </w:t>
+      </w:r>
+      <w:r>
+        <w:rPr>
+          <w:rFonts w:ascii="Helvetica" w:hAnsi="Helvetica" w:cs="Helvetica"/>
+        </w:rPr>
+        <w:t>20</w:t>
+      </w:r>
+      <w:r>
+        <w:rPr>
+          <w:rFonts w:ascii="Helvetica" w:hAnsi="Helvetica" w:cs="Helvetica"/>
+        </w:rPr>
+        <w:t>]</w:t>
+      </w:r>
+    </w:p>
+    <w:p>
+      <w:r>
+        <w:drawing>
+          <wp:inline distT="0" distB="0" distL="0" distR="0" wp14:anchorId="6950A286" wp14:editId="2ED47224">
+            <wp:extent cx="8863330" cy="4785360"/>
+            <wp:effectExtent l="0" t="0" r="0" b="0"/>
+            <wp:docPr id="23" name="Picture 23"/>
+            <wp:cNvGraphicFramePr>
+              <a:graphicFrameLocks xmlns:a="http://schemas.openxmlformats.org/drawingml/2006/main" noChangeAspect="1"/>
+            </wp:cNvGraphicFramePr>
+            <a:graphic xmlns:a="http://schemas.openxmlformats.org/drawingml/2006/main">
+              <a:graphicData uri="http://schemas.openxmlformats.org/drawingml/2006/picture">
+                <pic:pic xmlns:pic="http://schemas.openxmlformats.org/drawingml/2006/picture">
+                  <pic:nvPicPr>
+                    <pic:cNvPr id="1" name=""/>
+                    <pic:cNvPicPr/>
+                  </pic:nvPicPr>
+                  <pic:blipFill>
+                    <a:blip r:embed="rId31"/>
+                    <a:stretch>
+                      <a:fillRect/>
+                    </a:stretch>
+                  </pic:blipFill>
+                  <pic:spPr>
+                    <a:xfrm>
+                      <a:off x="0" y="0"/>
+                      <a:ext cx="8863330" cy="4785360"/>
+                    </a:xfrm>
+                    <a:prstGeom prst="rect">
+                      <a:avLst/>
+                    </a:prstGeom>
+                  </pic:spPr>
+                </pic:pic>
+              </a:graphicData>
+            </a:graphic>
+          </wp:inline>
+        </w:drawing>
+      </w:r>
+    </w:p>
+    <w:p>
+      <w:pPr>
+        <w:pStyle w:val="Heading2"/>
+        <w:rPr>
+          <w:rFonts w:ascii="Helvetica" w:hAnsi="Helvetica" w:cs="Helvetica"/>
+        </w:rPr>
+      </w:pPr>
+      <w:r>
+        <w:rPr>
+          <w:rFonts w:ascii="Helvetica" w:hAnsi="Helvetica" w:cs="Helvetica"/>
+        </w:rPr>
+        <w:lastRenderedPageBreak/>
+        <w:t>PD Controller design for an average car</w:t>
+      </w:r>
+    </w:p>
+    <w:p>
+      <w:pPr>
+        <w:pStyle w:val="Heading3"/>
+        <w:rPr>
+          <w:rFonts w:ascii="Helvetica" w:hAnsi="Helvetica" w:cs="Helvetica"/>
+        </w:rPr>
+      </w:pPr>
+      <w:r>
+        <w:rPr>
+          <w:rFonts w:ascii="Helvetica" w:hAnsi="Helvetica" w:cs="Helvetica"/>
+        </w:rPr>
+        <w:t>Flat road scenario</w:t>
+      </w:r>
+    </w:p>
+    <w:p>
+      <w:pPr>
+        <w:jc w:val="center"/>
+        <w:rPr>
+          <w:rFonts w:ascii="Helvetica" w:hAnsi="Helvetica" w:cs="Helvetica"/>
+        </w:rPr>
+      </w:pPr>
+      <w:r>
+        <w:rPr>
+          <w:rFonts w:ascii="Helvetica" w:hAnsi="Helvetica" w:cs="Helvetica"/>
+          <w:noProof/>
+        </w:rPr>
+        <w:drawing>
+          <wp:inline distT="0" distB="0" distL="0" distR="0" wp14:anchorId="0D16E4BE" wp14:editId="2AF8F67B">
+            <wp:extent cx="8863330" cy="4718539"/>
+            <wp:effectExtent l="0" t="0" r="0" b="6350"/>
+            <wp:docPr id="14" name="Picture 14"/>
+            <wp:cNvGraphicFramePr>
+              <a:graphicFrameLocks xmlns:a="http://schemas.openxmlformats.org/drawingml/2006/main" noChangeAspect="1"/>
+            </wp:cNvGraphicFramePr>
+            <a:graphic xmlns:a="http://schemas.openxmlformats.org/drawingml/2006/main">
+              <a:graphicData uri="http://schemas.openxmlformats.org/drawingml/2006/picture">
+                <pic:pic xmlns:pic="http://schemas.openxmlformats.org/drawingml/2006/picture">
+                  <pic:nvPicPr>
+                    <pic:cNvPr id="1" name=""/>
+                    <pic:cNvPicPr/>
+                  </pic:nvPicPr>
+                  <pic:blipFill>
+                    <a:blip r:embed="rId32"/>
+                    <a:stretch>
+                      <a:fillRect/>
+                    </a:stretch>
+                  </pic:blipFill>
+                  <pic:spPr>
+                    <a:xfrm>
+                      <a:off x="0" y="0"/>
                       <a:ext cx="8871372" cy="4722820"/>
                     </a:xfrm>
                     <a:prstGeom prst="rect">
@@ -3397,6 +4154,9 @@
     </w:p>
     <w:p>
       <w:r>
+        <w:rPr>
+          <w:noProof/>
+        </w:rPr>
         <w:drawing>
           <wp:inline distT="0" distB="0" distL="0" distR="0" wp14:anchorId="64F0484A" wp14:editId="1CB383E6">
             <wp:extent cx="8863330" cy="4409440"/>
@@ -3413,7 +4173,579 @@
                     <pic:cNvPicPr/>
                   </pic:nvPicPr>
                   <pic:blipFill>
-                    <a:blip r:embed="rId25"/>
+                    <a:blip r:embed="rId33"/>
+                    <a:stretch>
+                      <a:fillRect/>
+                    </a:stretch>
+                  </pic:blipFill>
+                  <pic:spPr>
+                    <a:xfrm>
+                      <a:off x="0" y="0"/>
+                      <a:ext cx="8863330" cy="4409440"/>
+                    </a:xfrm>
+                    <a:prstGeom prst="rect">
+                      <a:avLst/>
+                    </a:prstGeom>
+                  </pic:spPr>
+                </pic:pic>
+              </a:graphicData>
+            </a:graphic>
+          </wp:inline>
+        </w:drawing>
+      </w:r>
+    </w:p>
+    <w:p/>
+    <w:p/>
+    <w:p>
+      <w:pPr>
+        <w:rPr>
+          <w:rStyle w:val="Heading2Char"/>
+          <w:rFonts w:ascii="Helvetica" w:hAnsi="Helvetica" w:cs="Helvetica"/>
+        </w:rPr>
+      </w:pPr>
+      <w:r>
+        <w:rPr>
+          <w:rStyle w:val="Heading2Char"/>
+          <w:rFonts w:ascii="Helvetica" w:hAnsi="Helvetica" w:cs="Helvetica"/>
+        </w:rPr>
+        <w:lastRenderedPageBreak/>
+        <w:t xml:space="preserve">PD Controller </w:t>
+      </w:r>
+      <w:r>
+        <w:rPr>
+          <w:rStyle w:val="Heading2Char"/>
+          <w:rFonts w:ascii="Helvetica" w:hAnsi="Helvetica" w:cs="Helvetica"/>
+        </w:rPr>
+        <w:t xml:space="preserve">design for </w:t>
+      </w:r>
+      <w:r>
+        <w:rPr>
+          <w:rStyle w:val="Heading2Char"/>
+          <w:rFonts w:ascii="Helvetica" w:hAnsi="Helvetica" w:cs="Helvetica"/>
+        </w:rPr>
+        <w:t>BMW</w:t>
+      </w:r>
+      <w:r>
+        <w:rPr>
+          <w:rStyle w:val="Heading2Char"/>
+          <w:rFonts w:ascii="Helvetica" w:hAnsi="Helvetica" w:cs="Helvetica"/>
+        </w:rPr>
+        <w:t xml:space="preserve"> 520d</w:t>
+      </w:r>
+    </w:p>
+    <w:p>
+      <w:pPr>
+        <w:pStyle w:val="Heading3"/>
+        <w:rPr>
+          <w:rFonts w:ascii="Helvetica" w:hAnsi="Helvetica" w:cs="Helvetica"/>
+        </w:rPr>
+      </w:pPr>
+      <w:r>
+        <w:rPr>
+          <w:rFonts w:ascii="Helvetica" w:hAnsi="Helvetica" w:cs="Helvetica"/>
+        </w:rPr>
+        <w:t>Flat road scenario</w:t>
+      </w:r>
+    </w:p>
+    <w:p>
+      <w:pPr>
+        <w:rPr>
+          <w:rFonts w:ascii="Helvetica" w:hAnsi="Helvetica" w:cs="Helvetica"/>
+        </w:rPr>
+      </w:pPr>
+      <w:r>
+        <w:rPr>
+          <w:rFonts w:ascii="Helvetica" w:hAnsi="Helvetica" w:cs="Helvetica"/>
+        </w:rPr>
+        <w:t>[</w:t>
+      </w:r>
+      <w:proofErr w:type="spellStart"/>
+      <w:r>
+        <w:rPr>
+          <w:rFonts w:ascii="Helvetica" w:hAnsi="Helvetica" w:cs="Helvetica"/>
+        </w:rPr>
+        <w:t>Kp</w:t>
+      </w:r>
+      <w:proofErr w:type="spellEnd"/>
+      <w:r>
+        <w:rPr>
+          <w:rFonts w:ascii="Helvetica" w:hAnsi="Helvetica" w:cs="Helvetica"/>
+        </w:rPr>
+        <w:t xml:space="preserve">, </w:t>
+      </w:r>
+      <w:proofErr w:type="spellStart"/>
+      <w:r>
+        <w:rPr>
+          <w:rFonts w:ascii="Helvetica" w:hAnsi="Helvetica" w:cs="Helvetica"/>
+        </w:rPr>
+        <w:t>Kd</w:t>
+      </w:r>
+      <w:proofErr w:type="spellEnd"/>
+      <w:r>
+        <w:rPr>
+          <w:rFonts w:ascii="Helvetica" w:hAnsi="Helvetica" w:cs="Helvetica"/>
+        </w:rPr>
+        <w:t>] = [1</w:t>
+      </w:r>
+      <w:r>
+        <w:rPr>
+          <w:rFonts w:ascii="Helvetica" w:hAnsi="Helvetica" w:cs="Helvetica"/>
+        </w:rPr>
+        <w:t>8</w:t>
+      </w:r>
+      <w:r>
+        <w:rPr>
+          <w:rFonts w:ascii="Helvetica" w:hAnsi="Helvetica" w:cs="Helvetica"/>
+        </w:rPr>
+        <w:t>0</w:t>
+      </w:r>
+      <w:r>
+        <w:rPr>
+          <w:rFonts w:ascii="Helvetica" w:hAnsi="Helvetica" w:cs="Helvetica"/>
+        </w:rPr>
+        <w:t xml:space="preserve">, </w:t>
+      </w:r>
+      <w:r>
+        <w:rPr>
+          <w:rFonts w:ascii="Helvetica" w:hAnsi="Helvetica" w:cs="Helvetica"/>
+        </w:rPr>
+        <w:t>1</w:t>
+      </w:r>
+      <w:r>
+        <w:rPr>
+          <w:rFonts w:ascii="Helvetica" w:hAnsi="Helvetica" w:cs="Helvetica"/>
+        </w:rPr>
+        <w:t>0]</w:t>
+      </w:r>
+    </w:p>
+    <w:p>
+      <w:pPr>
+        <w:rPr>
+          <w:rStyle w:val="Heading2Char"/>
+          <w:rFonts w:ascii="Helvetica" w:hAnsi="Helvetica" w:cs="Helvetica"/>
+        </w:rPr>
+      </w:pPr>
+      <w:r>
+        <w:rPr>
+          <w:rStyle w:val="Heading2Char"/>
+          <w:rFonts w:ascii="Helvetica" w:hAnsi="Helvetica" w:cs="Helvetica"/>
+        </w:rPr>
+        <w:drawing>
+          <wp:inline distT="0" distB="0" distL="0" distR="0" wp14:anchorId="2B6F79D2" wp14:editId="3A83A0FA">
+            <wp:extent cx="8863330" cy="4409440"/>
+            <wp:effectExtent l="0" t="0" r="0" b="0"/>
+            <wp:docPr id="26" name="Picture 26"/>
+            <wp:cNvGraphicFramePr>
+              <a:graphicFrameLocks xmlns:a="http://schemas.openxmlformats.org/drawingml/2006/main" noChangeAspect="1"/>
+            </wp:cNvGraphicFramePr>
+            <a:graphic xmlns:a="http://schemas.openxmlformats.org/drawingml/2006/main">
+              <a:graphicData uri="http://schemas.openxmlformats.org/drawingml/2006/picture">
+                <pic:pic xmlns:pic="http://schemas.openxmlformats.org/drawingml/2006/picture">
+                  <pic:nvPicPr>
+                    <pic:cNvPr id="1" name=""/>
+                    <pic:cNvPicPr/>
+                  </pic:nvPicPr>
+                  <pic:blipFill>
+                    <a:blip r:embed="rId34"/>
+                    <a:stretch>
+                      <a:fillRect/>
+                    </a:stretch>
+                  </pic:blipFill>
+                  <pic:spPr>
+                    <a:xfrm>
+                      <a:off x="0" y="0"/>
+                      <a:ext cx="8863330" cy="4409440"/>
+                    </a:xfrm>
+                    <a:prstGeom prst="rect">
+                      <a:avLst/>
+                    </a:prstGeom>
+                  </pic:spPr>
+                </pic:pic>
+              </a:graphicData>
+            </a:graphic>
+          </wp:inline>
+        </w:drawing>
+      </w:r>
+    </w:p>
+    <w:p>
+      <w:pPr>
+        <w:pStyle w:val="Heading3"/>
+        <w:rPr>
+          <w:rFonts w:ascii="Helvetica" w:hAnsi="Helvetica" w:cs="Helvetica"/>
+        </w:rPr>
+      </w:pPr>
+      <w:r>
+        <w:rPr>
+          <w:rFonts w:ascii="Helvetica" w:hAnsi="Helvetica" w:cs="Helvetica"/>
+        </w:rPr>
+        <w:lastRenderedPageBreak/>
+        <w:t>Uphill scenario</w:t>
+      </w:r>
+    </w:p>
+    <w:p>
+      <w:pPr>
+        <w:rPr>
+          <w:rFonts w:ascii="Helvetica" w:hAnsi="Helvetica" w:cs="Helvetica"/>
+        </w:rPr>
+      </w:pPr>
+      <w:r>
+        <w:rPr>
+          <w:rFonts w:ascii="Helvetica" w:hAnsi="Helvetica" w:cs="Helvetica"/>
+        </w:rPr>
+        <w:t>[</w:t>
+      </w:r>
+      <w:proofErr w:type="spellStart"/>
+      <w:r>
+        <w:rPr>
+          <w:rFonts w:ascii="Helvetica" w:hAnsi="Helvetica" w:cs="Helvetica"/>
+        </w:rPr>
+        <w:t>Kp</w:t>
+      </w:r>
+      <w:proofErr w:type="spellEnd"/>
+      <w:r>
+        <w:rPr>
+          <w:rFonts w:ascii="Helvetica" w:hAnsi="Helvetica" w:cs="Helvetica"/>
+        </w:rPr>
+        <w:t xml:space="preserve">, </w:t>
+      </w:r>
+      <w:proofErr w:type="spellStart"/>
+      <w:r>
+        <w:rPr>
+          <w:rFonts w:ascii="Helvetica" w:hAnsi="Helvetica" w:cs="Helvetica"/>
+        </w:rPr>
+        <w:t>Kd</w:t>
+      </w:r>
+      <w:proofErr w:type="spellEnd"/>
+      <w:r>
+        <w:rPr>
+          <w:rFonts w:ascii="Helvetica" w:hAnsi="Helvetica" w:cs="Helvetica"/>
+        </w:rPr>
+        <w:t>] = [1</w:t>
+      </w:r>
+      <w:r>
+        <w:rPr>
+          <w:rFonts w:ascii="Helvetica" w:hAnsi="Helvetica" w:cs="Helvetica"/>
+        </w:rPr>
+        <w:t>8</w:t>
+      </w:r>
+      <w:r>
+        <w:rPr>
+          <w:rFonts w:ascii="Helvetica" w:hAnsi="Helvetica" w:cs="Helvetica"/>
+        </w:rPr>
+        <w:t>0</w:t>
+      </w:r>
+      <w:r>
+        <w:rPr>
+          <w:rFonts w:ascii="Helvetica" w:hAnsi="Helvetica" w:cs="Helvetica"/>
+        </w:rPr>
+        <w:t xml:space="preserve">, </w:t>
+      </w:r>
+      <w:r>
+        <w:rPr>
+          <w:rFonts w:ascii="Helvetica" w:hAnsi="Helvetica" w:cs="Helvetica"/>
+        </w:rPr>
+        <w:t>1</w:t>
+      </w:r>
+      <w:r>
+        <w:rPr>
+          <w:rFonts w:ascii="Helvetica" w:hAnsi="Helvetica" w:cs="Helvetica"/>
+        </w:rPr>
+        <w:t>0]</w:t>
+      </w:r>
+    </w:p>
+    <w:p>
+      <w:pPr>
+        <w:rPr>
+          <w:rStyle w:val="Heading2Char"/>
+          <w:rFonts w:ascii="Helvetica" w:hAnsi="Helvetica" w:cs="Helvetica"/>
+        </w:rPr>
+      </w:pPr>
+      <w:r>
+        <w:rPr>
+          <w:rFonts w:eastAsiaTheme="majorEastAsia"/>
+        </w:rPr>
+        <w:drawing>
+          <wp:inline distT="0" distB="0" distL="0" distR="0" wp14:anchorId="5D97B2AE" wp14:editId="2CC9C929">
+            <wp:extent cx="8863330" cy="4409440"/>
+            <wp:effectExtent l="0" t="0" r="0" b="0"/>
+            <wp:docPr id="27" name="Picture 27"/>
+            <wp:cNvGraphicFramePr>
+              <a:graphicFrameLocks xmlns:a="http://schemas.openxmlformats.org/drawingml/2006/main" noChangeAspect="1"/>
+            </wp:cNvGraphicFramePr>
+            <a:graphic xmlns:a="http://schemas.openxmlformats.org/drawingml/2006/main">
+              <a:graphicData uri="http://schemas.openxmlformats.org/drawingml/2006/picture">
+                <pic:pic xmlns:pic="http://schemas.openxmlformats.org/drawingml/2006/picture">
+                  <pic:nvPicPr>
+                    <pic:cNvPr id="1" name=""/>
+                    <pic:cNvPicPr/>
+                  </pic:nvPicPr>
+                  <pic:blipFill>
+                    <a:blip r:embed="rId35"/>
+                    <a:stretch>
+                      <a:fillRect/>
+                    </a:stretch>
+                  </pic:blipFill>
+                  <pic:spPr>
+                    <a:xfrm>
+                      <a:off x="0" y="0"/>
+                      <a:ext cx="8863330" cy="4409440"/>
+                    </a:xfrm>
+                    <a:prstGeom prst="rect">
+                      <a:avLst/>
+                    </a:prstGeom>
+                  </pic:spPr>
+                </pic:pic>
+              </a:graphicData>
+            </a:graphic>
+          </wp:inline>
+        </w:drawing>
+      </w:r>
+      <w:bookmarkStart w:id="20" w:name="_GoBack"/>
+      <w:bookmarkEnd w:id="20"/>
+    </w:p>
+    <w:p>
+      <w:pPr>
+        <w:rPr>
+          <w:rStyle w:val="Heading2Char"/>
+          <w:rFonts w:ascii="Helvetica" w:hAnsi="Helvetica" w:cs="Helvetica"/>
+        </w:rPr>
+      </w:pPr>
+    </w:p>
+    <w:p>
+      <w:pPr>
+        <w:rPr>
+          <w:rStyle w:val="Heading2Char"/>
+          <w:rFonts w:ascii="Helvetica" w:hAnsi="Helvetica" w:cs="Helvetica"/>
+        </w:rPr>
+      </w:pPr>
+      <w:r>
+        <w:rPr>
+          <w:rStyle w:val="Heading2Char"/>
+          <w:rFonts w:ascii="Helvetica" w:hAnsi="Helvetica" w:cs="Helvetica"/>
+        </w:rPr>
+        <w:lastRenderedPageBreak/>
+        <w:t xml:space="preserve">PD Controller </w:t>
+      </w:r>
+      <w:r>
+        <w:rPr>
+          <w:rStyle w:val="Heading2Char"/>
+          <w:rFonts w:ascii="Helvetica" w:hAnsi="Helvetica" w:cs="Helvetica"/>
+        </w:rPr>
+        <w:t>design for Audi A4 2.0 TDI</w:t>
+      </w:r>
+      <w:r>
+        <w:rPr>
+          <w:rStyle w:val="Heading2Char"/>
+          <w:rFonts w:ascii="Helvetica" w:hAnsi="Helvetica" w:cs="Helvetica"/>
+        </w:rPr>
+        <w:t xml:space="preserve"> </w:t>
+      </w:r>
+    </w:p>
+    <w:p>
+      <w:pPr>
+        <w:pStyle w:val="Heading3"/>
+        <w:rPr>
+          <w:rFonts w:ascii="Helvetica" w:hAnsi="Helvetica" w:cs="Helvetica"/>
+        </w:rPr>
+      </w:pPr>
+      <w:r>
+        <w:rPr>
+          <w:rFonts w:ascii="Helvetica" w:hAnsi="Helvetica" w:cs="Helvetica"/>
+        </w:rPr>
+        <w:t>Flat road scenario</w:t>
+      </w:r>
+    </w:p>
+    <w:p>
+      <w:pPr>
+        <w:rPr>
+          <w:rFonts w:ascii="Helvetica" w:hAnsi="Helvetica" w:cs="Helvetica"/>
+        </w:rPr>
+      </w:pPr>
+      <w:r>
+        <w:rPr>
+          <w:rFonts w:ascii="Helvetica" w:hAnsi="Helvetica" w:cs="Helvetica"/>
+        </w:rPr>
+        <w:t>[</w:t>
+      </w:r>
+      <w:proofErr w:type="spellStart"/>
+      <w:r>
+        <w:rPr>
+          <w:rFonts w:ascii="Helvetica" w:hAnsi="Helvetica" w:cs="Helvetica"/>
+        </w:rPr>
+        <w:t>Kp</w:t>
+      </w:r>
+      <w:proofErr w:type="spellEnd"/>
+      <w:r>
+        <w:rPr>
+          <w:rFonts w:ascii="Helvetica" w:hAnsi="Helvetica" w:cs="Helvetica"/>
+        </w:rPr>
+        <w:t xml:space="preserve">, </w:t>
+      </w:r>
+      <w:proofErr w:type="spellStart"/>
+      <w:r>
+        <w:rPr>
+          <w:rFonts w:ascii="Helvetica" w:hAnsi="Helvetica" w:cs="Helvetica"/>
+        </w:rPr>
+        <w:t>Kd</w:t>
+      </w:r>
+      <w:proofErr w:type="spellEnd"/>
+      <w:r>
+        <w:rPr>
+          <w:rFonts w:ascii="Helvetica" w:hAnsi="Helvetica" w:cs="Helvetica"/>
+        </w:rPr>
+        <w:t>] = [17</w:t>
+      </w:r>
+      <w:r>
+        <w:rPr>
+          <w:rFonts w:ascii="Helvetica" w:hAnsi="Helvetica" w:cs="Helvetica"/>
+        </w:rPr>
+        <w:t>0</w:t>
+      </w:r>
+      <w:r>
+        <w:rPr>
+          <w:rFonts w:ascii="Helvetica" w:hAnsi="Helvetica" w:cs="Helvetica"/>
+        </w:rPr>
+        <w:t>, 20]</w:t>
+      </w:r>
+    </w:p>
+    <w:p>
+      <w:r>
+        <w:drawing>
+          <wp:inline distT="0" distB="0" distL="0" distR="0" wp14:anchorId="0C0071CA" wp14:editId="42D235A7">
+            <wp:extent cx="8863330" cy="4409440"/>
+            <wp:effectExtent l="0" t="0" r="0" b="0"/>
+            <wp:docPr id="24" name="Picture 24"/>
+            <wp:cNvGraphicFramePr>
+              <a:graphicFrameLocks xmlns:a="http://schemas.openxmlformats.org/drawingml/2006/main" noChangeAspect="1"/>
+            </wp:cNvGraphicFramePr>
+            <a:graphic xmlns:a="http://schemas.openxmlformats.org/drawingml/2006/main">
+              <a:graphicData uri="http://schemas.openxmlformats.org/drawingml/2006/picture">
+                <pic:pic xmlns:pic="http://schemas.openxmlformats.org/drawingml/2006/picture">
+                  <pic:nvPicPr>
+                    <pic:cNvPr id="1" name=""/>
+                    <pic:cNvPicPr/>
+                  </pic:nvPicPr>
+                  <pic:blipFill>
+                    <a:blip r:embed="rId36"/>
+                    <a:stretch>
+                      <a:fillRect/>
+                    </a:stretch>
+                  </pic:blipFill>
+                  <pic:spPr>
+                    <a:xfrm>
+                      <a:off x="0" y="0"/>
+                      <a:ext cx="8863330" cy="4409440"/>
+                    </a:xfrm>
+                    <a:prstGeom prst="rect">
+                      <a:avLst/>
+                    </a:prstGeom>
+                  </pic:spPr>
+                </pic:pic>
+              </a:graphicData>
+            </a:graphic>
+          </wp:inline>
+        </w:drawing>
+      </w:r>
+    </w:p>
+    <w:p>
+      <w:pPr>
+        <w:pStyle w:val="Heading3"/>
+        <w:rPr>
+          <w:rFonts w:ascii="Helvetica" w:hAnsi="Helvetica" w:cs="Helvetica"/>
+        </w:rPr>
+      </w:pPr>
+      <w:r>
+        <w:rPr>
+          <w:rFonts w:ascii="Helvetica" w:hAnsi="Helvetica" w:cs="Helvetica"/>
+        </w:rPr>
+        <w:lastRenderedPageBreak/>
+        <w:t>Uphill scenario</w:t>
+      </w:r>
+    </w:p>
+    <w:p>
+      <w:pPr>
+        <w:rPr>
+          <w:rFonts w:ascii="Helvetica" w:hAnsi="Helvetica" w:cs="Helvetica"/>
+        </w:rPr>
+      </w:pPr>
+      <w:r>
+        <w:rPr>
+          <w:rFonts w:ascii="Helvetica" w:hAnsi="Helvetica" w:cs="Helvetica"/>
+        </w:rPr>
+        <w:t>[</w:t>
+      </w:r>
+      <w:proofErr w:type="spellStart"/>
+      <w:r>
+        <w:rPr>
+          <w:rFonts w:ascii="Helvetica" w:hAnsi="Helvetica" w:cs="Helvetica"/>
+        </w:rPr>
+        <w:t>Kp</w:t>
+      </w:r>
+      <w:proofErr w:type="spellEnd"/>
+      <w:r>
+        <w:rPr>
+          <w:rFonts w:ascii="Helvetica" w:hAnsi="Helvetica" w:cs="Helvetica"/>
+        </w:rPr>
+        <w:t xml:space="preserve">, </w:t>
+      </w:r>
+      <w:proofErr w:type="spellStart"/>
+      <w:r>
+        <w:rPr>
+          <w:rFonts w:ascii="Helvetica" w:hAnsi="Helvetica" w:cs="Helvetica"/>
+        </w:rPr>
+        <w:t>Kd</w:t>
+      </w:r>
+      <w:proofErr w:type="spellEnd"/>
+      <w:r>
+        <w:rPr>
+          <w:rFonts w:ascii="Helvetica" w:hAnsi="Helvetica" w:cs="Helvetica"/>
+        </w:rPr>
+        <w:t>] = [</w:t>
+      </w:r>
+      <w:r>
+        <w:rPr>
+          <w:rFonts w:ascii="Helvetica" w:hAnsi="Helvetica" w:cs="Helvetica"/>
+        </w:rPr>
+        <w:t>170</w:t>
+      </w:r>
+      <w:r>
+        <w:rPr>
+          <w:rFonts w:ascii="Helvetica" w:hAnsi="Helvetica" w:cs="Helvetica"/>
+        </w:rPr>
+        <w:t xml:space="preserve">, </w:t>
+      </w:r>
+      <w:r>
+        <w:rPr>
+          <w:rFonts w:ascii="Helvetica" w:hAnsi="Helvetica" w:cs="Helvetica"/>
+        </w:rPr>
+        <w:t>20</w:t>
+      </w:r>
+      <w:r>
+        <w:rPr>
+          <w:rFonts w:ascii="Helvetica" w:hAnsi="Helvetica" w:cs="Helvetica"/>
+        </w:rPr>
+        <w:t>]</w:t>
+      </w:r>
+    </w:p>
+    <w:p>
+      <w:r>
+        <w:drawing>
+          <wp:inline distT="0" distB="0" distL="0" distR="0" wp14:anchorId="62946747" wp14:editId="37F81ADC">
+            <wp:extent cx="8863330" cy="4409440"/>
+            <wp:effectExtent l="0" t="0" r="0" b="0"/>
+            <wp:docPr id="25" name="Picture 25"/>
+            <wp:cNvGraphicFramePr>
+              <a:graphicFrameLocks xmlns:a="http://schemas.openxmlformats.org/drawingml/2006/main" noChangeAspect="1"/>
+            </wp:cNvGraphicFramePr>
+            <a:graphic xmlns:a="http://schemas.openxmlformats.org/drawingml/2006/main">
+              <a:graphicData uri="http://schemas.openxmlformats.org/drawingml/2006/picture">
+                <pic:pic xmlns:pic="http://schemas.openxmlformats.org/drawingml/2006/picture">
+                  <pic:nvPicPr>
+                    <pic:cNvPr id="1" name=""/>
+                    <pic:cNvPicPr/>
+                  </pic:nvPicPr>
+                  <pic:blipFill>
+                    <a:blip r:embed="rId37"/>
                     <a:stretch>
                       <a:fillRect/>
                     </a:stretch>
@@ -4797,7 +6129,7 @@
 </file>
 
 <file path=customXml/itemProps1.xml><?xml version="1.0" encoding="utf-8"?>
-<ds:datastoreItem xmlns:ds="http://schemas.openxmlformats.org/officeDocument/2006/customXml" ds:itemID="{79F08B46-B975-4E57-B700-5AB32B8F588C}">
+<ds:datastoreItem xmlns:ds="http://schemas.openxmlformats.org/officeDocument/2006/customXml" ds:itemID="{50BF9857-B257-4244-8C4B-76817659BFEF}">
   <ds:schemaRefs>
     <ds:schemaRef ds:uri="http://schemas.openxmlformats.org/officeDocument/2006/bibliography"/>
   </ds:schemaRefs>

</xml_diff>

<commit_message>
Introduced delay/ sudden changes
</commit_message>
<xml_diff>
--- a/U6366102_Design_project_report.docx
+++ b/U6366102_Design_project_report.docx
@@ -1740,6 +1740,90 @@
     </w:p>
     <w:p>
       <w:pPr>
+        <w:jc w:val="both"/>
+        <w:rPr>
+          <w:rFonts w:ascii="Helvetica" w:hAnsi="Helvetica" w:cs="Helvetica"/>
+          <w:sz w:val="24"/>
+          <w:szCs w:val="24"/>
+        </w:rPr>
+      </w:pPr>
+      <w:r>
+        <w:rPr>
+          <w:rFonts w:ascii="Helvetica" w:hAnsi="Helvetica" w:cs="Helvetica"/>
+          <w:sz w:val="24"/>
+          <w:szCs w:val="24"/>
+        </w:rPr>
+        <w:t xml:space="preserve">The Cruise control is one of the most used control </w:t>
+      </w:r>
+      <w:r>
+        <w:rPr>
+          <w:rFonts w:ascii="Helvetica" w:hAnsi="Helvetica" w:cs="Helvetica"/>
+          <w:sz w:val="24"/>
+          <w:szCs w:val="24"/>
+        </w:rPr>
+        <w:t>systems</w:t>
+      </w:r>
+      <w:r>
+        <w:rPr>
+          <w:rFonts w:ascii="Helvetica" w:hAnsi="Helvetica" w:cs="Helvetica"/>
+          <w:sz w:val="24"/>
+          <w:szCs w:val="24"/>
+        </w:rPr>
+        <w:t xml:space="preserve"> in automobile industry to ensure the safety of the vehicle and cruise at any desired speed that can be achieved by a given vehicle. This report discusses the design of controllers for an average car, Audi A4 2.0 TDI, and BMW 520d. </w:t>
+      </w:r>
+    </w:p>
+    <w:p>
+      <w:pPr>
+        <w:jc w:val="both"/>
+        <w:rPr>
+          <w:rFonts w:ascii="Helvetica" w:hAnsi="Helvetica" w:cs="Helvetica"/>
+          <w:sz w:val="24"/>
+          <w:szCs w:val="24"/>
+        </w:rPr>
+      </w:pPr>
+      <w:r>
+        <w:rPr>
+          <w:rFonts w:ascii="Helvetica" w:hAnsi="Helvetica" w:cs="Helvetica"/>
+          <w:sz w:val="24"/>
+          <w:szCs w:val="24"/>
+        </w:rPr>
+        <w:t>The necessity of cruise control is to</w:t>
+      </w:r>
+      <w:r>
+        <w:rPr>
+          <w:rFonts w:ascii="Helvetica" w:hAnsi="Helvetica" w:cs="Helvetica"/>
+          <w:sz w:val="24"/>
+          <w:szCs w:val="24"/>
+        </w:rPr>
+        <w:t xml:space="preserve"> improve the driving experience, reduce fatigue, and advance the overall efficiency of the car. There are various techniques to attain a desirable solution for this problem. This report focuses on PD, PID based cruise controller design and Fuzzy P based controller design. The document also analyzes the advantages and disadvantages of each of the controllers and modelling of each of the </w:t>
+      </w:r>
+      <w:r>
+        <w:rPr>
+          <w:rFonts w:ascii="Helvetica" w:hAnsi="Helvetica" w:cs="Helvetica"/>
+          <w:sz w:val="24"/>
+          <w:szCs w:val="24"/>
+        </w:rPr>
+        <w:t>above-mentioned</w:t>
+      </w:r>
+      <w:r>
+        <w:rPr>
+          <w:rFonts w:ascii="Helvetica" w:hAnsi="Helvetica" w:cs="Helvetica"/>
+          <w:sz w:val="24"/>
+          <w:szCs w:val="24"/>
+        </w:rPr>
+        <w:t xml:space="preserve"> cars and the performance of each of the controller in various </w:t>
+      </w:r>
+      <w:r>
+        <w:rPr>
+          <w:rFonts w:ascii="Helvetica" w:hAnsi="Helvetica" w:cs="Helvetica"/>
+          <w:sz w:val="24"/>
+          <w:szCs w:val="24"/>
+        </w:rPr>
+        <w:t>scenarios that are experienced on roads.</w:t>
+      </w:r>
+    </w:p>
+    <w:p>
+      <w:pPr>
         <w:pStyle w:val="Heading1"/>
         <w:rPr>
           <w:rFonts w:ascii="Helvetica" w:hAnsi="Helvetica" w:cs="Helvetica"/>
@@ -1756,19 +1840,1107 @@
     </w:p>
     <w:p>
       <w:pPr>
+        <w:jc w:val="both"/>
+        <w:rPr>
+          <w:rFonts w:ascii="Helvetica" w:hAnsi="Helvetica" w:cs="Helvetica"/>
+          <w:sz w:val="24"/>
+          <w:szCs w:val="24"/>
+        </w:rPr>
+      </w:pPr>
+      <w:bookmarkStart w:id="17" w:name="_Toc524190494"/>
+      <w:r>
+        <w:rPr>
+          <w:rFonts w:ascii="Helvetica" w:hAnsi="Helvetica" w:cs="Helvetica"/>
+          <w:sz w:val="24"/>
+          <w:szCs w:val="24"/>
+        </w:rPr>
+        <w:t xml:space="preserve">Analyzing the given equation gives us an insight that the equation has non-linearity induced by the </w:t>
+      </w:r>
+      <m:oMath>
+        <m:sSup>
+          <m:sSupPr>
+            <m:ctrlPr>
+              <w:rPr>
+                <w:rFonts w:ascii="Cambria Math" w:hAnsi="Cambria Math" w:cs="Helvetica"/>
+                <w:i/>
+                <w:sz w:val="24"/>
+                <w:szCs w:val="24"/>
+              </w:rPr>
+            </m:ctrlPr>
+          </m:sSupPr>
+          <m:e>
+            <m:r>
+              <w:rPr>
+                <w:rFonts w:ascii="Cambria Math" w:hAnsi="Cambria Math" w:cs="Helvetica"/>
+                <w:sz w:val="24"/>
+                <w:szCs w:val="24"/>
+              </w:rPr>
+              <m:t>v</m:t>
+            </m:r>
+          </m:e>
+          <m:sup>
+            <m:r>
+              <w:rPr>
+                <w:rFonts w:ascii="Cambria Math" w:hAnsi="Cambria Math" w:cs="Helvetica"/>
+                <w:sz w:val="24"/>
+                <w:szCs w:val="24"/>
+              </w:rPr>
+              <m:t>2</m:t>
+            </m:r>
+          </m:sup>
+        </m:sSup>
+      </m:oMath>
+      <w:r>
+        <w:rPr>
+          <w:rFonts w:ascii="Helvetica" w:hAnsi="Helvetica" w:cs="Helvetica"/>
+          <w:sz w:val="24"/>
+          <w:szCs w:val="24"/>
+        </w:rPr>
+        <w:t xml:space="preserve"> which in turn produces uncertainty over the system responses. The system is linearized over a specific point </w:t>
+      </w:r>
+      <m:oMath>
+        <m:sSup>
+          <m:sSupPr>
+            <m:ctrlPr>
+              <w:rPr>
+                <w:rFonts w:ascii="Cambria Math" w:hAnsi="Cambria Math" w:cs="Helvetica"/>
+                <w:i/>
+                <w:sz w:val="24"/>
+                <w:szCs w:val="24"/>
+              </w:rPr>
+            </m:ctrlPr>
+          </m:sSupPr>
+          <m:e>
+            <m:r>
+              <w:rPr>
+                <w:rFonts w:ascii="Cambria Math" w:hAnsi="Cambria Math" w:cs="Helvetica"/>
+                <w:sz w:val="24"/>
+                <w:szCs w:val="24"/>
+              </w:rPr>
+              <m:t>v</m:t>
+            </m:r>
+          </m:e>
+          <m:sup>
+            <m:r>
+              <w:rPr>
+                <w:rFonts w:ascii="Cambria Math" w:hAnsi="Cambria Math" w:cs="Helvetica"/>
+                <w:sz w:val="24"/>
+                <w:szCs w:val="24"/>
+              </w:rPr>
+              <m:t>*</m:t>
+            </m:r>
+          </m:sup>
+        </m:sSup>
+      </m:oMath>
+      <w:r>
+        <w:rPr>
+          <w:rFonts w:ascii="Helvetica" w:hAnsi="Helvetica" w:cs="Helvetica"/>
+          <w:sz w:val="24"/>
+          <w:szCs w:val="24"/>
+        </w:rPr>
+        <w:t>. Here the system is linearized over the point 50 kmph (13.88 ms</w:t>
+      </w:r>
+      <w:r>
+        <w:rPr>
+          <w:rFonts w:ascii="Helvetica" w:hAnsi="Helvetica" w:cs="Helvetica"/>
+          <w:sz w:val="24"/>
+          <w:szCs w:val="24"/>
+          <w:vertAlign w:val="superscript"/>
+        </w:rPr>
+        <w:t>-1</w:t>
+      </w:r>
+      <w:r>
+        <w:rPr>
+          <w:rFonts w:ascii="Helvetica" w:hAnsi="Helvetica" w:cs="Helvetica"/>
+          <w:sz w:val="24"/>
+          <w:szCs w:val="24"/>
+        </w:rPr>
+        <w:t>).</w:t>
+      </w:r>
+    </w:p>
+    <w:p>
+      <w:pPr>
+        <w:jc w:val="both"/>
+        <w:rPr>
+          <w:rFonts w:ascii="Helvetica" w:hAnsi="Helvetica" w:cs="Helvetica"/>
+          <w:sz w:val="24"/>
+          <w:szCs w:val="24"/>
+        </w:rPr>
+      </w:pPr>
+      <w:r>
+        <w:rPr>
+          <w:rFonts w:ascii="Helvetica" w:hAnsi="Helvetica" w:cs="Helvetica"/>
+          <w:sz w:val="24"/>
+          <w:szCs w:val="24"/>
+        </w:rPr>
+        <w:t>The first step in achieving cruise control is to linearize</w:t>
+      </w:r>
+      <w:r>
+        <w:rPr>
+          <w:rFonts w:ascii="Helvetica" w:hAnsi="Helvetica" w:cs="Helvetica"/>
+          <w:sz w:val="24"/>
+          <w:szCs w:val="24"/>
+        </w:rPr>
+        <w:t xml:space="preserve"> and compute transfer function of the plant which generates the following equation,</w:t>
+      </w:r>
+    </w:p>
+    <w:p>
+      <w:pPr>
+        <w:jc w:val="both"/>
+        <w:rPr>
+          <w:rFonts w:ascii="Helvetica" w:hAnsi="Helvetica" w:cs="Helvetica"/>
+          <w:sz w:val="24"/>
+          <w:szCs w:val="24"/>
+        </w:rPr>
+      </w:pPr>
+      <m:oMathPara>
+        <m:oMath>
+          <m:f>
+            <m:fPr>
+              <m:ctrlPr>
+                <w:rPr>
+                  <w:rFonts w:ascii="Cambria Math" w:hAnsi="Cambria Math" w:cs="Helvetica"/>
+                  <w:i/>
+                  <w:sz w:val="24"/>
+                  <w:szCs w:val="24"/>
+                </w:rPr>
+              </m:ctrlPr>
+            </m:fPr>
+            <m:num>
+              <m:r>
+                <w:rPr>
+                  <w:rFonts w:ascii="Cambria Math" w:hAnsi="Cambria Math" w:cs="Helvetica"/>
+                  <w:sz w:val="24"/>
+                  <w:szCs w:val="24"/>
+                </w:rPr>
+                <m:t>δv</m:t>
+              </m:r>
+              <m:d>
+                <m:dPr>
+                  <m:ctrlPr>
+                    <w:rPr>
+                      <w:rFonts w:ascii="Cambria Math" w:hAnsi="Cambria Math" w:cs="Helvetica"/>
+                      <w:i/>
+                      <w:sz w:val="24"/>
+                      <w:szCs w:val="24"/>
+                    </w:rPr>
+                  </m:ctrlPr>
+                </m:dPr>
+                <m:e>
+                  <m:r>
+                    <w:rPr>
+                      <w:rFonts w:ascii="Cambria Math" w:hAnsi="Cambria Math" w:cs="Helvetica"/>
+                      <w:sz w:val="24"/>
+                      <w:szCs w:val="24"/>
+                    </w:rPr>
+                    <m:t>s</m:t>
+                  </m:r>
+                </m:e>
+              </m:d>
+            </m:num>
+            <m:den>
+              <m:r>
+                <w:rPr>
+                  <w:rFonts w:ascii="Cambria Math" w:hAnsi="Cambria Math" w:cs="Helvetica"/>
+                  <w:sz w:val="24"/>
+                  <w:szCs w:val="24"/>
+                </w:rPr>
+                <m:t>δu(s)</m:t>
+              </m:r>
+            </m:den>
+          </m:f>
+          <m:r>
+            <w:rPr>
+              <w:rFonts w:ascii="Cambria Math" w:hAnsi="Cambria Math" w:cs="Helvetica"/>
+              <w:sz w:val="24"/>
+              <w:szCs w:val="24"/>
+            </w:rPr>
+            <m:t xml:space="preserve">= </m:t>
+          </m:r>
+          <m:f>
+            <m:fPr>
+              <m:ctrlPr>
+                <w:rPr>
+                  <w:rFonts w:ascii="Cambria Math" w:hAnsi="Cambria Math" w:cs="Helvetica"/>
+                  <w:i/>
+                  <w:sz w:val="24"/>
+                  <w:szCs w:val="24"/>
+                </w:rPr>
+              </m:ctrlPr>
+            </m:fPr>
+            <m:num>
+              <m:f>
+                <m:fPr>
+                  <m:type m:val="lin"/>
+                  <m:ctrlPr>
+                    <w:rPr>
+                      <w:rFonts w:ascii="Cambria Math" w:hAnsi="Cambria Math" w:cs="Helvetica"/>
+                      <w:i/>
+                      <w:sz w:val="24"/>
+                      <w:szCs w:val="24"/>
+                    </w:rPr>
+                  </m:ctrlPr>
+                </m:fPr>
+                <m:num>
+                  <m:r>
+                    <w:rPr>
+                      <w:rFonts w:ascii="Cambria Math" w:hAnsi="Cambria Math" w:cs="Helvetica"/>
+                      <w:sz w:val="24"/>
+                      <w:szCs w:val="24"/>
+                    </w:rPr>
+                    <m:t>1</m:t>
+                  </m:r>
+                </m:num>
+                <m:den>
+                  <m:r>
+                    <w:rPr>
+                      <w:rFonts w:ascii="Cambria Math" w:hAnsi="Cambria Math" w:cs="Helvetica"/>
+                      <w:sz w:val="24"/>
+                      <w:szCs w:val="24"/>
+                    </w:rPr>
+                    <m:t>m</m:t>
+                  </m:r>
+                </m:den>
+              </m:f>
+            </m:num>
+            <m:den>
+              <m:r>
+                <w:rPr>
+                  <w:rFonts w:ascii="Cambria Math" w:hAnsi="Cambria Math" w:cs="Helvetica"/>
+                  <w:sz w:val="24"/>
+                  <w:szCs w:val="24"/>
+                </w:rPr>
+                <m:t xml:space="preserve">s+ </m:t>
+              </m:r>
+              <m:d>
+                <m:dPr>
+                  <m:ctrlPr>
+                    <w:rPr>
+                      <w:rFonts w:ascii="Cambria Math" w:hAnsi="Cambria Math" w:cs="Helvetica"/>
+                      <w:i/>
+                      <w:sz w:val="24"/>
+                      <w:szCs w:val="24"/>
+                    </w:rPr>
+                  </m:ctrlPr>
+                </m:dPr>
+                <m:e>
+                  <m:f>
+                    <m:fPr>
+                      <m:type m:val="skw"/>
+                      <m:ctrlPr>
+                        <w:rPr>
+                          <w:rFonts w:ascii="Cambria Math" w:hAnsi="Cambria Math" w:cs="Helvetica"/>
+                          <w:i/>
+                          <w:sz w:val="24"/>
+                          <w:szCs w:val="24"/>
+                        </w:rPr>
+                      </m:ctrlPr>
+                    </m:fPr>
+                    <m:num>
+                      <m:r>
+                        <w:rPr>
+                          <w:rFonts w:ascii="Cambria Math" w:hAnsi="Cambria Math" w:cs="Helvetica"/>
+                          <w:sz w:val="24"/>
+                          <w:szCs w:val="24"/>
+                        </w:rPr>
+                        <m:t>A</m:t>
+                      </m:r>
+                      <m:sSub>
+                        <m:sSubPr>
+                          <m:ctrlPr>
+                            <w:rPr>
+                              <w:rFonts w:ascii="Cambria Math" w:hAnsi="Cambria Math" w:cs="Helvetica"/>
+                              <w:i/>
+                              <w:sz w:val="24"/>
+                              <w:szCs w:val="24"/>
+                            </w:rPr>
+                          </m:ctrlPr>
+                        </m:sSubPr>
+                        <m:e>
+                          <m:r>
+                            <w:rPr>
+                              <w:rFonts w:ascii="Cambria Math" w:hAnsi="Cambria Math" w:cs="Helvetica"/>
+                              <w:sz w:val="24"/>
+                              <w:szCs w:val="24"/>
+                            </w:rPr>
+                            <m:t>C</m:t>
+                          </m:r>
+                        </m:e>
+                        <m:sub>
+                          <m:r>
+                            <w:rPr>
+                              <w:rFonts w:ascii="Cambria Math" w:hAnsi="Cambria Math" w:cs="Helvetica"/>
+                              <w:sz w:val="24"/>
+                              <w:szCs w:val="24"/>
+                            </w:rPr>
+                            <m:t>d</m:t>
+                          </m:r>
+                        </m:sub>
+                      </m:sSub>
+                      <m:r>
+                        <w:rPr>
+                          <w:rFonts w:ascii="Cambria Math" w:hAnsi="Cambria Math" w:cs="Helvetica"/>
+                          <w:sz w:val="24"/>
+                          <w:szCs w:val="24"/>
+                        </w:rPr>
+                        <m:t>ρ</m:t>
+                      </m:r>
+                      <m:sSup>
+                        <m:sSupPr>
+                          <m:ctrlPr>
+                            <w:rPr>
+                              <w:rFonts w:ascii="Cambria Math" w:hAnsi="Cambria Math" w:cs="Helvetica"/>
+                              <w:i/>
+                              <w:sz w:val="24"/>
+                              <w:szCs w:val="24"/>
+                            </w:rPr>
+                          </m:ctrlPr>
+                        </m:sSupPr>
+                        <m:e>
+                          <m:r>
+                            <w:rPr>
+                              <w:rFonts w:ascii="Cambria Math" w:hAnsi="Cambria Math" w:cs="Helvetica"/>
+                              <w:sz w:val="24"/>
+                              <w:szCs w:val="24"/>
+                            </w:rPr>
+                            <m:t>v</m:t>
+                          </m:r>
+                        </m:e>
+                        <m:sup>
+                          <m:r>
+                            <w:rPr>
+                              <w:rFonts w:ascii="Cambria Math" w:hAnsi="Cambria Math" w:cs="Helvetica"/>
+                              <w:sz w:val="24"/>
+                              <w:szCs w:val="24"/>
+                            </w:rPr>
+                            <m:t>*</m:t>
+                          </m:r>
+                        </m:sup>
+                      </m:sSup>
+                    </m:num>
+                    <m:den>
+                      <m:r>
+                        <w:rPr>
+                          <w:rFonts w:ascii="Cambria Math" w:hAnsi="Cambria Math" w:cs="Helvetica"/>
+                          <w:sz w:val="24"/>
+                          <w:szCs w:val="24"/>
+                        </w:rPr>
+                        <m:t>m</m:t>
+                      </m:r>
+                    </m:den>
+                  </m:f>
+                </m:e>
+              </m:d>
+            </m:den>
+          </m:f>
+        </m:oMath>
+      </m:oMathPara>
+    </w:p>
+    <w:p>
+      <w:pPr>
+        <w:jc w:val="both"/>
+        <w:rPr>
+          <w:rFonts w:ascii="Helvetica" w:hAnsi="Helvetica" w:cs="Helvetica"/>
+          <w:sz w:val="24"/>
+          <w:szCs w:val="24"/>
+        </w:rPr>
+      </w:pPr>
+      <w:r>
+        <w:rPr>
+          <w:rFonts w:ascii="Helvetica" w:hAnsi="Helvetica" w:cs="Helvetica"/>
+          <w:sz w:val="24"/>
+          <w:szCs w:val="24"/>
+        </w:rPr>
+        <w:t>The parameters chosen for each of the cars are tabulated below</w:t>
+      </w:r>
+      <w:r>
+        <w:rPr>
+          <w:rFonts w:ascii="Helvetica" w:hAnsi="Helvetica" w:cs="Helvetica"/>
+          <w:sz w:val="24"/>
+          <w:szCs w:val="24"/>
+        </w:rPr>
+        <w:t>,</w:t>
+      </w:r>
+    </w:p>
+    <w:tbl>
+      <w:tblPr>
+        <w:tblStyle w:val="TableGrid"/>
+        <w:tblW w:w="0" w:type="auto"/>
+        <w:tblLook w:val="04A0" w:firstRow="1" w:lastRow="0" w:firstColumn="1" w:lastColumn="0" w:noHBand="0" w:noVBand="1"/>
+      </w:tblPr>
+      <w:tblGrid>
+        <w:gridCol w:w="1980"/>
+        <w:gridCol w:w="1626"/>
+        <w:gridCol w:w="1803"/>
+        <w:gridCol w:w="1803"/>
+        <w:gridCol w:w="1804"/>
+      </w:tblGrid>
+      <w:tr>
+        <w:tc>
+          <w:tcPr>
+            <w:tcW w:w="1980" w:type="dxa"/>
+          </w:tcPr>
+          <w:p>
+            <w:pPr>
+              <w:jc w:val="both"/>
+              <w:rPr>
+                <w:rFonts w:ascii="Helvetica" w:hAnsi="Helvetica" w:cs="Helvetica"/>
+                <w:sz w:val="24"/>
+                <w:szCs w:val="24"/>
+              </w:rPr>
+            </w:pPr>
+            <w:r>
+              <w:rPr>
+                <w:rFonts w:ascii="Helvetica" w:hAnsi="Helvetica" w:cs="Helvetica"/>
+                <w:sz w:val="24"/>
+                <w:szCs w:val="24"/>
+              </w:rPr>
+              <w:t>Cars / Parameters</w:t>
+            </w:r>
+          </w:p>
+        </w:tc>
+        <w:tc>
+          <w:tcPr>
+            <w:tcW w:w="1626" w:type="dxa"/>
+          </w:tcPr>
+          <w:p>
+            <w:pPr>
+              <w:jc w:val="both"/>
+              <w:rPr>
+                <w:rFonts w:ascii="Helvetica" w:hAnsi="Helvetica" w:cs="Helvetica"/>
+                <w:sz w:val="24"/>
+                <w:szCs w:val="24"/>
+              </w:rPr>
+            </w:pPr>
+            <m:oMathPara>
+              <m:oMath>
+                <m:r>
+                  <w:rPr>
+                    <w:rFonts w:ascii="Cambria Math" w:hAnsi="Cambria Math" w:cs="Helvetica"/>
+                    <w:sz w:val="24"/>
+                    <w:szCs w:val="24"/>
+                  </w:rPr>
+                  <m:t>A</m:t>
+                </m:r>
+                <m:sSub>
+                  <m:sSubPr>
+                    <m:ctrlPr>
+                      <w:rPr>
+                        <w:rFonts w:ascii="Cambria Math" w:hAnsi="Cambria Math" w:cs="Helvetica"/>
+                        <w:i/>
+                        <w:sz w:val="24"/>
+                        <w:szCs w:val="24"/>
+                        <w:lang w:eastAsia="en-US"/>
+                      </w:rPr>
+                    </m:ctrlPr>
+                  </m:sSubPr>
+                  <m:e>
+                    <m:r>
+                      <w:rPr>
+                        <w:rFonts w:ascii="Cambria Math" w:hAnsi="Cambria Math" w:cs="Helvetica"/>
+                        <w:sz w:val="24"/>
+                        <w:szCs w:val="24"/>
+                      </w:rPr>
+                      <m:t>C</m:t>
+                    </m:r>
+                  </m:e>
+                  <m:sub>
+                    <m:r>
+                      <w:rPr>
+                        <w:rFonts w:ascii="Cambria Math" w:hAnsi="Cambria Math" w:cs="Helvetica"/>
+                        <w:sz w:val="24"/>
+                        <w:szCs w:val="24"/>
+                      </w:rPr>
+                      <m:t>d</m:t>
+                    </m:r>
+                  </m:sub>
+                </m:sSub>
+              </m:oMath>
+            </m:oMathPara>
+          </w:p>
+        </w:tc>
+        <w:tc>
+          <w:tcPr>
+            <w:tcW w:w="1803" w:type="dxa"/>
+          </w:tcPr>
+          <w:p>
+            <w:pPr>
+              <w:jc w:val="center"/>
+              <w:rPr>
+                <w:rFonts w:ascii="Helvetica" w:hAnsi="Helvetica" w:cs="Helvetica"/>
+                <w:sz w:val="24"/>
+                <w:szCs w:val="24"/>
+              </w:rPr>
+            </w:pPr>
+            <m:oMath>
+              <m:sSup>
+                <m:sSupPr>
+                  <m:ctrlPr>
+                    <w:rPr>
+                      <w:rFonts w:ascii="Cambria Math" w:hAnsi="Cambria Math" w:cs="Helvetica"/>
+                      <w:i/>
+                      <w:sz w:val="24"/>
+                      <w:szCs w:val="24"/>
+                      <w:lang w:eastAsia="en-US"/>
+                    </w:rPr>
+                  </m:ctrlPr>
+                </m:sSupPr>
+                <m:e>
+                  <m:r>
+                    <w:rPr>
+                      <w:rFonts w:ascii="Cambria Math" w:hAnsi="Cambria Math" w:cs="Helvetica"/>
+                      <w:sz w:val="24"/>
+                      <w:szCs w:val="24"/>
+                    </w:rPr>
+                    <m:t>v</m:t>
+                  </m:r>
+                </m:e>
+                <m:sup>
+                  <m:r>
+                    <w:rPr>
+                      <w:rFonts w:ascii="Cambria Math" w:hAnsi="Cambria Math" w:cs="Helvetica"/>
+                      <w:sz w:val="24"/>
+                      <w:szCs w:val="24"/>
+                    </w:rPr>
+                    <m:t>*</m:t>
+                  </m:r>
+                </m:sup>
+              </m:sSup>
+            </m:oMath>
+            <w:r>
+              <w:rPr>
+                <w:rFonts w:ascii="Helvetica" w:hAnsi="Helvetica" w:cs="Helvetica"/>
+                <w:sz w:val="24"/>
+                <w:szCs w:val="24"/>
+                <w:lang w:eastAsia="en-US"/>
+              </w:rPr>
+              <w:t xml:space="preserve"> </w:t>
+            </w:r>
+            <w:r>
+              <w:rPr>
+                <w:rFonts w:ascii="Helvetica" w:hAnsi="Helvetica" w:cs="Helvetica"/>
+                <w:sz w:val="24"/>
+                <w:szCs w:val="24"/>
+              </w:rPr>
+              <w:t>ms</w:t>
+            </w:r>
+            <w:r>
+              <w:rPr>
+                <w:rFonts w:ascii="Helvetica" w:hAnsi="Helvetica" w:cs="Helvetica"/>
+                <w:sz w:val="24"/>
+                <w:szCs w:val="24"/>
+                <w:vertAlign w:val="superscript"/>
+              </w:rPr>
+              <w:t>-1</w:t>
+            </w:r>
+          </w:p>
+        </w:tc>
+        <w:tc>
+          <w:tcPr>
+            <w:tcW w:w="1803" w:type="dxa"/>
+          </w:tcPr>
+          <w:p>
+            <w:pPr>
+              <w:jc w:val="both"/>
+              <w:rPr>
+                <w:rFonts w:ascii="Helvetica" w:hAnsi="Helvetica" w:cs="Helvetica"/>
+                <w:sz w:val="24"/>
+                <w:szCs w:val="24"/>
+              </w:rPr>
+            </w:pPr>
+            <m:oMathPara>
+              <m:oMath>
+                <m:r>
+                  <w:rPr>
+                    <w:rFonts w:ascii="Cambria Math" w:hAnsi="Cambria Math" w:cs="Helvetica"/>
+                    <w:sz w:val="24"/>
+                    <w:szCs w:val="24"/>
+                  </w:rPr>
+                  <m:t>ρ</m:t>
+                </m:r>
+              </m:oMath>
+            </m:oMathPara>
+          </w:p>
+        </w:tc>
+        <w:tc>
+          <w:tcPr>
+            <w:tcW w:w="1804" w:type="dxa"/>
+          </w:tcPr>
+          <w:p>
+            <w:pPr>
+              <w:jc w:val="center"/>
+              <w:rPr>
+                <w:rFonts w:ascii="Helvetica" w:hAnsi="Helvetica" w:cs="Helvetica"/>
+                <w:sz w:val="24"/>
+                <w:szCs w:val="24"/>
+              </w:rPr>
+            </w:pPr>
+            <m:oMath>
+              <m:r>
+                <w:rPr>
+                  <w:rFonts w:ascii="Cambria Math" w:hAnsi="Cambria Math" w:cs="Helvetica"/>
+                  <w:sz w:val="24"/>
+                  <w:szCs w:val="24"/>
+                </w:rPr>
+                <m:t>m</m:t>
+              </m:r>
+            </m:oMath>
+            <w:r>
+              <w:rPr>
+                <w:rFonts w:ascii="Helvetica" w:hAnsi="Helvetica" w:cs="Helvetica"/>
+                <w:sz w:val="24"/>
+                <w:szCs w:val="24"/>
+              </w:rPr>
+              <w:t xml:space="preserve"> kg</w:t>
+            </w:r>
+          </w:p>
+        </w:tc>
+      </w:tr>
+      <w:tr>
+        <w:tc>
+          <w:tcPr>
+            <w:tcW w:w="1980" w:type="dxa"/>
+          </w:tcPr>
+          <w:p>
+            <w:pPr>
+              <w:jc w:val="both"/>
+              <w:rPr>
+                <w:rFonts w:ascii="Helvetica" w:hAnsi="Helvetica" w:cs="Helvetica"/>
+                <w:sz w:val="24"/>
+                <w:szCs w:val="24"/>
+              </w:rPr>
+            </w:pPr>
+            <w:r>
+              <w:rPr>
+                <w:rFonts w:ascii="Helvetica" w:hAnsi="Helvetica" w:cs="Helvetica"/>
+                <w:sz w:val="24"/>
+                <w:szCs w:val="24"/>
+              </w:rPr>
+              <w:t>Average car</w:t>
+            </w:r>
+          </w:p>
+        </w:tc>
+        <w:tc>
+          <w:tcPr>
+            <w:tcW w:w="1626" w:type="dxa"/>
+          </w:tcPr>
+          <w:p>
+            <w:pPr>
+              <w:jc w:val="center"/>
+              <w:rPr>
+                <w:rFonts w:ascii="Helvetica" w:hAnsi="Helvetica" w:cs="Helvetica"/>
+                <w:sz w:val="24"/>
+                <w:szCs w:val="24"/>
+              </w:rPr>
+            </w:pPr>
+          </w:p>
+        </w:tc>
+        <w:tc>
+          <w:tcPr>
+            <w:tcW w:w="1803" w:type="dxa"/>
+          </w:tcPr>
+          <w:p>
+            <w:pPr>
+              <w:jc w:val="center"/>
+              <w:rPr>
+                <w:rFonts w:ascii="Helvetica" w:hAnsi="Helvetica" w:cs="Helvetica"/>
+                <w:sz w:val="24"/>
+                <w:szCs w:val="24"/>
+              </w:rPr>
+            </w:pPr>
+            <w:r>
+              <w:rPr>
+                <w:rFonts w:ascii="Helvetica" w:hAnsi="Helvetica" w:cs="Helvetica"/>
+                <w:sz w:val="24"/>
+                <w:szCs w:val="24"/>
+              </w:rPr>
+              <w:t xml:space="preserve">13.88 </w:t>
+            </w:r>
+          </w:p>
+        </w:tc>
+        <w:tc>
+          <w:tcPr>
+            <w:tcW w:w="1803" w:type="dxa"/>
+          </w:tcPr>
+          <w:p>
+            <w:pPr>
+              <w:jc w:val="center"/>
+              <w:rPr>
+                <w:rFonts w:ascii="Helvetica" w:hAnsi="Helvetica" w:cs="Helvetica"/>
+                <w:sz w:val="24"/>
+                <w:szCs w:val="24"/>
+              </w:rPr>
+            </w:pPr>
+            <w:r>
+              <w:rPr>
+                <w:rFonts w:ascii="Helvetica" w:hAnsi="Helvetica" w:cs="Helvetica"/>
+                <w:sz w:val="24"/>
+                <w:szCs w:val="24"/>
+              </w:rPr>
+              <w:t>1.1839</w:t>
+            </w:r>
+          </w:p>
+        </w:tc>
+        <w:tc>
+          <w:tcPr>
+            <w:tcW w:w="1804" w:type="dxa"/>
+          </w:tcPr>
+          <w:p>
+            <w:pPr>
+              <w:jc w:val="center"/>
+              <w:rPr>
+                <w:rFonts w:ascii="Helvetica" w:hAnsi="Helvetica" w:cs="Helvetica"/>
+                <w:sz w:val="24"/>
+                <w:szCs w:val="24"/>
+              </w:rPr>
+            </w:pPr>
+            <w:r>
+              <w:rPr>
+                <w:rFonts w:ascii="Helvetica" w:hAnsi="Helvetica" w:cs="Helvetica"/>
+                <w:sz w:val="24"/>
+                <w:szCs w:val="24"/>
+              </w:rPr>
+              <w:t>1000</w:t>
+            </w:r>
+          </w:p>
+        </w:tc>
+      </w:tr>
+      <w:tr>
+        <w:tc>
+          <w:tcPr>
+            <w:tcW w:w="1980" w:type="dxa"/>
+          </w:tcPr>
+          <w:p>
+            <w:pPr>
+              <w:jc w:val="both"/>
+              <w:rPr>
+                <w:rFonts w:ascii="Helvetica" w:hAnsi="Helvetica" w:cs="Helvetica"/>
+                <w:sz w:val="24"/>
+                <w:szCs w:val="24"/>
+              </w:rPr>
+            </w:pPr>
+            <w:r>
+              <w:rPr>
+                <w:rFonts w:ascii="Helvetica" w:hAnsi="Helvetica" w:cs="Helvetica"/>
+                <w:sz w:val="24"/>
+                <w:szCs w:val="24"/>
+              </w:rPr>
+              <w:t>BMW 520d</w:t>
+            </w:r>
+          </w:p>
+        </w:tc>
+        <w:tc>
+          <w:tcPr>
+            <w:tcW w:w="1626" w:type="dxa"/>
+          </w:tcPr>
+          <w:p>
+            <w:pPr>
+              <w:jc w:val="center"/>
+              <w:rPr>
+                <w:rFonts w:ascii="Helvetica" w:hAnsi="Helvetica" w:cs="Helvetica"/>
+                <w:sz w:val="24"/>
+                <w:szCs w:val="24"/>
+              </w:rPr>
+            </w:pPr>
+            <w:r>
+              <w:rPr>
+                <w:rFonts w:ascii="Helvetica" w:hAnsi="Helvetica" w:cs="Helvetica"/>
+                <w:sz w:val="24"/>
+                <w:szCs w:val="24"/>
+              </w:rPr>
+              <w:t>0.52</w:t>
+            </w:r>
+          </w:p>
+        </w:tc>
+        <w:tc>
+          <w:tcPr>
+            <w:tcW w:w="1803" w:type="dxa"/>
+          </w:tcPr>
+          <w:p>
+            <w:pPr>
+              <w:jc w:val="center"/>
+              <w:rPr>
+                <w:rFonts w:ascii="Helvetica" w:hAnsi="Helvetica" w:cs="Helvetica"/>
+                <w:sz w:val="24"/>
+                <w:szCs w:val="24"/>
+              </w:rPr>
+            </w:pPr>
+            <w:r>
+              <w:rPr>
+                <w:rFonts w:ascii="Helvetica" w:hAnsi="Helvetica" w:cs="Helvetica"/>
+                <w:sz w:val="24"/>
+                <w:szCs w:val="24"/>
+              </w:rPr>
+              <w:t xml:space="preserve">13.88 </w:t>
+            </w:r>
+          </w:p>
+        </w:tc>
+        <w:tc>
+          <w:tcPr>
+            <w:tcW w:w="1803" w:type="dxa"/>
+          </w:tcPr>
+          <w:p>
+            <w:pPr>
+              <w:jc w:val="center"/>
+              <w:rPr>
+                <w:rFonts w:ascii="Helvetica" w:hAnsi="Helvetica" w:cs="Helvetica"/>
+                <w:sz w:val="24"/>
+                <w:szCs w:val="24"/>
+              </w:rPr>
+            </w:pPr>
+            <w:r>
+              <w:rPr>
+                <w:rFonts w:ascii="Helvetica" w:hAnsi="Helvetica" w:cs="Helvetica"/>
+                <w:sz w:val="24"/>
+                <w:szCs w:val="24"/>
+              </w:rPr>
+              <w:t>1.1839</w:t>
+            </w:r>
+          </w:p>
+        </w:tc>
+        <w:tc>
+          <w:tcPr>
+            <w:tcW w:w="1804" w:type="dxa"/>
+          </w:tcPr>
+          <w:p>
+            <w:pPr>
+              <w:jc w:val="center"/>
+              <w:rPr>
+                <w:rFonts w:ascii="Helvetica" w:hAnsi="Helvetica" w:cs="Helvetica"/>
+                <w:sz w:val="24"/>
+                <w:szCs w:val="24"/>
+              </w:rPr>
+            </w:pPr>
+            <w:r>
+              <w:rPr>
+                <w:rFonts w:ascii="Helvetica" w:hAnsi="Helvetica" w:cs="Helvetica"/>
+                <w:sz w:val="24"/>
+                <w:szCs w:val="24"/>
+              </w:rPr>
+              <w:t>1743</w:t>
+            </w:r>
+          </w:p>
+        </w:tc>
+      </w:tr>
+      <w:tr>
+        <w:tc>
+          <w:tcPr>
+            <w:tcW w:w="1980" w:type="dxa"/>
+          </w:tcPr>
+          <w:p>
+            <w:pPr>
+              <w:jc w:val="both"/>
+              <w:rPr>
+                <w:rFonts w:ascii="Helvetica" w:hAnsi="Helvetica" w:cs="Helvetica"/>
+                <w:sz w:val="24"/>
+                <w:szCs w:val="24"/>
+              </w:rPr>
+            </w:pPr>
+            <w:r>
+              <w:rPr>
+                <w:rFonts w:ascii="Helvetica" w:hAnsi="Helvetica" w:cs="Helvetica"/>
+                <w:sz w:val="24"/>
+                <w:szCs w:val="24"/>
+              </w:rPr>
+              <w:t>Audi A4 2.0 TDI</w:t>
+            </w:r>
+          </w:p>
+        </w:tc>
+        <w:tc>
+          <w:tcPr>
+            <w:tcW w:w="1626" w:type="dxa"/>
+          </w:tcPr>
+          <w:p>
+            <w:pPr>
+              <w:jc w:val="center"/>
+              <w:rPr>
+                <w:rFonts w:ascii="Helvetica" w:hAnsi="Helvetica" w:cs="Helvetica"/>
+                <w:sz w:val="24"/>
+                <w:szCs w:val="24"/>
+              </w:rPr>
+            </w:pPr>
+            <w:r>
+              <w:rPr>
+                <w:rFonts w:cs="Helvetica"/>
+                <w:sz w:val="24"/>
+                <w:szCs w:val="24"/>
+              </w:rPr>
+              <w:t>0.51</w:t>
+            </w:r>
+          </w:p>
+        </w:tc>
+        <w:tc>
+          <w:tcPr>
+            <w:tcW w:w="1803" w:type="dxa"/>
+          </w:tcPr>
+          <w:p>
+            <w:pPr>
+              <w:jc w:val="center"/>
+              <w:rPr>
+                <w:rFonts w:ascii="Helvetica" w:hAnsi="Helvetica" w:cs="Helvetica"/>
+                <w:sz w:val="24"/>
+                <w:szCs w:val="24"/>
+              </w:rPr>
+            </w:pPr>
+            <w:r>
+              <w:rPr>
+                <w:rFonts w:ascii="Helvetica" w:hAnsi="Helvetica" w:cs="Helvetica"/>
+                <w:sz w:val="24"/>
+                <w:szCs w:val="24"/>
+              </w:rPr>
+              <w:t xml:space="preserve">13.88 </w:t>
+            </w:r>
+          </w:p>
+        </w:tc>
+        <w:tc>
+          <w:tcPr>
+            <w:tcW w:w="1803" w:type="dxa"/>
+          </w:tcPr>
+          <w:p>
+            <w:pPr>
+              <w:jc w:val="center"/>
+              <w:rPr>
+                <w:rFonts w:ascii="Helvetica" w:hAnsi="Helvetica" w:cs="Helvetica"/>
+                <w:sz w:val="24"/>
+                <w:szCs w:val="24"/>
+              </w:rPr>
+            </w:pPr>
+            <w:r>
+              <w:rPr>
+                <w:rFonts w:ascii="Helvetica" w:hAnsi="Helvetica" w:cs="Helvetica"/>
+                <w:sz w:val="24"/>
+                <w:szCs w:val="24"/>
+              </w:rPr>
+              <w:t>1.1839</w:t>
+            </w:r>
+          </w:p>
+        </w:tc>
+        <w:tc>
+          <w:tcPr>
+            <w:tcW w:w="1804" w:type="dxa"/>
+          </w:tcPr>
+          <w:p>
+            <w:pPr>
+              <w:jc w:val="center"/>
+              <w:rPr>
+                <w:rFonts w:ascii="Helvetica" w:hAnsi="Helvetica" w:cs="Helvetica"/>
+                <w:sz w:val="24"/>
+                <w:szCs w:val="24"/>
+              </w:rPr>
+            </w:pPr>
+            <w:r>
+              <w:rPr>
+                <w:rFonts w:ascii="Helvetica" w:hAnsi="Helvetica" w:cs="Helvetica"/>
+                <w:sz w:val="24"/>
+                <w:szCs w:val="24"/>
+              </w:rPr>
+              <w:t>1650</w:t>
+            </w:r>
+          </w:p>
+        </w:tc>
+      </w:tr>
+    </w:tbl>
+    <w:p>
+      <w:pPr>
+        <w:jc w:val="both"/>
+        <w:rPr>
+          <w:rFonts w:ascii="Helvetica" w:hAnsi="Helvetica" w:cs="Helvetica"/>
+          <w:sz w:val="24"/>
+          <w:szCs w:val="24"/>
+        </w:rPr>
+      </w:pPr>
+      <w:r>
+        <w:rPr>
+          <w:rFonts w:ascii="Helvetica" w:hAnsi="Helvetica" w:cs="Helvetica"/>
+          <w:sz w:val="24"/>
+          <w:szCs w:val="24"/>
+        </w:rPr>
+        <w:t xml:space="preserve">The systems modelling involves substitution of values to the transfer function to generate the plant transfer function. This function is substituted to the transfer function block of Simulink. </w:t>
+      </w:r>
+    </w:p>
+    <w:p>
+      <w:pPr>
+        <w:jc w:val="both"/>
+        <w:rPr>
+          <w:rFonts w:ascii="Helvetica" w:hAnsi="Helvetica" w:cs="Helvetica"/>
+          <w:sz w:val="24"/>
+          <w:szCs w:val="24"/>
+        </w:rPr>
+      </w:pPr>
+      <w:r>
+        <w:rPr>
+          <w:rFonts w:ascii="Helvetica" w:hAnsi="Helvetica" w:cs="Helvetica"/>
+          <w:sz w:val="24"/>
+          <w:szCs w:val="24"/>
+        </w:rPr>
+        <w:t xml:space="preserve">When the open-loop transfer function of the plant is simulated for unit step input, the plant response keeps rising as it does not have any reference value to settle.  This confirms the need of controller design for this problem. Also, analyzing the transfer function also validates this stand as poles of the </w:t>
+      </w:r>
+      <w:r>
+        <w:rPr>
+          <w:rFonts w:ascii="Helvetica" w:hAnsi="Helvetica" w:cs="Helvetica"/>
+          <w:sz w:val="24"/>
+          <w:szCs w:val="24"/>
+        </w:rPr>
+        <w:t>system remains close to the imaginary axis (in the order of 10</w:t>
+      </w:r>
+      <w:r>
+        <w:rPr>
+          <w:rFonts w:ascii="Helvetica" w:hAnsi="Helvetica" w:cs="Helvetica"/>
+          <w:sz w:val="24"/>
+          <w:szCs w:val="24"/>
+          <w:vertAlign w:val="superscript"/>
+        </w:rPr>
+        <w:t>-3</w:t>
+      </w:r>
+      <w:r>
+        <w:rPr>
+          <w:rFonts w:ascii="Helvetica" w:hAnsi="Helvetica" w:cs="Helvetica"/>
+          <w:sz w:val="24"/>
+          <w:szCs w:val="24"/>
+        </w:rPr>
+        <w:t>).</w:t>
+      </w:r>
+      <w:r>
+        <w:rPr>
+          <w:rFonts w:ascii="Helvetica" w:hAnsi="Helvetica" w:cs="Helvetica"/>
+          <w:sz w:val="24"/>
+          <w:szCs w:val="24"/>
+        </w:rPr>
+        <w:t xml:space="preserve"> </w:t>
+      </w:r>
+    </w:p>
+    <w:p>
+      <w:pPr>
         <w:pStyle w:val="Heading1"/>
         <w:rPr>
           <w:rFonts w:ascii="Helvetica" w:hAnsi="Helvetica" w:cs="Helvetica"/>
         </w:rPr>
       </w:pPr>
-      <w:bookmarkStart w:id="17" w:name="_Toc524190494"/>
-      <w:r>
-        <w:rPr>
-          <w:rFonts w:ascii="Helvetica" w:hAnsi="Helvetica" w:cs="Helvetica"/>
-        </w:rPr>
+      <w:r>
+        <w:rPr>
+          <w:rFonts w:ascii="Helvetica" w:hAnsi="Helvetica" w:cs="Helvetica"/>
+        </w:rPr>
+        <w:lastRenderedPageBreak/>
         <w:t>Controller Design and Validations</w:t>
       </w:r>
       <w:bookmarkEnd w:id="17"/>
+    </w:p>
+    <w:p>
+      <w:pPr>
+        <w:rPr>
+          <w:rFonts w:ascii="Helvetica" w:hAnsi="Helvetica" w:cs="Helvetica"/>
+          <w:sz w:val="24"/>
+          <w:szCs w:val="24"/>
+        </w:rPr>
+      </w:pPr>
+      <w:r>
+        <w:rPr>
+          <w:rFonts w:ascii="Helvetica" w:hAnsi="Helvetica" w:cs="Helvetica"/>
+          <w:sz w:val="24"/>
+          <w:szCs w:val="24"/>
+        </w:rPr>
+        <w:t xml:space="preserve">The design of PID/ PD controller </w:t>
+      </w:r>
     </w:p>
     <w:p>
       <w:pPr>
@@ -2045,14 +3217,17 @@
     </w:p>
     <w:p>
       <w:pPr>
-        <w:pStyle w:val="Heading3"/>
-        <w:rPr>
-          <w:rFonts w:ascii="Helvetica" w:hAnsi="Helvetica" w:cs="Helvetica"/>
-        </w:rPr>
-      </w:pPr>
-      <w:r>
-        <w:rPr>
-          <w:rFonts w:ascii="Helvetica" w:hAnsi="Helvetica" w:cs="Helvetica"/>
+        <w:rPr>
+          <w:rFonts w:ascii="Helvetica" w:hAnsi="Helvetica" w:cs="Helvetica"/>
+          <w:sz w:val="24"/>
+          <w:szCs w:val="24"/>
+        </w:rPr>
+      </w:pPr>
+      <w:r>
+        <w:rPr>
+          <w:rFonts w:ascii="Helvetica" w:hAnsi="Helvetica" w:cs="Helvetica"/>
+          <w:sz w:val="24"/>
+          <w:szCs w:val="24"/>
         </w:rPr>
         <w:t>Uphill scenario</w:t>
       </w:r>
@@ -2147,14 +3322,17 @@
     </w:p>
     <w:p>
       <w:pPr>
-        <w:pStyle w:val="Heading3"/>
-        <w:rPr>
-          <w:rFonts w:ascii="Helvetica" w:hAnsi="Helvetica" w:cs="Helvetica"/>
-        </w:rPr>
-      </w:pPr>
-      <w:r>
-        <w:rPr>
-          <w:rFonts w:ascii="Helvetica" w:hAnsi="Helvetica" w:cs="Helvetica"/>
+        <w:rPr>
+          <w:rFonts w:ascii="Helvetica" w:hAnsi="Helvetica" w:cs="Helvetica"/>
+          <w:sz w:val="24"/>
+          <w:szCs w:val="24"/>
+        </w:rPr>
+      </w:pPr>
+      <w:r>
+        <w:rPr>
+          <w:rFonts w:ascii="Helvetica" w:hAnsi="Helvetica" w:cs="Helvetica"/>
+          <w:sz w:val="24"/>
+          <w:szCs w:val="24"/>
         </w:rPr>
         <w:t>Flat road scenario</w:t>
       </w:r>
@@ -2210,14 +3388,17 @@
     </w:p>
     <w:p>
       <w:pPr>
-        <w:pStyle w:val="Heading3"/>
-        <w:rPr>
-          <w:rFonts w:ascii="Helvetica" w:hAnsi="Helvetica" w:cs="Helvetica"/>
-        </w:rPr>
-      </w:pPr>
-      <w:r>
-        <w:rPr>
-          <w:rFonts w:ascii="Helvetica" w:hAnsi="Helvetica" w:cs="Helvetica"/>
+        <w:rPr>
+          <w:rFonts w:ascii="Helvetica" w:hAnsi="Helvetica" w:cs="Helvetica"/>
+          <w:sz w:val="24"/>
+          <w:szCs w:val="24"/>
+        </w:rPr>
+      </w:pPr>
+      <w:r>
+        <w:rPr>
+          <w:rFonts w:ascii="Helvetica" w:hAnsi="Helvetica" w:cs="Helvetica"/>
+          <w:sz w:val="24"/>
+          <w:szCs w:val="24"/>
         </w:rPr>
         <w:lastRenderedPageBreak/>
         <w:t>U</w:t>
@@ -2225,18 +3406,24 @@
       <w:r>
         <w:rPr>
           <w:rFonts w:ascii="Helvetica" w:hAnsi="Helvetica" w:cs="Helvetica"/>
+          <w:sz w:val="24"/>
+          <w:szCs w:val="24"/>
         </w:rPr>
         <w:t>phill</w:t>
       </w:r>
       <w:r>
         <w:rPr>
           <w:rFonts w:ascii="Helvetica" w:hAnsi="Helvetica" w:cs="Helvetica"/>
+          <w:sz w:val="24"/>
+          <w:szCs w:val="24"/>
         </w:rPr>
         <w:t xml:space="preserve"> </w:t>
       </w:r>
       <w:r>
         <w:rPr>
           <w:rFonts w:ascii="Helvetica" w:hAnsi="Helvetica" w:cs="Helvetica"/>
+          <w:sz w:val="24"/>
+          <w:szCs w:val="24"/>
         </w:rPr>
         <w:t>scenario</w:t>
       </w:r>
@@ -2337,14 +3524,17 @@
     </w:p>
     <w:p>
       <w:pPr>
-        <w:pStyle w:val="Heading3"/>
-        <w:rPr>
-          <w:rFonts w:ascii="Helvetica" w:hAnsi="Helvetica" w:cs="Helvetica"/>
-        </w:rPr>
-      </w:pPr>
-      <w:r>
-        <w:rPr>
-          <w:rFonts w:ascii="Helvetica" w:hAnsi="Helvetica" w:cs="Helvetica"/>
+        <w:rPr>
+          <w:rFonts w:ascii="Helvetica" w:hAnsi="Helvetica" w:cs="Helvetica"/>
+          <w:sz w:val="24"/>
+          <w:szCs w:val="24"/>
+        </w:rPr>
+      </w:pPr>
+      <w:r>
+        <w:rPr>
+          <w:rFonts w:ascii="Helvetica" w:hAnsi="Helvetica" w:cs="Helvetica"/>
+          <w:sz w:val="24"/>
+          <w:szCs w:val="24"/>
         </w:rPr>
         <w:t>Flat road scenario</w:t>
       </w:r>
@@ -2400,14 +3590,17 @@
     </w:p>
     <w:p>
       <w:pPr>
-        <w:pStyle w:val="Heading3"/>
-        <w:rPr>
-          <w:rFonts w:ascii="Helvetica" w:hAnsi="Helvetica" w:cs="Helvetica"/>
-        </w:rPr>
-      </w:pPr>
-      <w:r>
-        <w:rPr>
-          <w:rFonts w:ascii="Helvetica" w:hAnsi="Helvetica" w:cs="Helvetica"/>
+        <w:rPr>
+          <w:rFonts w:ascii="Helvetica" w:hAnsi="Helvetica" w:cs="Helvetica"/>
+          <w:sz w:val="24"/>
+          <w:szCs w:val="24"/>
+        </w:rPr>
+      </w:pPr>
+      <w:r>
+        <w:rPr>
+          <w:rFonts w:ascii="Helvetica" w:hAnsi="Helvetica" w:cs="Helvetica"/>
+          <w:sz w:val="24"/>
+          <w:szCs w:val="24"/>
         </w:rPr>
         <w:lastRenderedPageBreak/>
         <w:t>U</w:t>
@@ -2415,18 +3608,24 @@
       <w:r>
         <w:rPr>
           <w:rFonts w:ascii="Helvetica" w:hAnsi="Helvetica" w:cs="Helvetica"/>
+          <w:sz w:val="24"/>
+          <w:szCs w:val="24"/>
         </w:rPr>
         <w:t>phill</w:t>
       </w:r>
       <w:r>
         <w:rPr>
           <w:rFonts w:ascii="Helvetica" w:hAnsi="Helvetica" w:cs="Helvetica"/>
+          <w:sz w:val="24"/>
+          <w:szCs w:val="24"/>
         </w:rPr>
         <w:t xml:space="preserve"> scenario</w:t>
       </w:r>
       <w:r>
         <w:rPr>
           <w:rFonts w:ascii="Helvetica" w:hAnsi="Helvetica" w:cs="Helvetica"/>
+          <w:sz w:val="24"/>
+          <w:szCs w:val="24"/>
         </w:rPr>
         <w:t xml:space="preserve"> </w:t>
       </w:r>
@@ -2509,14 +3708,17 @@
     </w:p>
     <w:p>
       <w:pPr>
-        <w:pStyle w:val="Heading3"/>
-        <w:rPr>
-          <w:rFonts w:ascii="Helvetica" w:hAnsi="Helvetica" w:cs="Helvetica"/>
-        </w:rPr>
-      </w:pPr>
-      <w:r>
-        <w:rPr>
-          <w:rFonts w:ascii="Helvetica" w:hAnsi="Helvetica" w:cs="Helvetica"/>
+        <w:rPr>
+          <w:rFonts w:ascii="Helvetica" w:hAnsi="Helvetica" w:cs="Helvetica"/>
+          <w:sz w:val="24"/>
+          <w:szCs w:val="24"/>
+        </w:rPr>
+      </w:pPr>
+      <w:r>
+        <w:rPr>
+          <w:rFonts w:ascii="Helvetica" w:hAnsi="Helvetica" w:cs="Helvetica"/>
+          <w:sz w:val="24"/>
+          <w:szCs w:val="24"/>
         </w:rPr>
         <w:t>Flat road scenario</w:t>
       </w:r>
@@ -2564,7 +3766,6 @@
       </w:r>
     </w:p>
     <w:p/>
-    <w:p/>
     <w:p>
       <w:pPr>
         <w:rPr>
@@ -2576,10 +3777,9 @@
       </w:pPr>
       <w:r>
         <w:rPr>
-          <w:rStyle w:val="Heading3Char"/>
-          <w:rFonts w:ascii="Helvetica" w:hAnsi="Helvetica" w:cs="Helvetica"/>
-          <w:sz w:val="24"/>
-          <w:szCs w:val="24"/>
+          <w:rFonts w:ascii="Helvetica" w:eastAsiaTheme="majorEastAsia" w:hAnsi="Helvetica" w:cs="Helvetica"/>
+          <w:sz w:val="24"/>
+          <w:szCs w:val="28"/>
         </w:rPr>
         <w:lastRenderedPageBreak/>
         <w:t>Uphill scenario</w:t>
@@ -2650,8 +3850,7 @@
       </w:pPr>
       <w:r>
         <w:rPr>
-          <w:rStyle w:val="Heading3Char"/>
-          <w:rFonts w:ascii="Helvetica" w:hAnsi="Helvetica" w:cs="Helvetica"/>
+          <w:rFonts w:ascii="Helvetica" w:eastAsiaTheme="majorEastAsia" w:hAnsi="Helvetica" w:cs="Helvetica"/>
           <w:sz w:val="24"/>
           <w:szCs w:val="24"/>
         </w:rPr>
@@ -2700,14 +3899,17 @@
     </w:p>
     <w:p>
       <w:pPr>
-        <w:pStyle w:val="Heading3"/>
-        <w:rPr>
-          <w:rFonts w:ascii="Helvetica" w:hAnsi="Helvetica" w:cs="Helvetica"/>
-        </w:rPr>
-      </w:pPr>
-      <w:r>
-        <w:rPr>
-          <w:rFonts w:ascii="Helvetica" w:hAnsi="Helvetica" w:cs="Helvetica"/>
+        <w:rPr>
+          <w:rFonts w:ascii="Helvetica" w:hAnsi="Helvetica" w:cs="Helvetica"/>
+          <w:sz w:val="24"/>
+          <w:szCs w:val="24"/>
+        </w:rPr>
+      </w:pPr>
+      <w:r>
+        <w:rPr>
+          <w:rFonts w:ascii="Helvetica" w:hAnsi="Helvetica" w:cs="Helvetica"/>
+          <w:sz w:val="24"/>
+          <w:szCs w:val="24"/>
         </w:rPr>
         <w:lastRenderedPageBreak/>
         <w:t xml:space="preserve">Uphill scenario </w:t>
@@ -2791,23 +3993,27 @@
       </w:r>
     </w:p>
     <w:p>
-      <w:r>
-        <w:rPr>
-          <w:rStyle w:val="Heading3Char"/>
+      <w:pPr>
+        <w:rPr>
+          <w:rStyle w:val="Heading2Char"/>
+          <w:rFonts w:ascii="Helvetica" w:hAnsi="Helvetica" w:cs="Helvetica"/>
+        </w:rPr>
+      </w:pPr>
+      <w:r>
+        <w:rPr>
           <w:rFonts w:ascii="Helvetica" w:hAnsi="Helvetica" w:cs="Helvetica"/>
           <w:sz w:val="24"/>
           <w:szCs w:val="24"/>
         </w:rPr>
         <w:t>Flat road scenario</w:t>
       </w:r>
-    </w:p>
-    <w:p>
-      <w:pPr>
+      <w:r>
         <w:rPr>
           <w:rStyle w:val="Heading2Char"/>
           <w:rFonts w:ascii="Helvetica" w:hAnsi="Helvetica" w:cs="Helvetica"/>
         </w:rPr>
-      </w:pPr>
+        <w:t xml:space="preserve"> </w:t>
+      </w:r>
       <w:r>
         <w:rPr>
           <w:rStyle w:val="Heading2Char"/>
@@ -2852,14 +4058,17 @@
     </w:p>
     <w:p>
       <w:pPr>
-        <w:pStyle w:val="Heading3"/>
-        <w:rPr>
-          <w:rFonts w:ascii="Helvetica" w:hAnsi="Helvetica" w:cs="Helvetica"/>
-        </w:rPr>
-      </w:pPr>
-      <w:r>
-        <w:rPr>
-          <w:rFonts w:ascii="Helvetica" w:hAnsi="Helvetica" w:cs="Helvetica"/>
+        <w:rPr>
+          <w:rFonts w:ascii="Helvetica" w:hAnsi="Helvetica" w:cs="Helvetica"/>
+          <w:sz w:val="24"/>
+          <w:szCs w:val="24"/>
+        </w:rPr>
+      </w:pPr>
+      <w:r>
+        <w:rPr>
+          <w:rFonts w:ascii="Helvetica" w:hAnsi="Helvetica" w:cs="Helvetica"/>
+          <w:sz w:val="24"/>
+          <w:szCs w:val="24"/>
         </w:rPr>
         <w:lastRenderedPageBreak/>
         <w:t xml:space="preserve">Uphill scenario </w:t>
@@ -2962,15 +4171,16 @@
           <w:szCs w:val="24"/>
         </w:rPr>
       </w:pPr>
-      <w:r>
-        <w:rPr>
-          <w:rStyle w:val="Heading3Char"/>
+      <w:bookmarkStart w:id="20" w:name="_Hlk524270227"/>
+      <w:r>
+        <w:rPr>
           <w:rFonts w:ascii="Helvetica" w:hAnsi="Helvetica" w:cs="Helvetica"/>
           <w:sz w:val="24"/>
           <w:szCs w:val="24"/>
         </w:rPr>
         <w:t>Flat road scenario</w:t>
       </w:r>
+      <w:bookmarkEnd w:id="20"/>
     </w:p>
     <w:p>
       <w:r>
@@ -3014,15 +4224,18 @@
     <w:p/>
     <w:p>
       <w:pPr>
-        <w:pStyle w:val="Heading3"/>
         <w:rPr>
           <w:rStyle w:val="Heading2Char"/>
           <w:rFonts w:ascii="Helvetica" w:hAnsi="Helvetica" w:cs="Helvetica"/>
-        </w:rPr>
-      </w:pPr>
-      <w:r>
-        <w:rPr>
-          <w:rFonts w:ascii="Helvetica" w:hAnsi="Helvetica" w:cs="Helvetica"/>
+          <w:sz w:val="24"/>
+          <w:szCs w:val="24"/>
+        </w:rPr>
+      </w:pPr>
+      <w:r>
+        <w:rPr>
+          <w:rFonts w:ascii="Helvetica" w:hAnsi="Helvetica" w:cs="Helvetica"/>
+          <w:sz w:val="24"/>
+          <w:szCs w:val="24"/>
         </w:rPr>
         <w:lastRenderedPageBreak/>
         <w:t>Uphill scenario</w:t>
@@ -3103,14 +4316,17 @@
     </w:p>
     <w:p>
       <w:pPr>
-        <w:pStyle w:val="Heading3"/>
-        <w:rPr>
-          <w:rFonts w:ascii="Helvetica" w:hAnsi="Helvetica" w:cs="Helvetica"/>
-        </w:rPr>
-      </w:pPr>
-      <w:r>
-        <w:rPr>
-          <w:rFonts w:ascii="Helvetica" w:hAnsi="Helvetica" w:cs="Helvetica"/>
+        <w:rPr>
+          <w:rFonts w:ascii="Helvetica" w:hAnsi="Helvetica" w:cs="Helvetica"/>
+          <w:sz w:val="24"/>
+          <w:szCs w:val="24"/>
+        </w:rPr>
+      </w:pPr>
+      <w:r>
+        <w:rPr>
+          <w:rFonts w:ascii="Helvetica" w:hAnsi="Helvetica" w:cs="Helvetica"/>
+          <w:sz w:val="24"/>
+          <w:szCs w:val="24"/>
         </w:rPr>
         <w:t>Flat road scenario</w:t>
       </w:r>
@@ -3119,11 +4335,15 @@
       <w:pPr>
         <w:rPr>
           <w:rFonts w:ascii="Helvetica" w:hAnsi="Helvetica" w:cs="Helvetica"/>
-        </w:rPr>
-      </w:pPr>
-      <w:r>
-        <w:rPr>
-          <w:rFonts w:ascii="Helvetica" w:hAnsi="Helvetica" w:cs="Helvetica"/>
+          <w:sz w:val="24"/>
+          <w:szCs w:val="24"/>
+        </w:rPr>
+      </w:pPr>
+      <w:r>
+        <w:rPr>
+          <w:rFonts w:ascii="Helvetica" w:hAnsi="Helvetica" w:cs="Helvetica"/>
+          <w:sz w:val="24"/>
+          <w:szCs w:val="24"/>
         </w:rPr>
         <w:t>[</w:t>
       </w:r>
@@ -3131,6 +4351,8 @@
       <w:r>
         <w:rPr>
           <w:rFonts w:ascii="Helvetica" w:hAnsi="Helvetica" w:cs="Helvetica"/>
+          <w:sz w:val="24"/>
+          <w:szCs w:val="24"/>
         </w:rPr>
         <w:t>Kp</w:t>
       </w:r>
@@ -3138,6 +4360,8 @@
       <w:r>
         <w:rPr>
           <w:rFonts w:ascii="Helvetica" w:hAnsi="Helvetica" w:cs="Helvetica"/>
+          <w:sz w:val="24"/>
+          <w:szCs w:val="24"/>
         </w:rPr>
         <w:t xml:space="preserve">, Ki, </w:t>
       </w:r>
@@ -3145,6 +4369,8 @@
       <w:r>
         <w:rPr>
           <w:rFonts w:ascii="Helvetica" w:hAnsi="Helvetica" w:cs="Helvetica"/>
+          <w:sz w:val="24"/>
+          <w:szCs w:val="24"/>
         </w:rPr>
         <w:t>Kd</w:t>
       </w:r>
@@ -3152,6 +4378,8 @@
       <w:r>
         <w:rPr>
           <w:rFonts w:ascii="Helvetica" w:hAnsi="Helvetica" w:cs="Helvetica"/>
+          <w:sz w:val="24"/>
+          <w:szCs w:val="24"/>
         </w:rPr>
         <w:t>] = [900, 1, 5]</w:t>
       </w:r>
@@ -3207,14 +4435,17 @@
     </w:p>
     <w:p>
       <w:pPr>
-        <w:pStyle w:val="Heading3"/>
-        <w:rPr>
-          <w:rFonts w:ascii="Helvetica" w:hAnsi="Helvetica" w:cs="Helvetica"/>
-        </w:rPr>
-      </w:pPr>
-      <w:r>
-        <w:rPr>
-          <w:rFonts w:ascii="Helvetica" w:hAnsi="Helvetica" w:cs="Helvetica"/>
+        <w:rPr>
+          <w:rFonts w:ascii="Helvetica" w:hAnsi="Helvetica" w:cs="Helvetica"/>
+          <w:sz w:val="24"/>
+          <w:szCs w:val="24"/>
+        </w:rPr>
+      </w:pPr>
+      <w:r>
+        <w:rPr>
+          <w:rFonts w:ascii="Helvetica" w:hAnsi="Helvetica" w:cs="Helvetica"/>
+          <w:sz w:val="24"/>
+          <w:szCs w:val="24"/>
         </w:rPr>
         <w:lastRenderedPageBreak/>
         <w:t xml:space="preserve">Uphill Scenario </w:t>
@@ -3224,11 +4455,15 @@
       <w:pPr>
         <w:rPr>
           <w:rFonts w:ascii="Helvetica" w:hAnsi="Helvetica" w:cs="Helvetica"/>
-        </w:rPr>
-      </w:pPr>
-      <w:r>
-        <w:rPr>
-          <w:rFonts w:ascii="Helvetica" w:hAnsi="Helvetica" w:cs="Helvetica"/>
+          <w:sz w:val="24"/>
+          <w:szCs w:val="24"/>
+        </w:rPr>
+      </w:pPr>
+      <w:r>
+        <w:rPr>
+          <w:rFonts w:ascii="Helvetica" w:hAnsi="Helvetica" w:cs="Helvetica"/>
+          <w:sz w:val="24"/>
+          <w:szCs w:val="24"/>
         </w:rPr>
         <w:t>[</w:t>
       </w:r>
@@ -3236,6 +4471,8 @@
       <w:r>
         <w:rPr>
           <w:rFonts w:ascii="Helvetica" w:hAnsi="Helvetica" w:cs="Helvetica"/>
+          <w:sz w:val="24"/>
+          <w:szCs w:val="24"/>
         </w:rPr>
         <w:t>Kp</w:t>
       </w:r>
@@ -3243,6 +4480,8 @@
       <w:r>
         <w:rPr>
           <w:rFonts w:ascii="Helvetica" w:hAnsi="Helvetica" w:cs="Helvetica"/>
+          <w:sz w:val="24"/>
+          <w:szCs w:val="24"/>
         </w:rPr>
         <w:t xml:space="preserve">, Ki, </w:t>
       </w:r>
@@ -3250,6 +4489,8 @@
       <w:r>
         <w:rPr>
           <w:rFonts w:ascii="Helvetica" w:hAnsi="Helvetica" w:cs="Helvetica"/>
+          <w:sz w:val="24"/>
+          <w:szCs w:val="24"/>
         </w:rPr>
         <w:t>Kd</w:t>
       </w:r>
@@ -3257,6 +4498,8 @@
       <w:r>
         <w:rPr>
           <w:rFonts w:ascii="Helvetica" w:hAnsi="Helvetica" w:cs="Helvetica"/>
+          <w:sz w:val="24"/>
+          <w:szCs w:val="24"/>
         </w:rPr>
         <w:t>] = [900, 1, 5]</w:t>
       </w:r>
@@ -3314,11 +4557,15 @@
       <w:pPr>
         <w:rPr>
           <w:rFonts w:ascii="Helvetica" w:hAnsi="Helvetica" w:cs="Helvetica"/>
-        </w:rPr>
-      </w:pPr>
-      <w:r>
-        <w:rPr>
-          <w:rFonts w:ascii="Helvetica" w:hAnsi="Helvetica" w:cs="Helvetica"/>
+          <w:sz w:val="24"/>
+          <w:szCs w:val="24"/>
+        </w:rPr>
+      </w:pPr>
+      <w:r>
+        <w:rPr>
+          <w:rFonts w:ascii="Helvetica" w:hAnsi="Helvetica" w:cs="Helvetica"/>
+          <w:sz w:val="24"/>
+          <w:szCs w:val="24"/>
         </w:rPr>
         <w:lastRenderedPageBreak/>
         <w:t>[</w:t>
@@ -3327,6 +4574,8 @@
       <w:r>
         <w:rPr>
           <w:rFonts w:ascii="Helvetica" w:hAnsi="Helvetica" w:cs="Helvetica"/>
+          <w:sz w:val="24"/>
+          <w:szCs w:val="24"/>
         </w:rPr>
         <w:t>Kp</w:t>
       </w:r>
@@ -3334,6 +4583,8 @@
       <w:r>
         <w:rPr>
           <w:rFonts w:ascii="Helvetica" w:hAnsi="Helvetica" w:cs="Helvetica"/>
+          <w:sz w:val="24"/>
+          <w:szCs w:val="24"/>
         </w:rPr>
         <w:t xml:space="preserve">, Ki, </w:t>
       </w:r>
@@ -3341,6 +4592,8 @@
       <w:r>
         <w:rPr>
           <w:rFonts w:ascii="Helvetica" w:hAnsi="Helvetica" w:cs="Helvetica"/>
+          <w:sz w:val="24"/>
+          <w:szCs w:val="24"/>
         </w:rPr>
         <w:t>Kd</w:t>
       </w:r>
@@ -3348,6 +4601,8 @@
       <w:r>
         <w:rPr>
           <w:rFonts w:ascii="Helvetica" w:hAnsi="Helvetica" w:cs="Helvetica"/>
+          <w:sz w:val="24"/>
+          <w:szCs w:val="24"/>
         </w:rPr>
         <w:t>] = [900, 35, 5]</w:t>
       </w:r>
@@ -3457,14 +4712,17 @@
     </w:p>
     <w:p>
       <w:pPr>
-        <w:pStyle w:val="Heading3"/>
-        <w:rPr>
-          <w:rFonts w:ascii="Helvetica" w:hAnsi="Helvetica" w:cs="Helvetica"/>
-        </w:rPr>
-      </w:pPr>
-      <w:r>
-        <w:rPr>
-          <w:rFonts w:ascii="Helvetica" w:hAnsi="Helvetica" w:cs="Helvetica"/>
+        <w:rPr>
+          <w:rFonts w:ascii="Helvetica" w:hAnsi="Helvetica" w:cs="Helvetica"/>
+          <w:sz w:val="24"/>
+          <w:szCs w:val="24"/>
+        </w:rPr>
+      </w:pPr>
+      <w:r>
+        <w:rPr>
+          <w:rFonts w:ascii="Helvetica" w:hAnsi="Helvetica" w:cs="Helvetica"/>
+          <w:sz w:val="24"/>
+          <w:szCs w:val="24"/>
         </w:rPr>
         <w:t>Flat road scenario</w:t>
       </w:r>
@@ -3473,11 +4731,15 @@
       <w:pPr>
         <w:rPr>
           <w:rFonts w:ascii="Helvetica" w:hAnsi="Helvetica" w:cs="Helvetica"/>
-        </w:rPr>
-      </w:pPr>
-      <w:r>
-        <w:rPr>
-          <w:rFonts w:ascii="Helvetica" w:hAnsi="Helvetica" w:cs="Helvetica"/>
+          <w:sz w:val="24"/>
+          <w:szCs w:val="24"/>
+        </w:rPr>
+      </w:pPr>
+      <w:r>
+        <w:rPr>
+          <w:rFonts w:ascii="Helvetica" w:hAnsi="Helvetica" w:cs="Helvetica"/>
+          <w:sz w:val="24"/>
+          <w:szCs w:val="24"/>
         </w:rPr>
         <w:t>[</w:t>
       </w:r>
@@ -3485,6 +4747,8 @@
       <w:r>
         <w:rPr>
           <w:rFonts w:ascii="Helvetica" w:hAnsi="Helvetica" w:cs="Helvetica"/>
+          <w:sz w:val="24"/>
+          <w:szCs w:val="24"/>
         </w:rPr>
         <w:t>Kp</w:t>
       </w:r>
@@ -3492,6 +4756,8 @@
       <w:r>
         <w:rPr>
           <w:rFonts w:ascii="Helvetica" w:hAnsi="Helvetica" w:cs="Helvetica"/>
+          <w:sz w:val="24"/>
+          <w:szCs w:val="24"/>
         </w:rPr>
         <w:t xml:space="preserve">, Ki, </w:t>
       </w:r>
@@ -3499,6 +4765,8 @@
       <w:r>
         <w:rPr>
           <w:rFonts w:ascii="Helvetica" w:hAnsi="Helvetica" w:cs="Helvetica"/>
+          <w:sz w:val="24"/>
+          <w:szCs w:val="24"/>
         </w:rPr>
         <w:t>Kd</w:t>
       </w:r>
@@ -3506,30 +4774,40 @@
       <w:r>
         <w:rPr>
           <w:rFonts w:ascii="Helvetica" w:hAnsi="Helvetica" w:cs="Helvetica"/>
+          <w:sz w:val="24"/>
+          <w:szCs w:val="24"/>
         </w:rPr>
         <w:t>] = [</w:t>
       </w:r>
       <w:r>
         <w:rPr>
           <w:rFonts w:ascii="Helvetica" w:hAnsi="Helvetica" w:cs="Helvetica"/>
+          <w:sz w:val="24"/>
+          <w:szCs w:val="24"/>
         </w:rPr>
         <w:t>178</w:t>
       </w:r>
       <w:r>
         <w:rPr>
           <w:rFonts w:ascii="Helvetica" w:hAnsi="Helvetica" w:cs="Helvetica"/>
+          <w:sz w:val="24"/>
+          <w:szCs w:val="24"/>
         </w:rPr>
         <w:t>, 1, 5</w:t>
       </w:r>
       <w:r>
         <w:rPr>
           <w:rFonts w:ascii="Helvetica" w:hAnsi="Helvetica" w:cs="Helvetica"/>
+          <w:sz w:val="24"/>
+          <w:szCs w:val="24"/>
         </w:rPr>
         <w:t>0</w:t>
       </w:r>
       <w:r>
         <w:rPr>
           <w:rFonts w:ascii="Helvetica" w:hAnsi="Helvetica" w:cs="Helvetica"/>
+          <w:sz w:val="24"/>
+          <w:szCs w:val="24"/>
         </w:rPr>
         <w:t>]</w:t>
       </w:r>
@@ -3584,14 +4862,17 @@
     </w:p>
     <w:p>
       <w:pPr>
-        <w:pStyle w:val="Heading3"/>
-        <w:rPr>
-          <w:rFonts w:ascii="Helvetica" w:hAnsi="Helvetica" w:cs="Helvetica"/>
-        </w:rPr>
-      </w:pPr>
-      <w:r>
-        <w:rPr>
-          <w:rFonts w:ascii="Helvetica" w:hAnsi="Helvetica" w:cs="Helvetica"/>
+        <w:rPr>
+          <w:rFonts w:ascii="Helvetica" w:hAnsi="Helvetica" w:cs="Helvetica"/>
+          <w:sz w:val="24"/>
+          <w:szCs w:val="24"/>
+        </w:rPr>
+      </w:pPr>
+      <w:r>
+        <w:rPr>
+          <w:rFonts w:ascii="Helvetica" w:hAnsi="Helvetica" w:cs="Helvetica"/>
+          <w:sz w:val="24"/>
+          <w:szCs w:val="24"/>
         </w:rPr>
         <w:lastRenderedPageBreak/>
         <w:t xml:space="preserve">Uphill Scenario </w:t>
@@ -3601,11 +4882,15 @@
       <w:pPr>
         <w:rPr>
           <w:rFonts w:ascii="Helvetica" w:hAnsi="Helvetica" w:cs="Helvetica"/>
-        </w:rPr>
-      </w:pPr>
-      <w:r>
-        <w:rPr>
-          <w:rFonts w:ascii="Helvetica" w:hAnsi="Helvetica" w:cs="Helvetica"/>
+          <w:sz w:val="24"/>
+          <w:szCs w:val="24"/>
+        </w:rPr>
+      </w:pPr>
+      <w:r>
+        <w:rPr>
+          <w:rFonts w:ascii="Helvetica" w:hAnsi="Helvetica" w:cs="Helvetica"/>
+          <w:sz w:val="24"/>
+          <w:szCs w:val="24"/>
         </w:rPr>
         <w:t>[</w:t>
       </w:r>
@@ -3613,6 +4898,8 @@
       <w:r>
         <w:rPr>
           <w:rFonts w:ascii="Helvetica" w:hAnsi="Helvetica" w:cs="Helvetica"/>
+          <w:sz w:val="24"/>
+          <w:szCs w:val="24"/>
         </w:rPr>
         <w:t>Kp</w:t>
       </w:r>
@@ -3620,6 +4907,8 @@
       <w:r>
         <w:rPr>
           <w:rFonts w:ascii="Helvetica" w:hAnsi="Helvetica" w:cs="Helvetica"/>
+          <w:sz w:val="24"/>
+          <w:szCs w:val="24"/>
         </w:rPr>
         <w:t xml:space="preserve">, Ki, </w:t>
       </w:r>
@@ -3627,6 +4916,8 @@
       <w:r>
         <w:rPr>
           <w:rFonts w:ascii="Helvetica" w:hAnsi="Helvetica" w:cs="Helvetica"/>
+          <w:sz w:val="24"/>
+          <w:szCs w:val="24"/>
         </w:rPr>
         <w:t>Kd</w:t>
       </w:r>
@@ -3634,30 +4925,40 @@
       <w:r>
         <w:rPr>
           <w:rFonts w:ascii="Helvetica" w:hAnsi="Helvetica" w:cs="Helvetica"/>
+          <w:sz w:val="24"/>
+          <w:szCs w:val="24"/>
         </w:rPr>
         <w:t>] = [</w:t>
       </w:r>
       <w:r>
         <w:rPr>
           <w:rFonts w:ascii="Helvetica" w:hAnsi="Helvetica" w:cs="Helvetica"/>
+          <w:sz w:val="24"/>
+          <w:szCs w:val="24"/>
         </w:rPr>
         <w:t>178</w:t>
       </w:r>
       <w:r>
         <w:rPr>
           <w:rFonts w:ascii="Helvetica" w:hAnsi="Helvetica" w:cs="Helvetica"/>
+          <w:sz w:val="24"/>
+          <w:szCs w:val="24"/>
         </w:rPr>
         <w:t>, 1, 5</w:t>
       </w:r>
       <w:r>
         <w:rPr>
           <w:rFonts w:ascii="Helvetica" w:hAnsi="Helvetica" w:cs="Helvetica"/>
+          <w:sz w:val="24"/>
+          <w:szCs w:val="24"/>
         </w:rPr>
         <w:t>0</w:t>
       </w:r>
       <w:r>
         <w:rPr>
           <w:rFonts w:ascii="Helvetica" w:hAnsi="Helvetica" w:cs="Helvetica"/>
+          <w:sz w:val="24"/>
+          <w:szCs w:val="24"/>
         </w:rPr>
         <w:t>]</w:t>
       </w:r>
@@ -3674,10 +4975,10 @@
           <w:rFonts w:ascii="Helvetica" w:hAnsi="Helvetica" w:cs="Helvetica"/>
         </w:rPr>
         <w:drawing>
-          <wp:inline distT="0" distB="0" distL="0" distR="0" wp14:anchorId="11052D94" wp14:editId="08AE121D">
+          <wp:inline distT="0" distB="0" distL="0" distR="0" wp14:anchorId="3517FD06" wp14:editId="62B46BCB">
             <wp:extent cx="8863330" cy="4409440"/>
             <wp:effectExtent l="0" t="0" r="0" b="0"/>
-            <wp:docPr id="21" name="Picture 21"/>
+            <wp:docPr id="30" name="Picture 30"/>
             <wp:cNvGraphicFramePr>
               <a:graphicFrameLocks xmlns:a="http://schemas.openxmlformats.org/drawingml/2006/main" noChangeAspect="1"/>
             </wp:cNvGraphicFramePr>
@@ -3757,14 +5058,17 @@
     </w:p>
     <w:p>
       <w:pPr>
-        <w:pStyle w:val="Heading3"/>
-        <w:rPr>
-          <w:rFonts w:ascii="Helvetica" w:hAnsi="Helvetica" w:cs="Helvetica"/>
-        </w:rPr>
-      </w:pPr>
-      <w:r>
-        <w:rPr>
-          <w:rFonts w:ascii="Helvetica" w:hAnsi="Helvetica" w:cs="Helvetica"/>
+        <w:rPr>
+          <w:rFonts w:ascii="Helvetica" w:hAnsi="Helvetica" w:cs="Helvetica"/>
+          <w:sz w:val="24"/>
+          <w:szCs w:val="24"/>
+        </w:rPr>
+      </w:pPr>
+      <w:r>
+        <w:rPr>
+          <w:rFonts w:ascii="Helvetica" w:hAnsi="Helvetica" w:cs="Helvetica"/>
+          <w:sz w:val="24"/>
+          <w:szCs w:val="24"/>
         </w:rPr>
         <w:t>Flat road scenario</w:t>
       </w:r>
@@ -3773,11 +5077,15 @@
       <w:pPr>
         <w:rPr>
           <w:rFonts w:ascii="Helvetica" w:hAnsi="Helvetica" w:cs="Helvetica"/>
-        </w:rPr>
-      </w:pPr>
-      <w:r>
-        <w:rPr>
-          <w:rFonts w:ascii="Helvetica" w:hAnsi="Helvetica" w:cs="Helvetica"/>
+          <w:sz w:val="24"/>
+          <w:szCs w:val="24"/>
+        </w:rPr>
+      </w:pPr>
+      <w:r>
+        <w:rPr>
+          <w:rFonts w:ascii="Helvetica" w:hAnsi="Helvetica" w:cs="Helvetica"/>
+          <w:sz w:val="24"/>
+          <w:szCs w:val="24"/>
         </w:rPr>
         <w:t>[</w:t>
       </w:r>
@@ -3785,6 +5093,8 @@
       <w:r>
         <w:rPr>
           <w:rFonts w:ascii="Helvetica" w:hAnsi="Helvetica" w:cs="Helvetica"/>
+          <w:sz w:val="24"/>
+          <w:szCs w:val="24"/>
         </w:rPr>
         <w:t>Kp</w:t>
       </w:r>
@@ -3792,6 +5102,8 @@
       <w:r>
         <w:rPr>
           <w:rFonts w:ascii="Helvetica" w:hAnsi="Helvetica" w:cs="Helvetica"/>
+          <w:sz w:val="24"/>
+          <w:szCs w:val="24"/>
         </w:rPr>
         <w:t xml:space="preserve">, Ki, </w:t>
       </w:r>
@@ -3799,6 +5111,8 @@
       <w:r>
         <w:rPr>
           <w:rFonts w:ascii="Helvetica" w:hAnsi="Helvetica" w:cs="Helvetica"/>
+          <w:sz w:val="24"/>
+          <w:szCs w:val="24"/>
         </w:rPr>
         <w:t>Kd</w:t>
       </w:r>
@@ -3806,44 +5120,42 @@
       <w:r>
         <w:rPr>
           <w:rFonts w:ascii="Helvetica" w:hAnsi="Helvetica" w:cs="Helvetica"/>
-        </w:rPr>
-        <w:t>] = [</w:t>
-      </w:r>
-      <w:r>
-        <w:rPr>
-          <w:rFonts w:ascii="Helvetica" w:hAnsi="Helvetica" w:cs="Helvetica"/>
-        </w:rPr>
-        <w:t>1</w:t>
-      </w:r>
-      <w:r>
-        <w:rPr>
-          <w:rFonts w:ascii="Helvetica" w:hAnsi="Helvetica" w:cs="Helvetica"/>
+          <w:sz w:val="24"/>
+          <w:szCs w:val="24"/>
+        </w:rPr>
+        <w:t>] = [1</w:t>
+      </w:r>
+      <w:r>
+        <w:rPr>
+          <w:rFonts w:ascii="Helvetica" w:hAnsi="Helvetica" w:cs="Helvetica"/>
+          <w:sz w:val="24"/>
+          <w:szCs w:val="24"/>
         </w:rPr>
         <w:t>65</w:t>
       </w:r>
       <w:r>
         <w:rPr>
           <w:rFonts w:ascii="Helvetica" w:hAnsi="Helvetica" w:cs="Helvetica"/>
+          <w:sz w:val="24"/>
+          <w:szCs w:val="24"/>
         </w:rPr>
         <w:t xml:space="preserve">, 1, </w:t>
       </w:r>
       <w:r>
         <w:rPr>
           <w:rFonts w:ascii="Helvetica" w:hAnsi="Helvetica" w:cs="Helvetica"/>
+          <w:sz w:val="24"/>
+          <w:szCs w:val="24"/>
         </w:rPr>
         <w:t>2</w:t>
       </w:r>
       <w:r>
         <w:rPr>
           <w:rFonts w:ascii="Helvetica" w:hAnsi="Helvetica" w:cs="Helvetica"/>
-        </w:rPr>
-        <w:t>0</w:t>
-      </w:r>
-      <w:r>
-        <w:rPr>
-          <w:rFonts w:ascii="Helvetica" w:hAnsi="Helvetica" w:cs="Helvetica"/>
-        </w:rPr>
-        <w:t>]</w:t>
+          <w:sz w:val="24"/>
+          <w:szCs w:val="24"/>
+        </w:rPr>
+        <w:t>0]</w:t>
       </w:r>
     </w:p>
     <w:p>
@@ -3895,14 +5207,17 @@
     </w:p>
     <w:p>
       <w:pPr>
-        <w:pStyle w:val="Heading3"/>
-        <w:rPr>
-          <w:rFonts w:ascii="Helvetica" w:hAnsi="Helvetica" w:cs="Helvetica"/>
-        </w:rPr>
-      </w:pPr>
-      <w:r>
-        <w:rPr>
-          <w:rFonts w:ascii="Helvetica" w:hAnsi="Helvetica" w:cs="Helvetica"/>
+        <w:rPr>
+          <w:rFonts w:ascii="Helvetica" w:hAnsi="Helvetica" w:cs="Helvetica"/>
+          <w:sz w:val="24"/>
+          <w:szCs w:val="24"/>
+        </w:rPr>
+      </w:pPr>
+      <w:r>
+        <w:rPr>
+          <w:rFonts w:ascii="Helvetica" w:hAnsi="Helvetica" w:cs="Helvetica"/>
+          <w:sz w:val="24"/>
+          <w:szCs w:val="24"/>
         </w:rPr>
         <w:lastRenderedPageBreak/>
         <w:t xml:space="preserve">Uphill Scenario </w:t>
@@ -3912,11 +5227,15 @@
       <w:pPr>
         <w:rPr>
           <w:rFonts w:ascii="Helvetica" w:hAnsi="Helvetica" w:cs="Helvetica"/>
-        </w:rPr>
-      </w:pPr>
-      <w:r>
-        <w:rPr>
-          <w:rFonts w:ascii="Helvetica" w:hAnsi="Helvetica" w:cs="Helvetica"/>
+          <w:sz w:val="24"/>
+          <w:szCs w:val="24"/>
+        </w:rPr>
+      </w:pPr>
+      <w:r>
+        <w:rPr>
+          <w:rFonts w:ascii="Helvetica" w:hAnsi="Helvetica" w:cs="Helvetica"/>
+          <w:sz w:val="24"/>
+          <w:szCs w:val="24"/>
         </w:rPr>
         <w:t>[</w:t>
       </w:r>
@@ -3924,6 +5243,8 @@
       <w:r>
         <w:rPr>
           <w:rFonts w:ascii="Helvetica" w:hAnsi="Helvetica" w:cs="Helvetica"/>
+          <w:sz w:val="24"/>
+          <w:szCs w:val="24"/>
         </w:rPr>
         <w:t>Kp</w:t>
       </w:r>
@@ -3931,6 +5252,8 @@
       <w:r>
         <w:rPr>
           <w:rFonts w:ascii="Helvetica" w:hAnsi="Helvetica" w:cs="Helvetica"/>
+          <w:sz w:val="24"/>
+          <w:szCs w:val="24"/>
         </w:rPr>
         <w:t xml:space="preserve">, Ki, </w:t>
       </w:r>
@@ -3938,6 +5261,8 @@
       <w:r>
         <w:rPr>
           <w:rFonts w:ascii="Helvetica" w:hAnsi="Helvetica" w:cs="Helvetica"/>
+          <w:sz w:val="24"/>
+          <w:szCs w:val="24"/>
         </w:rPr>
         <w:t>Kd</w:t>
       </w:r>
@@ -3945,41 +5270,19 @@
       <w:r>
         <w:rPr>
           <w:rFonts w:ascii="Helvetica" w:hAnsi="Helvetica" w:cs="Helvetica"/>
-        </w:rPr>
-        <w:t>] = [</w:t>
-      </w:r>
-      <w:r>
-        <w:rPr>
-          <w:rFonts w:ascii="Helvetica" w:hAnsi="Helvetica" w:cs="Helvetica"/>
-        </w:rPr>
-        <w:t>165</w:t>
-      </w:r>
-      <w:r>
-        <w:rPr>
-          <w:rFonts w:ascii="Helvetica" w:hAnsi="Helvetica" w:cs="Helvetica"/>
-        </w:rPr>
-        <w:t xml:space="preserve">, 1, </w:t>
-      </w:r>
-      <w:r>
-        <w:rPr>
-          <w:rFonts w:ascii="Helvetica" w:hAnsi="Helvetica" w:cs="Helvetica"/>
-        </w:rPr>
-        <w:t>20</w:t>
-      </w:r>
-      <w:r>
-        <w:rPr>
-          <w:rFonts w:ascii="Helvetica" w:hAnsi="Helvetica" w:cs="Helvetica"/>
-        </w:rPr>
-        <w:t>]</w:t>
+          <w:sz w:val="24"/>
+          <w:szCs w:val="24"/>
+        </w:rPr>
+        <w:t>] = [165, 1, 20]</w:t>
       </w:r>
     </w:p>
     <w:p>
       <w:r>
         <w:drawing>
-          <wp:inline distT="0" distB="0" distL="0" distR="0" wp14:anchorId="6950A286" wp14:editId="2ED47224">
-            <wp:extent cx="8863330" cy="4785360"/>
+          <wp:inline distT="0" distB="0" distL="0" distR="0" wp14:anchorId="07B9C46B" wp14:editId="4DCFAD81">
+            <wp:extent cx="8863330" cy="4409440"/>
             <wp:effectExtent l="0" t="0" r="0" b="0"/>
-            <wp:docPr id="23" name="Picture 23"/>
+            <wp:docPr id="29" name="Picture 29"/>
             <wp:cNvGraphicFramePr>
               <a:graphicFrameLocks xmlns:a="http://schemas.openxmlformats.org/drawingml/2006/main" noChangeAspect="1"/>
             </wp:cNvGraphicFramePr>
@@ -3999,7 +5302,7 @@
                   <pic:spPr>
                     <a:xfrm>
                       <a:off x="0" y="0"/>
-                      <a:ext cx="8863330" cy="4785360"/>
+                      <a:ext cx="8863330" cy="4409440"/>
                     </a:xfrm>
                     <a:prstGeom prst="rect">
                       <a:avLst/>
@@ -4029,14 +5332,17 @@
     </w:p>
     <w:p>
       <w:pPr>
-        <w:pStyle w:val="Heading3"/>
-        <w:rPr>
-          <w:rFonts w:ascii="Helvetica" w:hAnsi="Helvetica" w:cs="Helvetica"/>
-        </w:rPr>
-      </w:pPr>
-      <w:r>
-        <w:rPr>
-          <w:rFonts w:ascii="Helvetica" w:hAnsi="Helvetica" w:cs="Helvetica"/>
+        <w:rPr>
+          <w:rFonts w:ascii="Helvetica" w:hAnsi="Helvetica" w:cs="Helvetica"/>
+          <w:sz w:val="24"/>
+          <w:szCs w:val="24"/>
+        </w:rPr>
+      </w:pPr>
+      <w:r>
+        <w:rPr>
+          <w:rFonts w:ascii="Helvetica" w:hAnsi="Helvetica" w:cs="Helvetica"/>
+          <w:sz w:val="24"/>
+          <w:szCs w:val="24"/>
         </w:rPr>
         <w:t>Flat road scenario</w:t>
       </w:r>
@@ -4092,14 +5398,17 @@
     </w:p>
     <w:p>
       <w:pPr>
-        <w:pStyle w:val="Heading3"/>
-        <w:rPr>
-          <w:rFonts w:ascii="Helvetica" w:hAnsi="Helvetica" w:cs="Helvetica"/>
-        </w:rPr>
-      </w:pPr>
-      <w:r>
-        <w:rPr>
-          <w:rFonts w:ascii="Helvetica" w:hAnsi="Helvetica" w:cs="Helvetica"/>
+        <w:rPr>
+          <w:rFonts w:ascii="Helvetica" w:hAnsi="Helvetica" w:cs="Helvetica"/>
+          <w:sz w:val="24"/>
+          <w:szCs w:val="24"/>
+        </w:rPr>
+      </w:pPr>
+      <w:r>
+        <w:rPr>
+          <w:rFonts w:ascii="Helvetica" w:hAnsi="Helvetica" w:cs="Helvetica"/>
+          <w:sz w:val="24"/>
+          <w:szCs w:val="24"/>
         </w:rPr>
         <w:lastRenderedPageBreak/>
         <w:t>Uphill scenario</w:t>
@@ -4109,11 +5418,15 @@
       <w:pPr>
         <w:rPr>
           <w:rFonts w:ascii="Helvetica" w:hAnsi="Helvetica" w:cs="Helvetica"/>
-        </w:rPr>
-      </w:pPr>
-      <w:r>
-        <w:rPr>
-          <w:rFonts w:ascii="Helvetica" w:hAnsi="Helvetica" w:cs="Helvetica"/>
+          <w:sz w:val="24"/>
+          <w:szCs w:val="24"/>
+        </w:rPr>
+      </w:pPr>
+      <w:r>
+        <w:rPr>
+          <w:rFonts w:ascii="Helvetica" w:hAnsi="Helvetica" w:cs="Helvetica"/>
+          <w:sz w:val="24"/>
+          <w:szCs w:val="24"/>
         </w:rPr>
         <w:t>[</w:t>
       </w:r>
@@ -4121,6 +5434,8 @@
       <w:r>
         <w:rPr>
           <w:rFonts w:ascii="Helvetica" w:hAnsi="Helvetica" w:cs="Helvetica"/>
+          <w:sz w:val="24"/>
+          <w:szCs w:val="24"/>
         </w:rPr>
         <w:t>Kp</w:t>
       </w:r>
@@ -4128,6 +5443,8 @@
       <w:r>
         <w:rPr>
           <w:rFonts w:ascii="Helvetica" w:hAnsi="Helvetica" w:cs="Helvetica"/>
+          <w:sz w:val="24"/>
+          <w:szCs w:val="24"/>
         </w:rPr>
         <w:t xml:space="preserve">, </w:t>
       </w:r>
@@ -4135,6 +5452,8 @@
       <w:r>
         <w:rPr>
           <w:rFonts w:ascii="Helvetica" w:hAnsi="Helvetica" w:cs="Helvetica"/>
+          <w:sz w:val="24"/>
+          <w:szCs w:val="24"/>
         </w:rPr>
         <w:t>Kd</w:t>
       </w:r>
@@ -4142,12 +5461,16 @@
       <w:r>
         <w:rPr>
           <w:rFonts w:ascii="Helvetica" w:hAnsi="Helvetica" w:cs="Helvetica"/>
+          <w:sz w:val="24"/>
+          <w:szCs w:val="24"/>
         </w:rPr>
         <w:t xml:space="preserve">] = [900, </w:t>
       </w:r>
       <w:r>
         <w:rPr>
           <w:rFonts w:ascii="Helvetica" w:hAnsi="Helvetica" w:cs="Helvetica"/>
+          <w:sz w:val="24"/>
+          <w:szCs w:val="24"/>
         </w:rPr>
         <w:t>5]</w:t>
       </w:r>
@@ -4208,7 +5531,6 @@
           <w:rStyle w:val="Heading2Char"/>
           <w:rFonts w:ascii="Helvetica" w:hAnsi="Helvetica" w:cs="Helvetica"/>
         </w:rPr>
-        <w:lastRenderedPageBreak/>
         <w:t xml:space="preserve">PD Controller </w:t>
       </w:r>
       <w:r>
@@ -4235,14 +5557,17 @@
     </w:p>
     <w:p>
       <w:pPr>
-        <w:pStyle w:val="Heading3"/>
-        <w:rPr>
-          <w:rFonts w:ascii="Helvetica" w:hAnsi="Helvetica" w:cs="Helvetica"/>
-        </w:rPr>
-      </w:pPr>
-      <w:r>
-        <w:rPr>
-          <w:rFonts w:ascii="Helvetica" w:hAnsi="Helvetica" w:cs="Helvetica"/>
+        <w:rPr>
+          <w:rFonts w:ascii="Helvetica" w:hAnsi="Helvetica" w:cs="Helvetica"/>
+          <w:sz w:val="24"/>
+          <w:szCs w:val="24"/>
+        </w:rPr>
+      </w:pPr>
+      <w:r>
+        <w:rPr>
+          <w:rFonts w:ascii="Helvetica" w:hAnsi="Helvetica" w:cs="Helvetica"/>
+          <w:sz w:val="24"/>
+          <w:szCs w:val="24"/>
         </w:rPr>
         <w:t>Flat road scenario</w:t>
       </w:r>
@@ -4250,12 +5575,15 @@
     <w:p>
       <w:pPr>
         <w:rPr>
-          <w:rFonts w:ascii="Helvetica" w:hAnsi="Helvetica" w:cs="Helvetica"/>
-        </w:rPr>
-      </w:pPr>
-      <w:r>
-        <w:rPr>
-          <w:rFonts w:ascii="Helvetica" w:hAnsi="Helvetica" w:cs="Helvetica"/>
+          <w:rStyle w:val="Heading2Char"/>
+          <w:rFonts w:ascii="Helvetica" w:hAnsi="Helvetica" w:cs="Helvetica"/>
+        </w:rPr>
+      </w:pPr>
+      <w:r>
+        <w:rPr>
+          <w:rFonts w:ascii="Helvetica" w:hAnsi="Helvetica" w:cs="Helvetica"/>
+          <w:sz w:val="24"/>
+          <w:szCs w:val="24"/>
         </w:rPr>
         <w:t>[</w:t>
       </w:r>
@@ -4263,6 +5591,8 @@
       <w:r>
         <w:rPr>
           <w:rFonts w:ascii="Helvetica" w:hAnsi="Helvetica" w:cs="Helvetica"/>
+          <w:sz w:val="24"/>
+          <w:szCs w:val="24"/>
         </w:rPr>
         <w:t>Kp</w:t>
       </w:r>
@@ -4270,6 +5600,8 @@
       <w:r>
         <w:rPr>
           <w:rFonts w:ascii="Helvetica" w:hAnsi="Helvetica" w:cs="Helvetica"/>
+          <w:sz w:val="24"/>
+          <w:szCs w:val="24"/>
         </w:rPr>
         <w:t xml:space="preserve">, </w:t>
       </w:r>
@@ -4277,6 +5609,8 @@
       <w:r>
         <w:rPr>
           <w:rFonts w:ascii="Helvetica" w:hAnsi="Helvetica" w:cs="Helvetica"/>
+          <w:sz w:val="24"/>
+          <w:szCs w:val="24"/>
         </w:rPr>
         <w:t>Kd</w:t>
       </w:r>
@@ -4284,47 +5618,43 @@
       <w:r>
         <w:rPr>
           <w:rFonts w:ascii="Helvetica" w:hAnsi="Helvetica" w:cs="Helvetica"/>
+          <w:sz w:val="24"/>
+          <w:szCs w:val="24"/>
         </w:rPr>
         <w:t>] = [1</w:t>
       </w:r>
       <w:r>
         <w:rPr>
           <w:rFonts w:ascii="Helvetica" w:hAnsi="Helvetica" w:cs="Helvetica"/>
+          <w:sz w:val="24"/>
+          <w:szCs w:val="24"/>
         </w:rPr>
         <w:t>8</w:t>
       </w:r>
       <w:r>
         <w:rPr>
           <w:rFonts w:ascii="Helvetica" w:hAnsi="Helvetica" w:cs="Helvetica"/>
-        </w:rPr>
-        <w:t>0</w:t>
-      </w:r>
-      <w:r>
-        <w:rPr>
-          <w:rFonts w:ascii="Helvetica" w:hAnsi="Helvetica" w:cs="Helvetica"/>
-        </w:rPr>
-        <w:t xml:space="preserve">, </w:t>
-      </w:r>
-      <w:r>
-        <w:rPr>
-          <w:rFonts w:ascii="Helvetica" w:hAnsi="Helvetica" w:cs="Helvetica"/>
+          <w:sz w:val="24"/>
+          <w:szCs w:val="24"/>
+        </w:rPr>
+        <w:t xml:space="preserve">0, </w:t>
+      </w:r>
+      <w:r>
+        <w:rPr>
+          <w:rFonts w:ascii="Helvetica" w:hAnsi="Helvetica" w:cs="Helvetica"/>
+          <w:sz w:val="24"/>
+          <w:szCs w:val="24"/>
         </w:rPr>
         <w:t>1</w:t>
       </w:r>
       <w:r>
         <w:rPr>
           <w:rFonts w:ascii="Helvetica" w:hAnsi="Helvetica" w:cs="Helvetica"/>
+          <w:sz w:val="24"/>
+          <w:szCs w:val="24"/>
         </w:rPr>
         <w:t>0]</w:t>
       </w:r>
-    </w:p>
-    <w:p>
-      <w:pPr>
-        <w:rPr>
-          <w:rStyle w:val="Heading2Char"/>
-          <w:rFonts w:ascii="Helvetica" w:hAnsi="Helvetica" w:cs="Helvetica"/>
-        </w:rPr>
-      </w:pPr>
       <w:r>
         <w:rPr>
           <w:rStyle w:val="Heading2Char"/>
@@ -4369,14 +5699,17 @@
     </w:p>
     <w:p>
       <w:pPr>
-        <w:pStyle w:val="Heading3"/>
-        <w:rPr>
-          <w:rFonts w:ascii="Helvetica" w:hAnsi="Helvetica" w:cs="Helvetica"/>
-        </w:rPr>
-      </w:pPr>
-      <w:r>
-        <w:rPr>
-          <w:rFonts w:ascii="Helvetica" w:hAnsi="Helvetica" w:cs="Helvetica"/>
+        <w:rPr>
+          <w:rFonts w:ascii="Helvetica" w:hAnsi="Helvetica" w:cs="Helvetica"/>
+          <w:sz w:val="24"/>
+          <w:szCs w:val="24"/>
+        </w:rPr>
+      </w:pPr>
+      <w:r>
+        <w:rPr>
+          <w:rFonts w:ascii="Helvetica" w:hAnsi="Helvetica" w:cs="Helvetica"/>
+          <w:sz w:val="24"/>
+          <w:szCs w:val="24"/>
         </w:rPr>
         <w:lastRenderedPageBreak/>
         <w:t>Uphill scenario</w:t>
@@ -4386,11 +5719,15 @@
       <w:pPr>
         <w:rPr>
           <w:rFonts w:ascii="Helvetica" w:hAnsi="Helvetica" w:cs="Helvetica"/>
-        </w:rPr>
-      </w:pPr>
-      <w:r>
-        <w:rPr>
-          <w:rFonts w:ascii="Helvetica" w:hAnsi="Helvetica" w:cs="Helvetica"/>
+          <w:sz w:val="24"/>
+          <w:szCs w:val="24"/>
+        </w:rPr>
+      </w:pPr>
+      <w:r>
+        <w:rPr>
+          <w:rFonts w:ascii="Helvetica" w:hAnsi="Helvetica" w:cs="Helvetica"/>
+          <w:sz w:val="24"/>
+          <w:szCs w:val="24"/>
         </w:rPr>
         <w:t>[</w:t>
       </w:r>
@@ -4398,6 +5735,8 @@
       <w:r>
         <w:rPr>
           <w:rFonts w:ascii="Helvetica" w:hAnsi="Helvetica" w:cs="Helvetica"/>
+          <w:sz w:val="24"/>
+          <w:szCs w:val="24"/>
         </w:rPr>
         <w:t>Kp</w:t>
       </w:r>
@@ -4405,6 +5744,8 @@
       <w:r>
         <w:rPr>
           <w:rFonts w:ascii="Helvetica" w:hAnsi="Helvetica" w:cs="Helvetica"/>
+          <w:sz w:val="24"/>
+          <w:szCs w:val="24"/>
         </w:rPr>
         <w:t xml:space="preserve">, </w:t>
       </w:r>
@@ -4412,6 +5753,8 @@
       <w:r>
         <w:rPr>
           <w:rFonts w:ascii="Helvetica" w:hAnsi="Helvetica" w:cs="Helvetica"/>
+          <w:sz w:val="24"/>
+          <w:szCs w:val="24"/>
         </w:rPr>
         <w:t>Kd</w:t>
       </w:r>
@@ -4419,36 +5762,40 @@
       <w:r>
         <w:rPr>
           <w:rFonts w:ascii="Helvetica" w:hAnsi="Helvetica" w:cs="Helvetica"/>
+          <w:sz w:val="24"/>
+          <w:szCs w:val="24"/>
         </w:rPr>
         <w:t>] = [1</w:t>
       </w:r>
       <w:r>
         <w:rPr>
           <w:rFonts w:ascii="Helvetica" w:hAnsi="Helvetica" w:cs="Helvetica"/>
+          <w:sz w:val="24"/>
+          <w:szCs w:val="24"/>
         </w:rPr>
         <w:t>8</w:t>
       </w:r>
       <w:r>
         <w:rPr>
           <w:rFonts w:ascii="Helvetica" w:hAnsi="Helvetica" w:cs="Helvetica"/>
-        </w:rPr>
-        <w:t>0</w:t>
-      </w:r>
-      <w:r>
-        <w:rPr>
-          <w:rFonts w:ascii="Helvetica" w:hAnsi="Helvetica" w:cs="Helvetica"/>
-        </w:rPr>
-        <w:t xml:space="preserve">, </w:t>
-      </w:r>
-      <w:r>
-        <w:rPr>
-          <w:rFonts w:ascii="Helvetica" w:hAnsi="Helvetica" w:cs="Helvetica"/>
+          <w:sz w:val="24"/>
+          <w:szCs w:val="24"/>
+        </w:rPr>
+        <w:t xml:space="preserve">0, </w:t>
+      </w:r>
+      <w:r>
+        <w:rPr>
+          <w:rFonts w:ascii="Helvetica" w:hAnsi="Helvetica" w:cs="Helvetica"/>
+          <w:sz w:val="24"/>
+          <w:szCs w:val="24"/>
         </w:rPr>
         <w:t>1</w:t>
       </w:r>
       <w:r>
         <w:rPr>
           <w:rFonts w:ascii="Helvetica" w:hAnsi="Helvetica" w:cs="Helvetica"/>
+          <w:sz w:val="24"/>
+          <w:szCs w:val="24"/>
         </w:rPr>
         <w:t>0]</w:t>
       </w:r>
@@ -4462,13 +5809,14 @@
       </w:pPr>
       <w:r>
         <w:rPr>
-          <w:rFonts w:eastAsiaTheme="majorEastAsia"/>
+          <w:rStyle w:val="Heading2Char"/>
+          <w:rFonts w:ascii="Helvetica" w:hAnsi="Helvetica" w:cs="Helvetica"/>
         </w:rPr>
         <w:drawing>
-          <wp:inline distT="0" distB="0" distL="0" distR="0" wp14:anchorId="5D97B2AE" wp14:editId="2CC9C929">
+          <wp:inline distT="0" distB="0" distL="0" distR="0" wp14:anchorId="2290E5F3" wp14:editId="4DCB4294">
             <wp:extent cx="8863330" cy="4409440"/>
             <wp:effectExtent l="0" t="0" r="0" b="0"/>
-            <wp:docPr id="27" name="Picture 27"/>
+            <wp:docPr id="31" name="Picture 31"/>
             <wp:cNvGraphicFramePr>
               <a:graphicFrameLocks xmlns:a="http://schemas.openxmlformats.org/drawingml/2006/main" noChangeAspect="1"/>
             </wp:cNvGraphicFramePr>
@@ -4500,8 +5848,6 @@
           </wp:inline>
         </w:drawing>
       </w:r>
-      <w:bookmarkStart w:id="20" w:name="_GoBack"/>
-      <w:bookmarkEnd w:id="20"/>
     </w:p>
     <w:p>
       <w:pPr>
@@ -4543,14 +5889,17 @@
     </w:p>
     <w:p>
       <w:pPr>
-        <w:pStyle w:val="Heading3"/>
-        <w:rPr>
-          <w:rFonts w:ascii="Helvetica" w:hAnsi="Helvetica" w:cs="Helvetica"/>
-        </w:rPr>
-      </w:pPr>
-      <w:r>
-        <w:rPr>
-          <w:rFonts w:ascii="Helvetica" w:hAnsi="Helvetica" w:cs="Helvetica"/>
+        <w:rPr>
+          <w:rFonts w:ascii="Helvetica" w:hAnsi="Helvetica" w:cs="Helvetica"/>
+          <w:sz w:val="24"/>
+          <w:szCs w:val="24"/>
+        </w:rPr>
+      </w:pPr>
+      <w:r>
+        <w:rPr>
+          <w:rFonts w:ascii="Helvetica" w:hAnsi="Helvetica" w:cs="Helvetica"/>
+          <w:sz w:val="24"/>
+          <w:szCs w:val="24"/>
         </w:rPr>
         <w:t>Flat road scenario</w:t>
       </w:r>
@@ -4559,11 +5908,15 @@
       <w:pPr>
         <w:rPr>
           <w:rFonts w:ascii="Helvetica" w:hAnsi="Helvetica" w:cs="Helvetica"/>
-        </w:rPr>
-      </w:pPr>
-      <w:r>
-        <w:rPr>
-          <w:rFonts w:ascii="Helvetica" w:hAnsi="Helvetica" w:cs="Helvetica"/>
+          <w:sz w:val="24"/>
+          <w:szCs w:val="24"/>
+        </w:rPr>
+      </w:pPr>
+      <w:r>
+        <w:rPr>
+          <w:rFonts w:ascii="Helvetica" w:hAnsi="Helvetica" w:cs="Helvetica"/>
+          <w:sz w:val="24"/>
+          <w:szCs w:val="24"/>
         </w:rPr>
         <w:t>[</w:t>
       </w:r>
@@ -4571,6 +5924,8 @@
       <w:r>
         <w:rPr>
           <w:rFonts w:ascii="Helvetica" w:hAnsi="Helvetica" w:cs="Helvetica"/>
+          <w:sz w:val="24"/>
+          <w:szCs w:val="24"/>
         </w:rPr>
         <w:t>Kp</w:t>
       </w:r>
@@ -4578,6 +5933,8 @@
       <w:r>
         <w:rPr>
           <w:rFonts w:ascii="Helvetica" w:hAnsi="Helvetica" w:cs="Helvetica"/>
+          <w:sz w:val="24"/>
+          <w:szCs w:val="24"/>
         </w:rPr>
         <w:t xml:space="preserve">, </w:t>
       </w:r>
@@ -4585,6 +5942,8 @@
       <w:r>
         <w:rPr>
           <w:rFonts w:ascii="Helvetica" w:hAnsi="Helvetica" w:cs="Helvetica"/>
+          <w:sz w:val="24"/>
+          <w:szCs w:val="24"/>
         </w:rPr>
         <w:t>Kd</w:t>
       </w:r>
@@ -4592,18 +5951,24 @@
       <w:r>
         <w:rPr>
           <w:rFonts w:ascii="Helvetica" w:hAnsi="Helvetica" w:cs="Helvetica"/>
+          <w:sz w:val="24"/>
+          <w:szCs w:val="24"/>
         </w:rPr>
         <w:t>] = [17</w:t>
       </w:r>
       <w:r>
         <w:rPr>
           <w:rFonts w:ascii="Helvetica" w:hAnsi="Helvetica" w:cs="Helvetica"/>
+          <w:sz w:val="24"/>
+          <w:szCs w:val="24"/>
         </w:rPr>
         <w:t>0</w:t>
       </w:r>
       <w:r>
         <w:rPr>
           <w:rFonts w:ascii="Helvetica" w:hAnsi="Helvetica" w:cs="Helvetica"/>
+          <w:sz w:val="24"/>
+          <w:szCs w:val="24"/>
         </w:rPr>
         <w:t>, 20]</w:t>
       </w:r>
@@ -4649,16 +6014,24 @@
     </w:p>
     <w:p>
       <w:pPr>
-        <w:pStyle w:val="Heading3"/>
-        <w:rPr>
-          <w:rFonts w:ascii="Helvetica" w:hAnsi="Helvetica" w:cs="Helvetica"/>
-        </w:rPr>
-      </w:pPr>
-      <w:r>
-        <w:rPr>
-          <w:rFonts w:ascii="Helvetica" w:hAnsi="Helvetica" w:cs="Helvetica"/>
-        </w:rPr>
-        <w:lastRenderedPageBreak/>
+        <w:rPr>
+          <w:sz w:val="24"/>
+          <w:szCs w:val="24"/>
+        </w:rPr>
+      </w:pPr>
+    </w:p>
+    <w:p>
+      <w:pPr>
+        <w:rPr>
+          <w:sz w:val="24"/>
+          <w:szCs w:val="24"/>
+        </w:rPr>
+      </w:pPr>
+      <w:r>
+        <w:rPr>
+          <w:sz w:val="24"/>
+          <w:szCs w:val="24"/>
+        </w:rPr>
         <w:t>Uphill scenario</w:t>
       </w:r>
     </w:p>
@@ -4666,11 +6039,15 @@
       <w:pPr>
         <w:rPr>
           <w:rFonts w:ascii="Helvetica" w:hAnsi="Helvetica" w:cs="Helvetica"/>
-        </w:rPr>
-      </w:pPr>
-      <w:r>
-        <w:rPr>
-          <w:rFonts w:ascii="Helvetica" w:hAnsi="Helvetica" w:cs="Helvetica"/>
+          <w:sz w:val="24"/>
+          <w:szCs w:val="24"/>
+        </w:rPr>
+      </w:pPr>
+      <w:r>
+        <w:rPr>
+          <w:rFonts w:ascii="Helvetica" w:hAnsi="Helvetica" w:cs="Helvetica"/>
+          <w:sz w:val="24"/>
+          <w:szCs w:val="24"/>
         </w:rPr>
         <w:t>[</w:t>
       </w:r>
@@ -4678,6 +6055,8 @@
       <w:r>
         <w:rPr>
           <w:rFonts w:ascii="Helvetica" w:hAnsi="Helvetica" w:cs="Helvetica"/>
+          <w:sz w:val="24"/>
+          <w:szCs w:val="24"/>
         </w:rPr>
         <w:t>Kp</w:t>
       </w:r>
@@ -4685,6 +6064,8 @@
       <w:r>
         <w:rPr>
           <w:rFonts w:ascii="Helvetica" w:hAnsi="Helvetica" w:cs="Helvetica"/>
+          <w:sz w:val="24"/>
+          <w:szCs w:val="24"/>
         </w:rPr>
         <w:t xml:space="preserve">, </w:t>
       </w:r>
@@ -4692,6 +6073,8 @@
       <w:r>
         <w:rPr>
           <w:rFonts w:ascii="Helvetica" w:hAnsi="Helvetica" w:cs="Helvetica"/>
+          <w:sz w:val="24"/>
+          <w:szCs w:val="24"/>
         </w:rPr>
         <w:t>Kd</w:t>
       </w:r>
@@ -4699,30 +6082,40 @@
       <w:r>
         <w:rPr>
           <w:rFonts w:ascii="Helvetica" w:hAnsi="Helvetica" w:cs="Helvetica"/>
+          <w:sz w:val="24"/>
+          <w:szCs w:val="24"/>
         </w:rPr>
         <w:t>] = [</w:t>
       </w:r>
       <w:r>
         <w:rPr>
           <w:rFonts w:ascii="Helvetica" w:hAnsi="Helvetica" w:cs="Helvetica"/>
+          <w:sz w:val="24"/>
+          <w:szCs w:val="24"/>
         </w:rPr>
         <w:t>170</w:t>
       </w:r>
       <w:r>
         <w:rPr>
           <w:rFonts w:ascii="Helvetica" w:hAnsi="Helvetica" w:cs="Helvetica"/>
+          <w:sz w:val="24"/>
+          <w:szCs w:val="24"/>
         </w:rPr>
         <w:t xml:space="preserve">, </w:t>
       </w:r>
       <w:r>
         <w:rPr>
           <w:rFonts w:ascii="Helvetica" w:hAnsi="Helvetica" w:cs="Helvetica"/>
+          <w:sz w:val="24"/>
+          <w:szCs w:val="24"/>
         </w:rPr>
         <w:t>20</w:t>
       </w:r>
       <w:r>
         <w:rPr>
           <w:rFonts w:ascii="Helvetica" w:hAnsi="Helvetica" w:cs="Helvetica"/>
+          <w:sz w:val="24"/>
+          <w:szCs w:val="24"/>
         </w:rPr>
         <w:t>]</w:t>
       </w:r>
@@ -4730,10 +6123,10 @@
     <w:p>
       <w:r>
         <w:drawing>
-          <wp:inline distT="0" distB="0" distL="0" distR="0" wp14:anchorId="62946747" wp14:editId="37F81ADC">
+          <wp:inline distT="0" distB="0" distL="0" distR="0" wp14:anchorId="6410F77C" wp14:editId="2A33905B">
             <wp:extent cx="8863330" cy="4409440"/>
             <wp:effectExtent l="0" t="0" r="0" b="0"/>
-            <wp:docPr id="25" name="Picture 25"/>
+            <wp:docPr id="32" name="Picture 32"/>
             <wp:cNvGraphicFramePr>
               <a:graphicFrameLocks xmlns:a="http://schemas.openxmlformats.org/drawingml/2006/main" noChangeAspect="1"/>
             </wp:cNvGraphicFramePr>
@@ -4765,6 +6158,8 @@
           </wp:inline>
         </w:drawing>
       </w:r>
+      <w:bookmarkStart w:id="21" w:name="_GoBack"/>
+      <w:bookmarkEnd w:id="21"/>
     </w:p>
     <w:sectPr>
       <w:pgSz w:w="16838" w:h="11906" w:orient="landscape"/>
@@ -5604,7 +6999,6 @@
   <w:style w:type="character" w:default="1" w:styleId="DefaultParagraphFont">
     <w:name w:val="Default Paragraph Font"/>
     <w:uiPriority w:val="1"/>
-    <w:semiHidden/>
     <w:unhideWhenUsed/>
   </w:style>
   <w:style w:type="table" w:default="1" w:styleId="TableNormal">
@@ -5824,6 +7218,16 @@
       <w:rFonts w:asciiTheme="majorHAnsi" w:eastAsiaTheme="majorEastAsia" w:hAnsiTheme="majorHAnsi" w:cstheme="majorBidi"/>
       <w:color w:val="1F3763" w:themeColor="accent1" w:themeShade="7F"/>
       <w:lang w:val="en-US" w:bidi="en-US"/>
+    </w:rPr>
+  </w:style>
+  <w:style w:type="character" w:styleId="PlaceholderText">
+    <w:name w:val="Placeholder Text"/>
+    <w:basedOn w:val="DefaultParagraphFont"/>
+    <w:uiPriority w:val="99"/>
+    <w:semiHidden/>
+    <w:rsid w:val="005F32D4"/>
+    <w:rPr>
+      <w:color w:val="808080"/>
     </w:rPr>
   </w:style>
 </w:styles>
@@ -6129,7 +7533,7 @@
 </file>
 
 <file path=customXml/itemProps1.xml><?xml version="1.0" encoding="utf-8"?>
-<ds:datastoreItem xmlns:ds="http://schemas.openxmlformats.org/officeDocument/2006/customXml" ds:itemID="{50BF9857-B257-4244-8C4B-76817659BFEF}">
+<ds:datastoreItem xmlns:ds="http://schemas.openxmlformats.org/officeDocument/2006/customXml" ds:itemID="{06A578D8-FD52-4939-9367-A9BD143E542D}">
   <ds:schemaRefs>
     <ds:schemaRef ds:uri="http://schemas.openxmlformats.org/officeDocument/2006/bibliography"/>
   </ds:schemaRefs>

</xml_diff>

<commit_message>
Changes made to fuzzy range/ Document update
</commit_message>
<xml_diff>
--- a/U6366102_Design_project_report.docx
+++ b/U6366102_Design_project_report.docx
@@ -6444,6 +6444,300 @@
           <w:sz w:val="24"/>
           <w:szCs w:val="24"/>
         </w:rPr>
+      </w:pPr>
+      <w:r>
+        <w:rPr>
+          <w:rFonts w:ascii="Helvetica" w:hAnsi="Helvetica" w:cs="Helvetica"/>
+          <w:sz w:val="24"/>
+          <w:szCs w:val="24"/>
+        </w:rPr>
+        <w:t xml:space="preserve">To begin with the discussions, all the designed controllers show promising results. The results in Appendix and GitHub shows </w:t>
+      </w:r>
+      <w:r>
+        <w:rPr>
+          <w:rFonts w:ascii="Helvetica" w:hAnsi="Helvetica" w:cs="Helvetica"/>
+          <w:sz w:val="24"/>
+          <w:szCs w:val="24"/>
+        </w:rPr>
+        <w:t xml:space="preserve">designed models and their implementation. </w:t>
+      </w:r>
+      <w:r>
+        <w:rPr>
+          <w:rFonts w:ascii="Helvetica" w:hAnsi="Helvetica" w:cs="Helvetica"/>
+          <w:sz w:val="24"/>
+          <w:szCs w:val="24"/>
+        </w:rPr>
+        <w:t xml:space="preserve"> </w:t>
+      </w:r>
+      <w:r>
+        <w:rPr>
+          <w:rFonts w:ascii="Helvetica" w:hAnsi="Helvetica" w:cs="Helvetica"/>
+          <w:sz w:val="24"/>
+          <w:szCs w:val="24"/>
+        </w:rPr>
+        <w:t>Here, I would like to present the discussion on various criteria that are important when designing a system.</w:t>
+      </w:r>
+    </w:p>
+    <w:p>
+      <w:pPr>
+        <w:jc w:val="both"/>
+        <w:rPr>
+          <w:rFonts w:ascii="Helvetica" w:hAnsi="Helvetica" w:cs="Helvetica"/>
+          <w:sz w:val="24"/>
+          <w:szCs w:val="24"/>
+        </w:rPr>
+      </w:pPr>
+      <w:r>
+        <w:rPr>
+          <w:rFonts w:ascii="Helvetica" w:hAnsi="Helvetica" w:cs="Helvetica"/>
+          <w:sz w:val="24"/>
+          <w:szCs w:val="24"/>
+        </w:rPr>
+        <w:t>Stability</w:t>
+      </w:r>
+    </w:p>
+    <w:p>
+      <w:pPr>
+        <w:jc w:val="both"/>
+        <w:rPr>
+          <w:rFonts w:ascii="Helvetica" w:hAnsi="Helvetica" w:cs="Helvetica"/>
+          <w:sz w:val="24"/>
+          <w:szCs w:val="24"/>
+        </w:rPr>
+      </w:pPr>
+      <w:r>
+        <w:rPr>
+          <w:rFonts w:ascii="Helvetica" w:hAnsi="Helvetica" w:cs="Helvetica"/>
+          <w:sz w:val="24"/>
+          <w:szCs w:val="24"/>
+        </w:rPr>
+        <w:t>Any</w:t>
+      </w:r>
+      <w:r>
+        <w:rPr>
+          <w:rFonts w:ascii="Helvetica" w:hAnsi="Helvetica" w:cs="Helvetica"/>
+          <w:sz w:val="24"/>
+          <w:szCs w:val="24"/>
+        </w:rPr>
+        <w:t xml:space="preserve"> </w:t>
+      </w:r>
+      <w:r>
+        <w:rPr>
+          <w:rFonts w:ascii="Helvetica" w:hAnsi="Helvetica" w:cs="Helvetica"/>
+          <w:sz w:val="24"/>
+          <w:szCs w:val="24"/>
+        </w:rPr>
+        <w:t xml:space="preserve">system’s top priority is stability. The controllers designed help it with improving the stability of the system is to be appreciated. The PD and PID controllers provide a wide stability range. Generally, cruise control can be enabled only at an optimal speed of about 40-50 kmph. Forcing the controller to cruise at lower speed might be harmful to the engines as they would most likely operate in </w:t>
+      </w:r>
+      <w:r>
+        <w:rPr>
+          <w:rFonts w:ascii="Helvetica" w:hAnsi="Helvetica" w:cs="Helvetica"/>
+          <w:sz w:val="24"/>
+          <w:szCs w:val="24"/>
+        </w:rPr>
+        <w:t>low speed high gear scenario which will affect the engine over time. I</w:t>
+      </w:r>
+      <w:r>
+        <w:rPr>
+          <w:rFonts w:ascii="Helvetica" w:hAnsi="Helvetica" w:cs="Helvetica"/>
+          <w:sz w:val="24"/>
+          <w:szCs w:val="24"/>
+        </w:rPr>
+        <w:t xml:space="preserve"> </w:t>
+      </w:r>
+      <w:r>
+        <w:rPr>
+          <w:rFonts w:ascii="Helvetica" w:hAnsi="Helvetica" w:cs="Helvetica"/>
+          <w:sz w:val="24"/>
+          <w:szCs w:val="24"/>
+        </w:rPr>
+        <w:t xml:space="preserve">tested PD/ PID controllers at lower speed to understand the system response. High gradient slopes make the system to respond sluggishly in lower speeds compared to higher speeds. Measurement noises affects it even more to respond sluggishly and speeds wobble between desired and actual speed. So, it is evident that cruise control cannot be activated until the vehicle reaches a </w:t>
+      </w:r>
+      <w:proofErr w:type="gramStart"/>
+      <w:r>
+        <w:rPr>
+          <w:rFonts w:ascii="Helvetica" w:hAnsi="Helvetica" w:cs="Helvetica"/>
+          <w:sz w:val="24"/>
+          <w:szCs w:val="24"/>
+        </w:rPr>
+        <w:t>particular speed</w:t>
+      </w:r>
+      <w:proofErr w:type="gramEnd"/>
+      <w:r>
+        <w:rPr>
+          <w:rFonts w:ascii="Helvetica" w:hAnsi="Helvetica" w:cs="Helvetica"/>
+          <w:sz w:val="24"/>
+          <w:szCs w:val="24"/>
+        </w:rPr>
+        <w:t>.</w:t>
+      </w:r>
+      <w:r>
+        <w:rPr>
+          <w:rFonts w:ascii="Helvetica" w:hAnsi="Helvetica" w:cs="Helvetica"/>
+          <w:sz w:val="24"/>
+          <w:szCs w:val="24"/>
+        </w:rPr>
+        <w:t xml:space="preserve"> The PID controller for BMW 520d experiences a lower rise time in lower speeds (0-12 kmph) which in the real</w:t>
+      </w:r>
+      <w:r>
+        <w:rPr>
+          <w:rFonts w:ascii="Helvetica" w:hAnsi="Helvetica" w:cs="Helvetica"/>
+          <w:sz w:val="24"/>
+          <w:szCs w:val="24"/>
+        </w:rPr>
+        <w:t>-</w:t>
+      </w:r>
+      <w:r>
+        <w:rPr>
+          <w:rFonts w:ascii="Helvetica" w:hAnsi="Helvetica" w:cs="Helvetica"/>
+          <w:sz w:val="24"/>
+          <w:szCs w:val="24"/>
+        </w:rPr>
+        <w:t xml:space="preserve">world scenario will </w:t>
+      </w:r>
+      <w:r>
+        <w:rPr>
+          <w:rFonts w:ascii="Helvetica" w:hAnsi="Helvetica" w:cs="Helvetica"/>
+          <w:sz w:val="24"/>
+          <w:szCs w:val="24"/>
+        </w:rPr>
+        <w:t>happen until 14 kmph which adds up to the conclusion cruise control won’t be efficient in lower speeds.</w:t>
+      </w:r>
+      <w:r>
+        <w:rPr>
+          <w:rFonts w:ascii="Helvetica" w:hAnsi="Helvetica" w:cs="Helvetica"/>
+          <w:sz w:val="24"/>
+          <w:szCs w:val="24"/>
+        </w:rPr>
+        <w:t xml:space="preserve"> </w:t>
+      </w:r>
+      <w:r>
+        <w:rPr>
+          <w:rFonts w:ascii="Helvetica" w:hAnsi="Helvetica" w:cs="Helvetica"/>
+          <w:sz w:val="24"/>
+          <w:szCs w:val="24"/>
+        </w:rPr>
+        <w:t>Both</w:t>
+      </w:r>
+      <w:r>
+        <w:rPr>
+          <w:rFonts w:ascii="Helvetica" w:hAnsi="Helvetica" w:cs="Helvetica"/>
+          <w:sz w:val="24"/>
+          <w:szCs w:val="24"/>
+        </w:rPr>
+        <w:t>,</w:t>
+      </w:r>
+      <w:r>
+        <w:rPr>
+          <w:rFonts w:ascii="Helvetica" w:hAnsi="Helvetica" w:cs="Helvetica"/>
+          <w:sz w:val="24"/>
+          <w:szCs w:val="24"/>
+        </w:rPr>
+        <w:t xml:space="preserve"> PD and PID controllers were designed </w:t>
+      </w:r>
+      <w:r>
+        <w:rPr>
+          <w:rFonts w:ascii="Helvetica" w:hAnsi="Helvetica" w:cs="Helvetica"/>
+          <w:sz w:val="24"/>
+          <w:szCs w:val="24"/>
+        </w:rPr>
+        <w:t>in</w:t>
+      </w:r>
+      <w:r>
+        <w:rPr>
+          <w:rFonts w:ascii="Helvetica" w:hAnsi="Helvetica" w:cs="Helvetica"/>
+          <w:sz w:val="24"/>
+          <w:szCs w:val="24"/>
+        </w:rPr>
+        <w:t xml:space="preserve"> parallel form</w:t>
+      </w:r>
+      <w:r>
+        <w:rPr>
+          <w:rFonts w:ascii="Helvetica" w:hAnsi="Helvetica" w:cs="Helvetica"/>
+          <w:sz w:val="24"/>
+          <w:szCs w:val="24"/>
+        </w:rPr>
+        <w:t>, so chang</w:t>
+      </w:r>
+      <w:r>
+        <w:rPr>
+          <w:rFonts w:ascii="Helvetica" w:hAnsi="Helvetica" w:cs="Helvetica"/>
+          <w:sz w:val="24"/>
+          <w:szCs w:val="24"/>
+        </w:rPr>
+        <w:t>e</w:t>
+      </w:r>
+      <w:r>
+        <w:rPr>
+          <w:rFonts w:ascii="Helvetica" w:hAnsi="Helvetica" w:cs="Helvetica"/>
+          <w:sz w:val="24"/>
+          <w:szCs w:val="24"/>
+        </w:rPr>
+        <w:t xml:space="preserve"> of gains will affect the</w:t>
+      </w:r>
+      <w:r>
+        <w:rPr>
+          <w:rFonts w:ascii="Helvetica" w:hAnsi="Helvetica" w:cs="Helvetica"/>
+          <w:sz w:val="24"/>
+          <w:szCs w:val="24"/>
+        </w:rPr>
+        <w:t xml:space="preserve"> controller phase which can lead to oscillations. Hence, it is slightly difficult to intuitively understand the behavior of the controller.</w:t>
+      </w:r>
+    </w:p>
+    <w:p>
+      <w:pPr>
+        <w:jc w:val="both"/>
+        <w:rPr>
+          <w:rFonts w:ascii="Helvetica" w:hAnsi="Helvetica" w:cs="Helvetica"/>
+          <w:sz w:val="24"/>
+          <w:szCs w:val="24"/>
+        </w:rPr>
+      </w:pPr>
+      <w:r>
+        <w:rPr>
+          <w:rFonts w:ascii="Helvetica" w:hAnsi="Helvetica" w:cs="Helvetica"/>
+          <w:sz w:val="24"/>
+          <w:szCs w:val="24"/>
+        </w:rPr>
+        <w:t>When the controller was tested in mixed field scenario, it delivered expected output only up to certain extent</w:t>
+      </w:r>
+      <w:r>
+        <w:rPr>
+          <w:rFonts w:ascii="Helvetica" w:hAnsi="Helvetica" w:cs="Helvetica"/>
+          <w:sz w:val="24"/>
+          <w:szCs w:val="24"/>
+        </w:rPr>
+        <w:t xml:space="preserve"> </w:t>
+      </w:r>
+      <w:r>
+        <w:rPr>
+          <w:rFonts w:ascii="Helvetica" w:hAnsi="Helvetica" w:cs="Helvetica"/>
+          <w:sz w:val="24"/>
+          <w:szCs w:val="24"/>
+        </w:rPr>
+        <w:t>of change in gradient. When the gradient was high, the controller introduced a negative trend to the process variable, yet it settled to the set point when ample time was given (15 seconds). During the overall mixed field scenario, the system was stable.</w:t>
+      </w:r>
+    </w:p>
+    <w:p>
+      <w:pPr>
+        <w:jc w:val="both"/>
+        <w:rPr>
+          <w:rFonts w:ascii="Helvetica" w:hAnsi="Helvetica" w:cs="Helvetica"/>
+          <w:sz w:val="24"/>
+          <w:szCs w:val="24"/>
+        </w:rPr>
+      </w:pPr>
+      <w:bookmarkStart w:id="27" w:name="_GoBack"/>
+      <w:bookmarkEnd w:id="27"/>
+    </w:p>
+    <w:p>
+      <w:pPr>
+        <w:jc w:val="both"/>
+        <w:rPr>
+          <w:rFonts w:ascii="Helvetica" w:hAnsi="Helvetica" w:cs="Helvetica"/>
+          <w:sz w:val="24"/>
+          <w:szCs w:val="24"/>
+        </w:rPr>
         <w:sectPr>
           <w:headerReference w:type="default" r:id="rId11"/>
           <w:footerReference w:type="default" r:id="rId12"/>
@@ -6454,16 +6748,6 @@
           <w:docGrid w:linePitch="360"/>
         </w:sectPr>
       </w:pPr>
-      <w:r>
-        <w:rPr>
-          <w:rFonts w:ascii="Helvetica" w:hAnsi="Helvetica" w:cs="Helvetica"/>
-          <w:sz w:val="24"/>
-          <w:szCs w:val="24"/>
-        </w:rPr>
-        <w:t xml:space="preserve">I recommend using Fuzzy based controller because of their versatility and easy implementation procedure.  </w:t>
-      </w:r>
-      <w:bookmarkStart w:id="27" w:name="_GoBack"/>
-      <w:bookmarkEnd w:id="27"/>
     </w:p>
     <w:p>
       <w:pPr>
@@ -10890,7 +11174,7 @@
 </file>
 
 <file path=customXml/itemProps1.xml><?xml version="1.0" encoding="utf-8"?>
-<ds:datastoreItem xmlns:ds="http://schemas.openxmlformats.org/officeDocument/2006/customXml" ds:itemID="{5FB34C73-9822-4406-A148-936B024836FB}">
+<ds:datastoreItem xmlns:ds="http://schemas.openxmlformats.org/officeDocument/2006/customXml" ds:itemID="{24661B31-8F41-4A6D-A7B4-A07BDC439DEE}">
   <ds:schemaRefs>
     <ds:schemaRef ds:uri="http://schemas.openxmlformats.org/officeDocument/2006/bibliography"/>
   </ds:schemaRefs>

</xml_diff>

<commit_message>
Doc update/ range change
</commit_message>
<xml_diff>
--- a/U6366102_Design_project_report.docx
+++ b/U6366102_Design_project_report.docx
@@ -6726,18 +6726,6 @@
           <w:sz w:val="24"/>
           <w:szCs w:val="24"/>
         </w:rPr>
-      </w:pPr>
-      <w:bookmarkStart w:id="27" w:name="_GoBack"/>
-      <w:bookmarkEnd w:id="27"/>
-    </w:p>
-    <w:p>
-      <w:pPr>
-        <w:jc w:val="both"/>
-        <w:rPr>
-          <w:rFonts w:ascii="Helvetica" w:hAnsi="Helvetica" w:cs="Helvetica"/>
-          <w:sz w:val="24"/>
-          <w:szCs w:val="24"/>
-        </w:rPr>
         <w:sectPr>
           <w:headerReference w:type="default" r:id="rId11"/>
           <w:footerReference w:type="default" r:id="rId12"/>
@@ -6748,6 +6736,88 @@
           <w:docGrid w:linePitch="360"/>
         </w:sectPr>
       </w:pPr>
+      <w:r>
+        <w:rPr>
+          <w:rFonts w:ascii="Helvetica" w:hAnsi="Helvetica" w:cs="Helvetica"/>
+          <w:sz w:val="24"/>
+          <w:szCs w:val="24"/>
+        </w:rPr>
+        <w:t xml:space="preserve">In Fuzzy based controllers, the system </w:t>
+      </w:r>
+      <w:r>
+        <w:rPr>
+          <w:rFonts w:ascii="Helvetica" w:hAnsi="Helvetica" w:cs="Helvetica"/>
+          <w:sz w:val="24"/>
+          <w:szCs w:val="24"/>
+        </w:rPr>
+        <w:t>remain</w:t>
+      </w:r>
+      <w:r>
+        <w:rPr>
+          <w:rFonts w:ascii="Helvetica" w:hAnsi="Helvetica" w:cs="Helvetica"/>
+          <w:sz w:val="24"/>
+          <w:szCs w:val="24"/>
+        </w:rPr>
+        <w:t xml:space="preserve">s stable. The </w:t>
+      </w:r>
+      <w:r>
+        <w:rPr>
+          <w:rFonts w:ascii="Helvetica" w:hAnsi="Helvetica" w:cs="Helvetica"/>
+          <w:sz w:val="24"/>
+          <w:szCs w:val="24"/>
+        </w:rPr>
+        <w:t xml:space="preserve">timings at which </w:t>
+      </w:r>
+      <w:r>
+        <w:rPr>
+          <w:rFonts w:ascii="Helvetica" w:hAnsi="Helvetica" w:cs="Helvetica"/>
+          <w:sz w:val="24"/>
+          <w:szCs w:val="24"/>
+        </w:rPr>
+        <w:t xml:space="preserve">rules </w:t>
+      </w:r>
+      <w:r>
+        <w:rPr>
+          <w:rFonts w:ascii="Helvetica" w:hAnsi="Helvetica" w:cs="Helvetica"/>
+          <w:sz w:val="24"/>
+          <w:szCs w:val="24"/>
+        </w:rPr>
+        <w:t xml:space="preserve">are </w:t>
+      </w:r>
+      <w:r>
+        <w:rPr>
+          <w:rFonts w:ascii="Helvetica" w:hAnsi="Helvetica" w:cs="Helvetica"/>
+          <w:sz w:val="24"/>
+          <w:szCs w:val="24"/>
+        </w:rPr>
+        <w:t xml:space="preserve">fired and output values play a major role in stability. </w:t>
+      </w:r>
+      <w:r>
+        <w:rPr>
+          <w:rFonts w:ascii="Helvetica" w:hAnsi="Helvetica" w:cs="Helvetica"/>
+          <w:sz w:val="24"/>
+          <w:szCs w:val="24"/>
+        </w:rPr>
+        <w:t xml:space="preserve"> </w:t>
+      </w:r>
+      <w:r>
+        <w:rPr>
+          <w:rFonts w:ascii="Helvetica" w:hAnsi="Helvetica" w:cs="Helvetica"/>
+          <w:sz w:val="24"/>
+          <w:szCs w:val="24"/>
+        </w:rPr>
+        <w:t xml:space="preserve">Framing rules is simpler for smaller systems but as the number of inputs/ process variables increases complexity rises as the rules has to framed accordingly so that they do not conflict with </w:t>
+      </w:r>
+      <w:bookmarkStart w:id="27" w:name="_GoBack"/>
+      <w:bookmarkEnd w:id="27"/>
+      <w:r>
+        <w:rPr>
+          <w:rFonts w:ascii="Helvetica" w:hAnsi="Helvetica" w:cs="Helvetica"/>
+          <w:sz w:val="24"/>
+          <w:szCs w:val="24"/>
+        </w:rPr>
+        <w:t xml:space="preserve"> </w:t>
+      </w:r>
     </w:p>
     <w:p>
       <w:pPr>
@@ -7316,14 +7386,11 @@
     </w:p>
     <w:p>
       <w:r>
-        <w:rPr>
-          <w:noProof/>
-        </w:rPr>
         <w:drawing>
-          <wp:inline distT="0" distB="0" distL="0" distR="0" wp14:anchorId="5FCE5895" wp14:editId="6BE0569A">
+          <wp:inline distT="0" distB="0" distL="0" distR="0" wp14:anchorId="118CF812" wp14:editId="3F46190D">
             <wp:extent cx="8863330" cy="4409440"/>
             <wp:effectExtent l="0" t="0" r="0" b="0"/>
-            <wp:docPr id="17" name="Picture 17"/>
+            <wp:docPr id="36" name="Picture 36"/>
             <wp:cNvGraphicFramePr>
               <a:graphicFrameLocks xmlns:a="http://schemas.openxmlformats.org/drawingml/2006/main" noChangeAspect="1"/>
             </wp:cNvGraphicFramePr>
@@ -7360,10 +7427,9 @@
     <w:p>
       <w:pPr>
         <w:rPr>
-          <w:rStyle w:val="Heading3Char"/>
-          <w:rFonts w:ascii="Helvetica" w:hAnsi="Helvetica" w:cs="Helvetica"/>
-          <w:sz w:val="24"/>
-          <w:szCs w:val="24"/>
+          <w:rStyle w:val="Heading2Char"/>
+          <w:rFonts w:ascii="Helvetica" w:hAnsi="Helvetica" w:cs="Helvetica"/>
+          <w:noProof/>
         </w:rPr>
       </w:pPr>
       <w:r>
@@ -7375,17 +7441,28 @@
         <w:lastRenderedPageBreak/>
         <w:t>Uphill scenario</w:t>
       </w:r>
-      <w:r>
-        <w:rPr>
-          <w:rStyle w:val="Heading2Char"/>
-          <w:rFonts w:ascii="Helvetica" w:hAnsi="Helvetica" w:cs="Helvetica"/>
-          <w:noProof/>
+    </w:p>
+    <w:p>
+      <w:pPr>
+        <w:rPr>
+          <w:rStyle w:val="Heading3Char"/>
+          <w:rFonts w:ascii="Helvetica" w:hAnsi="Helvetica" w:cs="Helvetica"/>
+          <w:sz w:val="24"/>
+          <w:szCs w:val="24"/>
+        </w:rPr>
+      </w:pPr>
+      <w:r>
+        <w:rPr>
+          <w:rStyle w:val="Heading3Char"/>
+          <w:rFonts w:ascii="Helvetica" w:hAnsi="Helvetica" w:cs="Helvetica"/>
+          <w:sz w:val="24"/>
+          <w:szCs w:val="24"/>
         </w:rPr>
         <w:drawing>
-          <wp:inline distT="0" distB="0" distL="0" distR="0" wp14:anchorId="660633EE" wp14:editId="06C7582A">
-            <wp:extent cx="8861161" cy="5128847"/>
+          <wp:inline distT="0" distB="0" distL="0" distR="0" wp14:anchorId="68951065" wp14:editId="52C3CCF2">
+            <wp:extent cx="8863330" cy="4409440"/>
             <wp:effectExtent l="0" t="0" r="0" b="0"/>
-            <wp:docPr id="15" name="Picture 15"/>
+            <wp:docPr id="35" name="Picture 35"/>
             <wp:cNvGraphicFramePr>
               <a:graphicFrameLocks xmlns:a="http://schemas.openxmlformats.org/drawingml/2006/main" noChangeAspect="1"/>
             </wp:cNvGraphicFramePr>
@@ -7405,7 +7482,7 @@
                   <pic:spPr>
                     <a:xfrm>
                       <a:off x="0" y="0"/>
-                      <a:ext cx="8891477" cy="5146394"/>
+                      <a:ext cx="8863330" cy="4409440"/>
                     </a:xfrm>
                     <a:prstGeom prst="rect">
                       <a:avLst/>
@@ -7459,11 +7536,19 @@
         <w:rPr>
           <w:noProof/>
         </w:rPr>
+        <w:t xml:space="preserve"> </w:t>
+      </w:r>
+      <w:r>
+        <w:rPr>
+          <w:rFonts w:ascii="Helvetica" w:eastAsiaTheme="majorEastAsia" w:hAnsi="Helvetica" w:cs="Helvetica"/>
+          <w:sz w:val="24"/>
+          <w:szCs w:val="24"/>
+        </w:rPr>
         <w:drawing>
-          <wp:inline distT="0" distB="0" distL="0" distR="0" wp14:anchorId="5ED7420E" wp14:editId="665E529C">
-            <wp:extent cx="8863330" cy="4835769"/>
-            <wp:effectExtent l="0" t="0" r="0" b="3175"/>
-            <wp:docPr id="16" name="Picture 16"/>
+          <wp:inline distT="0" distB="0" distL="0" distR="0" wp14:anchorId="5C74D987" wp14:editId="08A5070F">
+            <wp:extent cx="8863330" cy="4409440"/>
+            <wp:effectExtent l="0" t="0" r="0" b="0"/>
+            <wp:docPr id="33" name="Picture 33"/>
             <wp:cNvGraphicFramePr>
               <a:graphicFrameLocks xmlns:a="http://schemas.openxmlformats.org/drawingml/2006/main" noChangeAspect="1"/>
             </wp:cNvGraphicFramePr>
@@ -7483,7 +7568,7 @@
                   <pic:spPr>
                     <a:xfrm>
                       <a:off x="0" y="0"/>
-                      <a:ext cx="8874430" cy="4841825"/>
+                      <a:ext cx="8863330" cy="4409440"/>
                     </a:xfrm>
                     <a:prstGeom prst="rect">
                       <a:avLst/>
@@ -7504,6 +7589,24 @@
           <w:szCs w:val="24"/>
         </w:rPr>
       </w:pPr>
+    </w:p>
+    <w:p>
+      <w:pPr>
+        <w:rPr>
+          <w:rFonts w:ascii="Helvetica" w:hAnsi="Helvetica" w:cs="Helvetica"/>
+          <w:sz w:val="24"/>
+          <w:szCs w:val="24"/>
+        </w:rPr>
+      </w:pPr>
+    </w:p>
+    <w:p>
+      <w:pPr>
+        <w:rPr>
+          <w:rFonts w:ascii="Helvetica" w:hAnsi="Helvetica" w:cs="Helvetica"/>
+          <w:sz w:val="24"/>
+          <w:szCs w:val="24"/>
+        </w:rPr>
+      </w:pPr>
       <w:r>
         <w:rPr>
           <w:rFonts w:ascii="Helvetica" w:hAnsi="Helvetica" w:cs="Helvetica"/>
@@ -7521,18 +7624,16 @@
           <w:rFonts w:ascii="Helvetica" w:hAnsi="Helvetica" w:cs="Helvetica"/>
         </w:rPr>
       </w:pPr>
-      <w:bookmarkStart w:id="34" w:name="_Toc524437942"/>
       <w:r>
         <w:rPr>
           <w:rStyle w:val="Heading2Char"/>
           <w:rFonts w:ascii="Helvetica" w:hAnsi="Helvetica" w:cs="Helvetica"/>
-          <w:noProof/>
         </w:rPr>
         <w:drawing>
-          <wp:inline distT="0" distB="0" distL="0" distR="0" wp14:anchorId="1C216DB0" wp14:editId="73AD8800">
-            <wp:extent cx="8863330" cy="5017477"/>
+          <wp:inline distT="0" distB="0" distL="0" distR="0" wp14:anchorId="7FFDB781" wp14:editId="0DCCFF7C">
+            <wp:extent cx="8863330" cy="4409440"/>
             <wp:effectExtent l="0" t="0" r="0" b="0"/>
-            <wp:docPr id="18" name="Picture 18"/>
+            <wp:docPr id="34" name="Picture 34"/>
             <wp:cNvGraphicFramePr>
               <a:graphicFrameLocks xmlns:a="http://schemas.openxmlformats.org/drawingml/2006/main" noChangeAspect="1"/>
             </wp:cNvGraphicFramePr>
@@ -7552,7 +7653,7 @@
                   <pic:spPr>
                     <a:xfrm>
                       <a:off x="0" y="0"/>
-                      <a:ext cx="8867831" cy="5020025"/>
+                      <a:ext cx="8863330" cy="4409440"/>
                     </a:xfrm>
                     <a:prstGeom prst="rect">
                       <a:avLst/>
@@ -7564,7 +7665,6 @@
           </wp:inline>
         </w:drawing>
       </w:r>
-      <w:bookmarkEnd w:id="34"/>
     </w:p>
     <w:p>
       <w:pPr>
@@ -7573,7 +7673,7 @@
           <w:rFonts w:ascii="Helvetica" w:hAnsi="Helvetica" w:cs="Helvetica"/>
         </w:rPr>
       </w:pPr>
-      <w:bookmarkStart w:id="35" w:name="_Toc524437943"/>
+      <w:bookmarkStart w:id="34" w:name="_Toc524437943"/>
       <w:r>
         <w:rPr>
           <w:rFonts w:ascii="Helvetica" w:hAnsi="Helvetica" w:cs="Helvetica"/>
@@ -7593,7 +7693,7 @@
         </w:rPr>
         <w:t xml:space="preserve"> (Triangular Membership functions)</w:t>
       </w:r>
-      <w:bookmarkEnd w:id="35"/>
+      <w:bookmarkEnd w:id="34"/>
       <w:r>
         <w:rPr>
           <w:rFonts w:ascii="Helvetica" w:hAnsi="Helvetica" w:cs="Helvetica"/>
@@ -7627,13 +7727,12 @@
         <w:rPr>
           <w:rStyle w:val="Heading2Char"/>
           <w:rFonts w:ascii="Helvetica" w:hAnsi="Helvetica" w:cs="Helvetica"/>
-          <w:noProof/>
         </w:rPr>
         <w:drawing>
-          <wp:inline distT="0" distB="0" distL="0" distR="0" wp14:anchorId="0B0A8AA1" wp14:editId="5FC0436A">
-            <wp:extent cx="8863330" cy="4785360"/>
+          <wp:inline distT="0" distB="0" distL="0" distR="0" wp14:anchorId="3AEB7B44" wp14:editId="6AB9ECDC">
+            <wp:extent cx="8863330" cy="4409440"/>
             <wp:effectExtent l="0" t="0" r="0" b="0"/>
-            <wp:docPr id="3" name="Picture 3"/>
+            <wp:docPr id="37" name="Picture 37"/>
             <wp:cNvGraphicFramePr>
               <a:graphicFrameLocks xmlns:a="http://schemas.openxmlformats.org/drawingml/2006/main" noChangeAspect="1"/>
             </wp:cNvGraphicFramePr>
@@ -7653,7 +7752,7 @@
                   <pic:spPr>
                     <a:xfrm>
                       <a:off x="0" y="0"/>
-                      <a:ext cx="8863330" cy="4785360"/>
+                      <a:ext cx="8863330" cy="4409440"/>
                     </a:xfrm>
                     <a:prstGeom prst="rect">
                       <a:avLst/>
@@ -7674,6 +7773,24 @@
           <w:szCs w:val="24"/>
         </w:rPr>
       </w:pPr>
+    </w:p>
+    <w:p>
+      <w:pPr>
+        <w:rPr>
+          <w:rFonts w:ascii="Helvetica" w:hAnsi="Helvetica" w:cs="Helvetica"/>
+          <w:sz w:val="24"/>
+          <w:szCs w:val="24"/>
+        </w:rPr>
+      </w:pPr>
+    </w:p>
+    <w:p>
+      <w:pPr>
+        <w:rPr>
+          <w:rFonts w:ascii="Helvetica" w:hAnsi="Helvetica" w:cs="Helvetica"/>
+          <w:sz w:val="24"/>
+          <w:szCs w:val="24"/>
+        </w:rPr>
+      </w:pPr>
       <w:r>
         <w:rPr>
           <w:rFonts w:ascii="Helvetica" w:hAnsi="Helvetica" w:cs="Helvetica"/>
@@ -7691,18 +7808,16 @@
           <w:rFonts w:ascii="Helvetica" w:hAnsi="Helvetica" w:cs="Helvetica"/>
         </w:rPr>
       </w:pPr>
-      <w:bookmarkStart w:id="36" w:name="_Toc524437944"/>
       <w:r>
         <w:rPr>
           <w:rStyle w:val="Heading2Char"/>
           <w:rFonts w:ascii="Helvetica" w:hAnsi="Helvetica" w:cs="Helvetica"/>
-          <w:noProof/>
         </w:rPr>
         <w:drawing>
-          <wp:inline distT="0" distB="0" distL="0" distR="0" wp14:anchorId="7994BA2E" wp14:editId="19A589F1">
-            <wp:extent cx="8863330" cy="5021580"/>
-            <wp:effectExtent l="0" t="0" r="0" b="7620"/>
-            <wp:docPr id="4" name="Picture 4"/>
+          <wp:inline distT="0" distB="0" distL="0" distR="0" wp14:anchorId="20F2739F" wp14:editId="1DF9FB0D">
+            <wp:extent cx="8863330" cy="4409440"/>
+            <wp:effectExtent l="0" t="0" r="0" b="0"/>
+            <wp:docPr id="38" name="Picture 38"/>
             <wp:cNvGraphicFramePr>
               <a:graphicFrameLocks xmlns:a="http://schemas.openxmlformats.org/drawingml/2006/main" noChangeAspect="1"/>
             </wp:cNvGraphicFramePr>
@@ -7722,7 +7837,7 @@
                   <pic:spPr>
                     <a:xfrm>
                       <a:off x="0" y="0"/>
-                      <a:ext cx="8863330" cy="5021580"/>
+                      <a:ext cx="8863330" cy="4409440"/>
                     </a:xfrm>
                     <a:prstGeom prst="rect">
                       <a:avLst/>
@@ -7734,80 +7849,79 @@
           </wp:inline>
         </w:drawing>
       </w:r>
+    </w:p>
+    <w:p>
+      <w:pPr>
+        <w:pStyle w:val="Heading2"/>
+        <w:rPr>
+          <w:rFonts w:ascii="Helvetica" w:hAnsi="Helvetica" w:cs="Helvetica"/>
+        </w:rPr>
+      </w:pPr>
+      <w:bookmarkStart w:id="35" w:name="_Toc524437945"/>
+      <w:r>
+        <w:rPr>
+          <w:rFonts w:ascii="Helvetica" w:hAnsi="Helvetica" w:cs="Helvetica"/>
+        </w:rPr>
+        <w:t xml:space="preserve">Fuzzy P Controller design for </w:t>
+      </w:r>
+      <w:r>
+        <w:rPr>
+          <w:rFonts w:ascii="Helvetica" w:hAnsi="Helvetica" w:cs="Helvetica"/>
+        </w:rPr>
+        <w:t>Audi A4 2.0 TDI</w:t>
+      </w:r>
+      <w:r>
+        <w:rPr>
+          <w:rFonts w:ascii="Helvetica" w:hAnsi="Helvetica" w:cs="Helvetica"/>
+        </w:rPr>
+        <w:t xml:space="preserve"> (</w:t>
+      </w:r>
+      <w:r>
+        <w:rPr>
+          <w:rFonts w:ascii="Helvetica" w:hAnsi="Helvetica" w:cs="Helvetica"/>
+        </w:rPr>
+        <w:t>Gaussian</w:t>
+      </w:r>
+      <w:r>
+        <w:rPr>
+          <w:rFonts w:ascii="Helvetica" w:hAnsi="Helvetica" w:cs="Helvetica"/>
+        </w:rPr>
+        <w:t xml:space="preserve"> Membership functions)</w:t>
+      </w:r>
+      <w:bookmarkEnd w:id="35"/>
+      <w:r>
+        <w:rPr>
+          <w:rFonts w:ascii="Helvetica" w:hAnsi="Helvetica" w:cs="Helvetica"/>
+        </w:rPr>
+        <w:t xml:space="preserve"> </w:t>
+      </w:r>
+    </w:p>
+    <w:p>
+      <w:pPr>
+        <w:rPr>
+          <w:rStyle w:val="Heading3Char"/>
+          <w:rFonts w:ascii="Helvetica" w:hAnsi="Helvetica" w:cs="Helvetica"/>
+          <w:sz w:val="24"/>
+          <w:szCs w:val="24"/>
+        </w:rPr>
+      </w:pPr>
+      <w:bookmarkStart w:id="36" w:name="_Hlk524270227"/>
+      <w:r>
+        <w:rPr>
+          <w:rFonts w:ascii="Helvetica" w:hAnsi="Helvetica" w:cs="Helvetica"/>
+          <w:sz w:val="24"/>
+          <w:szCs w:val="24"/>
+        </w:rPr>
+        <w:t>Flat road scenario</w:t>
+      </w:r>
       <w:bookmarkEnd w:id="36"/>
     </w:p>
     <w:p>
-      <w:pPr>
-        <w:pStyle w:val="Heading2"/>
-        <w:rPr>
-          <w:rFonts w:ascii="Helvetica" w:hAnsi="Helvetica" w:cs="Helvetica"/>
-        </w:rPr>
-      </w:pPr>
-      <w:bookmarkStart w:id="37" w:name="_Toc524437945"/>
-      <w:r>
-        <w:rPr>
-          <w:rFonts w:ascii="Helvetica" w:hAnsi="Helvetica" w:cs="Helvetica"/>
+      <w:r>
+        <w:rPr>
+          <w:noProof/>
         </w:rPr>
         <w:lastRenderedPageBreak/>
-        <w:t xml:space="preserve">Fuzzy P Controller design for </w:t>
-      </w:r>
-      <w:r>
-        <w:rPr>
-          <w:rFonts w:ascii="Helvetica" w:hAnsi="Helvetica" w:cs="Helvetica"/>
-        </w:rPr>
-        <w:t>Audi A4 2.0 TDI</w:t>
-      </w:r>
-      <w:r>
-        <w:rPr>
-          <w:rFonts w:ascii="Helvetica" w:hAnsi="Helvetica" w:cs="Helvetica"/>
-        </w:rPr>
-        <w:t xml:space="preserve"> (</w:t>
-      </w:r>
-      <w:r>
-        <w:rPr>
-          <w:rFonts w:ascii="Helvetica" w:hAnsi="Helvetica" w:cs="Helvetica"/>
-        </w:rPr>
-        <w:t>Gaussian</w:t>
-      </w:r>
-      <w:r>
-        <w:rPr>
-          <w:rFonts w:ascii="Helvetica" w:hAnsi="Helvetica" w:cs="Helvetica"/>
-        </w:rPr>
-        <w:t xml:space="preserve"> Membership functions)</w:t>
-      </w:r>
-      <w:bookmarkEnd w:id="37"/>
-      <w:r>
-        <w:rPr>
-          <w:rFonts w:ascii="Helvetica" w:hAnsi="Helvetica" w:cs="Helvetica"/>
-        </w:rPr>
-        <w:t xml:space="preserve"> </w:t>
-      </w:r>
-    </w:p>
-    <w:p>
-      <w:pPr>
-        <w:rPr>
-          <w:rStyle w:val="Heading3Char"/>
-          <w:rFonts w:ascii="Helvetica" w:hAnsi="Helvetica" w:cs="Helvetica"/>
-          <w:sz w:val="24"/>
-          <w:szCs w:val="24"/>
-        </w:rPr>
-      </w:pPr>
-      <w:bookmarkStart w:id="38" w:name="_Hlk524270227"/>
-      <w:r>
-        <w:rPr>
-          <w:rFonts w:ascii="Helvetica" w:hAnsi="Helvetica" w:cs="Helvetica"/>
-          <w:sz w:val="24"/>
-          <w:szCs w:val="24"/>
-        </w:rPr>
-        <w:t>Flat road scenario</w:t>
-      </w:r>
-      <w:bookmarkEnd w:id="38"/>
-    </w:p>
-    <w:p>
-      <w:r>
-        <w:rPr>
-          <w:noProof/>
-        </w:rPr>
         <w:drawing>
           <wp:inline distT="0" distB="0" distL="0" distR="0" wp14:anchorId="6B3B35C3" wp14:editId="50EAD7D6">
             <wp:extent cx="8863330" cy="4610100"/>
@@ -7861,24 +7975,24 @@
           <w:sz w:val="24"/>
           <w:szCs w:val="24"/>
         </w:rPr>
+        <w:t>Uphill scenario</w:t>
+      </w:r>
+    </w:p>
+    <w:p>
+      <w:pPr>
+        <w:rPr>
+          <w:rStyle w:val="Heading2Char"/>
+          <w:rFonts w:ascii="Helvetica" w:hAnsi="Helvetica" w:cs="Helvetica"/>
+        </w:rPr>
+      </w:pPr>
+      <w:bookmarkStart w:id="37" w:name="_Toc524437946"/>
+      <w:r>
+        <w:rPr>
+          <w:rStyle w:val="Heading2Char"/>
+          <w:rFonts w:ascii="Helvetica" w:hAnsi="Helvetica" w:cs="Helvetica"/>
+          <w:noProof/>
+        </w:rPr>
         <w:lastRenderedPageBreak/>
-        <w:t>Uphill scenario</w:t>
-      </w:r>
-    </w:p>
-    <w:p>
-      <w:pPr>
-        <w:rPr>
-          <w:rStyle w:val="Heading2Char"/>
-          <w:rFonts w:ascii="Helvetica" w:hAnsi="Helvetica" w:cs="Helvetica"/>
-        </w:rPr>
-      </w:pPr>
-      <w:bookmarkStart w:id="39" w:name="_Toc524437946"/>
-      <w:r>
-        <w:rPr>
-          <w:rStyle w:val="Heading2Char"/>
-          <w:rFonts w:ascii="Helvetica" w:hAnsi="Helvetica" w:cs="Helvetica"/>
-          <w:noProof/>
-        </w:rPr>
         <w:drawing>
           <wp:inline distT="0" distB="0" distL="0" distR="0" wp14:anchorId="76D3369C" wp14:editId="229F1C76">
             <wp:extent cx="8863330" cy="4747260"/>
@@ -7915,7 +8029,7 @@
           </wp:inline>
         </w:drawing>
       </w:r>
-      <w:bookmarkEnd w:id="39"/>
+      <w:bookmarkEnd w:id="37"/>
     </w:p>
     <w:p>
       <w:pPr>
@@ -7932,38 +8046,38 @@
           <w:rFonts w:ascii="Helvetica" w:hAnsi="Helvetica" w:cs="Helvetica"/>
         </w:rPr>
       </w:pPr>
-      <w:bookmarkStart w:id="40" w:name="_Toc524437947"/>
+      <w:bookmarkStart w:id="38" w:name="_Toc524437947"/>
       <w:r>
         <w:rPr>
           <w:rStyle w:val="Heading2Char"/>
           <w:rFonts w:ascii="Helvetica" w:hAnsi="Helvetica" w:cs="Helvetica"/>
         </w:rPr>
+        <w:t>PID Controller in average car</w:t>
+      </w:r>
+      <w:bookmarkEnd w:id="38"/>
+      <w:r>
+        <w:rPr>
+          <w:rStyle w:val="Heading2Char"/>
+          <w:rFonts w:ascii="Helvetica" w:hAnsi="Helvetica" w:cs="Helvetica"/>
+        </w:rPr>
+        <w:t xml:space="preserve"> </w:t>
+      </w:r>
+    </w:p>
+    <w:p>
+      <w:pPr>
+        <w:rPr>
+          <w:rFonts w:ascii="Helvetica" w:hAnsi="Helvetica" w:cs="Helvetica"/>
+          <w:sz w:val="24"/>
+          <w:szCs w:val="24"/>
+        </w:rPr>
+      </w:pPr>
+      <w:r>
+        <w:rPr>
+          <w:rFonts w:ascii="Helvetica" w:hAnsi="Helvetica" w:cs="Helvetica"/>
+          <w:sz w:val="24"/>
+          <w:szCs w:val="24"/>
+        </w:rPr>
         <w:lastRenderedPageBreak/>
-        <w:t>PID Controller in average car</w:t>
-      </w:r>
-      <w:bookmarkEnd w:id="40"/>
-      <w:r>
-        <w:rPr>
-          <w:rStyle w:val="Heading2Char"/>
-          <w:rFonts w:ascii="Helvetica" w:hAnsi="Helvetica" w:cs="Helvetica"/>
-        </w:rPr>
-        <w:t xml:space="preserve"> </w:t>
-      </w:r>
-    </w:p>
-    <w:p>
-      <w:pPr>
-        <w:rPr>
-          <w:rFonts w:ascii="Helvetica" w:hAnsi="Helvetica" w:cs="Helvetica"/>
-          <w:sz w:val="24"/>
-          <w:szCs w:val="24"/>
-        </w:rPr>
-      </w:pPr>
-      <w:r>
-        <w:rPr>
-          <w:rFonts w:ascii="Helvetica" w:hAnsi="Helvetica" w:cs="Helvetica"/>
-          <w:sz w:val="24"/>
-          <w:szCs w:val="24"/>
-        </w:rPr>
         <w:t>Flat road scenario</w:t>
       </w:r>
     </w:p>
@@ -8083,24 +8197,24 @@
           <w:sz w:val="24"/>
           <w:szCs w:val="24"/>
         </w:rPr>
+        <w:t xml:space="preserve">Uphill Scenario </w:t>
+      </w:r>
+    </w:p>
+    <w:p>
+      <w:pPr>
+        <w:rPr>
+          <w:rFonts w:ascii="Helvetica" w:hAnsi="Helvetica" w:cs="Helvetica"/>
+          <w:sz w:val="24"/>
+          <w:szCs w:val="24"/>
+        </w:rPr>
+      </w:pPr>
+      <w:r>
+        <w:rPr>
+          <w:rFonts w:ascii="Helvetica" w:hAnsi="Helvetica" w:cs="Helvetica"/>
+          <w:sz w:val="24"/>
+          <w:szCs w:val="24"/>
+        </w:rPr>
         <w:lastRenderedPageBreak/>
-        <w:t xml:space="preserve">Uphill Scenario </w:t>
-      </w:r>
-    </w:p>
-    <w:p>
-      <w:pPr>
-        <w:rPr>
-          <w:rFonts w:ascii="Helvetica" w:hAnsi="Helvetica" w:cs="Helvetica"/>
-          <w:sz w:val="24"/>
-          <w:szCs w:val="24"/>
-        </w:rPr>
-      </w:pPr>
-      <w:r>
-        <w:rPr>
-          <w:rFonts w:ascii="Helvetica" w:hAnsi="Helvetica" w:cs="Helvetica"/>
-          <w:sz w:val="24"/>
-          <w:szCs w:val="24"/>
-        </w:rPr>
         <w:t>[</w:t>
       </w:r>
       <w:proofErr w:type="spellStart"/>
@@ -8203,58 +8317,58 @@
           <w:sz w:val="24"/>
           <w:szCs w:val="24"/>
         </w:rPr>
+        <w:t>[</w:t>
+      </w:r>
+      <w:proofErr w:type="spellStart"/>
+      <w:r>
+        <w:rPr>
+          <w:rFonts w:ascii="Helvetica" w:hAnsi="Helvetica" w:cs="Helvetica"/>
+          <w:sz w:val="24"/>
+          <w:szCs w:val="24"/>
+        </w:rPr>
+        <w:t>Kp</w:t>
+      </w:r>
+      <w:proofErr w:type="spellEnd"/>
+      <w:r>
+        <w:rPr>
+          <w:rFonts w:ascii="Helvetica" w:hAnsi="Helvetica" w:cs="Helvetica"/>
+          <w:sz w:val="24"/>
+          <w:szCs w:val="24"/>
+        </w:rPr>
+        <w:t xml:space="preserve">, Ki, </w:t>
+      </w:r>
+      <w:proofErr w:type="spellStart"/>
+      <w:r>
+        <w:rPr>
+          <w:rFonts w:ascii="Helvetica" w:hAnsi="Helvetica" w:cs="Helvetica"/>
+          <w:sz w:val="24"/>
+          <w:szCs w:val="24"/>
+        </w:rPr>
+        <w:t>Kd</w:t>
+      </w:r>
+      <w:proofErr w:type="spellEnd"/>
+      <w:r>
+        <w:rPr>
+          <w:rFonts w:ascii="Helvetica" w:hAnsi="Helvetica" w:cs="Helvetica"/>
+          <w:sz w:val="24"/>
+          <w:szCs w:val="24"/>
+        </w:rPr>
+        <w:t>] = [900, 35, 5]</w:t>
+      </w:r>
+    </w:p>
+    <w:p>
+      <w:pPr>
+        <w:jc w:val="center"/>
+        <w:rPr>
+          <w:rFonts w:ascii="Helvetica" w:hAnsi="Helvetica" w:cs="Helvetica"/>
+        </w:rPr>
+      </w:pPr>
+      <w:r>
+        <w:rPr>
+          <w:rFonts w:ascii="Helvetica" w:hAnsi="Helvetica" w:cs="Helvetica"/>
+          <w:noProof/>
+        </w:rPr>
         <w:lastRenderedPageBreak/>
-        <w:t>[</w:t>
-      </w:r>
-      <w:proofErr w:type="spellStart"/>
-      <w:r>
-        <w:rPr>
-          <w:rFonts w:ascii="Helvetica" w:hAnsi="Helvetica" w:cs="Helvetica"/>
-          <w:sz w:val="24"/>
-          <w:szCs w:val="24"/>
-        </w:rPr>
-        <w:t>Kp</w:t>
-      </w:r>
-      <w:proofErr w:type="spellEnd"/>
-      <w:r>
-        <w:rPr>
-          <w:rFonts w:ascii="Helvetica" w:hAnsi="Helvetica" w:cs="Helvetica"/>
-          <w:sz w:val="24"/>
-          <w:szCs w:val="24"/>
-        </w:rPr>
-        <w:t xml:space="preserve">, Ki, </w:t>
-      </w:r>
-      <w:proofErr w:type="spellStart"/>
-      <w:r>
-        <w:rPr>
-          <w:rFonts w:ascii="Helvetica" w:hAnsi="Helvetica" w:cs="Helvetica"/>
-          <w:sz w:val="24"/>
-          <w:szCs w:val="24"/>
-        </w:rPr>
-        <w:t>Kd</w:t>
-      </w:r>
-      <w:proofErr w:type="spellEnd"/>
-      <w:r>
-        <w:rPr>
-          <w:rFonts w:ascii="Helvetica" w:hAnsi="Helvetica" w:cs="Helvetica"/>
-          <w:sz w:val="24"/>
-          <w:szCs w:val="24"/>
-        </w:rPr>
-        <w:t>] = [900, 35, 5]</w:t>
-      </w:r>
-    </w:p>
-    <w:p>
-      <w:pPr>
-        <w:jc w:val="center"/>
-        <w:rPr>
-          <w:rFonts w:ascii="Helvetica" w:hAnsi="Helvetica" w:cs="Helvetica"/>
-        </w:rPr>
-      </w:pPr>
-      <w:r>
-        <w:rPr>
-          <w:rFonts w:ascii="Helvetica" w:hAnsi="Helvetica" w:cs="Helvetica"/>
-          <w:noProof/>
-        </w:rPr>
         <w:drawing>
           <wp:inline distT="0" distB="0" distL="0" distR="0" wp14:anchorId="00A10E7B" wp14:editId="69E409D4">
             <wp:extent cx="8863330" cy="4409440"/>
@@ -8323,45 +8437,45 @@
           <w:rFonts w:ascii="Helvetica" w:hAnsi="Helvetica" w:cs="Helvetica"/>
         </w:rPr>
       </w:pPr>
-      <w:bookmarkStart w:id="41" w:name="_Toc524437948"/>
+      <w:bookmarkStart w:id="39" w:name="_Toc524437948"/>
       <w:r>
         <w:rPr>
           <w:rStyle w:val="Heading2Char"/>
           <w:rFonts w:ascii="Helvetica" w:hAnsi="Helvetica" w:cs="Helvetica"/>
         </w:rPr>
+        <w:t xml:space="preserve">PID Controller </w:t>
+      </w:r>
+      <w:r>
+        <w:rPr>
+          <w:rStyle w:val="Heading2Char"/>
+          <w:rFonts w:ascii="Helvetica" w:hAnsi="Helvetica" w:cs="Helvetica"/>
+        </w:rPr>
+        <w:t>design for BMW 520D</w:t>
+      </w:r>
+      <w:bookmarkEnd w:id="39"/>
+      <w:r>
+        <w:rPr>
+          <w:rStyle w:val="Heading2Char"/>
+          <w:rFonts w:ascii="Helvetica" w:hAnsi="Helvetica" w:cs="Helvetica"/>
+        </w:rPr>
+        <w:t xml:space="preserve"> </w:t>
+      </w:r>
+    </w:p>
+    <w:p>
+      <w:pPr>
+        <w:rPr>
+          <w:rFonts w:ascii="Helvetica" w:hAnsi="Helvetica" w:cs="Helvetica"/>
+          <w:sz w:val="24"/>
+          <w:szCs w:val="24"/>
+        </w:rPr>
+      </w:pPr>
+      <w:r>
+        <w:rPr>
+          <w:rFonts w:ascii="Helvetica" w:hAnsi="Helvetica" w:cs="Helvetica"/>
+          <w:sz w:val="24"/>
+          <w:szCs w:val="24"/>
+        </w:rPr>
         <w:lastRenderedPageBreak/>
-        <w:t xml:space="preserve">PID Controller </w:t>
-      </w:r>
-      <w:r>
-        <w:rPr>
-          <w:rStyle w:val="Heading2Char"/>
-          <w:rFonts w:ascii="Helvetica" w:hAnsi="Helvetica" w:cs="Helvetica"/>
-        </w:rPr>
-        <w:t>design for BMW 520D</w:t>
-      </w:r>
-      <w:bookmarkEnd w:id="41"/>
-      <w:r>
-        <w:rPr>
-          <w:rStyle w:val="Heading2Char"/>
-          <w:rFonts w:ascii="Helvetica" w:hAnsi="Helvetica" w:cs="Helvetica"/>
-        </w:rPr>
-        <w:t xml:space="preserve"> </w:t>
-      </w:r>
-    </w:p>
-    <w:p>
-      <w:pPr>
-        <w:rPr>
-          <w:rFonts w:ascii="Helvetica" w:hAnsi="Helvetica" w:cs="Helvetica"/>
-          <w:sz w:val="24"/>
-          <w:szCs w:val="24"/>
-        </w:rPr>
-      </w:pPr>
-      <w:r>
-        <w:rPr>
-          <w:rFonts w:ascii="Helvetica" w:hAnsi="Helvetica" w:cs="Helvetica"/>
-          <w:sz w:val="24"/>
-          <w:szCs w:val="24"/>
-        </w:rPr>
         <w:t>Flat road scenario</w:t>
       </w:r>
     </w:p>
@@ -8481,24 +8595,24 @@
           <w:sz w:val="24"/>
           <w:szCs w:val="24"/>
         </w:rPr>
+        <w:t xml:space="preserve">Uphill Scenario </w:t>
+      </w:r>
+    </w:p>
+    <w:p>
+      <w:pPr>
+        <w:rPr>
+          <w:rFonts w:ascii="Helvetica" w:hAnsi="Helvetica" w:cs="Helvetica"/>
+          <w:sz w:val="24"/>
+          <w:szCs w:val="24"/>
+        </w:rPr>
+      </w:pPr>
+      <w:r>
+        <w:rPr>
+          <w:rFonts w:ascii="Helvetica" w:hAnsi="Helvetica" w:cs="Helvetica"/>
+          <w:sz w:val="24"/>
+          <w:szCs w:val="24"/>
+        </w:rPr>
         <w:lastRenderedPageBreak/>
-        <w:t xml:space="preserve">Uphill Scenario </w:t>
-      </w:r>
-    </w:p>
-    <w:p>
-      <w:pPr>
-        <w:rPr>
-          <w:rFonts w:ascii="Helvetica" w:hAnsi="Helvetica" w:cs="Helvetica"/>
-          <w:sz w:val="24"/>
-          <w:szCs w:val="24"/>
-        </w:rPr>
-      </w:pPr>
-      <w:r>
-        <w:rPr>
-          <w:rFonts w:ascii="Helvetica" w:hAnsi="Helvetica" w:cs="Helvetica"/>
-          <w:sz w:val="24"/>
-          <w:szCs w:val="24"/>
-        </w:rPr>
         <w:t>[</w:t>
       </w:r>
       <w:proofErr w:type="spellStart"/>
@@ -8602,52 +8716,52 @@
           <w:rFonts w:ascii="Helvetica" w:hAnsi="Helvetica" w:cs="Helvetica"/>
         </w:rPr>
       </w:pPr>
-      <w:bookmarkStart w:id="42" w:name="_Toc524437949"/>
+      <w:bookmarkStart w:id="40" w:name="_Toc524437949"/>
       <w:r>
         <w:rPr>
           <w:rStyle w:val="Heading2Char"/>
           <w:rFonts w:ascii="Helvetica" w:hAnsi="Helvetica" w:cs="Helvetica"/>
         </w:rPr>
+        <w:t xml:space="preserve">PID Controller </w:t>
+      </w:r>
+      <w:r>
+        <w:rPr>
+          <w:rStyle w:val="Heading2Char"/>
+          <w:rFonts w:ascii="Helvetica" w:hAnsi="Helvetica" w:cs="Helvetica"/>
+        </w:rPr>
+        <w:t xml:space="preserve">design for </w:t>
+      </w:r>
+      <w:r>
+        <w:rPr>
+          <w:rStyle w:val="Heading2Char"/>
+          <w:rFonts w:ascii="Helvetica" w:hAnsi="Helvetica" w:cs="Helvetica"/>
+        </w:rPr>
+        <w:t>Audi A4 2.0 TDI</w:t>
+      </w:r>
+      <w:bookmarkEnd w:id="40"/>
+      <w:r>
+        <w:rPr>
+          <w:rStyle w:val="Heading2Char"/>
+          <w:rFonts w:ascii="Helvetica" w:hAnsi="Helvetica" w:cs="Helvetica"/>
+        </w:rPr>
+        <w:t xml:space="preserve"> </w:t>
+      </w:r>
+    </w:p>
+    <w:p>
+      <w:pPr>
+        <w:rPr>
+          <w:rFonts w:ascii="Helvetica" w:hAnsi="Helvetica" w:cs="Helvetica"/>
+          <w:sz w:val="24"/>
+          <w:szCs w:val="24"/>
+        </w:rPr>
+      </w:pPr>
+      <w:r>
+        <w:rPr>
+          <w:rFonts w:ascii="Helvetica" w:hAnsi="Helvetica" w:cs="Helvetica"/>
+          <w:sz w:val="24"/>
+          <w:szCs w:val="24"/>
+        </w:rPr>
         <w:lastRenderedPageBreak/>
-        <w:t xml:space="preserve">PID Controller </w:t>
-      </w:r>
-      <w:r>
-        <w:rPr>
-          <w:rStyle w:val="Heading2Char"/>
-          <w:rFonts w:ascii="Helvetica" w:hAnsi="Helvetica" w:cs="Helvetica"/>
-        </w:rPr>
-        <w:t xml:space="preserve">design for </w:t>
-      </w:r>
-      <w:r>
-        <w:rPr>
-          <w:rStyle w:val="Heading2Char"/>
-          <w:rFonts w:ascii="Helvetica" w:hAnsi="Helvetica" w:cs="Helvetica"/>
-        </w:rPr>
-        <w:t>Audi A4 2.0 TDI</w:t>
-      </w:r>
-      <w:bookmarkEnd w:id="42"/>
-      <w:r>
-        <w:rPr>
-          <w:rStyle w:val="Heading2Char"/>
-          <w:rFonts w:ascii="Helvetica" w:hAnsi="Helvetica" w:cs="Helvetica"/>
-        </w:rPr>
-        <w:t xml:space="preserve"> </w:t>
-      </w:r>
-    </w:p>
-    <w:p>
-      <w:pPr>
-        <w:rPr>
-          <w:rFonts w:ascii="Helvetica" w:hAnsi="Helvetica" w:cs="Helvetica"/>
-          <w:sz w:val="24"/>
-          <w:szCs w:val="24"/>
-        </w:rPr>
-      </w:pPr>
-      <w:r>
-        <w:rPr>
-          <w:rFonts w:ascii="Helvetica" w:hAnsi="Helvetica" w:cs="Helvetica"/>
-          <w:sz w:val="24"/>
-          <w:szCs w:val="24"/>
-        </w:rPr>
         <w:t>Flat road scenario</w:t>
       </w:r>
     </w:p>
@@ -8798,24 +8912,24 @@
           <w:sz w:val="24"/>
           <w:szCs w:val="24"/>
         </w:rPr>
+        <w:t xml:space="preserve">Uphill Scenario </w:t>
+      </w:r>
+    </w:p>
+    <w:p>
+      <w:pPr>
+        <w:rPr>
+          <w:rFonts w:ascii="Helvetica" w:hAnsi="Helvetica" w:cs="Helvetica"/>
+          <w:sz w:val="24"/>
+          <w:szCs w:val="24"/>
+        </w:rPr>
+      </w:pPr>
+      <w:r>
+        <w:rPr>
+          <w:rFonts w:ascii="Helvetica" w:hAnsi="Helvetica" w:cs="Helvetica"/>
+          <w:sz w:val="24"/>
+          <w:szCs w:val="24"/>
+        </w:rPr>
         <w:lastRenderedPageBreak/>
-        <w:t xml:space="preserve">Uphill Scenario </w:t>
-      </w:r>
-    </w:p>
-    <w:p>
-      <w:pPr>
-        <w:rPr>
-          <w:rFonts w:ascii="Helvetica" w:hAnsi="Helvetica" w:cs="Helvetica"/>
-          <w:sz w:val="24"/>
-          <w:szCs w:val="24"/>
-        </w:rPr>
-      </w:pPr>
-      <w:r>
-        <w:rPr>
-          <w:rFonts w:ascii="Helvetica" w:hAnsi="Helvetica" w:cs="Helvetica"/>
-          <w:sz w:val="24"/>
-          <w:szCs w:val="24"/>
-        </w:rPr>
         <w:t>[</w:t>
       </w:r>
       <w:proofErr w:type="spellStart"/>
@@ -8904,45 +9018,45 @@
           <w:rFonts w:ascii="Helvetica" w:hAnsi="Helvetica" w:cs="Helvetica"/>
         </w:rPr>
       </w:pPr>
-      <w:bookmarkStart w:id="43" w:name="_Toc524437950"/>
-      <w:r>
-        <w:rPr>
-          <w:rFonts w:ascii="Helvetica" w:hAnsi="Helvetica" w:cs="Helvetica"/>
+      <w:bookmarkStart w:id="41" w:name="_Toc524437950"/>
+      <w:r>
+        <w:rPr>
+          <w:rFonts w:ascii="Helvetica" w:hAnsi="Helvetica" w:cs="Helvetica"/>
+        </w:rPr>
+        <w:t>PD Controller design for an average car</w:t>
+      </w:r>
+      <w:bookmarkEnd w:id="41"/>
+    </w:p>
+    <w:p>
+      <w:pPr>
+        <w:rPr>
+          <w:rFonts w:ascii="Helvetica" w:hAnsi="Helvetica" w:cs="Helvetica"/>
+          <w:sz w:val="24"/>
+          <w:szCs w:val="24"/>
+        </w:rPr>
+      </w:pPr>
+      <w:r>
+        <w:rPr>
+          <w:rFonts w:ascii="Helvetica" w:hAnsi="Helvetica" w:cs="Helvetica"/>
+          <w:sz w:val="24"/>
+          <w:szCs w:val="24"/>
+        </w:rPr>
+        <w:t>Flat road scenario</w:t>
+      </w:r>
+    </w:p>
+    <w:p>
+      <w:pPr>
+        <w:jc w:val="center"/>
+        <w:rPr>
+          <w:rFonts w:ascii="Helvetica" w:hAnsi="Helvetica" w:cs="Helvetica"/>
+        </w:rPr>
+      </w:pPr>
+      <w:r>
+        <w:rPr>
+          <w:rFonts w:ascii="Helvetica" w:hAnsi="Helvetica" w:cs="Helvetica"/>
+          <w:noProof/>
         </w:rPr>
         <w:lastRenderedPageBreak/>
-        <w:t>PD Controller design for an average car</w:t>
-      </w:r>
-      <w:bookmarkEnd w:id="43"/>
-    </w:p>
-    <w:p>
-      <w:pPr>
-        <w:rPr>
-          <w:rFonts w:ascii="Helvetica" w:hAnsi="Helvetica" w:cs="Helvetica"/>
-          <w:sz w:val="24"/>
-          <w:szCs w:val="24"/>
-        </w:rPr>
-      </w:pPr>
-      <w:r>
-        <w:rPr>
-          <w:rFonts w:ascii="Helvetica" w:hAnsi="Helvetica" w:cs="Helvetica"/>
-          <w:sz w:val="24"/>
-          <w:szCs w:val="24"/>
-        </w:rPr>
-        <w:t>Flat road scenario</w:t>
-      </w:r>
-    </w:p>
-    <w:p>
-      <w:pPr>
-        <w:jc w:val="center"/>
-        <w:rPr>
-          <w:rFonts w:ascii="Helvetica" w:hAnsi="Helvetica" w:cs="Helvetica"/>
-        </w:rPr>
-      </w:pPr>
-      <w:r>
-        <w:rPr>
-          <w:rFonts w:ascii="Helvetica" w:hAnsi="Helvetica" w:cs="Helvetica"/>
-          <w:noProof/>
-        </w:rPr>
         <w:drawing>
           <wp:inline distT="0" distB="0" distL="0" distR="0" wp14:anchorId="0D16E4BE" wp14:editId="2AF8F67B">
             <wp:extent cx="8863330" cy="4718539"/>
@@ -8994,76 +9108,76 @@
           <w:sz w:val="24"/>
           <w:szCs w:val="24"/>
         </w:rPr>
+        <w:t>Uphill scenario</w:t>
+      </w:r>
+    </w:p>
+    <w:p>
+      <w:pPr>
+        <w:rPr>
+          <w:rFonts w:ascii="Helvetica" w:hAnsi="Helvetica" w:cs="Helvetica"/>
+          <w:sz w:val="24"/>
+          <w:szCs w:val="24"/>
+        </w:rPr>
+      </w:pPr>
+      <w:r>
+        <w:rPr>
+          <w:rFonts w:ascii="Helvetica" w:hAnsi="Helvetica" w:cs="Helvetica"/>
+          <w:sz w:val="24"/>
+          <w:szCs w:val="24"/>
+        </w:rPr>
+        <w:t>[</w:t>
+      </w:r>
+      <w:proofErr w:type="spellStart"/>
+      <w:r>
+        <w:rPr>
+          <w:rFonts w:ascii="Helvetica" w:hAnsi="Helvetica" w:cs="Helvetica"/>
+          <w:sz w:val="24"/>
+          <w:szCs w:val="24"/>
+        </w:rPr>
+        <w:t>Kp</w:t>
+      </w:r>
+      <w:proofErr w:type="spellEnd"/>
+      <w:r>
+        <w:rPr>
+          <w:rFonts w:ascii="Helvetica" w:hAnsi="Helvetica" w:cs="Helvetica"/>
+          <w:sz w:val="24"/>
+          <w:szCs w:val="24"/>
+        </w:rPr>
+        <w:t xml:space="preserve">, </w:t>
+      </w:r>
+      <w:proofErr w:type="spellStart"/>
+      <w:r>
+        <w:rPr>
+          <w:rFonts w:ascii="Helvetica" w:hAnsi="Helvetica" w:cs="Helvetica"/>
+          <w:sz w:val="24"/>
+          <w:szCs w:val="24"/>
+        </w:rPr>
+        <w:t>Kd</w:t>
+      </w:r>
+      <w:proofErr w:type="spellEnd"/>
+      <w:r>
+        <w:rPr>
+          <w:rFonts w:ascii="Helvetica" w:hAnsi="Helvetica" w:cs="Helvetica"/>
+          <w:sz w:val="24"/>
+          <w:szCs w:val="24"/>
+        </w:rPr>
+        <w:t xml:space="preserve">] = [900, </w:t>
+      </w:r>
+      <w:r>
+        <w:rPr>
+          <w:rFonts w:ascii="Helvetica" w:hAnsi="Helvetica" w:cs="Helvetica"/>
+          <w:sz w:val="24"/>
+          <w:szCs w:val="24"/>
+        </w:rPr>
+        <w:t>5]</w:t>
+      </w:r>
+    </w:p>
+    <w:p>
+      <w:r>
+        <w:rPr>
+          <w:noProof/>
+        </w:rPr>
         <w:lastRenderedPageBreak/>
-        <w:t>Uphill scenario</w:t>
-      </w:r>
-    </w:p>
-    <w:p>
-      <w:pPr>
-        <w:rPr>
-          <w:rFonts w:ascii="Helvetica" w:hAnsi="Helvetica" w:cs="Helvetica"/>
-          <w:sz w:val="24"/>
-          <w:szCs w:val="24"/>
-        </w:rPr>
-      </w:pPr>
-      <w:r>
-        <w:rPr>
-          <w:rFonts w:ascii="Helvetica" w:hAnsi="Helvetica" w:cs="Helvetica"/>
-          <w:sz w:val="24"/>
-          <w:szCs w:val="24"/>
-        </w:rPr>
-        <w:t>[</w:t>
-      </w:r>
-      <w:proofErr w:type="spellStart"/>
-      <w:r>
-        <w:rPr>
-          <w:rFonts w:ascii="Helvetica" w:hAnsi="Helvetica" w:cs="Helvetica"/>
-          <w:sz w:val="24"/>
-          <w:szCs w:val="24"/>
-        </w:rPr>
-        <w:t>Kp</w:t>
-      </w:r>
-      <w:proofErr w:type="spellEnd"/>
-      <w:r>
-        <w:rPr>
-          <w:rFonts w:ascii="Helvetica" w:hAnsi="Helvetica" w:cs="Helvetica"/>
-          <w:sz w:val="24"/>
-          <w:szCs w:val="24"/>
-        </w:rPr>
-        <w:t xml:space="preserve">, </w:t>
-      </w:r>
-      <w:proofErr w:type="spellStart"/>
-      <w:r>
-        <w:rPr>
-          <w:rFonts w:ascii="Helvetica" w:hAnsi="Helvetica" w:cs="Helvetica"/>
-          <w:sz w:val="24"/>
-          <w:szCs w:val="24"/>
-        </w:rPr>
-        <w:t>Kd</w:t>
-      </w:r>
-      <w:proofErr w:type="spellEnd"/>
-      <w:r>
-        <w:rPr>
-          <w:rFonts w:ascii="Helvetica" w:hAnsi="Helvetica" w:cs="Helvetica"/>
-          <w:sz w:val="24"/>
-          <w:szCs w:val="24"/>
-        </w:rPr>
-        <w:t xml:space="preserve">] = [900, </w:t>
-      </w:r>
-      <w:r>
-        <w:rPr>
-          <w:rFonts w:ascii="Helvetica" w:hAnsi="Helvetica" w:cs="Helvetica"/>
-          <w:sz w:val="24"/>
-          <w:szCs w:val="24"/>
-        </w:rPr>
-        <w:t>5]</w:t>
-      </w:r>
-    </w:p>
-    <w:p>
-      <w:r>
-        <w:rPr>
-          <w:noProof/>
-        </w:rPr>
         <w:drawing>
           <wp:inline distT="0" distB="0" distL="0" distR="0" wp14:anchorId="64F0484A" wp14:editId="1CB383E6">
             <wp:extent cx="8863330" cy="4409440"/>
@@ -9110,7 +9224,7 @@
           <w:rFonts w:ascii="Helvetica" w:hAnsi="Helvetica" w:cs="Helvetica"/>
         </w:rPr>
       </w:pPr>
-      <w:bookmarkStart w:id="44" w:name="_Toc524437951"/>
+      <w:bookmarkStart w:id="42" w:name="_Toc524437951"/>
       <w:r>
         <w:rPr>
           <w:rStyle w:val="Heading2Char"/>
@@ -9139,22 +9253,23 @@
         </w:rPr>
         <w:t xml:space="preserve"> 520d</w:t>
       </w:r>
-      <w:bookmarkEnd w:id="44"/>
-    </w:p>
-    <w:p>
-      <w:pPr>
-        <w:rPr>
-          <w:rFonts w:ascii="Helvetica" w:hAnsi="Helvetica" w:cs="Helvetica"/>
-          <w:sz w:val="24"/>
-          <w:szCs w:val="24"/>
-        </w:rPr>
-      </w:pPr>
-      <w:r>
-        <w:rPr>
-          <w:rFonts w:ascii="Helvetica" w:hAnsi="Helvetica" w:cs="Helvetica"/>
-          <w:sz w:val="24"/>
-          <w:szCs w:val="24"/>
-        </w:rPr>
+      <w:bookmarkEnd w:id="42"/>
+    </w:p>
+    <w:p>
+      <w:pPr>
+        <w:rPr>
+          <w:rFonts w:ascii="Helvetica" w:hAnsi="Helvetica" w:cs="Helvetica"/>
+          <w:sz w:val="24"/>
+          <w:szCs w:val="24"/>
+        </w:rPr>
+      </w:pPr>
+      <w:r>
+        <w:rPr>
+          <w:rFonts w:ascii="Helvetica" w:hAnsi="Helvetica" w:cs="Helvetica"/>
+          <w:sz w:val="24"/>
+          <w:szCs w:val="24"/>
+        </w:rPr>
+        <w:lastRenderedPageBreak/>
         <w:t>Flat road scenario</w:t>
       </w:r>
     </w:p>
@@ -9266,77 +9381,77 @@
           <w:sz w:val="24"/>
           <w:szCs w:val="24"/>
         </w:rPr>
+        <w:t>Uphill scenario</w:t>
+      </w:r>
+    </w:p>
+    <w:p>
+      <w:pPr>
+        <w:rPr>
+          <w:rFonts w:ascii="Helvetica" w:hAnsi="Helvetica" w:cs="Helvetica"/>
+          <w:sz w:val="24"/>
+          <w:szCs w:val="24"/>
+        </w:rPr>
+      </w:pPr>
+      <w:r>
+        <w:rPr>
+          <w:rFonts w:ascii="Helvetica" w:hAnsi="Helvetica" w:cs="Helvetica"/>
+          <w:sz w:val="24"/>
+          <w:szCs w:val="24"/>
+        </w:rPr>
+        <w:t>[</w:t>
+      </w:r>
+      <w:proofErr w:type="spellStart"/>
+      <w:r>
+        <w:rPr>
+          <w:rFonts w:ascii="Helvetica" w:hAnsi="Helvetica" w:cs="Helvetica"/>
+          <w:sz w:val="24"/>
+          <w:szCs w:val="24"/>
+        </w:rPr>
+        <w:t>Kp</w:t>
+      </w:r>
+      <w:proofErr w:type="spellEnd"/>
+      <w:r>
+        <w:rPr>
+          <w:rFonts w:ascii="Helvetica" w:hAnsi="Helvetica" w:cs="Helvetica"/>
+          <w:sz w:val="24"/>
+          <w:szCs w:val="24"/>
+        </w:rPr>
+        <w:t xml:space="preserve">, </w:t>
+      </w:r>
+      <w:proofErr w:type="spellStart"/>
+      <w:r>
+        <w:rPr>
+          <w:rFonts w:ascii="Helvetica" w:hAnsi="Helvetica" w:cs="Helvetica"/>
+          <w:sz w:val="24"/>
+          <w:szCs w:val="24"/>
+        </w:rPr>
+        <w:t>Kd</w:t>
+      </w:r>
+      <w:proofErr w:type="spellEnd"/>
+      <w:r>
+        <w:rPr>
+          <w:rFonts w:ascii="Helvetica" w:hAnsi="Helvetica" w:cs="Helvetica"/>
+          <w:sz w:val="24"/>
+          <w:szCs w:val="24"/>
+        </w:rPr>
+        <w:t>] = [180, 10]</w:t>
+      </w:r>
+    </w:p>
+    <w:p>
+      <w:pPr>
+        <w:rPr>
+          <w:rStyle w:val="Heading2Char"/>
+          <w:rFonts w:ascii="Helvetica" w:hAnsi="Helvetica" w:cs="Helvetica"/>
+        </w:rPr>
+      </w:pPr>
+      <w:bookmarkStart w:id="43" w:name="_Toc524437952"/>
+      <w:r>
+        <w:rPr>
+          <w:rStyle w:val="Heading2Char"/>
+          <w:rFonts w:ascii="Helvetica" w:hAnsi="Helvetica" w:cs="Helvetica"/>
+          <w:noProof/>
+        </w:rPr>
         <w:lastRenderedPageBreak/>
-        <w:t>Uphill scenario</w:t>
-      </w:r>
-    </w:p>
-    <w:p>
-      <w:pPr>
-        <w:rPr>
-          <w:rFonts w:ascii="Helvetica" w:hAnsi="Helvetica" w:cs="Helvetica"/>
-          <w:sz w:val="24"/>
-          <w:szCs w:val="24"/>
-        </w:rPr>
-      </w:pPr>
-      <w:r>
-        <w:rPr>
-          <w:rFonts w:ascii="Helvetica" w:hAnsi="Helvetica" w:cs="Helvetica"/>
-          <w:sz w:val="24"/>
-          <w:szCs w:val="24"/>
-        </w:rPr>
-        <w:t>[</w:t>
-      </w:r>
-      <w:proofErr w:type="spellStart"/>
-      <w:r>
-        <w:rPr>
-          <w:rFonts w:ascii="Helvetica" w:hAnsi="Helvetica" w:cs="Helvetica"/>
-          <w:sz w:val="24"/>
-          <w:szCs w:val="24"/>
-        </w:rPr>
-        <w:t>Kp</w:t>
-      </w:r>
-      <w:proofErr w:type="spellEnd"/>
-      <w:r>
-        <w:rPr>
-          <w:rFonts w:ascii="Helvetica" w:hAnsi="Helvetica" w:cs="Helvetica"/>
-          <w:sz w:val="24"/>
-          <w:szCs w:val="24"/>
-        </w:rPr>
-        <w:t xml:space="preserve">, </w:t>
-      </w:r>
-      <w:proofErr w:type="spellStart"/>
-      <w:r>
-        <w:rPr>
-          <w:rFonts w:ascii="Helvetica" w:hAnsi="Helvetica" w:cs="Helvetica"/>
-          <w:sz w:val="24"/>
-          <w:szCs w:val="24"/>
-        </w:rPr>
-        <w:t>Kd</w:t>
-      </w:r>
-      <w:proofErr w:type="spellEnd"/>
-      <w:r>
-        <w:rPr>
-          <w:rFonts w:ascii="Helvetica" w:hAnsi="Helvetica" w:cs="Helvetica"/>
-          <w:sz w:val="24"/>
-          <w:szCs w:val="24"/>
-        </w:rPr>
-        <w:t>] = [180, 10]</w:t>
-      </w:r>
-    </w:p>
-    <w:p>
-      <w:pPr>
-        <w:rPr>
-          <w:rStyle w:val="Heading2Char"/>
-          <w:rFonts w:ascii="Helvetica" w:hAnsi="Helvetica" w:cs="Helvetica"/>
-        </w:rPr>
-      </w:pPr>
-      <w:bookmarkStart w:id="45" w:name="_Toc524437952"/>
-      <w:r>
-        <w:rPr>
-          <w:rStyle w:val="Heading2Char"/>
-          <w:rFonts w:ascii="Helvetica" w:hAnsi="Helvetica" w:cs="Helvetica"/>
-          <w:noProof/>
-        </w:rPr>
         <w:drawing>
           <wp:inline distT="0" distB="0" distL="0" distR="0" wp14:anchorId="2290E5F3" wp14:editId="4DCB4294">
             <wp:extent cx="8863330" cy="4409440"/>
@@ -9373,7 +9488,7 @@
           </wp:inline>
         </w:drawing>
       </w:r>
-      <w:bookmarkEnd w:id="45"/>
+      <w:bookmarkEnd w:id="43"/>
     </w:p>
     <w:p>
       <w:pPr>
@@ -9390,62 +9505,62 @@
           <w:rFonts w:ascii="Helvetica" w:hAnsi="Helvetica" w:cs="Helvetica"/>
         </w:rPr>
       </w:pPr>
-      <w:bookmarkStart w:id="46" w:name="_Toc524437953"/>
+      <w:bookmarkStart w:id="44" w:name="_Toc524437953"/>
       <w:r>
         <w:rPr>
           <w:rStyle w:val="Heading2Char"/>
           <w:rFonts w:ascii="Helvetica" w:hAnsi="Helvetica" w:cs="Helvetica"/>
         </w:rPr>
+        <w:t xml:space="preserve">PD Controller </w:t>
+      </w:r>
+      <w:r>
+        <w:rPr>
+          <w:rStyle w:val="Heading2Char"/>
+          <w:rFonts w:ascii="Helvetica" w:hAnsi="Helvetica" w:cs="Helvetica"/>
+        </w:rPr>
+        <w:t>design for Audi A4 2.0 TDI</w:t>
+      </w:r>
+      <w:bookmarkEnd w:id="44"/>
+      <w:r>
+        <w:rPr>
+          <w:rStyle w:val="Heading2Char"/>
+          <w:rFonts w:ascii="Helvetica" w:hAnsi="Helvetica" w:cs="Helvetica"/>
+        </w:rPr>
+        <w:t xml:space="preserve"> </w:t>
+      </w:r>
+    </w:p>
+    <w:p>
+      <w:pPr>
+        <w:rPr>
+          <w:rFonts w:ascii="Helvetica" w:hAnsi="Helvetica" w:cs="Helvetica"/>
+          <w:sz w:val="24"/>
+          <w:szCs w:val="24"/>
+        </w:rPr>
+      </w:pPr>
+      <w:r>
+        <w:rPr>
+          <w:rFonts w:ascii="Helvetica" w:hAnsi="Helvetica" w:cs="Helvetica"/>
+          <w:sz w:val="24"/>
+          <w:szCs w:val="24"/>
+        </w:rPr>
+        <w:t>Flat road scenario</w:t>
+      </w:r>
+    </w:p>
+    <w:p>
+      <w:pPr>
+        <w:rPr>
+          <w:rFonts w:ascii="Helvetica" w:hAnsi="Helvetica" w:cs="Helvetica"/>
+          <w:sz w:val="24"/>
+          <w:szCs w:val="24"/>
+        </w:rPr>
+      </w:pPr>
+      <w:r>
+        <w:rPr>
+          <w:rFonts w:ascii="Helvetica" w:hAnsi="Helvetica" w:cs="Helvetica"/>
+          <w:sz w:val="24"/>
+          <w:szCs w:val="24"/>
+        </w:rPr>
         <w:lastRenderedPageBreak/>
-        <w:t xml:space="preserve">PD Controller </w:t>
-      </w:r>
-      <w:r>
-        <w:rPr>
-          <w:rStyle w:val="Heading2Char"/>
-          <w:rFonts w:ascii="Helvetica" w:hAnsi="Helvetica" w:cs="Helvetica"/>
-        </w:rPr>
-        <w:t>design for Audi A4 2.0 TDI</w:t>
-      </w:r>
-      <w:bookmarkEnd w:id="46"/>
-      <w:r>
-        <w:rPr>
-          <w:rStyle w:val="Heading2Char"/>
-          <w:rFonts w:ascii="Helvetica" w:hAnsi="Helvetica" w:cs="Helvetica"/>
-        </w:rPr>
-        <w:t xml:space="preserve"> </w:t>
-      </w:r>
-    </w:p>
-    <w:p>
-      <w:pPr>
-        <w:rPr>
-          <w:rFonts w:ascii="Helvetica" w:hAnsi="Helvetica" w:cs="Helvetica"/>
-          <w:sz w:val="24"/>
-          <w:szCs w:val="24"/>
-        </w:rPr>
-      </w:pPr>
-      <w:r>
-        <w:rPr>
-          <w:rFonts w:ascii="Helvetica" w:hAnsi="Helvetica" w:cs="Helvetica"/>
-          <w:sz w:val="24"/>
-          <w:szCs w:val="24"/>
-        </w:rPr>
-        <w:t>Flat road scenario</w:t>
-      </w:r>
-    </w:p>
-    <w:p>
-      <w:pPr>
-        <w:rPr>
-          <w:rFonts w:ascii="Helvetica" w:hAnsi="Helvetica" w:cs="Helvetica"/>
-          <w:sz w:val="24"/>
-          <w:szCs w:val="24"/>
-        </w:rPr>
-      </w:pPr>
-      <w:r>
-        <w:rPr>
-          <w:rFonts w:ascii="Helvetica" w:hAnsi="Helvetica" w:cs="Helvetica"/>
-          <w:sz w:val="24"/>
-          <w:szCs w:val="24"/>
-        </w:rPr>
         <w:t>[</w:t>
       </w:r>
       <w:proofErr w:type="spellStart"/>
@@ -9580,6 +9695,7 @@
           <w:sz w:val="24"/>
           <w:szCs w:val="24"/>
         </w:rPr>
+        <w:lastRenderedPageBreak/>
         <w:t>[</w:t>
       </w:r>
       <w:proofErr w:type="spellStart"/>
@@ -11174,7 +11290,7 @@
 </file>
 
 <file path=customXml/itemProps1.xml><?xml version="1.0" encoding="utf-8"?>
-<ds:datastoreItem xmlns:ds="http://schemas.openxmlformats.org/officeDocument/2006/customXml" ds:itemID="{24661B31-8F41-4A6D-A7B4-A07BDC439DEE}">
+<ds:datastoreItem xmlns:ds="http://schemas.openxmlformats.org/officeDocument/2006/customXml" ds:itemID="{97546E62-73E0-4545-A0AD-C2986E59AA2C}">
   <ds:schemaRefs>
     <ds:schemaRef ds:uri="http://schemas.openxmlformats.org/officeDocument/2006/bibliography"/>
   </ds:schemaRefs>

</xml_diff>

<commit_message>
Document update - Final
</commit_message>
<xml_diff>
--- a/U6366102_Design_project_report.docx
+++ b/U6366102_Design_project_report.docx
@@ -37,6 +37,7 @@
             <w:bookmarkStart w:id="4" w:name="_Toc524783406"/>
             <w:bookmarkStart w:id="5" w:name="_Toc524783590"/>
             <w:bookmarkStart w:id="6" w:name="_Toc524785828"/>
+            <w:bookmarkStart w:id="7" w:name="_Toc524855227"/>
             <w:r>
               <w:rPr>
                 <w:b/>
@@ -73,6 +74,7 @@
             <w:bookmarkEnd w:id="4"/>
             <w:bookmarkEnd w:id="5"/>
             <w:bookmarkEnd w:id="6"/>
+            <w:bookmarkEnd w:id="7"/>
           </w:p>
         </w:tc>
         <w:tc>
@@ -97,12 +99,13 @@
               </w:rPr>
               <w:br/>
             </w:r>
-            <w:bookmarkStart w:id="7" w:name="_Toc522880381"/>
-            <w:bookmarkStart w:id="8" w:name="_Toc524190487"/>
-            <w:bookmarkStart w:id="9" w:name="_Toc524437925"/>
-            <w:bookmarkStart w:id="10" w:name="_Toc524783407"/>
-            <w:bookmarkStart w:id="11" w:name="_Toc524783591"/>
-            <w:bookmarkStart w:id="12" w:name="_Toc524785829"/>
+            <w:bookmarkStart w:id="8" w:name="_Toc522880381"/>
+            <w:bookmarkStart w:id="9" w:name="_Toc524190487"/>
+            <w:bookmarkStart w:id="10" w:name="_Toc524437925"/>
+            <w:bookmarkStart w:id="11" w:name="_Toc524783407"/>
+            <w:bookmarkStart w:id="12" w:name="_Toc524783591"/>
+            <w:bookmarkStart w:id="13" w:name="_Toc524785829"/>
+            <w:bookmarkStart w:id="14" w:name="_Toc524855228"/>
             <w:r>
               <w:rPr>
                 <w:rStyle w:val="SubtleEmphasis"/>
@@ -127,7 +130,7 @@
               <w:br/>
               <w:t>Australian National University</w:t>
             </w:r>
-            <w:bookmarkStart w:id="13" w:name="bm_YourAddress"/>
+            <w:bookmarkStart w:id="15" w:name="bm_YourAddress"/>
             <w:r>
               <w:rPr>
                 <w:rStyle w:val="SubtleEmphasis"/>
@@ -165,7 +168,7 @@
               </w:rPr>
               <w:t xml:space="preserve"> 0200 Australia</w:t>
             </w:r>
-            <w:bookmarkEnd w:id="13"/>
+            <w:bookmarkEnd w:id="15"/>
             <w:r>
               <w:rPr>
                 <w:rStyle w:val="SubtleEmphasis"/>
@@ -181,12 +184,13 @@
               </w:rPr>
               <w:t>www.anu.edu.au</w:t>
             </w:r>
-            <w:bookmarkEnd w:id="7"/>
             <w:bookmarkEnd w:id="8"/>
             <w:bookmarkEnd w:id="9"/>
             <w:bookmarkEnd w:id="10"/>
             <w:bookmarkEnd w:id="11"/>
             <w:bookmarkEnd w:id="12"/>
+            <w:bookmarkEnd w:id="13"/>
+            <w:bookmarkEnd w:id="14"/>
             <w:r>
               <w:rPr>
                 <w:rStyle w:val="SubtleEmphasis"/>
@@ -207,13 +211,14 @@
                 <w:lang w:val="en-AU"/>
               </w:rPr>
             </w:pPr>
-            <w:bookmarkStart w:id="14" w:name="bm_Telephone"/>
-            <w:bookmarkStart w:id="15" w:name="_Toc522880382"/>
-            <w:bookmarkStart w:id="16" w:name="_Toc524190488"/>
-            <w:bookmarkStart w:id="17" w:name="_Toc524437926"/>
-            <w:bookmarkStart w:id="18" w:name="_Toc524783408"/>
-            <w:bookmarkStart w:id="19" w:name="_Toc524783592"/>
-            <w:bookmarkStart w:id="20" w:name="_Toc524785830"/>
+            <w:bookmarkStart w:id="16" w:name="bm_Telephone"/>
+            <w:bookmarkStart w:id="17" w:name="_Toc522880382"/>
+            <w:bookmarkStart w:id="18" w:name="_Toc524190488"/>
+            <w:bookmarkStart w:id="19" w:name="_Toc524437926"/>
+            <w:bookmarkStart w:id="20" w:name="_Toc524783408"/>
+            <w:bookmarkStart w:id="21" w:name="_Toc524783592"/>
+            <w:bookmarkStart w:id="22" w:name="_Toc524785830"/>
+            <w:bookmarkStart w:id="23" w:name="_Toc524855229"/>
             <w:r>
               <w:rPr>
                 <w:rStyle w:val="SubtleEmphasis"/>
@@ -222,7 +227,7 @@
               </w:rPr>
               <w:t xml:space="preserve">+61 2 6125 </w:t>
             </w:r>
-            <w:bookmarkEnd w:id="14"/>
+            <w:bookmarkEnd w:id="16"/>
             <w:r>
               <w:rPr>
                 <w:rStyle w:val="SubtleEmphasis"/>
@@ -231,12 +236,13 @@
               </w:rPr>
               <w:t>5254</w:t>
             </w:r>
-            <w:bookmarkEnd w:id="15"/>
-            <w:bookmarkEnd w:id="16"/>
             <w:bookmarkEnd w:id="17"/>
             <w:bookmarkEnd w:id="18"/>
             <w:bookmarkEnd w:id="19"/>
             <w:bookmarkEnd w:id="20"/>
+            <w:bookmarkEnd w:id="21"/>
+            <w:bookmarkEnd w:id="22"/>
+            <w:bookmarkEnd w:id="23"/>
           </w:p>
         </w:tc>
       </w:tr>
@@ -259,12 +265,13 @@
                 <w:lang w:val="en-AU"/>
               </w:rPr>
             </w:pPr>
-            <w:bookmarkStart w:id="21" w:name="_Toc522880383"/>
-            <w:bookmarkStart w:id="22" w:name="_Toc524190489"/>
-            <w:bookmarkStart w:id="23" w:name="_Toc524437927"/>
-            <w:bookmarkStart w:id="24" w:name="_Toc524783409"/>
-            <w:bookmarkStart w:id="25" w:name="_Toc524783593"/>
-            <w:bookmarkStart w:id="26" w:name="_Toc524785831"/>
+            <w:bookmarkStart w:id="24" w:name="_Toc522880383"/>
+            <w:bookmarkStart w:id="25" w:name="_Toc524190489"/>
+            <w:bookmarkStart w:id="26" w:name="_Toc524437927"/>
+            <w:bookmarkStart w:id="27" w:name="_Toc524783409"/>
+            <w:bookmarkStart w:id="28" w:name="_Toc524783593"/>
+            <w:bookmarkStart w:id="29" w:name="_Toc524785831"/>
+            <w:bookmarkStart w:id="30" w:name="_Toc524855230"/>
             <w:bookmarkEnd w:id="3"/>
             <w:r>
               <w:rPr>
@@ -303,12 +310,13 @@
               </w:rPr>
               <w:t>. Please do not write your name on this coversheet.</w:t>
             </w:r>
-            <w:bookmarkEnd w:id="21"/>
-            <w:bookmarkEnd w:id="22"/>
-            <w:bookmarkEnd w:id="23"/>
             <w:bookmarkEnd w:id="24"/>
             <w:bookmarkEnd w:id="25"/>
             <w:bookmarkEnd w:id="26"/>
+            <w:bookmarkEnd w:id="27"/>
+            <w:bookmarkEnd w:id="28"/>
+            <w:bookmarkEnd w:id="29"/>
+            <w:bookmarkEnd w:id="30"/>
           </w:p>
           <w:p>
             <w:pPr>
@@ -321,12 +329,13 @@
                 <w:lang w:val="en-AU"/>
               </w:rPr>
             </w:pPr>
-            <w:bookmarkStart w:id="27" w:name="_Toc522880384"/>
-            <w:bookmarkStart w:id="28" w:name="_Toc524190490"/>
-            <w:bookmarkStart w:id="29" w:name="_Toc524437928"/>
-            <w:bookmarkStart w:id="30" w:name="_Toc524783410"/>
-            <w:bookmarkStart w:id="31" w:name="_Toc524783594"/>
-            <w:bookmarkStart w:id="32" w:name="_Toc524785832"/>
+            <w:bookmarkStart w:id="31" w:name="_Toc522880384"/>
+            <w:bookmarkStart w:id="32" w:name="_Toc524190490"/>
+            <w:bookmarkStart w:id="33" w:name="_Toc524437928"/>
+            <w:bookmarkStart w:id="34" w:name="_Toc524783410"/>
+            <w:bookmarkStart w:id="35" w:name="_Toc524783594"/>
+            <w:bookmarkStart w:id="36" w:name="_Toc524785832"/>
+            <w:bookmarkStart w:id="37" w:name="_Toc524855231"/>
             <w:r>
               <w:rPr>
                 <w:szCs w:val="20"/>
@@ -334,12 +343,13 @@
               </w:rPr>
               <w:t>This coversheet must be attached to the front of your assessment when submitted in hard copy. If you have elected to submit in hard copy rather than Turnitin, you must provide copies of all references included in the assessment item.</w:t>
             </w:r>
-            <w:bookmarkEnd w:id="27"/>
-            <w:bookmarkEnd w:id="28"/>
-            <w:bookmarkEnd w:id="29"/>
-            <w:bookmarkEnd w:id="30"/>
             <w:bookmarkEnd w:id="31"/>
             <w:bookmarkEnd w:id="32"/>
+            <w:bookmarkEnd w:id="33"/>
+            <w:bookmarkEnd w:id="34"/>
+            <w:bookmarkEnd w:id="35"/>
+            <w:bookmarkEnd w:id="36"/>
+            <w:bookmarkEnd w:id="37"/>
           </w:p>
           <w:p>
             <w:pPr>
@@ -352,12 +362,13 @@
                 <w:lang w:val="en-AU"/>
               </w:rPr>
             </w:pPr>
-            <w:bookmarkStart w:id="33" w:name="_Toc522880385"/>
-            <w:bookmarkStart w:id="34" w:name="_Toc524190491"/>
-            <w:bookmarkStart w:id="35" w:name="_Toc524437929"/>
-            <w:bookmarkStart w:id="36" w:name="_Toc524783411"/>
-            <w:bookmarkStart w:id="37" w:name="_Toc524783595"/>
-            <w:bookmarkStart w:id="38" w:name="_Toc524785833"/>
+            <w:bookmarkStart w:id="38" w:name="_Toc522880385"/>
+            <w:bookmarkStart w:id="39" w:name="_Toc524190491"/>
+            <w:bookmarkStart w:id="40" w:name="_Toc524437929"/>
+            <w:bookmarkStart w:id="41" w:name="_Toc524783411"/>
+            <w:bookmarkStart w:id="42" w:name="_Toc524783595"/>
+            <w:bookmarkStart w:id="43" w:name="_Toc524785833"/>
+            <w:bookmarkStart w:id="44" w:name="_Toc524855232"/>
             <w:r>
               <w:rPr>
                 <w:szCs w:val="20"/>
@@ -365,12 +376,13 @@
               </w:rPr>
               <w:t>All assessment items submitted in hard copy are due at 5pm unless otherwise specified in the course outline.</w:t>
             </w:r>
-            <w:bookmarkEnd w:id="33"/>
-            <w:bookmarkEnd w:id="34"/>
-            <w:bookmarkEnd w:id="35"/>
-            <w:bookmarkEnd w:id="36"/>
-            <w:bookmarkEnd w:id="37"/>
             <w:bookmarkEnd w:id="38"/>
+            <w:bookmarkEnd w:id="39"/>
+            <w:bookmarkEnd w:id="40"/>
+            <w:bookmarkEnd w:id="41"/>
+            <w:bookmarkEnd w:id="42"/>
+            <w:bookmarkEnd w:id="43"/>
+            <w:bookmarkEnd w:id="44"/>
           </w:p>
         </w:tc>
         <w:tc>
@@ -396,10 +408,10 @@
         <w:tblLook w:val="04A0" w:firstRow="1" w:lastRow="0" w:firstColumn="1" w:lastColumn="0" w:noHBand="0" w:noVBand="1"/>
       </w:tblPr>
       <w:tblGrid>
-        <w:gridCol w:w="2290"/>
-        <w:gridCol w:w="2374"/>
-        <w:gridCol w:w="1736"/>
-        <w:gridCol w:w="2626"/>
+        <w:gridCol w:w="2285"/>
+        <w:gridCol w:w="2391"/>
+        <w:gridCol w:w="1732"/>
+        <w:gridCol w:w="2618"/>
       </w:tblGrid>
       <w:tr>
         <w:tc>
@@ -1046,6 +1058,14 @@
                 <w:lang w:val="en-AU"/>
               </w:rPr>
             </w:pPr>
+            <w:r>
+              <w:rPr>
+                <w:sz w:val="18"/>
+                <w:szCs w:val="18"/>
+                <w:lang w:val="en-AU"/>
+              </w:rPr>
+              <w:t>16</w:t>
+            </w:r>
             <w:r>
               <w:rPr>
                 <w:sz w:val="18"/>
@@ -1374,7 +1394,7 @@
             </w:rPr>
             <w:fldChar w:fldCharType="separate"/>
           </w:r>
-          <w:hyperlink w:anchor="_Toc524785834" w:history="1">
+          <w:hyperlink w:anchor="_Toc524855233" w:history="1">
             <w:r>
               <w:rPr>
                 <w:rStyle w:val="Hyperlink"/>
@@ -1413,7 +1433,7 @@
                 <w:sz w:val="24"/>
                 <w:szCs w:val="24"/>
               </w:rPr>
-              <w:instrText xml:space="preserve"> PAGEREF _Toc524785834 \h </w:instrText>
+              <w:instrText xml:space="preserve"> PAGEREF _Toc524855233 \h </w:instrText>
             </w:r>
             <w:r>
               <w:rPr>
@@ -1470,7 +1490,7 @@
               <w:lang w:val="en-IN" w:eastAsia="en-IN" w:bidi="ta-IN"/>
             </w:rPr>
           </w:pPr>
-          <w:hyperlink w:anchor="_Toc524785835" w:history="1">
+          <w:hyperlink w:anchor="_Toc524855234" w:history="1">
             <w:r>
               <w:rPr>
                 <w:rStyle w:val="Hyperlink"/>
@@ -1509,7 +1529,7 @@
                 <w:sz w:val="24"/>
                 <w:szCs w:val="24"/>
               </w:rPr>
-              <w:instrText xml:space="preserve"> PAGEREF _Toc524785835 \h </w:instrText>
+              <w:instrText xml:space="preserve"> PAGEREF _Toc524855234 \h </w:instrText>
             </w:r>
             <w:r>
               <w:rPr>
@@ -1566,7 +1586,7 @@
               <w:lang w:val="en-IN" w:eastAsia="en-IN" w:bidi="ta-IN"/>
             </w:rPr>
           </w:pPr>
-          <w:hyperlink w:anchor="_Toc524785836" w:history="1">
+          <w:hyperlink w:anchor="_Toc524855235" w:history="1">
             <w:r>
               <w:rPr>
                 <w:rStyle w:val="Hyperlink"/>
@@ -1605,7 +1625,7 @@
                 <w:sz w:val="24"/>
                 <w:szCs w:val="24"/>
               </w:rPr>
-              <w:instrText xml:space="preserve"> PAGEREF _Toc524785836 \h </w:instrText>
+              <w:instrText xml:space="preserve"> PAGEREF _Toc524855235 \h </w:instrText>
             </w:r>
             <w:r>
               <w:rPr>
@@ -1662,7 +1682,7 @@
               <w:lang w:val="en-IN" w:eastAsia="en-IN" w:bidi="ta-IN"/>
             </w:rPr>
           </w:pPr>
-          <w:hyperlink w:anchor="_Toc524785837" w:history="1">
+          <w:hyperlink w:anchor="_Toc524855236" w:history="1">
             <w:r>
               <w:rPr>
                 <w:rStyle w:val="Hyperlink"/>
@@ -1701,7 +1721,7 @@
                 <w:sz w:val="24"/>
                 <w:szCs w:val="24"/>
               </w:rPr>
-              <w:instrText xml:space="preserve"> PAGEREF _Toc524785837 \h </w:instrText>
+              <w:instrText xml:space="preserve"> PAGEREF _Toc524855236 \h </w:instrText>
             </w:r>
             <w:r>
               <w:rPr>
@@ -1758,7 +1778,7 @@
               <w:lang w:val="en-IN" w:eastAsia="en-IN" w:bidi="ta-IN"/>
             </w:rPr>
           </w:pPr>
-          <w:hyperlink w:anchor="_Toc524785838" w:history="1">
+          <w:hyperlink w:anchor="_Toc524855237" w:history="1">
             <w:r>
               <w:rPr>
                 <w:rStyle w:val="Hyperlink"/>
@@ -1797,7 +1817,7 @@
                 <w:sz w:val="24"/>
                 <w:szCs w:val="24"/>
               </w:rPr>
-              <w:instrText xml:space="preserve"> PAGEREF _Toc524785838 \h </w:instrText>
+              <w:instrText xml:space="preserve"> PAGEREF _Toc524855237 \h </w:instrText>
             </w:r>
             <w:r>
               <w:rPr>
@@ -1854,7 +1874,7 @@
               <w:lang w:val="en-IN" w:eastAsia="en-IN" w:bidi="ta-IN"/>
             </w:rPr>
           </w:pPr>
-          <w:hyperlink w:anchor="_Toc524785839" w:history="1">
+          <w:hyperlink w:anchor="_Toc524855238" w:history="1">
             <w:r>
               <w:rPr>
                 <w:rStyle w:val="Hyperlink"/>
@@ -1893,7 +1913,7 @@
                 <w:sz w:val="24"/>
                 <w:szCs w:val="24"/>
               </w:rPr>
-              <w:instrText xml:space="preserve"> PAGEREF _Toc524785839 \h </w:instrText>
+              <w:instrText xml:space="preserve"> PAGEREF _Toc524855238 \h </w:instrText>
             </w:r>
             <w:r>
               <w:rPr>
@@ -1922,7 +1942,7 @@
                 <w:sz w:val="24"/>
                 <w:szCs w:val="24"/>
               </w:rPr>
-              <w:t>6</w:t>
+              <w:t>7</w:t>
             </w:r>
             <w:r>
               <w:rPr>
@@ -1950,7 +1970,7 @@
               <w:lang w:val="en-IN" w:eastAsia="en-IN" w:bidi="ta-IN"/>
             </w:rPr>
           </w:pPr>
-          <w:hyperlink w:anchor="_Toc524785840" w:history="1">
+          <w:hyperlink w:anchor="_Toc524855239" w:history="1">
             <w:r>
               <w:rPr>
                 <w:rStyle w:val="Hyperlink"/>
@@ -1989,7 +2009,7 @@
                 <w:sz w:val="24"/>
                 <w:szCs w:val="24"/>
               </w:rPr>
-              <w:instrText xml:space="preserve"> PAGEREF _Toc524785840 \h </w:instrText>
+              <w:instrText xml:space="preserve"> PAGEREF _Toc524855239 \h </w:instrText>
             </w:r>
             <w:r>
               <w:rPr>
@@ -2018,7 +2038,7 @@
                 <w:sz w:val="24"/>
                 <w:szCs w:val="24"/>
               </w:rPr>
-              <w:t>6</w:t>
+              <w:t>7</w:t>
             </w:r>
             <w:r>
               <w:rPr>
@@ -2046,7 +2066,7 @@
               <w:lang w:val="en-IN" w:eastAsia="en-IN" w:bidi="ta-IN"/>
             </w:rPr>
           </w:pPr>
-          <w:hyperlink w:anchor="_Toc524785841" w:history="1">
+          <w:hyperlink w:anchor="_Toc524855240" w:history="1">
             <w:r>
               <w:rPr>
                 <w:rStyle w:val="Hyperlink"/>
@@ -2085,7 +2105,7 @@
                 <w:sz w:val="24"/>
                 <w:szCs w:val="24"/>
               </w:rPr>
-              <w:instrText xml:space="preserve"> PAGEREF _Toc524785841 \h </w:instrText>
+              <w:instrText xml:space="preserve"> PAGEREF _Toc524855240 \h </w:instrText>
             </w:r>
             <w:r>
               <w:rPr>
@@ -2142,7 +2162,7 @@
               <w:lang w:val="en-IN" w:eastAsia="en-IN" w:bidi="ta-IN"/>
             </w:rPr>
           </w:pPr>
-          <w:hyperlink w:anchor="_Toc524785842" w:history="1">
+          <w:hyperlink w:anchor="_Toc524855241" w:history="1">
             <w:r>
               <w:rPr>
                 <w:rStyle w:val="Hyperlink"/>
@@ -2181,7 +2201,7 @@
                 <w:sz w:val="24"/>
                 <w:szCs w:val="24"/>
               </w:rPr>
-              <w:instrText xml:space="preserve"> PAGEREF _Toc524785842 \h </w:instrText>
+              <w:instrText xml:space="preserve"> PAGEREF _Toc524855241 \h </w:instrText>
             </w:r>
             <w:r>
               <w:rPr>
@@ -2210,7 +2230,7 @@
                 <w:sz w:val="24"/>
                 <w:szCs w:val="24"/>
               </w:rPr>
-              <w:t>7</w:t>
+              <w:t>8</w:t>
             </w:r>
             <w:r>
               <w:rPr>
@@ -2238,7 +2258,7 @@
               <w:lang w:val="en-IN" w:eastAsia="en-IN" w:bidi="ta-IN"/>
             </w:rPr>
           </w:pPr>
-          <w:hyperlink w:anchor="_Toc524785843" w:history="1">
+          <w:hyperlink w:anchor="_Toc524855242" w:history="1">
             <w:r>
               <w:rPr>
                 <w:rStyle w:val="Hyperlink"/>
@@ -2277,7 +2297,7 @@
                 <w:sz w:val="24"/>
                 <w:szCs w:val="24"/>
               </w:rPr>
-              <w:instrText xml:space="preserve"> PAGEREF _Toc524785843 \h </w:instrText>
+              <w:instrText xml:space="preserve"> PAGEREF _Toc524855242 \h </w:instrText>
             </w:r>
             <w:r>
               <w:rPr>
@@ -2306,7 +2326,7 @@
                 <w:sz w:val="24"/>
                 <w:szCs w:val="24"/>
               </w:rPr>
-              <w:t>8</w:t>
+              <w:t>9</w:t>
             </w:r>
             <w:r>
               <w:rPr>
@@ -2334,7 +2354,7 @@
               <w:lang w:val="en-IN" w:eastAsia="en-IN" w:bidi="ta-IN"/>
             </w:rPr>
           </w:pPr>
-          <w:hyperlink w:anchor="_Toc524785844" w:history="1">
+          <w:hyperlink w:anchor="_Toc524855243" w:history="1">
             <w:r>
               <w:rPr>
                 <w:rStyle w:val="Hyperlink"/>
@@ -2373,7 +2393,7 @@
                 <w:sz w:val="24"/>
                 <w:szCs w:val="24"/>
               </w:rPr>
-              <w:instrText xml:space="preserve"> PAGEREF _Toc524785844 \h </w:instrText>
+              <w:instrText xml:space="preserve"> PAGEREF _Toc524855243 \h </w:instrText>
             </w:r>
             <w:r>
               <w:rPr>
@@ -2402,7 +2422,7 @@
                 <w:sz w:val="24"/>
                 <w:szCs w:val="24"/>
               </w:rPr>
-              <w:t>9</w:t>
+              <w:t>10</w:t>
             </w:r>
             <w:r>
               <w:rPr>
@@ -2430,7 +2450,7 @@
               <w:lang w:val="en-IN" w:eastAsia="en-IN" w:bidi="ta-IN"/>
             </w:rPr>
           </w:pPr>
-          <w:hyperlink w:anchor="_Toc524785845" w:history="1">
+          <w:hyperlink w:anchor="_Toc524855244" w:history="1">
             <w:r>
               <w:rPr>
                 <w:rStyle w:val="Hyperlink"/>
@@ -2469,7 +2489,7 @@
                 <w:sz w:val="24"/>
                 <w:szCs w:val="24"/>
               </w:rPr>
-              <w:instrText xml:space="preserve"> PAGEREF _Toc524785845 \h </w:instrText>
+              <w:instrText xml:space="preserve"> PAGEREF _Toc524855244 \h </w:instrText>
             </w:r>
             <w:r>
               <w:rPr>
@@ -2498,7 +2518,7 @@
                 <w:sz w:val="24"/>
                 <w:szCs w:val="24"/>
               </w:rPr>
-              <w:t>9</w:t>
+              <w:t>10</w:t>
             </w:r>
             <w:r>
               <w:rPr>
@@ -2526,7 +2546,7 @@
               <w:lang w:val="en-IN" w:eastAsia="en-IN" w:bidi="ta-IN"/>
             </w:rPr>
           </w:pPr>
-          <w:hyperlink w:anchor="_Toc524785847" w:history="1">
+          <w:hyperlink w:anchor="_Toc524855246" w:history="1">
             <w:r>
               <w:rPr>
                 <w:rStyle w:val="Hyperlink"/>
@@ -2565,7 +2585,7 @@
                 <w:sz w:val="24"/>
                 <w:szCs w:val="24"/>
               </w:rPr>
-              <w:instrText xml:space="preserve"> PAGEREF _Toc524785847 \h </w:instrText>
+              <w:instrText xml:space="preserve"> PAGEREF _Toc524855246 \h </w:instrText>
             </w:r>
             <w:r>
               <w:rPr>
@@ -2594,7 +2614,7 @@
                 <w:sz w:val="24"/>
                 <w:szCs w:val="24"/>
               </w:rPr>
-              <w:t>9</w:t>
+              <w:t>10</w:t>
             </w:r>
             <w:r>
               <w:rPr>
@@ -2622,7 +2642,7 @@
               <w:lang w:val="en-IN" w:eastAsia="en-IN" w:bidi="ta-IN"/>
             </w:rPr>
           </w:pPr>
-          <w:hyperlink w:anchor="_Toc524785848" w:history="1">
+          <w:hyperlink w:anchor="_Toc524855247" w:history="1">
             <w:r>
               <w:rPr>
                 <w:rStyle w:val="Hyperlink"/>
@@ -2661,7 +2681,7 @@
                 <w:sz w:val="24"/>
                 <w:szCs w:val="24"/>
               </w:rPr>
-              <w:instrText xml:space="preserve"> PAGEREF _Toc524785848 \h </w:instrText>
+              <w:instrText xml:space="preserve"> PAGEREF _Toc524855247 \h </w:instrText>
             </w:r>
             <w:r>
               <w:rPr>
@@ -2690,7 +2710,7 @@
                 <w:sz w:val="24"/>
                 <w:szCs w:val="24"/>
               </w:rPr>
-              <w:t>10</w:t>
+              <w:t>11</w:t>
             </w:r>
             <w:r>
               <w:rPr>
@@ -2718,7 +2738,7 @@
               <w:lang w:val="en-IN" w:eastAsia="en-IN" w:bidi="ta-IN"/>
             </w:rPr>
           </w:pPr>
-          <w:hyperlink w:anchor="_Toc524785849" w:history="1">
+          <w:hyperlink w:anchor="_Toc524855248" w:history="1">
             <w:r>
               <w:rPr>
                 <w:rStyle w:val="Hyperlink"/>
@@ -2727,7 +2747,7 @@
                 <w:sz w:val="24"/>
                 <w:szCs w:val="24"/>
               </w:rPr>
-              <w:t>PD cruise controller system model – BMW 520</w:t>
+              <w:t>PD cruise controller system model – BMW 520d</w:t>
             </w:r>
             <w:r>
               <w:rPr>
@@ -2757,7 +2777,7 @@
                 <w:sz w:val="24"/>
                 <w:szCs w:val="24"/>
               </w:rPr>
-              <w:instrText xml:space="preserve"> PAGEREF _Toc524785849 \h </w:instrText>
+              <w:instrText xml:space="preserve"> PAGEREF _Toc524855248 \h </w:instrText>
             </w:r>
             <w:r>
               <w:rPr>
@@ -2786,7 +2806,7 @@
                 <w:sz w:val="24"/>
                 <w:szCs w:val="24"/>
               </w:rPr>
-              <w:t>10</w:t>
+              <w:t>11</w:t>
             </w:r>
             <w:r>
               <w:rPr>
@@ -2814,7 +2834,7 @@
               <w:lang w:val="en-IN" w:eastAsia="en-IN" w:bidi="ta-IN"/>
             </w:rPr>
           </w:pPr>
-          <w:hyperlink w:anchor="_Toc524785850" w:history="1">
+          <w:hyperlink w:anchor="_Toc524855249" w:history="1">
             <w:r>
               <w:rPr>
                 <w:rStyle w:val="Hyperlink"/>
@@ -2853,7 +2873,7 @@
                 <w:sz w:val="24"/>
                 <w:szCs w:val="24"/>
               </w:rPr>
-              <w:instrText xml:space="preserve"> PAGEREF _Toc524785850 \h </w:instrText>
+              <w:instrText xml:space="preserve"> PAGEREF _Toc524855249 \h </w:instrText>
             </w:r>
             <w:r>
               <w:rPr>
@@ -2882,7 +2902,7 @@
                 <w:sz w:val="24"/>
                 <w:szCs w:val="24"/>
               </w:rPr>
-              <w:t>11</w:t>
+              <w:t>13</w:t>
             </w:r>
             <w:r>
               <w:rPr>
@@ -2910,7 +2930,7 @@
               <w:lang w:val="en-IN" w:eastAsia="en-IN" w:bidi="ta-IN"/>
             </w:rPr>
           </w:pPr>
-          <w:hyperlink w:anchor="_Toc524785851" w:history="1">
+          <w:hyperlink w:anchor="_Toc524855250" w:history="1">
             <w:r>
               <w:rPr>
                 <w:rStyle w:val="Hyperlink"/>
@@ -2949,7 +2969,7 @@
                 <w:sz w:val="24"/>
                 <w:szCs w:val="24"/>
               </w:rPr>
-              <w:instrText xml:space="preserve"> PAGEREF _Toc524785851 \h </w:instrText>
+              <w:instrText xml:space="preserve"> PAGEREF _Toc524855250 \h </w:instrText>
             </w:r>
             <w:r>
               <w:rPr>
@@ -2978,7 +2998,7 @@
                 <w:sz w:val="24"/>
                 <w:szCs w:val="24"/>
               </w:rPr>
-              <w:t>12</w:t>
+              <w:t>14</w:t>
             </w:r>
             <w:r>
               <w:rPr>
@@ -3006,7 +3026,7 @@
               <w:lang w:val="en-IN" w:eastAsia="en-IN" w:bidi="ta-IN"/>
             </w:rPr>
           </w:pPr>
-          <w:hyperlink w:anchor="_Toc524785852" w:history="1">
+          <w:hyperlink w:anchor="_Toc524855251" w:history="1">
             <w:r>
               <w:rPr>
                 <w:rStyle w:val="Hyperlink"/>
@@ -3045,7 +3065,7 @@
                 <w:sz w:val="24"/>
                 <w:szCs w:val="24"/>
               </w:rPr>
-              <w:instrText xml:space="preserve"> PAGEREF _Toc524785852 \h </w:instrText>
+              <w:instrText xml:space="preserve"> PAGEREF _Toc524855251 \h </w:instrText>
             </w:r>
             <w:r>
               <w:rPr>
@@ -3074,7 +3094,7 @@
                 <w:sz w:val="24"/>
                 <w:szCs w:val="24"/>
               </w:rPr>
-              <w:t>14</w:t>
+              <w:t>16</w:t>
             </w:r>
             <w:r>
               <w:rPr>
@@ -3102,7 +3122,7 @@
               <w:lang w:val="en-IN" w:eastAsia="en-IN" w:bidi="ta-IN"/>
             </w:rPr>
           </w:pPr>
-          <w:hyperlink w:anchor="_Toc524785853" w:history="1">
+          <w:hyperlink w:anchor="_Toc524855252" w:history="1">
             <w:r>
               <w:rPr>
                 <w:rStyle w:val="Hyperlink"/>
@@ -3141,7 +3161,7 @@
                 <w:sz w:val="24"/>
                 <w:szCs w:val="24"/>
               </w:rPr>
-              <w:instrText xml:space="preserve"> PAGEREF _Toc524785853 \h </w:instrText>
+              <w:instrText xml:space="preserve"> PAGEREF _Toc524855252 \h </w:instrText>
             </w:r>
             <w:r>
               <w:rPr>
@@ -3170,7 +3190,7 @@
                 <w:sz w:val="24"/>
                 <w:szCs w:val="24"/>
               </w:rPr>
-              <w:t>16</w:t>
+              <w:t>18</w:t>
             </w:r>
             <w:r>
               <w:rPr>
@@ -3198,7 +3218,7 @@
               <w:lang w:val="en-IN" w:eastAsia="en-IN" w:bidi="ta-IN"/>
             </w:rPr>
           </w:pPr>
-          <w:hyperlink w:anchor="_Toc524785855" w:history="1">
+          <w:hyperlink w:anchor="_Toc524855254" w:history="1">
             <w:r>
               <w:rPr>
                 <w:rStyle w:val="Hyperlink"/>
@@ -3237,7 +3257,7 @@
                 <w:sz w:val="24"/>
                 <w:szCs w:val="24"/>
               </w:rPr>
-              <w:instrText xml:space="preserve"> PAGEREF _Toc524785855 \h </w:instrText>
+              <w:instrText xml:space="preserve"> PAGEREF _Toc524855254 \h </w:instrText>
             </w:r>
             <w:r>
               <w:rPr>
@@ -3266,7 +3286,7 @@
                 <w:sz w:val="24"/>
                 <w:szCs w:val="24"/>
               </w:rPr>
-              <w:t>18</w:t>
+              <w:t>20</w:t>
             </w:r>
             <w:r>
               <w:rPr>
@@ -3294,7 +3314,7 @@
               <w:lang w:val="en-IN" w:eastAsia="en-IN" w:bidi="ta-IN"/>
             </w:rPr>
           </w:pPr>
-          <w:hyperlink w:anchor="_Toc524785857" w:history="1">
+          <w:hyperlink w:anchor="_Toc524855256" w:history="1">
             <w:r>
               <w:rPr>
                 <w:rStyle w:val="Hyperlink"/>
@@ -3333,7 +3353,7 @@
                 <w:sz w:val="24"/>
                 <w:szCs w:val="24"/>
               </w:rPr>
-              <w:instrText xml:space="preserve"> PAGEREF _Toc524785857 \h </w:instrText>
+              <w:instrText xml:space="preserve"> PAGEREF _Toc524855256 \h </w:instrText>
             </w:r>
             <w:r>
               <w:rPr>
@@ -3362,17 +3382,7 @@
                 <w:sz w:val="24"/>
                 <w:szCs w:val="24"/>
               </w:rPr>
-              <w:t>2</w:t>
-            </w:r>
-            <w:r>
-              <w:rPr>
-                <w:rFonts w:ascii="Helvetica" w:hAnsi="Helvetica" w:cs="Helvetica"/>
-                <w:noProof/>
-                <w:webHidden/>
-                <w:sz w:val="24"/>
-                <w:szCs w:val="24"/>
-              </w:rPr>
-              <w:t>0</w:t>
+              <w:t>22</w:t>
             </w:r>
             <w:r>
               <w:rPr>
@@ -3400,7 +3410,7 @@
               <w:lang w:val="en-IN" w:eastAsia="en-IN" w:bidi="ta-IN"/>
             </w:rPr>
           </w:pPr>
-          <w:hyperlink w:anchor="_Toc524785859" w:history="1">
+          <w:hyperlink w:anchor="_Toc524855258" w:history="1">
             <w:r>
               <w:rPr>
                 <w:rStyle w:val="Hyperlink"/>
@@ -3439,7 +3449,7 @@
                 <w:sz w:val="24"/>
                 <w:szCs w:val="24"/>
               </w:rPr>
-              <w:instrText xml:space="preserve"> PAGEREF _Toc524785859 \h </w:instrText>
+              <w:instrText xml:space="preserve"> PAGEREF _Toc524855258 \h </w:instrText>
             </w:r>
             <w:r>
               <w:rPr>
@@ -3468,7 +3478,7 @@
                 <w:sz w:val="24"/>
                 <w:szCs w:val="24"/>
               </w:rPr>
-              <w:t>22</w:t>
+              <w:t>24</w:t>
             </w:r>
             <w:r>
               <w:rPr>
@@ -3496,7 +3506,7 @@
               <w:lang w:val="en-IN" w:eastAsia="en-IN" w:bidi="ta-IN"/>
             </w:rPr>
           </w:pPr>
-          <w:hyperlink w:anchor="_Toc524785861" w:history="1">
+          <w:hyperlink w:anchor="_Toc524855260" w:history="1">
             <w:r>
               <w:rPr>
                 <w:rStyle w:val="Hyperlink"/>
@@ -3535,7 +3545,7 @@
                 <w:sz w:val="24"/>
                 <w:szCs w:val="24"/>
               </w:rPr>
-              <w:instrText xml:space="preserve"> PAGEREF _Toc524785861 \h </w:instrText>
+              <w:instrText xml:space="preserve"> PAGEREF _Toc524855260 \h </w:instrText>
             </w:r>
             <w:r>
               <w:rPr>
@@ -3564,7 +3574,7 @@
                 <w:sz w:val="24"/>
                 <w:szCs w:val="24"/>
               </w:rPr>
-              <w:t>24</w:t>
+              <w:t>26</w:t>
             </w:r>
             <w:r>
               <w:rPr>
@@ -3592,7 +3602,7 @@
               <w:lang w:val="en-IN" w:eastAsia="en-IN" w:bidi="ta-IN"/>
             </w:rPr>
           </w:pPr>
-          <w:hyperlink w:anchor="_Toc524785862" w:history="1">
+          <w:hyperlink w:anchor="_Toc524855261" w:history="1">
             <w:r>
               <w:rPr>
                 <w:rStyle w:val="Hyperlink"/>
@@ -3631,7 +3641,7 @@
                 <w:sz w:val="24"/>
                 <w:szCs w:val="24"/>
               </w:rPr>
-              <w:instrText xml:space="preserve"> PAGEREF _Toc524785862 \h </w:instrText>
+              <w:instrText xml:space="preserve"> PAGEREF _Toc524855261 \h </w:instrText>
             </w:r>
             <w:r>
               <w:rPr>
@@ -3660,7 +3670,7 @@
                 <w:sz w:val="24"/>
                 <w:szCs w:val="24"/>
               </w:rPr>
-              <w:t>27</w:t>
+              <w:t>29</w:t>
             </w:r>
             <w:r>
               <w:rPr>
@@ -3688,7 +3698,7 @@
               <w:lang w:val="en-IN" w:eastAsia="en-IN" w:bidi="ta-IN"/>
             </w:rPr>
           </w:pPr>
-          <w:hyperlink w:anchor="_Toc524785863" w:history="1">
+          <w:hyperlink w:anchor="_Toc524855262" w:history="1">
             <w:r>
               <w:rPr>
                 <w:rStyle w:val="Hyperlink"/>
@@ -3727,7 +3737,7 @@
                 <w:sz w:val="24"/>
                 <w:szCs w:val="24"/>
               </w:rPr>
-              <w:instrText xml:space="preserve"> PAGEREF _Toc524785863 \h </w:instrText>
+              <w:instrText xml:space="preserve"> PAGEREF _Toc524855262 \h </w:instrText>
             </w:r>
             <w:r>
               <w:rPr>
@@ -3756,7 +3766,7 @@
                 <w:sz w:val="24"/>
                 <w:szCs w:val="24"/>
               </w:rPr>
-              <w:t>29</w:t>
+              <w:t>31</w:t>
             </w:r>
             <w:r>
               <w:rPr>
@@ -3784,7 +3794,7 @@
               <w:lang w:val="en-IN" w:eastAsia="en-IN" w:bidi="ta-IN"/>
             </w:rPr>
           </w:pPr>
-          <w:hyperlink w:anchor="_Toc524785864" w:history="1">
+          <w:hyperlink w:anchor="_Toc524855263" w:history="1">
             <w:r>
               <w:rPr>
                 <w:rStyle w:val="Hyperlink"/>
@@ -3823,7 +3833,7 @@
                 <w:sz w:val="24"/>
                 <w:szCs w:val="24"/>
               </w:rPr>
-              <w:instrText xml:space="preserve"> PAGEREF _Toc524785864 \h </w:instrText>
+              <w:instrText xml:space="preserve"> PAGEREF _Toc524855263 \h </w:instrText>
             </w:r>
             <w:r>
               <w:rPr>
@@ -3852,7 +3862,7 @@
                 <w:sz w:val="24"/>
                 <w:szCs w:val="24"/>
               </w:rPr>
-              <w:t>31</w:t>
+              <w:t>33</w:t>
             </w:r>
             <w:r>
               <w:rPr>
@@ -3880,7 +3890,7 @@
               <w:lang w:val="en-IN" w:eastAsia="en-IN" w:bidi="ta-IN"/>
             </w:rPr>
           </w:pPr>
-          <w:hyperlink w:anchor="_Toc524785865" w:history="1">
+          <w:hyperlink w:anchor="_Toc524855264" w:history="1">
             <w:r>
               <w:rPr>
                 <w:rStyle w:val="Hyperlink"/>
@@ -3919,7 +3929,7 @@
                 <w:sz w:val="24"/>
                 <w:szCs w:val="24"/>
               </w:rPr>
-              <w:instrText xml:space="preserve"> PAGEREF _Toc524785865 \h </w:instrText>
+              <w:instrText xml:space="preserve"> PAGEREF _Toc524855264 \h </w:instrText>
             </w:r>
             <w:r>
               <w:rPr>
@@ -3948,7 +3958,7 @@
                 <w:sz w:val="24"/>
                 <w:szCs w:val="24"/>
               </w:rPr>
-              <w:t>33</w:t>
+              <w:t>35</w:t>
             </w:r>
             <w:r>
               <w:rPr>
@@ -3965,6 +3975,102 @@
         <w:p>
           <w:pPr>
             <w:pStyle w:val="TOC2"/>
+            <w:tabs>
+              <w:tab w:val="right" w:leader="dot" w:pos="9016"/>
+            </w:tabs>
+            <w:rPr>
+              <w:rFonts w:ascii="Helvetica" w:eastAsiaTheme="minorEastAsia" w:hAnsi="Helvetica" w:cs="Helvetica"/>
+              <w:noProof/>
+              <w:sz w:val="24"/>
+              <w:szCs w:val="24"/>
+              <w:lang w:val="en-IN" w:eastAsia="en-IN" w:bidi="ta-IN"/>
+            </w:rPr>
+          </w:pPr>
+          <w:hyperlink w:anchor="_Toc524855266" w:history="1">
+            <w:r>
+              <w:rPr>
+                <w:rStyle w:val="Hyperlink"/>
+                <w:rFonts w:ascii="Helvetica" w:eastAsiaTheme="majorEastAsia" w:hAnsi="Helvetica" w:cs="Helvetica"/>
+                <w:noProof/>
+                <w:sz w:val="24"/>
+                <w:szCs w:val="24"/>
+              </w:rPr>
+              <w:t>PD Controller design for Audi A4 2.0 TDI</w:t>
+            </w:r>
+            <w:r>
+              <w:rPr>
+                <w:rFonts w:ascii="Helvetica" w:hAnsi="Helvetica" w:cs="Helvetica"/>
+                <w:noProof/>
+                <w:webHidden/>
+                <w:sz w:val="24"/>
+                <w:szCs w:val="24"/>
+              </w:rPr>
+              <w:tab/>
+            </w:r>
+            <w:r>
+              <w:rPr>
+                <w:rFonts w:ascii="Helvetica" w:hAnsi="Helvetica" w:cs="Helvetica"/>
+                <w:noProof/>
+                <w:webHidden/>
+                <w:sz w:val="24"/>
+                <w:szCs w:val="24"/>
+              </w:rPr>
+              <w:fldChar w:fldCharType="begin"/>
+            </w:r>
+            <w:r>
+              <w:rPr>
+                <w:rFonts w:ascii="Helvetica" w:hAnsi="Helvetica" w:cs="Helvetica"/>
+                <w:noProof/>
+                <w:webHidden/>
+                <w:sz w:val="24"/>
+                <w:szCs w:val="24"/>
+              </w:rPr>
+              <w:instrText xml:space="preserve"> PAGEREF _Toc524855266 \h </w:instrText>
+            </w:r>
+            <w:r>
+              <w:rPr>
+                <w:rFonts w:ascii="Helvetica" w:hAnsi="Helvetica" w:cs="Helvetica"/>
+                <w:noProof/>
+                <w:webHidden/>
+                <w:sz w:val="24"/>
+                <w:szCs w:val="24"/>
+              </w:rPr>
+            </w:r>
+            <w:r>
+              <w:rPr>
+                <w:rFonts w:ascii="Helvetica" w:hAnsi="Helvetica" w:cs="Helvetica"/>
+                <w:noProof/>
+                <w:webHidden/>
+                <w:sz w:val="24"/>
+                <w:szCs w:val="24"/>
+              </w:rPr>
+              <w:fldChar w:fldCharType="separate"/>
+            </w:r>
+            <w:r>
+              <w:rPr>
+                <w:rFonts w:ascii="Helvetica" w:hAnsi="Helvetica" w:cs="Helvetica"/>
+                <w:noProof/>
+                <w:webHidden/>
+                <w:sz w:val="24"/>
+                <w:szCs w:val="24"/>
+              </w:rPr>
+              <w:t>37</w:t>
+            </w:r>
+            <w:r>
+              <w:rPr>
+                <w:rFonts w:ascii="Helvetica" w:hAnsi="Helvetica" w:cs="Helvetica"/>
+                <w:noProof/>
+                <w:webHidden/>
+                <w:sz w:val="24"/>
+                <w:szCs w:val="24"/>
+              </w:rPr>
+              <w:fldChar w:fldCharType="end"/>
+            </w:r>
+          </w:hyperlink>
+        </w:p>
+        <w:p>
+          <w:pPr>
+            <w:pStyle w:val="TOC1"/>
             <w:tabs>
               <w:tab w:val="right" w:leader="dot" w:pos="9016"/>
             </w:tabs>
@@ -3975,7 +4081,7 @@
               <w:lang w:val="en-IN" w:eastAsia="en-IN" w:bidi="ta-IN"/>
             </w:rPr>
           </w:pPr>
-          <w:hyperlink w:anchor="_Toc524785867" w:history="1">
+          <w:hyperlink w:anchor="_Toc524855267" w:history="1">
             <w:r>
               <w:rPr>
                 <w:rStyle w:val="Hyperlink"/>
@@ -3984,7 +4090,7 @@
                 <w:sz w:val="24"/>
                 <w:szCs w:val="24"/>
               </w:rPr>
-              <w:t>PD Controller design for Audi A4 2.0 TDI</w:t>
+              <w:t>References</w:t>
             </w:r>
             <w:r>
               <w:rPr>
@@ -4014,7 +4120,7 @@
                 <w:sz w:val="24"/>
                 <w:szCs w:val="24"/>
               </w:rPr>
-              <w:instrText xml:space="preserve"> PAGEREF _Toc524785867 \h </w:instrText>
+              <w:instrText xml:space="preserve"> PAGEREF _Toc524855267 \h </w:instrText>
             </w:r>
             <w:r>
               <w:rPr>
@@ -4043,7 +4149,7 @@
                 <w:sz w:val="24"/>
                 <w:szCs w:val="24"/>
               </w:rPr>
-              <w:t>35</w:t>
+              <w:t>39</w:t>
             </w:r>
             <w:r>
               <w:rPr>
@@ -4121,7 +4227,7 @@
           <w:rFonts w:ascii="Helvetica" w:hAnsi="Helvetica" w:cs="Helvetica"/>
         </w:rPr>
       </w:pPr>
-      <w:bookmarkStart w:id="39" w:name="_Toc524785834"/>
+      <w:bookmarkStart w:id="45" w:name="_Toc524855233"/>
       <w:r>
         <w:rPr>
           <w:rFonts w:ascii="Helvetica" w:hAnsi="Helvetica" w:cs="Helvetica"/>
@@ -4129,7 +4235,7 @@
         <w:lastRenderedPageBreak/>
         <w:t>Introduction</w:t>
       </w:r>
-      <w:bookmarkEnd w:id="39"/>
+      <w:bookmarkEnd w:id="45"/>
     </w:p>
     <w:p>
       <w:pPr>
@@ -4222,18 +4328,16 @@
           <w:rFonts w:ascii="Helvetica" w:hAnsi="Helvetica" w:cs="Helvetica"/>
         </w:rPr>
       </w:pPr>
-      <w:bookmarkStart w:id="40" w:name="_Toc524785835"/>
-      <w:bookmarkStart w:id="41" w:name="_Systems_Modelling_and"/>
-      <w:bookmarkStart w:id="42" w:name="_GoBack"/>
-      <w:bookmarkEnd w:id="41"/>
-      <w:bookmarkEnd w:id="42"/>
+      <w:bookmarkStart w:id="46" w:name="_Systems_Modelling_and"/>
+      <w:bookmarkStart w:id="47" w:name="_Toc524855234"/>
+      <w:bookmarkEnd w:id="46"/>
       <w:r>
         <w:rPr>
           <w:rFonts w:ascii="Helvetica" w:hAnsi="Helvetica" w:cs="Helvetica"/>
         </w:rPr>
         <w:t>Systems Modelling and Simulations</w:t>
       </w:r>
-      <w:bookmarkEnd w:id="40"/>
+      <w:bookmarkEnd w:id="47"/>
     </w:p>
     <w:p>
       <w:pPr>
@@ -5334,6 +5438,55 @@
               </w:rPr>
               <w:t>1743</w:t>
             </w:r>
+            <w:r>
+              <w:rPr>
+                <w:rFonts w:ascii="Helvetica" w:hAnsi="Helvetica" w:cs="Helvetica"/>
+                <w:sz w:val="24"/>
+                <w:szCs w:val="24"/>
+              </w:rPr>
+              <w:t xml:space="preserve"> </w:t>
+            </w:r>
+            <w:r>
+              <w:rPr>
+                <w:rFonts w:ascii="Helvetica" w:hAnsi="Helvetica" w:cs="Helvetica"/>
+                <w:sz w:val="24"/>
+                <w:szCs w:val="24"/>
+              </w:rPr>
+              <w:fldChar w:fldCharType="begin"/>
+            </w:r>
+            <w:r>
+              <w:rPr>
+                <w:rFonts w:ascii="Helvetica" w:hAnsi="Helvetica" w:cs="Helvetica"/>
+                <w:sz w:val="24"/>
+                <w:szCs w:val="24"/>
+              </w:rPr>
+              <w:instrText xml:space="preserve"> ADDIN EN.CITE &lt;EndNote&gt;&lt;Cite&gt;&lt;Author&gt;BMW&lt;/Author&gt;&lt;Year&gt;2017&lt;/Year&gt;&lt;RecNum&gt;100&lt;/RecNum&gt;&lt;DisplayText&gt;[1]&lt;/DisplayText&gt;&lt;record&gt;&lt;rec-number&gt;100&lt;/rec-number&gt;&lt;foreign-keys&gt;&lt;key app="EN" db-id="x5022555nfa5zceazvn5e5w4p9vtd2wf52zp" timestamp="1537054490"&gt;100&lt;/key&gt;&lt;/foreign-keys&gt;&lt;ref-type name="Press Release"&gt;63&lt;/ref-type&gt;&lt;contributors&gt;&lt;authors&gt;&lt;author&gt;BMW&lt;/author&gt;&lt;/authors&gt;&lt;/contributors&gt;&lt;titles&gt;&lt;title&gt;The BMW Series 5 Sedan - Specifications&lt;/title&gt;&lt;/titles&gt;&lt;dates&gt;&lt;year&gt;2017&lt;/year&gt;&lt;/dates&gt;&lt;urls&gt;&lt;/urls&gt;&lt;/record&gt;&lt;/Cite&gt;&lt;/EndNote&gt;</w:instrText>
+            </w:r>
+            <w:r>
+              <w:rPr>
+                <w:rFonts w:ascii="Helvetica" w:hAnsi="Helvetica" w:cs="Helvetica"/>
+                <w:sz w:val="24"/>
+                <w:szCs w:val="24"/>
+              </w:rPr>
+              <w:fldChar w:fldCharType="separate"/>
+            </w:r>
+            <w:r>
+              <w:rPr>
+                <w:rFonts w:ascii="Helvetica" w:hAnsi="Helvetica" w:cs="Helvetica"/>
+                <w:noProof/>
+                <w:sz w:val="24"/>
+                <w:szCs w:val="24"/>
+              </w:rPr>
+              <w:t>[1]</w:t>
+            </w:r>
+            <w:r>
+              <w:rPr>
+                <w:rFonts w:ascii="Helvetica" w:hAnsi="Helvetica" w:cs="Helvetica"/>
+                <w:sz w:val="24"/>
+                <w:szCs w:val="24"/>
+              </w:rPr>
+              <w:fldChar w:fldCharType="end"/>
+            </w:r>
           </w:p>
         </w:tc>
       </w:tr>
@@ -5451,6 +5604,55 @@
               </w:rPr>
               <w:t>1650</w:t>
             </w:r>
+            <w:r>
+              <w:rPr>
+                <w:rFonts w:ascii="Helvetica" w:hAnsi="Helvetica" w:cs="Helvetica"/>
+                <w:sz w:val="24"/>
+                <w:szCs w:val="24"/>
+              </w:rPr>
+              <w:t xml:space="preserve"> </w:t>
+            </w:r>
+            <w:r>
+              <w:rPr>
+                <w:rFonts w:ascii="Helvetica" w:hAnsi="Helvetica" w:cs="Helvetica"/>
+                <w:sz w:val="24"/>
+                <w:szCs w:val="24"/>
+              </w:rPr>
+              <w:fldChar w:fldCharType="begin"/>
+            </w:r>
+            <w:r>
+              <w:rPr>
+                <w:rFonts w:ascii="Helvetica" w:hAnsi="Helvetica" w:cs="Helvetica"/>
+                <w:sz w:val="24"/>
+                <w:szCs w:val="24"/>
+              </w:rPr>
+              <w:instrText xml:space="preserve"> ADDIN EN.CITE &lt;EndNote&gt;&lt;Cite&gt;&lt;Author&gt;Audi&lt;/Author&gt;&lt;Year&gt;2017&lt;/Year&gt;&lt;RecNum&gt;101&lt;/RecNum&gt;&lt;DisplayText&gt;[2]&lt;/DisplayText&gt;&lt;record&gt;&lt;rec-number&gt;101&lt;/rec-number&gt;&lt;foreign-keys&gt;&lt;key app="EN" db-id="x5022555nfa5zceazvn5e5w4p9vtd2wf52zp" timestamp="1537054811"&gt;101&lt;/key&gt;&lt;/foreign-keys&gt;&lt;ref-type name="Press Release"&gt;63&lt;/ref-type&gt;&lt;contributors&gt;&lt;authors&gt;&lt;author&gt;Audi&lt;/author&gt;&lt;/authors&gt;&lt;/contributors&gt;&lt;titles&gt;&lt;title&gt;Audi A4 Specifications guide&lt;/title&gt;&lt;/titles&gt;&lt;dates&gt;&lt;year&gt;2017&lt;/year&gt;&lt;/dates&gt;&lt;urls&gt;&lt;related-urls&gt;&lt;url&gt;https://www.audi.com.au/content/dam/nemo/australia/specification_guides/a4/a4_sedan/Audi%20A4%20Specification%20Guide.pdf&lt;/url&gt;&lt;/related-urls&gt;&lt;/urls&gt;&lt;/record&gt;&lt;/Cite&gt;&lt;/EndNote&gt;</w:instrText>
+            </w:r>
+            <w:r>
+              <w:rPr>
+                <w:rFonts w:ascii="Helvetica" w:hAnsi="Helvetica" w:cs="Helvetica"/>
+                <w:sz w:val="24"/>
+                <w:szCs w:val="24"/>
+              </w:rPr>
+              <w:fldChar w:fldCharType="separate"/>
+            </w:r>
+            <w:r>
+              <w:rPr>
+                <w:rFonts w:ascii="Helvetica" w:hAnsi="Helvetica" w:cs="Helvetica"/>
+                <w:noProof/>
+                <w:sz w:val="24"/>
+                <w:szCs w:val="24"/>
+              </w:rPr>
+              <w:t>[2]</w:t>
+            </w:r>
+            <w:r>
+              <w:rPr>
+                <w:rFonts w:ascii="Helvetica" w:hAnsi="Helvetica" w:cs="Helvetica"/>
+                <w:sz w:val="24"/>
+                <w:szCs w:val="24"/>
+              </w:rPr>
+              <w:fldChar w:fldCharType="end"/>
+            </w:r>
           </w:p>
         </w:tc>
       </w:tr>
@@ -5531,7 +5733,7 @@
           <w:rFonts w:ascii="Helvetica" w:hAnsi="Helvetica" w:cs="Helvetica"/>
         </w:rPr>
       </w:pPr>
-      <w:bookmarkStart w:id="43" w:name="_Toc524785836"/>
+      <w:bookmarkStart w:id="48" w:name="_Toc524855235"/>
       <w:r>
         <w:rPr>
           <w:rFonts w:ascii="Helvetica" w:hAnsi="Helvetica" w:cs="Helvetica"/>
@@ -5539,7 +5741,7 @@
         <w:lastRenderedPageBreak/>
         <w:t>Controller Design and Validations</w:t>
       </w:r>
-      <w:bookmarkEnd w:id="43"/>
+      <w:bookmarkEnd w:id="48"/>
     </w:p>
     <w:p>
       <w:pPr>
@@ -5548,16 +5750,16 @@
           <w:rFonts w:ascii="Helvetica" w:hAnsi="Helvetica" w:cs="Helvetica"/>
         </w:rPr>
       </w:pPr>
-      <w:bookmarkStart w:id="44" w:name="_Toc524785837"/>
-      <w:bookmarkStart w:id="45" w:name="_PID/PD_controller_design"/>
-      <w:bookmarkEnd w:id="45"/>
+      <w:bookmarkStart w:id="49" w:name="_PID/PD_controller_design"/>
+      <w:bookmarkStart w:id="50" w:name="_Toc524855236"/>
+      <w:bookmarkEnd w:id="49"/>
       <w:r>
         <w:rPr>
           <w:rFonts w:ascii="Helvetica" w:hAnsi="Helvetica" w:cs="Helvetica"/>
         </w:rPr>
         <w:t>PID/PD controller design</w:t>
       </w:r>
-      <w:bookmarkEnd w:id="44"/>
+      <w:bookmarkEnd w:id="50"/>
     </w:p>
     <w:p>
       <w:pPr>
@@ -5590,7 +5792,48 @@
           <w:sz w:val="24"/>
           <w:szCs w:val="24"/>
         </w:rPr>
-        <w:t xml:space="preserve"> []</w:t>
+        <w:t xml:space="preserve"> </w:t>
+      </w:r>
+      <w:r>
+        <w:rPr>
+          <w:rFonts w:ascii="Helvetica" w:hAnsi="Helvetica" w:cs="Helvetica"/>
+          <w:sz w:val="24"/>
+          <w:szCs w:val="24"/>
+        </w:rPr>
+        <w:fldChar w:fldCharType="begin"/>
+      </w:r>
+      <w:r>
+        <w:rPr>
+          <w:rFonts w:ascii="Helvetica" w:hAnsi="Helvetica" w:cs="Helvetica"/>
+          <w:sz w:val="24"/>
+          <w:szCs w:val="24"/>
+        </w:rPr>
+        <w:instrText xml:space="preserve"> ADDIN EN.CITE &lt;EndNote&gt;&lt;Cite&gt;&lt;Author&gt;Smuts&lt;/Author&gt;&lt;Year&gt;2010&lt;/Year&gt;&lt;RecNum&gt;98&lt;/RecNum&gt;&lt;DisplayText&gt;[3]&lt;/DisplayText&gt;&lt;record&gt;&lt;rec-number&gt;98&lt;/rec-number&gt;&lt;foreign-keys&gt;&lt;key app="EN" db-id="x5022555nfa5zceazvn5e5w4p9vtd2wf52zp" timestamp="1537054074"&gt;98&lt;/key&gt;&lt;/foreign-keys&gt;&lt;ref-type name="Blog"&gt;56&lt;/ref-type&gt;&lt;contributors&gt;&lt;authors&gt;&lt;author&gt;Jacques Smuts&lt;/author&gt;&lt;/authors&gt;&lt;/contributors&gt;&lt;titles&gt;&lt;title&gt;Ziegler-Nichols Closed-Loop Tuning Method &lt;/title&gt;&lt;/titles&gt;&lt;dates&gt;&lt;year&gt;2010&lt;/year&gt;&lt;/dates&gt;&lt;urls&gt;&lt;related-urls&gt;&lt;url&gt;http://blog.opticontrols.com/archives/131&lt;/url&gt;&lt;/related-urls&gt;&lt;/urls&gt;&lt;/record&gt;&lt;/Cite&gt;&lt;/EndNote&gt;</w:instrText>
+      </w:r>
+      <w:r>
+        <w:rPr>
+          <w:rFonts w:ascii="Helvetica" w:hAnsi="Helvetica" w:cs="Helvetica"/>
+          <w:sz w:val="24"/>
+          <w:szCs w:val="24"/>
+        </w:rPr>
+        <w:fldChar w:fldCharType="separate"/>
+      </w:r>
+      <w:r>
+        <w:rPr>
+          <w:rFonts w:ascii="Helvetica" w:hAnsi="Helvetica" w:cs="Helvetica"/>
+          <w:noProof/>
+          <w:sz w:val="24"/>
+          <w:szCs w:val="24"/>
+        </w:rPr>
+        <w:t>[3]</w:t>
+      </w:r>
+      <w:r>
+        <w:rPr>
+          <w:rFonts w:ascii="Helvetica" w:hAnsi="Helvetica" w:cs="Helvetica"/>
+          <w:sz w:val="24"/>
+          <w:szCs w:val="24"/>
+        </w:rPr>
+        <w:fldChar w:fldCharType="end"/>
       </w:r>
       <w:r>
         <w:rPr>
@@ -5829,7 +6072,105 @@
           <w:sz w:val="24"/>
           <w:szCs w:val="24"/>
         </w:rPr>
-        <w:t xml:space="preserve">Later, after some research [] I was able to confirm that whatever change in the gain of the proportional controller it won’t affect the steady state of the system. This lead to testing of system with PD alone. The response of the system was better than the earlier proportional controller, yet the rise time was unrealistic. To understand the rise time of the car from 0-100 kmph, I was able to find some credible documents which provided enough details on the design specifications of the cars []. </w:t>
+        <w:t xml:space="preserve">Later, after some research </w:t>
+      </w:r>
+      <w:r>
+        <w:rPr>
+          <w:rFonts w:ascii="Helvetica" w:hAnsi="Helvetica" w:cs="Helvetica"/>
+          <w:sz w:val="24"/>
+          <w:szCs w:val="24"/>
+        </w:rPr>
+        <w:fldChar w:fldCharType="begin"/>
+      </w:r>
+      <w:r>
+        <w:rPr>
+          <w:rFonts w:ascii="Helvetica" w:hAnsi="Helvetica" w:cs="Helvetica"/>
+          <w:sz w:val="24"/>
+          <w:szCs w:val="24"/>
+        </w:rPr>
+        <w:instrText xml:space="preserve"> ADDIN EN.CITE &lt;EndNote&gt;&lt;Cite&gt;&lt;Author&gt;Murray&lt;/Author&gt;&lt;Year&gt;2008&lt;/Year&gt;&lt;RecNum&gt;102&lt;/RecNum&gt;&lt;DisplayText&gt;[4]&lt;/DisplayText&gt;&lt;record&gt;&lt;rec-number&gt;102&lt;/rec-number&gt;&lt;foreign-keys&gt;&lt;key app="EN" db-id="x5022555nfa5zceazvn5e5w4p9vtd2wf52zp" timestamp="1537055083"&gt;102&lt;/key&gt;&lt;/foreign-keys&gt;&lt;ref-type name="Book"&gt;6&lt;/ref-type&gt;&lt;contributors&gt;&lt;authors&gt;&lt;author&gt;Karl J. Åström,, Richard M. Murray&lt;/author&gt;&lt;/authors&gt;&lt;/contributors&gt;&lt;titles&gt;&lt;title&gt;Feedback Systems -- An Introduction for Scientists and Engineers &lt;/title&gt;&lt;/titles&gt;&lt;edition&gt;Second&lt;/edition&gt;&lt;dates&gt;&lt;year&gt;2008&lt;/year&gt;&lt;/dates&gt;&lt;urls&gt;&lt;related-urls&gt;&lt;url&gt;http://www.cds.caltech.edu/~murray/amwiki/index.php/Second_Edition&lt;/url&gt;&lt;/related-urls&gt;&lt;/urls&gt;&lt;/record&gt;&lt;/Cite&gt;&lt;/EndNote&gt;</w:instrText>
+      </w:r>
+      <w:r>
+        <w:rPr>
+          <w:rFonts w:ascii="Helvetica" w:hAnsi="Helvetica" w:cs="Helvetica"/>
+          <w:sz w:val="24"/>
+          <w:szCs w:val="24"/>
+        </w:rPr>
+        <w:fldChar w:fldCharType="separate"/>
+      </w:r>
+      <w:r>
+        <w:rPr>
+          <w:rFonts w:ascii="Helvetica" w:hAnsi="Helvetica" w:cs="Helvetica"/>
+          <w:noProof/>
+          <w:sz w:val="24"/>
+          <w:szCs w:val="24"/>
+        </w:rPr>
+        <w:t>[4]</w:t>
+      </w:r>
+      <w:r>
+        <w:rPr>
+          <w:rFonts w:ascii="Helvetica" w:hAnsi="Helvetica" w:cs="Helvetica"/>
+          <w:sz w:val="24"/>
+          <w:szCs w:val="24"/>
+        </w:rPr>
+        <w:fldChar w:fldCharType="end"/>
+      </w:r>
+      <w:r>
+        <w:rPr>
+          <w:rFonts w:ascii="Helvetica" w:hAnsi="Helvetica" w:cs="Helvetica"/>
+          <w:sz w:val="24"/>
+          <w:szCs w:val="24"/>
+        </w:rPr>
+        <w:t xml:space="preserve"> I was able to confirm that whatever change in the gain of the proportional controller it won’t affect the steady state of the system. This lead to testing of system with PD alone. The response of the system was better than the earlier proportional controller, yet the rise time was unrealistic. To understand the rise time of the car from 0-100 kmph, I was able to find some credible documents which provided enough details on the design specifications of the cars </w:t>
+      </w:r>
+      <w:r>
+        <w:rPr>
+          <w:rFonts w:ascii="Helvetica" w:hAnsi="Helvetica" w:cs="Helvetica"/>
+          <w:sz w:val="24"/>
+          <w:szCs w:val="24"/>
+        </w:rPr>
+        <w:fldChar w:fldCharType="begin"/>
+      </w:r>
+      <w:r>
+        <w:rPr>
+          <w:rFonts w:ascii="Helvetica" w:hAnsi="Helvetica" w:cs="Helvetica"/>
+          <w:sz w:val="24"/>
+          <w:szCs w:val="24"/>
+        </w:rPr>
+        <w:instrText xml:space="preserve"> ADDIN EN.CITE &lt;EndNote&gt;&lt;Cite&gt;&lt;Author&gt;Audi&lt;/Author&gt;&lt;Year&gt;2017&lt;/Year&gt;&lt;RecNum&gt;101&lt;/RecNum&gt;&lt;DisplayText&gt;[1, 2]&lt;/DisplayText&gt;&lt;record&gt;&lt;rec-number&gt;101&lt;/rec-number&gt;&lt;foreign-keys&gt;&lt;key app="EN" db-id="x5022555nfa5zceazvn5e5w4p9vtd2wf52zp" timestamp="1537054811"&gt;101&lt;/key&gt;&lt;/foreign-keys&gt;&lt;ref-type name="Press Release"&gt;63&lt;/ref-type&gt;&lt;contributors&gt;&lt;authors&gt;&lt;author&gt;Audi&lt;/author&gt;&lt;/authors&gt;&lt;/contributors&gt;&lt;titles&gt;&lt;title&gt;Audi A4 Specifications guide&lt;/title&gt;&lt;/titles&gt;&lt;dates&gt;&lt;year&gt;2017&lt;/year&gt;&lt;/dates&gt;&lt;urls&gt;&lt;related-urls&gt;&lt;url&gt;https://www.audi.com.au/content/dam/nemo/australia/specification_guides/a4/a4_sedan/Audi%20A4%20Specification%20Guide.pdf&lt;/url&gt;&lt;/related-urls&gt;&lt;/urls&gt;&lt;/record&gt;&lt;/Cite&gt;&lt;Cite&gt;&lt;Author&gt;BMW&lt;/Author&gt;&lt;Year&gt;2017&lt;/Year&gt;&lt;RecNum&gt;100&lt;/RecNum&gt;&lt;record&gt;&lt;rec-number&gt;100&lt;/rec-number&gt;&lt;foreign-keys&gt;&lt;key app="EN" db-id="x5022555nfa5zceazvn5e5w4p9vtd2wf52zp" timestamp="1537054490"&gt;100&lt;/key&gt;&lt;/foreign-keys&gt;&lt;ref-type name="Press Release"&gt;63&lt;/ref-type&gt;&lt;contributors&gt;&lt;authors&gt;&lt;author&gt;BMW&lt;/author&gt;&lt;/authors&gt;&lt;/contributors&gt;&lt;titles&gt;&lt;title&gt;The BMW Series 5 Sedan - Specifications&lt;/title&gt;&lt;/titles&gt;&lt;dates&gt;&lt;year&gt;2017&lt;/year&gt;&lt;/dates&gt;&lt;urls&gt;&lt;/urls&gt;&lt;/record&gt;&lt;/Cite&gt;&lt;/EndNote&gt;</w:instrText>
+      </w:r>
+      <w:r>
+        <w:rPr>
+          <w:rFonts w:ascii="Helvetica" w:hAnsi="Helvetica" w:cs="Helvetica"/>
+          <w:sz w:val="24"/>
+          <w:szCs w:val="24"/>
+        </w:rPr>
+        <w:fldChar w:fldCharType="separate"/>
+      </w:r>
+      <w:r>
+        <w:rPr>
+          <w:rFonts w:ascii="Helvetica" w:hAnsi="Helvetica" w:cs="Helvetica"/>
+          <w:noProof/>
+          <w:sz w:val="24"/>
+          <w:szCs w:val="24"/>
+        </w:rPr>
+        <w:t>[1, 2]</w:t>
+      </w:r>
+      <w:r>
+        <w:rPr>
+          <w:rFonts w:ascii="Helvetica" w:hAnsi="Helvetica" w:cs="Helvetica"/>
+          <w:sz w:val="24"/>
+          <w:szCs w:val="24"/>
+        </w:rPr>
+        <w:fldChar w:fldCharType="end"/>
+      </w:r>
+      <w:r>
+        <w:rPr>
+          <w:rFonts w:ascii="Helvetica" w:hAnsi="Helvetica" w:cs="Helvetica"/>
+          <w:sz w:val="24"/>
+          <w:szCs w:val="24"/>
+        </w:rPr>
+        <w:t xml:space="preserve">. </w:t>
       </w:r>
       <w:r>
         <w:rPr>
@@ -6039,7 +6380,64 @@
           <w:sz w:val="24"/>
           <w:szCs w:val="24"/>
         </w:rPr>
-        <w:t>When I moved on to PID controllers in the thoughts of improving control accuracy, the integrator induced oscillations to the system response.</w:t>
+        <w:t>When I moved on to PID controllers in the thoughts of improving control accuracy</w:t>
+      </w:r>
+      <w:r>
+        <w:rPr>
+          <w:rFonts w:ascii="Helvetica" w:hAnsi="Helvetica" w:cs="Helvetica"/>
+          <w:sz w:val="24"/>
+          <w:szCs w:val="24"/>
+        </w:rPr>
+        <w:t xml:space="preserve"> </w:t>
+      </w:r>
+      <w:r>
+        <w:rPr>
+          <w:rFonts w:ascii="Helvetica" w:hAnsi="Helvetica" w:cs="Helvetica"/>
+          <w:sz w:val="24"/>
+          <w:szCs w:val="24"/>
+        </w:rPr>
+        <w:fldChar w:fldCharType="begin"/>
+      </w:r>
+      <w:r>
+        <w:rPr>
+          <w:rFonts w:ascii="Helvetica" w:hAnsi="Helvetica" w:cs="Helvetica"/>
+          <w:sz w:val="24"/>
+          <w:szCs w:val="24"/>
+        </w:rPr>
+        <w:instrText xml:space="preserve"> ADDIN EN.CITE &lt;EndNote&gt;&lt;Cite&gt;&lt;Author&gt;Hardy&lt;/Author&gt;&lt;Year&gt;2014&lt;/Year&gt;&lt;RecNum&gt;99&lt;/RecNum&gt;&lt;DisplayText&gt;[5]&lt;/DisplayText&gt;&lt;record&gt;&lt;rec-number&gt;99&lt;/rec-number&gt;&lt;foreign-keys&gt;&lt;key app="EN" db-id="x5022555nfa5zceazvn5e5w4p9vtd2wf52zp" timestamp="1537054262"&gt;99&lt;/key&gt;&lt;/foreign-keys&gt;&lt;ref-type name="Blog"&gt;56&lt;/ref-type&gt;&lt;contributors&gt;&lt;authors&gt;&lt;author&gt;Chris Hardy&lt;/author&gt;&lt;/authors&gt;&lt;/contributors&gt;&lt;titles&gt;&lt;title&gt;The Basics of Tuning PID Loops &lt;/title&gt;&lt;/titles&gt;&lt;dates&gt;&lt;year&gt;2014&lt;/year&gt;&lt;/dates&gt;&lt;urls&gt;&lt;related-urls&gt;&lt;url&gt;https://www.crossco.com/blog/basics-tuning-pid-loops&lt;/url&gt;&lt;/related-urls&gt;&lt;/urls&gt;&lt;/record&gt;&lt;/Cite&gt;&lt;/EndNote&gt;</w:instrText>
+      </w:r>
+      <w:r>
+        <w:rPr>
+          <w:rFonts w:ascii="Helvetica" w:hAnsi="Helvetica" w:cs="Helvetica"/>
+          <w:sz w:val="24"/>
+          <w:szCs w:val="24"/>
+        </w:rPr>
+        <w:fldChar w:fldCharType="separate"/>
+      </w:r>
+      <w:r>
+        <w:rPr>
+          <w:rFonts w:ascii="Helvetica" w:hAnsi="Helvetica" w:cs="Helvetica"/>
+          <w:noProof/>
+          <w:sz w:val="24"/>
+          <w:szCs w:val="24"/>
+        </w:rPr>
+        <w:t>[5]</w:t>
+      </w:r>
+      <w:r>
+        <w:rPr>
+          <w:rFonts w:ascii="Helvetica" w:hAnsi="Helvetica" w:cs="Helvetica"/>
+          <w:sz w:val="24"/>
+          <w:szCs w:val="24"/>
+        </w:rPr>
+        <w:fldChar w:fldCharType="end"/>
+      </w:r>
+      <w:r>
+        <w:rPr>
+          <w:rFonts w:ascii="Helvetica" w:hAnsi="Helvetica" w:cs="Helvetica"/>
+          <w:sz w:val="24"/>
+          <w:szCs w:val="24"/>
+        </w:rPr>
+        <w:t>, the integrator induced oscillations to the system response.</w:t>
       </w:r>
       <w:r>
         <w:rPr>
@@ -6065,35 +6463,72 @@
         </w:rPr>
         <w:t>When the controller was validated using the actual car parameters (</w:t>
       </w:r>
-      <w:hyperlink w:anchor="PID_BMW_Response" w:history="1">
-        <w:r>
-          <w:rPr>
-            <w:rStyle w:val="Hyperlink"/>
-            <w:rFonts w:ascii="Helvetica" w:hAnsi="Helvetica" w:cs="Helvetica"/>
-            <w:sz w:val="24"/>
-            <w:szCs w:val="24"/>
-          </w:rPr>
-          <w:t>BMW 5</w:t>
-        </w:r>
-        <w:r>
-          <w:rPr>
-            <w:rStyle w:val="Hyperlink"/>
-            <w:rFonts w:ascii="Helvetica" w:hAnsi="Helvetica" w:cs="Helvetica"/>
-            <w:sz w:val="24"/>
-            <w:szCs w:val="24"/>
-          </w:rPr>
-          <w:t>2</w:t>
-        </w:r>
-        <w:r>
-          <w:rPr>
-            <w:rStyle w:val="Hyperlink"/>
-            <w:rFonts w:ascii="Helvetica" w:hAnsi="Helvetica" w:cs="Helvetica"/>
-            <w:sz w:val="24"/>
-            <w:szCs w:val="24"/>
-          </w:rPr>
-          <w:t>0d</w:t>
-        </w:r>
-      </w:hyperlink>
+      <w:r>
+        <w:rPr>
+          <w:rFonts w:ascii="Helvetica" w:hAnsi="Helvetica" w:cs="Helvetica"/>
+          <w:sz w:val="24"/>
+          <w:szCs w:val="24"/>
+        </w:rPr>
+        <w:fldChar w:fldCharType="begin"/>
+      </w:r>
+      <w:r>
+        <w:rPr>
+          <w:rFonts w:ascii="Helvetica" w:hAnsi="Helvetica" w:cs="Helvetica"/>
+          <w:sz w:val="24"/>
+          <w:szCs w:val="24"/>
+        </w:rPr>
+        <w:instrText xml:space="preserve"> HYPERLINK  \l "PID_BMW_Response" </w:instrText>
+      </w:r>
+      <w:r>
+        <w:rPr>
+          <w:rFonts w:ascii="Helvetica" w:hAnsi="Helvetica" w:cs="Helvetica"/>
+          <w:sz w:val="24"/>
+          <w:szCs w:val="24"/>
+        </w:rPr>
+      </w:r>
+      <w:r>
+        <w:rPr>
+          <w:rFonts w:ascii="Helvetica" w:hAnsi="Helvetica" w:cs="Helvetica"/>
+          <w:sz w:val="24"/>
+          <w:szCs w:val="24"/>
+        </w:rPr>
+        <w:fldChar w:fldCharType="separate"/>
+      </w:r>
+      <w:r>
+        <w:rPr>
+          <w:rStyle w:val="Hyperlink"/>
+          <w:rFonts w:ascii="Helvetica" w:hAnsi="Helvetica" w:cs="Helvetica"/>
+          <w:sz w:val="24"/>
+          <w:szCs w:val="24"/>
+        </w:rPr>
+        <w:t>BMW 5</w:t>
+      </w:r>
+      <w:r>
+        <w:rPr>
+          <w:rStyle w:val="Hyperlink"/>
+          <w:rFonts w:ascii="Helvetica" w:hAnsi="Helvetica" w:cs="Helvetica"/>
+          <w:sz w:val="24"/>
+          <w:szCs w:val="24"/>
+        </w:rPr>
+        <w:t>2</w:t>
+      </w:r>
+      <w:r>
+        <w:rPr>
+          <w:rStyle w:val="Hyperlink"/>
+          <w:rFonts w:ascii="Helvetica" w:hAnsi="Helvetica" w:cs="Helvetica"/>
+          <w:sz w:val="24"/>
+          <w:szCs w:val="24"/>
+        </w:rPr>
+        <w:t>0d</w:t>
+      </w:r>
+      <w:r>
+        <w:rPr>
+          <w:rFonts w:ascii="Helvetica" w:hAnsi="Helvetica" w:cs="Helvetica"/>
+          <w:sz w:val="24"/>
+          <w:szCs w:val="24"/>
+        </w:rPr>
+        <w:fldChar w:fldCharType="end"/>
+      </w:r>
       <w:r>
         <w:rPr>
           <w:rFonts w:ascii="Helvetica" w:hAnsi="Helvetica" w:cs="Helvetica"/>
@@ -6102,7 +6537,7 @@
         </w:rPr>
         <w:t xml:space="preserve"> and </w:t>
       </w:r>
-      <w:bookmarkStart w:id="46" w:name="page_3"/>
+      <w:bookmarkStart w:id="51" w:name="page_3"/>
       <w:r>
         <w:rPr>
           <w:rFonts w:ascii="Helvetica" w:hAnsi="Helvetica" w:cs="Helvetica"/>
@@ -6169,7 +6604,7 @@
         </w:rPr>
         <w:fldChar w:fldCharType="end"/>
       </w:r>
-      <w:bookmarkEnd w:id="46"/>
+      <w:bookmarkEnd w:id="51"/>
       <w:r>
         <w:rPr>
           <w:rFonts w:ascii="Helvetica" w:hAnsi="Helvetica" w:cs="Helvetica"/>
@@ -6226,17 +6661,54 @@
         </w:rPr>
         <w:t xml:space="preserve">- 5% increase in the settling value compared to the </w:t>
       </w:r>
-      <w:hyperlink w:anchor="PD_BMW_Response" w:history="1">
-        <w:r>
-          <w:rPr>
-            <w:rStyle w:val="Hyperlink"/>
-            <w:rFonts w:ascii="Helvetica" w:hAnsi="Helvetica" w:cs="Helvetica"/>
-            <w:sz w:val="24"/>
-            <w:szCs w:val="24"/>
-          </w:rPr>
-          <w:t>PD controller</w:t>
-        </w:r>
-      </w:hyperlink>
+      <w:r>
+        <w:rPr>
+          <w:rFonts w:ascii="Helvetica" w:hAnsi="Helvetica" w:cs="Helvetica"/>
+          <w:sz w:val="24"/>
+          <w:szCs w:val="24"/>
+        </w:rPr>
+        <w:fldChar w:fldCharType="begin"/>
+      </w:r>
+      <w:r>
+        <w:rPr>
+          <w:rFonts w:ascii="Helvetica" w:hAnsi="Helvetica" w:cs="Helvetica"/>
+          <w:sz w:val="24"/>
+          <w:szCs w:val="24"/>
+        </w:rPr>
+        <w:instrText xml:space="preserve"> HYPERLINK  \l "PD_BMW_Response" </w:instrText>
+      </w:r>
+      <w:r>
+        <w:rPr>
+          <w:rFonts w:ascii="Helvetica" w:hAnsi="Helvetica" w:cs="Helvetica"/>
+          <w:sz w:val="24"/>
+          <w:szCs w:val="24"/>
+        </w:rPr>
+      </w:r>
+      <w:r>
+        <w:rPr>
+          <w:rFonts w:ascii="Helvetica" w:hAnsi="Helvetica" w:cs="Helvetica"/>
+          <w:sz w:val="24"/>
+          <w:szCs w:val="24"/>
+        </w:rPr>
+        <w:fldChar w:fldCharType="separate"/>
+      </w:r>
+      <w:r>
+        <w:rPr>
+          <w:rStyle w:val="Hyperlink"/>
+          <w:rFonts w:ascii="Helvetica" w:hAnsi="Helvetica" w:cs="Helvetica"/>
+          <w:sz w:val="24"/>
+          <w:szCs w:val="24"/>
+        </w:rPr>
+        <w:t>PD controller</w:t>
+      </w:r>
+      <w:r>
+        <w:rPr>
+          <w:rFonts w:ascii="Helvetica" w:hAnsi="Helvetica" w:cs="Helvetica"/>
+          <w:sz w:val="24"/>
+          <w:szCs w:val="24"/>
+        </w:rPr>
+        <w:fldChar w:fldCharType="end"/>
+      </w:r>
       <w:r>
         <w:rPr>
           <w:rFonts w:ascii="Helvetica" w:hAnsi="Helvetica" w:cs="Helvetica"/>
@@ -6388,17 +6860,76 @@
         </w:rPr>
         <w:t xml:space="preserve">The models show the implementation of cruise control for Audi A4 2.0 TDI using PD and PID controllers. </w:t>
       </w:r>
-      <w:hyperlink w:anchor="_Fuzzy_P_cruise" w:history="1">
-        <w:r>
-          <w:rPr>
-            <w:rStyle w:val="Hyperlink"/>
-            <w:rFonts w:ascii="Helvetica" w:hAnsi="Helvetica" w:cs="Helvetica"/>
-            <w:sz w:val="24"/>
-            <w:szCs w:val="24"/>
-          </w:rPr>
-          <w:t>Models</w:t>
-        </w:r>
-      </w:hyperlink>
+      <w:r>
+        <w:rPr>
+          <w:rFonts w:ascii="Helvetica" w:hAnsi="Helvetica" w:cs="Helvetica"/>
+          <w:sz w:val="24"/>
+          <w:szCs w:val="24"/>
+        </w:rPr>
+        <w:fldChar w:fldCharType="begin"/>
+      </w:r>
+      <w:r>
+        <w:rPr>
+          <w:rFonts w:ascii="Helvetica" w:hAnsi="Helvetica" w:cs="Helvetica"/>
+          <w:sz w:val="24"/>
+          <w:szCs w:val="24"/>
+        </w:rPr>
+        <w:instrText xml:space="preserve"> HYPERLINK  \l "_Fuzzy_P_cruise" </w:instrText>
+      </w:r>
+      <w:r>
+        <w:rPr>
+          <w:rFonts w:ascii="Helvetica" w:hAnsi="Helvetica" w:cs="Helvetica"/>
+          <w:sz w:val="24"/>
+          <w:szCs w:val="24"/>
+        </w:rPr>
+      </w:r>
+      <w:r>
+        <w:rPr>
+          <w:rFonts w:ascii="Helvetica" w:hAnsi="Helvetica" w:cs="Helvetica"/>
+          <w:sz w:val="24"/>
+          <w:szCs w:val="24"/>
+        </w:rPr>
+        <w:fldChar w:fldCharType="separate"/>
+      </w:r>
+      <w:r>
+        <w:rPr>
+          <w:rStyle w:val="Hyperlink"/>
+          <w:rFonts w:ascii="Helvetica" w:hAnsi="Helvetica" w:cs="Helvetica"/>
+          <w:sz w:val="24"/>
+          <w:szCs w:val="24"/>
+        </w:rPr>
+        <w:t>Mo</w:t>
+      </w:r>
+      <w:r>
+        <w:rPr>
+          <w:rStyle w:val="Hyperlink"/>
+          <w:rFonts w:ascii="Helvetica" w:hAnsi="Helvetica" w:cs="Helvetica"/>
+          <w:sz w:val="24"/>
+          <w:szCs w:val="24"/>
+        </w:rPr>
+        <w:t>d</w:t>
+      </w:r>
+      <w:r>
+        <w:rPr>
+          <w:rStyle w:val="Hyperlink"/>
+          <w:rFonts w:ascii="Helvetica" w:hAnsi="Helvetica" w:cs="Helvetica"/>
+          <w:sz w:val="24"/>
+          <w:szCs w:val="24"/>
+        </w:rPr>
+        <w:t>els</w:t>
+      </w:r>
+      <w:r>
+        <w:rPr>
+          <w:rFonts w:ascii="Helvetica" w:hAnsi="Helvetica" w:cs="Helvetica"/>
+          <w:sz w:val="24"/>
+          <w:szCs w:val="24"/>
+        </w:rPr>
+        <w:fldChar w:fldCharType="end"/>
+      </w:r>
+      <w:bookmarkStart w:id="52" w:name="page_4"/>
+      <w:bookmarkStart w:id="53" w:name="_GoBack"/>
+      <w:bookmarkEnd w:id="52"/>
+      <w:bookmarkEnd w:id="53"/>
       <w:r>
         <w:rPr>
           <w:rFonts w:ascii="Helvetica" w:hAnsi="Helvetica" w:cs="Helvetica"/>
@@ -6457,14 +6988,14 @@
           <w:rFonts w:ascii="Helvetica" w:hAnsi="Helvetica" w:cs="Helvetica"/>
         </w:rPr>
       </w:pPr>
-      <w:bookmarkStart w:id="47" w:name="_Toc524785838"/>
+      <w:bookmarkStart w:id="54" w:name="_Toc524855237"/>
       <w:r>
         <w:rPr>
           <w:rFonts w:ascii="Helvetica" w:hAnsi="Helvetica" w:cs="Helvetica"/>
         </w:rPr>
         <w:t>Fuzzy P controller design</w:t>
       </w:r>
-      <w:bookmarkEnd w:id="47"/>
+      <w:bookmarkEnd w:id="54"/>
     </w:p>
     <w:p>
       <w:pPr>
@@ -6531,7 +7062,64 @@
           <w:sz w:val="24"/>
           <w:szCs w:val="24"/>
         </w:rPr>
-        <w:t>Another reason for designing Fuzzy P controller is because it is easy to design and as it acts upon the rules alone, the designer just needs to frame the rules to give the output variable bounded for every bounded input which ensures that there is no unexpected behavior of the controller. The designer also needs to be extra careful while framing the rules because if one of the inputs doesn’t have any rules then the controller output will be unpredictable.</w:t>
+        <w:t>Another reason for designing Fuzzy P controller is because it is easy to design and as it acts upon the rules alone</w:t>
+      </w:r>
+      <w:r>
+        <w:rPr>
+          <w:rFonts w:ascii="Helvetica" w:hAnsi="Helvetica" w:cs="Helvetica"/>
+          <w:sz w:val="24"/>
+          <w:szCs w:val="24"/>
+        </w:rPr>
+        <w:t xml:space="preserve"> </w:t>
+      </w:r>
+      <w:r>
+        <w:rPr>
+          <w:rFonts w:ascii="Helvetica" w:hAnsi="Helvetica" w:cs="Helvetica"/>
+          <w:sz w:val="24"/>
+          <w:szCs w:val="24"/>
+        </w:rPr>
+        <w:fldChar w:fldCharType="begin"/>
+      </w:r>
+      <w:r>
+        <w:rPr>
+          <w:rFonts w:ascii="Helvetica" w:hAnsi="Helvetica" w:cs="Helvetica"/>
+          <w:sz w:val="24"/>
+          <w:szCs w:val="24"/>
+        </w:rPr>
+        <w:instrText xml:space="preserve"> ADDIN EN.CITE &lt;EndNote&gt;&lt;Cite&gt;&lt;Author&gt;Hassan Asere&lt;/Author&gt;&lt;Year&gt;2015&lt;/Year&gt;&lt;RecNum&gt;97&lt;/RecNum&gt;&lt;DisplayText&gt;[6]&lt;/DisplayText&gt;&lt;record&gt;&lt;rec-number&gt;97&lt;/rec-number&gt;&lt;foreign-keys&gt;&lt;key app="EN" db-id="x5022555nfa5zceazvn5e5w4p9vtd2wf52zp" timestamp="1536706938"&gt;97&lt;/key&gt;&lt;/foreign-keys&gt;&lt;ref-type name="Conference Paper"&gt;47&lt;/ref-type&gt;&lt;contributors&gt;&lt;authors&gt;&lt;author&gt;Hassan Asere, Chengwei Lei, Ruting Jia&lt;/author&gt;&lt;/authors&gt;&lt;/contributors&gt;&lt;titles&gt;&lt;title&gt;Cruise Control Design Using Fuzzy Logic Controller&lt;/title&gt;&lt;secondary-title&gt; IEEE International Conference on Systems, Man, and Cybernetics&lt;/secondary-title&gt;&lt;/titles&gt;&lt;dates&gt;&lt;year&gt;2015&lt;/year&gt;&lt;/dates&gt;&lt;publisher&gt;IEEE&lt;/publisher&gt;&lt;urls&gt;&lt;related-urls&gt;&lt;url&gt;https://ieeexplore.ieee.org/stamp/stamp.jsp?arnumber=7379518&lt;/url&gt;&lt;/related-urls&gt;&lt;/urls&gt;&lt;electronic-resource-num&gt; 10.1109/SMC.2015.386&lt;/electronic-resource-num&gt;&lt;/record&gt;&lt;/Cite&gt;&lt;/EndNote&gt;</w:instrText>
+      </w:r>
+      <w:r>
+        <w:rPr>
+          <w:rFonts w:ascii="Helvetica" w:hAnsi="Helvetica" w:cs="Helvetica"/>
+          <w:sz w:val="24"/>
+          <w:szCs w:val="24"/>
+        </w:rPr>
+        <w:fldChar w:fldCharType="separate"/>
+      </w:r>
+      <w:r>
+        <w:rPr>
+          <w:rFonts w:ascii="Helvetica" w:hAnsi="Helvetica" w:cs="Helvetica"/>
+          <w:noProof/>
+          <w:sz w:val="24"/>
+          <w:szCs w:val="24"/>
+        </w:rPr>
+        <w:t>[6]</w:t>
+      </w:r>
+      <w:r>
+        <w:rPr>
+          <w:rFonts w:ascii="Helvetica" w:hAnsi="Helvetica" w:cs="Helvetica"/>
+          <w:sz w:val="24"/>
+          <w:szCs w:val="24"/>
+        </w:rPr>
+        <w:fldChar w:fldCharType="end"/>
+      </w:r>
+      <w:r>
+        <w:rPr>
+          <w:rFonts w:ascii="Helvetica" w:hAnsi="Helvetica" w:cs="Helvetica"/>
+          <w:sz w:val="24"/>
+          <w:szCs w:val="24"/>
+        </w:rPr>
+        <w:t>, the designer just needs to frame the rules to give the output variable bounded for every bounded input which ensures that there is no unexpected behavior of the controller. The designer also needs to be extra careful while framing the rules because if one of the inputs doesn’t have any rules then the controller output will be unpredictable.</w:t>
       </w:r>
     </w:p>
     <w:p>
@@ -6808,7 +7396,7 @@
         </w:rPr>
         <w:t xml:space="preserve">The Fuzzy P controller was tested out for its responses for </w:t>
       </w:r>
-      <w:bookmarkStart w:id="48" w:name="page_5"/>
+      <w:bookmarkStart w:id="55" w:name="page_5"/>
       <w:r>
         <w:rPr>
           <w:rFonts w:ascii="Helvetica" w:hAnsi="Helvetica" w:cs="Helvetica"/>
@@ -6875,7 +7463,7 @@
         </w:rPr>
         <w:fldChar w:fldCharType="end"/>
       </w:r>
-      <w:bookmarkEnd w:id="48"/>
+      <w:bookmarkEnd w:id="55"/>
       <w:r>
         <w:rPr>
           <w:rFonts w:ascii="Helvetica" w:hAnsi="Helvetica" w:cs="Helvetica"/>
@@ -6919,7 +7507,64 @@
           <w:sz w:val="24"/>
           <w:szCs w:val="24"/>
         </w:rPr>
-        <w:t xml:space="preserve"> membership functions for the inputs and outputs of the controller. The rules of the fuzzy controller were framed using the following tabulation,</w:t>
+        <w:t xml:space="preserve"> membership functions</w:t>
+      </w:r>
+      <w:r>
+        <w:rPr>
+          <w:rFonts w:ascii="Helvetica" w:hAnsi="Helvetica" w:cs="Helvetica"/>
+          <w:sz w:val="24"/>
+          <w:szCs w:val="24"/>
+        </w:rPr>
+        <w:t xml:space="preserve"> </w:t>
+      </w:r>
+      <w:r>
+        <w:rPr>
+          <w:rFonts w:ascii="Helvetica" w:hAnsi="Helvetica" w:cs="Helvetica"/>
+          <w:sz w:val="24"/>
+          <w:szCs w:val="24"/>
+        </w:rPr>
+        <w:fldChar w:fldCharType="begin"/>
+      </w:r>
+      <w:r>
+        <w:rPr>
+          <w:rFonts w:ascii="Helvetica" w:hAnsi="Helvetica" w:cs="Helvetica"/>
+          <w:sz w:val="24"/>
+          <w:szCs w:val="24"/>
+        </w:rPr>
+        <w:instrText xml:space="preserve"> ADDIN EN.CITE &lt;EndNote&gt;&lt;Cite&gt;&lt;Author&gt;MathWorks&lt;/Author&gt;&lt;Year&gt;2018&lt;/Year&gt;&lt;RecNum&gt;40&lt;/RecNum&gt;&lt;DisplayText&gt;[7]&lt;/DisplayText&gt;&lt;record&gt;&lt;rec-number&gt;40&lt;/rec-number&gt;&lt;foreign-keys&gt;&lt;key app="EN" db-id="x5022555nfa5zceazvn5e5w4p9vtd2wf52zp" timestamp="1526075321"&gt;40&lt;/key&gt;&lt;/foreign-keys&gt;&lt;ref-type name="Web Page"&gt;12&lt;/ref-type&gt;&lt;contributors&gt;&lt;authors&gt;&lt;author&gt;MathWorks&lt;/author&gt;&lt;/authors&gt;&lt;/contributors&gt;&lt;titles&gt;&lt;title&gt;Matlab Documentation&lt;/title&gt;&lt;/titles&gt;&lt;dates&gt;&lt;year&gt;2018&lt;/year&gt;&lt;/dates&gt;&lt;urls&gt;&lt;related-urls&gt;&lt;url&gt;https://au.mathworks.com/help/&lt;/url&gt;&lt;/related-urls&gt;&lt;/urls&gt;&lt;/record&gt;&lt;/Cite&gt;&lt;/EndNote&gt;</w:instrText>
+      </w:r>
+      <w:r>
+        <w:rPr>
+          <w:rFonts w:ascii="Helvetica" w:hAnsi="Helvetica" w:cs="Helvetica"/>
+          <w:sz w:val="24"/>
+          <w:szCs w:val="24"/>
+        </w:rPr>
+        <w:fldChar w:fldCharType="separate"/>
+      </w:r>
+      <w:r>
+        <w:rPr>
+          <w:rFonts w:ascii="Helvetica" w:hAnsi="Helvetica" w:cs="Helvetica"/>
+          <w:noProof/>
+          <w:sz w:val="24"/>
+          <w:szCs w:val="24"/>
+        </w:rPr>
+        <w:t>[7]</w:t>
+      </w:r>
+      <w:r>
+        <w:rPr>
+          <w:rFonts w:ascii="Helvetica" w:hAnsi="Helvetica" w:cs="Helvetica"/>
+          <w:sz w:val="24"/>
+          <w:szCs w:val="24"/>
+        </w:rPr>
+        <w:fldChar w:fldCharType="end"/>
+      </w:r>
+      <w:r>
+        <w:rPr>
+          <w:rFonts w:ascii="Helvetica" w:hAnsi="Helvetica" w:cs="Helvetica"/>
+          <w:sz w:val="24"/>
+          <w:szCs w:val="24"/>
+        </w:rPr>
+        <w:t xml:space="preserve"> for the inputs and outputs of the controller. The rules of the fuzzy controller were framed using the following tabulation,</w:t>
       </w:r>
     </w:p>
     <w:tbl>
@@ -8512,7 +9157,7 @@
           <w:rFonts w:ascii="Helvetica" w:hAnsi="Helvetica" w:cs="Helvetica"/>
         </w:rPr>
       </w:pPr>
-      <w:bookmarkStart w:id="49" w:name="_Toc524785839"/>
+      <w:bookmarkStart w:id="56" w:name="_Toc524855238"/>
       <w:r>
         <w:rPr>
           <w:rFonts w:ascii="Helvetica" w:hAnsi="Helvetica" w:cs="Helvetica"/>
@@ -8520,7 +9165,7 @@
         <w:lastRenderedPageBreak/>
         <w:t>Discussions and Conclusions</w:t>
       </w:r>
-      <w:bookmarkEnd w:id="49"/>
+      <w:bookmarkEnd w:id="56"/>
     </w:p>
     <w:p>
       <w:pPr>
@@ -8539,7 +9184,7 @@
         </w:rPr>
         <w:t xml:space="preserve">To begin with the discussions, all the designed controllers show promising results. The results in </w:t>
       </w:r>
-      <w:bookmarkStart w:id="50" w:name="Appendix"/>
+      <w:bookmarkStart w:id="57" w:name="Appendix"/>
       <w:r>
         <w:rPr>
           <w:rFonts w:ascii="Helvetica" w:hAnsi="Helvetica" w:cs="Helvetica"/>
@@ -8614,7 +9259,7 @@
         </w:rPr>
         <w:t xml:space="preserve"> </w:t>
       </w:r>
-      <w:bookmarkEnd w:id="50"/>
+      <w:bookmarkEnd w:id="57"/>
       <w:r>
         <w:rPr>
           <w:rFonts w:ascii="Helvetica" w:hAnsi="Helvetica" w:cs="Helvetica"/>
@@ -8692,14 +9337,14 @@
           <w:rFonts w:ascii="Helvetica" w:hAnsi="Helvetica" w:cs="Helvetica"/>
         </w:rPr>
       </w:pPr>
-      <w:bookmarkStart w:id="51" w:name="_Toc524785840"/>
+      <w:bookmarkStart w:id="58" w:name="_Toc524855239"/>
       <w:r>
         <w:rPr>
           <w:rFonts w:ascii="Helvetica" w:hAnsi="Helvetica" w:cs="Helvetica"/>
         </w:rPr>
         <w:t>Stability</w:t>
       </w:r>
-      <w:bookmarkEnd w:id="51"/>
+      <w:bookmarkEnd w:id="58"/>
     </w:p>
     <w:p>
       <w:pPr>
@@ -9088,14 +9733,14 @@
           <w:rFonts w:ascii="Helvetica" w:hAnsi="Helvetica" w:cs="Helvetica"/>
         </w:rPr>
       </w:pPr>
-      <w:bookmarkStart w:id="52" w:name="_Toc524785841"/>
+      <w:bookmarkStart w:id="59" w:name="_Toc524855240"/>
       <w:r>
         <w:rPr>
           <w:rFonts w:ascii="Helvetica" w:hAnsi="Helvetica" w:cs="Helvetica"/>
         </w:rPr>
         <w:t>Robustness</w:t>
       </w:r>
-      <w:bookmarkEnd w:id="52"/>
+      <w:bookmarkEnd w:id="59"/>
     </w:p>
     <w:p>
       <w:pPr>
@@ -9386,14 +10031,14 @@
           <w:rFonts w:ascii="Helvetica" w:hAnsi="Helvetica" w:cs="Helvetica"/>
         </w:rPr>
       </w:pPr>
-      <w:bookmarkStart w:id="53" w:name="_Toc524785842"/>
+      <w:bookmarkStart w:id="60" w:name="_Toc524855241"/>
       <w:r>
         <w:rPr>
           <w:rFonts w:ascii="Helvetica" w:hAnsi="Helvetica" w:cs="Helvetica"/>
         </w:rPr>
         <w:t>Non-linearity</w:t>
       </w:r>
-      <w:bookmarkEnd w:id="53"/>
+      <w:bookmarkEnd w:id="60"/>
     </w:p>
     <w:p>
       <w:pPr>
@@ -9552,9 +10197,9 @@
           <w:rFonts w:ascii="Helvetica" w:hAnsi="Helvetica" w:cs="Helvetica"/>
         </w:rPr>
       </w:pPr>
-      <w:bookmarkStart w:id="54" w:name="_Toc524785843"/>
-      <w:bookmarkStart w:id="55" w:name="_Mathematical_Calculations"/>
-      <w:bookmarkEnd w:id="55"/>
+      <w:bookmarkStart w:id="61" w:name="_Mathematical_Calculations"/>
+      <w:bookmarkStart w:id="62" w:name="_Toc524855242"/>
+      <w:bookmarkEnd w:id="61"/>
       <w:r>
         <w:rPr>
           <w:rFonts w:ascii="Helvetica" w:hAnsi="Helvetica" w:cs="Helvetica"/>
@@ -9562,7 +10207,7 @@
         <w:lastRenderedPageBreak/>
         <w:t>Mathematical Calculations</w:t>
       </w:r>
-      <w:bookmarkEnd w:id="54"/>
+      <w:bookmarkEnd w:id="62"/>
     </w:p>
     <w:p>
       <w:pPr>
@@ -10291,15 +10936,7 @@
               <w:sz w:val="24"/>
               <w:szCs w:val="24"/>
             </w:rPr>
-            <m:t>=</m:t>
-          </m:r>
-          <m:r>
-            <w:rPr>
-              <w:rFonts w:ascii="Cambria Math" w:eastAsiaTheme="majorEastAsia" w:hAnsi="Cambria Math" w:cs="Helvetica"/>
-              <w:sz w:val="24"/>
-              <w:szCs w:val="24"/>
-            </w:rPr>
-            <m:t>v'</m:t>
+            <m:t>=v'</m:t>
           </m:r>
         </m:oMath>
       </m:oMathPara>
@@ -10618,23 +11255,7 @@
               <w:sz w:val="24"/>
               <w:szCs w:val="24"/>
             </w:rPr>
-            <m:t>(</m:t>
-          </m:r>
-          <m:r>
-            <w:rPr>
-              <w:rFonts w:ascii="Cambria Math" w:eastAsiaTheme="majorEastAsia" w:hAnsi="Cambria Math" w:cs="Helvetica"/>
-              <w:sz w:val="24"/>
-              <w:szCs w:val="24"/>
-            </w:rPr>
-            <m:t>v</m:t>
-          </m:r>
-          <m:r>
-            <w:rPr>
-              <w:rFonts w:ascii="Cambria Math" w:eastAsiaTheme="majorEastAsia" w:hAnsi="Cambria Math" w:cs="Helvetica"/>
-              <w:sz w:val="24"/>
-              <w:szCs w:val="24"/>
-            </w:rPr>
-            <m:t>-</m:t>
+            <m:t>(v-</m:t>
           </m:r>
           <m:sSup>
             <m:sSupPr>
@@ -11111,15 +11732,7 @@
                   <w:sz w:val="24"/>
                   <w:szCs w:val="24"/>
                 </w:rPr>
-                <m:t>ms</m:t>
-              </m:r>
-              <m:r>
-                <w:rPr>
-                  <w:rFonts w:ascii="Cambria Math" w:eastAsiaTheme="majorEastAsia" w:hAnsi="Cambria Math" w:cs="Helvetica"/>
-                  <w:sz w:val="24"/>
-                  <w:szCs w:val="24"/>
-                </w:rPr>
-                <m:t>+</m:t>
+                <m:t>ms+</m:t>
               </m:r>
               <m:r>
                 <w:rPr>
@@ -11628,9 +12241,9 @@
           <w:rFonts w:ascii="Helvetica" w:hAnsi="Helvetica" w:cs="Helvetica"/>
         </w:rPr>
       </w:pPr>
-      <w:bookmarkStart w:id="56" w:name="_Appendix:_Models_and"/>
-      <w:bookmarkStart w:id="57" w:name="_Toc524785844"/>
-      <w:bookmarkEnd w:id="56"/>
+      <w:bookmarkStart w:id="63" w:name="_Appendix:_Models_and"/>
+      <w:bookmarkStart w:id="64" w:name="_Toc524855243"/>
+      <w:bookmarkEnd w:id="63"/>
       <w:r>
         <w:rPr>
           <w:rFonts w:ascii="Helvetica" w:hAnsi="Helvetica" w:cs="Helvetica"/>
@@ -11644,7 +12257,7 @@
         </w:rPr>
         <w:t>ix: Models and Graphs</w:t>
       </w:r>
-      <w:bookmarkEnd w:id="57"/>
+      <w:bookmarkEnd w:id="64"/>
     </w:p>
     <w:p>
       <w:pPr>
@@ -11653,9 +12266,9 @@
           <w:rFonts w:ascii="Helvetica" w:hAnsi="Helvetica" w:cs="Helvetica"/>
         </w:rPr>
       </w:pPr>
-      <w:bookmarkStart w:id="58" w:name="_Toc524785845"/>
-      <w:bookmarkStart w:id="59" w:name="_Fuzzy_P_cruise"/>
-      <w:bookmarkEnd w:id="59"/>
+      <w:bookmarkStart w:id="65" w:name="_Fuzzy_P_cruise"/>
+      <w:bookmarkStart w:id="66" w:name="_Toc524855244"/>
+      <w:bookmarkEnd w:id="65"/>
       <w:r>
         <w:rPr>
           <w:rFonts w:ascii="Helvetica" w:hAnsi="Helvetica" w:cs="Helvetica"/>
@@ -11686,7 +12299,7 @@
         </w:rPr>
         <w:t>odel – Audi A4 2.0 TDI</w:t>
       </w:r>
-      <w:bookmarkEnd w:id="58"/>
+      <w:bookmarkEnd w:id="66"/>
     </w:p>
     <w:p>
       <w:pPr>
@@ -11695,7 +12308,8 @@
           <w:rFonts w:ascii="Helvetica" w:hAnsi="Helvetica" w:cs="Helvetica"/>
         </w:rPr>
       </w:pPr>
-      <w:bookmarkStart w:id="60" w:name="_Toc524785846"/>
+      <w:bookmarkStart w:id="67" w:name="_Toc524785846"/>
+      <w:bookmarkStart w:id="68" w:name="_Toc524855245"/>
       <w:r>
         <w:rPr>
           <w:noProof/>
@@ -11736,13 +12350,14 @@
           </wp:inline>
         </w:drawing>
       </w:r>
-      <w:bookmarkEnd w:id="60"/>
+      <w:bookmarkEnd w:id="67"/>
+      <w:bookmarkEnd w:id="68"/>
     </w:p>
     <w:p>
       <w:pPr>
         <w:pStyle w:val="Heading2"/>
       </w:pPr>
-      <w:bookmarkStart w:id="61" w:name="_Toc524785847"/>
+      <w:bookmarkStart w:id="69" w:name="_Toc524855246"/>
       <w:r>
         <w:rPr>
           <w:rFonts w:ascii="Helvetica" w:hAnsi="Helvetica" w:cs="Helvetica"/>
@@ -11779,7 +12394,7 @@
         </w:rPr>
         <w:t>Average car</w:t>
       </w:r>
-      <w:bookmarkEnd w:id="61"/>
+      <w:bookmarkEnd w:id="69"/>
     </w:p>
     <w:p>
       <w:r>
@@ -11827,7 +12442,7 @@
       <w:pPr>
         <w:pStyle w:val="Heading2"/>
       </w:pPr>
-      <w:bookmarkStart w:id="62" w:name="_Toc524785848"/>
+      <w:bookmarkStart w:id="70" w:name="_Toc524855247"/>
       <w:r>
         <w:rPr>
           <w:rFonts w:ascii="Helvetica" w:hAnsi="Helvetica" w:cs="Helvetica"/>
@@ -11929,13 +12544,16 @@
           </wp:inline>
         </w:drawing>
       </w:r>
-      <w:bookmarkEnd w:id="62"/>
+      <w:bookmarkEnd w:id="70"/>
     </w:p>
     <w:p>
       <w:pPr>
         <w:pStyle w:val="Heading2"/>
-      </w:pPr>
-      <w:bookmarkStart w:id="63" w:name="_Toc524785849"/>
+        <w:rPr>
+          <w:rFonts w:ascii="Helvetica" w:hAnsi="Helvetica" w:cs="Helvetica"/>
+        </w:rPr>
+      </w:pPr>
+      <w:bookmarkStart w:id="71" w:name="_Toc524855248"/>
       <w:r>
         <w:rPr>
           <w:rFonts w:ascii="Helvetica" w:hAnsi="Helvetica" w:cs="Helvetica"/>
@@ -11995,9 +12613,9 @@
           <w:noProof/>
         </w:rPr>
         <w:drawing>
-          <wp:inline distT="0" distB="0" distL="0" distR="0" wp14:anchorId="5D075C15" wp14:editId="0C005E76">
-            <wp:extent cx="8863330" cy="2240280"/>
-            <wp:effectExtent l="0" t="0" r="0" b="7620"/>
+          <wp:inline distT="0" distB="0" distL="0" distR="0" wp14:anchorId="5D075C15" wp14:editId="3D105075">
+            <wp:extent cx="8863330" cy="1988820"/>
+            <wp:effectExtent l="0" t="0" r="0" b="0"/>
             <wp:docPr id="47" name="Picture 47"/>
             <wp:cNvGraphicFramePr>
               <a:graphicFrameLocks xmlns:a="http://schemas.openxmlformats.org/drawingml/2006/main" noChangeAspect="1"/>
@@ -12018,7 +12636,7 @@
                   <pic:spPr>
                     <a:xfrm>
                       <a:off x="0" y="0"/>
-                      <a:ext cx="8863330" cy="2240280"/>
+                      <a:ext cx="8863330" cy="1988820"/>
                     </a:xfrm>
                     <a:prstGeom prst="rect">
                       <a:avLst/>
@@ -12030,8 +12648,29 @@
           </wp:inline>
         </w:drawing>
       </w:r>
-      <w:bookmarkStart w:id="64" w:name="_Toc524785850"/>
-      <w:bookmarkEnd w:id="63"/>
+      <w:bookmarkEnd w:id="71"/>
+    </w:p>
+    <w:p>
+      <w:hyperlink w:anchor="page_4" w:history="1">
+        <w:r>
+          <w:rPr>
+            <w:rStyle w:val="Hyperlink"/>
+          </w:rPr>
+          <w:t>Get back to pag</w:t>
+        </w:r>
+        <w:r>
+          <w:rPr>
+            <w:rStyle w:val="Hyperlink"/>
+          </w:rPr>
+          <w:t>e</w:t>
+        </w:r>
+        <w:r>
+          <w:rPr>
+            <w:rStyle w:val="Hyperlink"/>
+          </w:rPr>
+          <w:t xml:space="preserve"> 4</w:t>
+        </w:r>
+      </w:hyperlink>
     </w:p>
     <w:p>
       <w:pPr>
@@ -12129,6 +12768,7 @@
           <w:rFonts w:ascii="Helvetica" w:hAnsi="Helvetica" w:cs="Helvetica"/>
         </w:rPr>
       </w:pPr>
+      <w:bookmarkStart w:id="72" w:name="_Toc524855249"/>
       <w:r>
         <w:rPr>
           <w:rFonts w:ascii="Helvetica" w:hAnsi="Helvetica" w:cs="Helvetica"/>
@@ -12148,7 +12788,7 @@
         </w:rPr>
         <w:t>ler design for an average car</w:t>
       </w:r>
-      <w:bookmarkEnd w:id="64"/>
+      <w:bookmarkEnd w:id="72"/>
     </w:p>
     <w:p>
       <w:pPr>
@@ -12213,7 +12853,7 @@
           <w:rFonts w:ascii="Helvetica" w:hAnsi="Helvetica" w:cs="Helvetica"/>
         </w:rPr>
       </w:pPr>
-      <w:bookmarkStart w:id="65" w:name="_Toc524785851"/>
+      <w:bookmarkStart w:id="73" w:name="_Toc524855250"/>
       <w:r>
         <w:rPr>
           <w:rFonts w:ascii="Helvetica" w:hAnsi="Helvetica" w:cs="Helvetica"/>
@@ -12245,7 +12885,7 @@
         </w:rPr>
         <w:t xml:space="preserve"> (Triangular Membership functions)</w:t>
       </w:r>
-      <w:bookmarkEnd w:id="65"/>
+      <w:bookmarkEnd w:id="73"/>
     </w:p>
     <w:p>
       <w:pPr>
@@ -12411,7 +13051,7 @@
           <w:rFonts w:ascii="Helvetica" w:hAnsi="Helvetica" w:cs="Helvetica"/>
         </w:rPr>
       </w:pPr>
-      <w:bookmarkStart w:id="66" w:name="_Toc524785852"/>
+      <w:bookmarkStart w:id="74" w:name="_Toc524855251"/>
       <w:r>
         <w:rPr>
           <w:rFonts w:ascii="Helvetica" w:hAnsi="Helvetica" w:cs="Helvetica"/>
@@ -12449,7 +13089,7 @@
         </w:rPr>
         <w:t>(Gaussian Membership functions)</w:t>
       </w:r>
-      <w:bookmarkEnd w:id="66"/>
+      <w:bookmarkEnd w:id="74"/>
     </w:p>
     <w:p>
       <w:pPr>
@@ -12615,9 +13255,9 @@
           <w:rFonts w:ascii="Helvetica" w:hAnsi="Helvetica" w:cs="Helvetica"/>
         </w:rPr>
       </w:pPr>
-      <w:bookmarkStart w:id="67" w:name="_Toc524785853"/>
-      <w:bookmarkStart w:id="68" w:name="_Fuzzy_P_Controller_3"/>
-      <w:bookmarkEnd w:id="68"/>
+      <w:bookmarkStart w:id="75" w:name="_Fuzzy_P_Controller_3"/>
+      <w:bookmarkStart w:id="76" w:name="_Toc524855252"/>
+      <w:bookmarkEnd w:id="75"/>
       <w:r>
         <w:rPr>
           <w:rFonts w:ascii="Helvetica" w:hAnsi="Helvetica" w:cs="Helvetica"/>
@@ -12637,7 +13277,7 @@
         </w:rPr>
         <w:t xml:space="preserve"> (Gaussian Membership functions)</w:t>
       </w:r>
-      <w:bookmarkEnd w:id="67"/>
+      <w:bookmarkEnd w:id="76"/>
     </w:p>
     <w:p>
       <w:pPr>
@@ -12726,9 +13366,10 @@
           <w:szCs w:val="24"/>
         </w:rPr>
       </w:pPr>
-      <w:bookmarkStart w:id="69" w:name="_Toc524783426"/>
-      <w:bookmarkStart w:id="70" w:name="_Toc524783611"/>
-      <w:bookmarkStart w:id="71" w:name="_Toc524785854"/>
+      <w:bookmarkStart w:id="77" w:name="_Toc524783426"/>
+      <w:bookmarkStart w:id="78" w:name="_Toc524783611"/>
+      <w:bookmarkStart w:id="79" w:name="_Toc524785854"/>
+      <w:bookmarkStart w:id="80" w:name="_Toc524855253"/>
       <w:r>
         <w:rPr>
           <w:rStyle w:val="Heading3Char"/>
@@ -12773,9 +13414,10 @@
           </wp:inline>
         </w:drawing>
       </w:r>
-      <w:bookmarkEnd w:id="69"/>
-      <w:bookmarkEnd w:id="70"/>
-      <w:bookmarkEnd w:id="71"/>
+      <w:bookmarkEnd w:id="77"/>
+      <w:bookmarkEnd w:id="78"/>
+      <w:bookmarkEnd w:id="79"/>
+      <w:bookmarkEnd w:id="80"/>
     </w:p>
     <w:p>
       <w:pPr>
@@ -12784,9 +13426,9 @@
           <w:rFonts w:ascii="Helvetica" w:hAnsi="Helvetica" w:cs="Helvetica"/>
         </w:rPr>
       </w:pPr>
-      <w:bookmarkStart w:id="72" w:name="_Toc524785855"/>
-      <w:bookmarkStart w:id="73" w:name="_Fuzzy_P_Controller_2"/>
-      <w:bookmarkEnd w:id="73"/>
+      <w:bookmarkStart w:id="81" w:name="_Fuzzy_P_Controller_2"/>
+      <w:bookmarkStart w:id="82" w:name="_Toc524855254"/>
+      <w:bookmarkEnd w:id="81"/>
       <w:r>
         <w:rPr>
           <w:rFonts w:ascii="Helvetica" w:hAnsi="Helvetica" w:cs="Helvetica"/>
@@ -12794,7 +13436,7 @@
         <w:lastRenderedPageBreak/>
         <w:t>Fuzzy P Controller design for BMW 520D (Triangular Membership functions)</w:t>
       </w:r>
-      <w:bookmarkEnd w:id="72"/>
+      <w:bookmarkEnd w:id="82"/>
       <w:r>
         <w:rPr>
           <w:rFonts w:ascii="Helvetica" w:hAnsi="Helvetica" w:cs="Helvetica"/>
@@ -12917,9 +13559,10 @@
           <w:rFonts w:ascii="Helvetica" w:hAnsi="Helvetica" w:cs="Helvetica"/>
         </w:rPr>
       </w:pPr>
-      <w:bookmarkStart w:id="74" w:name="_Toc524783428"/>
-      <w:bookmarkStart w:id="75" w:name="_Toc524783613"/>
-      <w:bookmarkStart w:id="76" w:name="_Toc524785856"/>
+      <w:bookmarkStart w:id="83" w:name="_Toc524783428"/>
+      <w:bookmarkStart w:id="84" w:name="_Toc524783613"/>
+      <w:bookmarkStart w:id="85" w:name="_Toc524785856"/>
+      <w:bookmarkStart w:id="86" w:name="_Toc524855255"/>
       <w:r>
         <w:rPr>
           <w:rStyle w:val="Heading2Char"/>
@@ -12962,9 +13605,10 @@
           </wp:inline>
         </w:drawing>
       </w:r>
-      <w:bookmarkEnd w:id="74"/>
-      <w:bookmarkEnd w:id="75"/>
-      <w:bookmarkEnd w:id="76"/>
+      <w:bookmarkEnd w:id="83"/>
+      <w:bookmarkEnd w:id="84"/>
+      <w:bookmarkEnd w:id="85"/>
+      <w:bookmarkEnd w:id="86"/>
     </w:p>
     <w:p>
       <w:pPr>
@@ -13031,9 +13675,9 @@
           <w:rFonts w:ascii="Helvetica" w:hAnsi="Helvetica" w:cs="Helvetica"/>
         </w:rPr>
       </w:pPr>
-      <w:bookmarkStart w:id="77" w:name="_Toc524785857"/>
-      <w:bookmarkStart w:id="78" w:name="_Fuzzy_P_Controller"/>
-      <w:bookmarkEnd w:id="78"/>
+      <w:bookmarkStart w:id="87" w:name="_Fuzzy_P_Controller"/>
+      <w:bookmarkStart w:id="88" w:name="_Toc524855256"/>
+      <w:bookmarkEnd w:id="87"/>
       <w:r>
         <w:rPr>
           <w:rFonts w:ascii="Helvetica" w:hAnsi="Helvetica" w:cs="Helvetica"/>
@@ -13053,7 +13697,7 @@
         </w:rPr>
         <w:t xml:space="preserve"> (Triangular Membership functions)</w:t>
       </w:r>
-      <w:bookmarkEnd w:id="77"/>
+      <w:bookmarkEnd w:id="88"/>
       <w:r>
         <w:rPr>
           <w:rFonts w:ascii="Helvetica" w:hAnsi="Helvetica" w:cs="Helvetica"/>
@@ -13177,9 +13821,10 @@
           <w:rFonts w:ascii="Helvetica" w:hAnsi="Helvetica" w:cs="Helvetica"/>
         </w:rPr>
       </w:pPr>
-      <w:bookmarkStart w:id="79" w:name="_Toc524783430"/>
-      <w:bookmarkStart w:id="80" w:name="_Toc524783615"/>
-      <w:bookmarkStart w:id="81" w:name="_Toc524785858"/>
+      <w:bookmarkStart w:id="89" w:name="_Toc524783430"/>
+      <w:bookmarkStart w:id="90" w:name="_Toc524783615"/>
+      <w:bookmarkStart w:id="91" w:name="_Toc524785858"/>
+      <w:bookmarkStart w:id="92" w:name="_Toc524855257"/>
       <w:r>
         <w:rPr>
           <w:rStyle w:val="Heading2Char"/>
@@ -13222,9 +13867,10 @@
           </wp:inline>
         </w:drawing>
       </w:r>
-      <w:bookmarkEnd w:id="79"/>
-      <w:bookmarkEnd w:id="80"/>
-      <w:bookmarkEnd w:id="81"/>
+      <w:bookmarkEnd w:id="89"/>
+      <w:bookmarkEnd w:id="90"/>
+      <w:bookmarkEnd w:id="91"/>
+      <w:bookmarkEnd w:id="92"/>
     </w:p>
     <w:p>
       <w:pPr>
@@ -13241,9 +13887,9 @@
           <w:rFonts w:ascii="Helvetica" w:hAnsi="Helvetica" w:cs="Helvetica"/>
         </w:rPr>
       </w:pPr>
-      <w:bookmarkStart w:id="82" w:name="_Toc524785859"/>
-      <w:bookmarkStart w:id="83" w:name="_Fuzzy_P_Controller_1"/>
-      <w:bookmarkEnd w:id="83"/>
+      <w:bookmarkStart w:id="93" w:name="_Fuzzy_P_Controller_1"/>
+      <w:bookmarkStart w:id="94" w:name="_Toc524855258"/>
+      <w:bookmarkEnd w:id="93"/>
       <w:r>
         <w:rPr>
           <w:rFonts w:ascii="Helvetica" w:hAnsi="Helvetica" w:cs="Helvetica"/>
@@ -13275,7 +13921,7 @@
         </w:rPr>
         <w:t xml:space="preserve"> Membership functions)</w:t>
       </w:r>
-      <w:bookmarkEnd w:id="82"/>
+      <w:bookmarkEnd w:id="94"/>
       <w:r>
         <w:rPr>
           <w:rFonts w:ascii="Helvetica" w:hAnsi="Helvetica" w:cs="Helvetica"/>
@@ -13292,7 +13938,7 @@
           <w:szCs w:val="24"/>
         </w:rPr>
       </w:pPr>
-      <w:bookmarkStart w:id="84" w:name="_Hlk524270227"/>
+      <w:bookmarkStart w:id="95" w:name="_Hlk524270227"/>
       <w:r>
         <w:rPr>
           <w:rFonts w:ascii="Helvetica" w:hAnsi="Helvetica" w:cs="Helvetica"/>
@@ -13301,7 +13947,7 @@
         </w:rPr>
         <w:t>Flat road scenario</w:t>
       </w:r>
-      <w:bookmarkEnd w:id="84"/>
+      <w:bookmarkEnd w:id="95"/>
     </w:p>
     <w:p>
       <w:r>
@@ -13372,10 +14018,11 @@
           <w:rFonts w:ascii="Helvetica" w:hAnsi="Helvetica" w:cs="Helvetica"/>
         </w:rPr>
       </w:pPr>
-      <w:bookmarkStart w:id="85" w:name="_Toc524437946"/>
-      <w:bookmarkStart w:id="86" w:name="_Toc524783432"/>
-      <w:bookmarkStart w:id="87" w:name="_Toc524783617"/>
-      <w:bookmarkStart w:id="88" w:name="_Toc524785860"/>
+      <w:bookmarkStart w:id="96" w:name="_Toc524437946"/>
+      <w:bookmarkStart w:id="97" w:name="_Toc524783432"/>
+      <w:bookmarkStart w:id="98" w:name="_Toc524783617"/>
+      <w:bookmarkStart w:id="99" w:name="_Toc524785860"/>
+      <w:bookmarkStart w:id="100" w:name="_Toc524855259"/>
       <w:r>
         <w:rPr>
           <w:rStyle w:val="Heading2Char"/>
@@ -13418,10 +14065,11 @@
           </wp:inline>
         </w:drawing>
       </w:r>
-      <w:bookmarkEnd w:id="85"/>
-      <w:bookmarkEnd w:id="86"/>
-      <w:bookmarkEnd w:id="87"/>
-      <w:bookmarkEnd w:id="88"/>
+      <w:bookmarkEnd w:id="96"/>
+      <w:bookmarkEnd w:id="97"/>
+      <w:bookmarkEnd w:id="98"/>
+      <w:bookmarkEnd w:id="99"/>
+      <w:bookmarkEnd w:id="100"/>
     </w:p>
     <w:p>
       <w:pPr>
@@ -13438,7 +14086,7 @@
           <w:rFonts w:ascii="Helvetica" w:hAnsi="Helvetica" w:cs="Helvetica"/>
         </w:rPr>
       </w:pPr>
-      <w:bookmarkStart w:id="89" w:name="_Toc524785861"/>
+      <w:bookmarkStart w:id="101" w:name="_Toc524855260"/>
       <w:r>
         <w:rPr>
           <w:rStyle w:val="Heading2Char"/>
@@ -13447,7 +14095,7 @@
         <w:lastRenderedPageBreak/>
         <w:t>PID Controller in average car</w:t>
       </w:r>
-      <w:bookmarkEnd w:id="89"/>
+      <w:bookmarkEnd w:id="101"/>
       <w:r>
         <w:rPr>
           <w:rStyle w:val="Heading2Char"/>
@@ -13829,8 +14477,8 @@
           <w:rFonts w:ascii="Helvetica" w:hAnsi="Helvetica" w:cs="Helvetica"/>
         </w:rPr>
       </w:pPr>
-      <w:bookmarkStart w:id="90" w:name="_Toc524785862"/>
-      <w:bookmarkStart w:id="91" w:name="PID_BMW_Response"/>
+      <w:bookmarkStart w:id="102" w:name="PID_BMW_Response"/>
+      <w:bookmarkStart w:id="103" w:name="_Toc524855261"/>
       <w:r>
         <w:rPr>
           <w:rStyle w:val="Heading2Char"/>
@@ -13846,7 +14494,7 @@
         </w:rPr>
         <w:t>design for BMW 520D</w:t>
       </w:r>
-      <w:bookmarkEnd w:id="90"/>
+      <w:bookmarkEnd w:id="103"/>
       <w:r>
         <w:rPr>
           <w:rStyle w:val="Heading2Char"/>
@@ -13855,7 +14503,7 @@
         <w:t xml:space="preserve"> </w:t>
       </w:r>
     </w:p>
-    <w:bookmarkEnd w:id="91"/>
+    <w:bookmarkEnd w:id="102"/>
     <w:p>
       <w:pPr>
         <w:rPr>
@@ -14110,8 +14758,8 @@
           <w:rFonts w:ascii="Helvetica" w:hAnsi="Helvetica" w:cs="Helvetica"/>
         </w:rPr>
       </w:pPr>
-      <w:bookmarkStart w:id="92" w:name="_Toc524785863"/>
-      <w:bookmarkStart w:id="93" w:name="PID_Audi_Response"/>
+      <w:bookmarkStart w:id="104" w:name="PID_Audi_Response"/>
+      <w:bookmarkStart w:id="105" w:name="_Toc524855262"/>
       <w:r>
         <w:rPr>
           <w:rStyle w:val="Heading2Char"/>
@@ -14134,7 +14782,7 @@
         </w:rPr>
         <w:t>Audi A4 2.0 TDI</w:t>
       </w:r>
-      <w:bookmarkEnd w:id="92"/>
+      <w:bookmarkEnd w:id="105"/>
       <w:r>
         <w:rPr>
           <w:rStyle w:val="Heading2Char"/>
@@ -14143,7 +14791,7 @@
         <w:t xml:space="preserve"> </w:t>
       </w:r>
     </w:p>
-    <w:bookmarkEnd w:id="93"/>
+    <w:bookmarkEnd w:id="104"/>
     <w:p>
       <w:pPr>
         <w:rPr>
@@ -14464,7 +15112,7 @@
           <w:rFonts w:ascii="Helvetica" w:hAnsi="Helvetica" w:cs="Helvetica"/>
         </w:rPr>
       </w:pPr>
-      <w:bookmarkStart w:id="94" w:name="_Toc524785864"/>
+      <w:bookmarkStart w:id="106" w:name="_Toc524855263"/>
       <w:r>
         <w:rPr>
           <w:rFonts w:ascii="Helvetica" w:hAnsi="Helvetica" w:cs="Helvetica"/>
@@ -14472,7 +15120,7 @@
         <w:lastRenderedPageBreak/>
         <w:t>PD Controller design for an average car</w:t>
       </w:r>
-      <w:bookmarkEnd w:id="94"/>
+      <w:bookmarkEnd w:id="106"/>
     </w:p>
     <w:p>
       <w:pPr>
@@ -14670,8 +15318,8 @@
           <w:rFonts w:ascii="Helvetica" w:hAnsi="Helvetica" w:cs="Helvetica"/>
         </w:rPr>
       </w:pPr>
-      <w:bookmarkStart w:id="95" w:name="_Toc524785865"/>
-      <w:bookmarkStart w:id="96" w:name="PD_BMW_Response"/>
+      <w:bookmarkStart w:id="107" w:name="PD_BMW_Response"/>
+      <w:bookmarkStart w:id="108" w:name="_Toc524855264"/>
       <w:r>
         <w:rPr>
           <w:rStyle w:val="Heading2Char"/>
@@ -14700,9 +15348,9 @@
         </w:rPr>
         <w:t xml:space="preserve"> 520d</w:t>
       </w:r>
-      <w:bookmarkEnd w:id="95"/>
-    </w:p>
-    <w:bookmarkEnd w:id="96"/>
+      <w:bookmarkEnd w:id="108"/>
+    </w:p>
+    <w:bookmarkEnd w:id="107"/>
     <w:p>
       <w:pPr>
         <w:rPr>
@@ -14900,10 +15548,11 @@
           <w:rFonts w:ascii="Helvetica" w:hAnsi="Helvetica" w:cs="Helvetica"/>
         </w:rPr>
       </w:pPr>
-      <w:bookmarkStart w:id="97" w:name="_Toc524437952"/>
-      <w:bookmarkStart w:id="98" w:name="_Toc524783438"/>
-      <w:bookmarkStart w:id="99" w:name="_Toc524783623"/>
-      <w:bookmarkStart w:id="100" w:name="_Toc524785866"/>
+      <w:bookmarkStart w:id="109" w:name="_Toc524437952"/>
+      <w:bookmarkStart w:id="110" w:name="_Toc524783438"/>
+      <w:bookmarkStart w:id="111" w:name="_Toc524783623"/>
+      <w:bookmarkStart w:id="112" w:name="_Toc524785866"/>
+      <w:bookmarkStart w:id="113" w:name="_Toc524855265"/>
       <w:r>
         <w:rPr>
           <w:rStyle w:val="Heading2Char"/>
@@ -14946,10 +15595,11 @@
           </wp:inline>
         </w:drawing>
       </w:r>
-      <w:bookmarkEnd w:id="97"/>
-      <w:bookmarkEnd w:id="98"/>
-      <w:bookmarkEnd w:id="99"/>
-      <w:bookmarkEnd w:id="100"/>
+      <w:bookmarkEnd w:id="109"/>
+      <w:bookmarkEnd w:id="110"/>
+      <w:bookmarkEnd w:id="111"/>
+      <w:bookmarkEnd w:id="112"/>
+      <w:bookmarkEnd w:id="113"/>
     </w:p>
     <w:p>
       <w:pPr>
@@ -14966,7 +15616,7 @@
           <w:rFonts w:ascii="Helvetica" w:hAnsi="Helvetica" w:cs="Helvetica"/>
         </w:rPr>
       </w:pPr>
-      <w:bookmarkStart w:id="101" w:name="_Toc524785867"/>
+      <w:bookmarkStart w:id="114" w:name="_Toc524855266"/>
       <w:r>
         <w:rPr>
           <w:rStyle w:val="Heading2Char"/>
@@ -14982,7 +15632,7 @@
         </w:rPr>
         <w:t>design for Audi A4 2.0 TDI</w:t>
       </w:r>
-      <w:bookmarkEnd w:id="101"/>
+      <w:bookmarkEnd w:id="114"/>
       <w:r>
         <w:rPr>
           <w:rStyle w:val="Heading2Char"/>
@@ -15254,8 +15904,367 @@
         </w:r>
       </w:hyperlink>
     </w:p>
+    <w:p>
+      <w:pPr>
+        <w:sectPr>
+          <w:pgSz w:w="16838" w:h="11906" w:orient="landscape"/>
+          <w:pgMar w:top="1440" w:right="1440" w:bottom="1440" w:left="1440" w:header="708" w:footer="708" w:gutter="0"/>
+          <w:cols w:space="708"/>
+          <w:docGrid w:linePitch="360"/>
+        </w:sectPr>
+      </w:pPr>
+    </w:p>
+    <w:p>
+      <w:pPr>
+        <w:pStyle w:val="Heading1"/>
+        <w:rPr>
+          <w:rFonts w:ascii="Helvetica" w:hAnsi="Helvetica" w:cs="Helvetica"/>
+        </w:rPr>
+      </w:pPr>
+      <w:bookmarkStart w:id="115" w:name="_Toc524855267"/>
+      <w:r>
+        <w:rPr>
+          <w:rFonts w:ascii="Helvetica" w:hAnsi="Helvetica" w:cs="Helvetica"/>
+        </w:rPr>
+        <w:lastRenderedPageBreak/>
+        <w:t>References</w:t>
+      </w:r>
+      <w:bookmarkEnd w:id="115"/>
+      <w:r>
+        <w:rPr>
+          <w:rFonts w:ascii="Helvetica" w:hAnsi="Helvetica" w:cs="Helvetica"/>
+        </w:rPr>
+        <w:t xml:space="preserve"> </w:t>
+      </w:r>
+    </w:p>
+    <w:p>
+      <w:pPr>
+        <w:pStyle w:val="EndNoteBibliography"/>
+        <w:spacing w:after="0"/>
+        <w:ind w:left="720" w:hanging="720"/>
+        <w:rPr>
+          <w:rFonts w:ascii="Helvetica" w:hAnsi="Helvetica" w:cs="Helvetica"/>
+          <w:sz w:val="24"/>
+          <w:szCs w:val="24"/>
+        </w:rPr>
+      </w:pPr>
+      <w:r>
+        <w:rPr>
+          <w:rFonts w:ascii="Helvetica" w:hAnsi="Helvetica" w:cs="Helvetica"/>
+          <w:sz w:val="24"/>
+          <w:szCs w:val="24"/>
+        </w:rPr>
+        <w:fldChar w:fldCharType="begin"/>
+      </w:r>
+      <w:r>
+        <w:rPr>
+          <w:rFonts w:ascii="Helvetica" w:hAnsi="Helvetica" w:cs="Helvetica"/>
+          <w:sz w:val="24"/>
+          <w:szCs w:val="24"/>
+        </w:rPr>
+        <w:instrText xml:space="preserve"> ADDIN EN.REFLIST </w:instrText>
+      </w:r>
+      <w:r>
+        <w:rPr>
+          <w:rFonts w:ascii="Helvetica" w:hAnsi="Helvetica" w:cs="Helvetica"/>
+          <w:sz w:val="24"/>
+          <w:szCs w:val="24"/>
+        </w:rPr>
+        <w:fldChar w:fldCharType="separate"/>
+      </w:r>
+      <w:r>
+        <w:rPr>
+          <w:rFonts w:ascii="Helvetica" w:hAnsi="Helvetica" w:cs="Helvetica"/>
+          <w:sz w:val="24"/>
+          <w:szCs w:val="24"/>
+        </w:rPr>
+        <w:t>[1]</w:t>
+      </w:r>
+      <w:r>
+        <w:rPr>
+          <w:rFonts w:ascii="Helvetica" w:hAnsi="Helvetica" w:cs="Helvetica"/>
+          <w:sz w:val="24"/>
+          <w:szCs w:val="24"/>
+        </w:rPr>
+        <w:tab/>
+        <w:t>BMW, "The BMW Series 5 Sedan - Specifications," ed, 2017.</w:t>
+      </w:r>
+    </w:p>
+    <w:p>
+      <w:pPr>
+        <w:pStyle w:val="EndNoteBibliography"/>
+        <w:spacing w:after="0"/>
+        <w:ind w:left="720" w:hanging="720"/>
+        <w:rPr>
+          <w:rFonts w:ascii="Helvetica" w:hAnsi="Helvetica" w:cs="Helvetica"/>
+          <w:sz w:val="24"/>
+          <w:szCs w:val="24"/>
+        </w:rPr>
+      </w:pPr>
+      <w:r>
+        <w:rPr>
+          <w:rFonts w:ascii="Helvetica" w:hAnsi="Helvetica" w:cs="Helvetica"/>
+          <w:sz w:val="24"/>
+          <w:szCs w:val="24"/>
+        </w:rPr>
+        <w:t>[2]</w:t>
+      </w:r>
+      <w:r>
+        <w:rPr>
+          <w:rFonts w:ascii="Helvetica" w:hAnsi="Helvetica" w:cs="Helvetica"/>
+          <w:sz w:val="24"/>
+          <w:szCs w:val="24"/>
+        </w:rPr>
+        <w:tab/>
+        <w:t>Audi, "Audi A4 Specifications guide," ed, 2017.</w:t>
+      </w:r>
+    </w:p>
+    <w:p>
+      <w:pPr>
+        <w:pStyle w:val="EndNoteBibliography"/>
+        <w:spacing w:after="0"/>
+        <w:ind w:left="720" w:hanging="720"/>
+        <w:rPr>
+          <w:rFonts w:ascii="Helvetica" w:hAnsi="Helvetica" w:cs="Helvetica"/>
+          <w:sz w:val="24"/>
+          <w:szCs w:val="24"/>
+        </w:rPr>
+      </w:pPr>
+      <w:r>
+        <w:rPr>
+          <w:rFonts w:ascii="Helvetica" w:hAnsi="Helvetica" w:cs="Helvetica"/>
+          <w:sz w:val="24"/>
+          <w:szCs w:val="24"/>
+        </w:rPr>
+        <w:t>[3]</w:t>
+      </w:r>
+      <w:r>
+        <w:rPr>
+          <w:rFonts w:ascii="Helvetica" w:hAnsi="Helvetica" w:cs="Helvetica"/>
+          <w:sz w:val="24"/>
+          <w:szCs w:val="24"/>
+        </w:rPr>
+        <w:tab/>
+        <w:t>J. Smuts, "Ziegler-Nichols Closed-Loop Tuning Method ", ed, 2010.</w:t>
+      </w:r>
+    </w:p>
+    <w:p>
+      <w:pPr>
+        <w:pStyle w:val="EndNoteBibliography"/>
+        <w:spacing w:after="0"/>
+        <w:ind w:left="720" w:hanging="720"/>
+        <w:rPr>
+          <w:rFonts w:ascii="Helvetica" w:hAnsi="Helvetica" w:cs="Helvetica"/>
+          <w:sz w:val="24"/>
+          <w:szCs w:val="24"/>
+        </w:rPr>
+      </w:pPr>
+      <w:r>
+        <w:rPr>
+          <w:rFonts w:ascii="Helvetica" w:hAnsi="Helvetica" w:cs="Helvetica"/>
+          <w:sz w:val="24"/>
+          <w:szCs w:val="24"/>
+        </w:rPr>
+        <w:t>[4]</w:t>
+      </w:r>
+      <w:r>
+        <w:rPr>
+          <w:rFonts w:ascii="Helvetica" w:hAnsi="Helvetica" w:cs="Helvetica"/>
+          <w:sz w:val="24"/>
+          <w:szCs w:val="24"/>
+        </w:rPr>
+        <w:tab/>
+        <w:t xml:space="preserve">Karl J. Åström, Richard M. Murray, </w:t>
+      </w:r>
+      <w:r>
+        <w:rPr>
+          <w:rFonts w:ascii="Helvetica" w:hAnsi="Helvetica" w:cs="Helvetica"/>
+          <w:i/>
+          <w:sz w:val="24"/>
+          <w:szCs w:val="24"/>
+        </w:rPr>
+        <w:t xml:space="preserve">Feedback Systems -- An Introduction for Scientists and Engineers </w:t>
+      </w:r>
+      <w:r>
+        <w:rPr>
+          <w:rFonts w:ascii="Helvetica" w:hAnsi="Helvetica" w:cs="Helvetica"/>
+          <w:sz w:val="24"/>
+          <w:szCs w:val="24"/>
+        </w:rPr>
+        <w:t>Second ed. 2008.</w:t>
+      </w:r>
+    </w:p>
+    <w:p>
+      <w:pPr>
+        <w:pStyle w:val="EndNoteBibliography"/>
+        <w:spacing w:after="0"/>
+        <w:ind w:left="720" w:hanging="720"/>
+        <w:rPr>
+          <w:rFonts w:ascii="Helvetica" w:hAnsi="Helvetica" w:cs="Helvetica"/>
+          <w:sz w:val="24"/>
+          <w:szCs w:val="24"/>
+        </w:rPr>
+      </w:pPr>
+      <w:r>
+        <w:rPr>
+          <w:rFonts w:ascii="Helvetica" w:hAnsi="Helvetica" w:cs="Helvetica"/>
+          <w:sz w:val="24"/>
+          <w:szCs w:val="24"/>
+        </w:rPr>
+        <w:t>[5]</w:t>
+      </w:r>
+      <w:r>
+        <w:rPr>
+          <w:rFonts w:ascii="Helvetica" w:hAnsi="Helvetica" w:cs="Helvetica"/>
+          <w:sz w:val="24"/>
+          <w:szCs w:val="24"/>
+        </w:rPr>
+        <w:tab/>
+        <w:t>C. Hardy, "The Basics of Tuning PID Loops ", ed, 2014.</w:t>
+      </w:r>
+    </w:p>
+    <w:p>
+      <w:pPr>
+        <w:pStyle w:val="EndNoteBibliography"/>
+        <w:spacing w:after="0"/>
+        <w:ind w:left="720" w:hanging="720"/>
+        <w:rPr>
+          <w:rFonts w:ascii="Helvetica" w:hAnsi="Helvetica" w:cs="Helvetica"/>
+          <w:sz w:val="24"/>
+          <w:szCs w:val="24"/>
+        </w:rPr>
+      </w:pPr>
+      <w:r>
+        <w:rPr>
+          <w:rFonts w:ascii="Helvetica" w:hAnsi="Helvetica" w:cs="Helvetica"/>
+          <w:sz w:val="24"/>
+          <w:szCs w:val="24"/>
+        </w:rPr>
+        <w:t>[6]</w:t>
+      </w:r>
+      <w:r>
+        <w:rPr>
+          <w:rFonts w:ascii="Helvetica" w:hAnsi="Helvetica" w:cs="Helvetica"/>
+          <w:sz w:val="24"/>
+          <w:szCs w:val="24"/>
+        </w:rPr>
+        <w:tab/>
+        <w:t xml:space="preserve">C. L. Hassan Asere, Ruting Jia, "Cruise Control Design Using Fuzzy Logic Controller," presented at the IEEE International Conference on Systems, Man, and Cybernetics, 2015. Available: </w:t>
+      </w:r>
+      <w:hyperlink r:id="rId49" w:history="1">
+        <w:r>
+          <w:rPr>
+            <w:rStyle w:val="Hyperlink"/>
+            <w:rFonts w:ascii="Helvetica" w:hAnsi="Helvetica" w:cs="Helvetica"/>
+            <w:sz w:val="24"/>
+            <w:szCs w:val="24"/>
+          </w:rPr>
+          <w:t>https://ieeexplore.ieee.org/stamp/stamp.jsp?arnumber=7379518</w:t>
+        </w:r>
+      </w:hyperlink>
+    </w:p>
+    <w:p>
+      <w:pPr>
+        <w:pStyle w:val="EndNoteBibliography"/>
+        <w:ind w:left="720" w:hanging="720"/>
+        <w:rPr>
+          <w:rFonts w:ascii="Helvetica" w:hAnsi="Helvetica" w:cs="Helvetica"/>
+          <w:sz w:val="24"/>
+          <w:szCs w:val="24"/>
+        </w:rPr>
+      </w:pPr>
+      <w:r>
+        <w:rPr>
+          <w:rFonts w:ascii="Helvetica" w:hAnsi="Helvetica" w:cs="Helvetica"/>
+          <w:sz w:val="24"/>
+          <w:szCs w:val="24"/>
+        </w:rPr>
+        <w:t>[7]</w:t>
+      </w:r>
+      <w:r>
+        <w:rPr>
+          <w:rFonts w:ascii="Helvetica" w:hAnsi="Helvetica" w:cs="Helvetica"/>
+          <w:sz w:val="24"/>
+          <w:szCs w:val="24"/>
+        </w:rPr>
+        <w:tab/>
+        <w:t xml:space="preserve">MathWorks. (2018). </w:t>
+      </w:r>
+      <w:r>
+        <w:rPr>
+          <w:rFonts w:ascii="Helvetica" w:hAnsi="Helvetica" w:cs="Helvetica"/>
+          <w:i/>
+          <w:sz w:val="24"/>
+          <w:szCs w:val="24"/>
+        </w:rPr>
+        <w:t>Matlab Documentation</w:t>
+      </w:r>
+      <w:r>
+        <w:rPr>
+          <w:rFonts w:ascii="Helvetica" w:hAnsi="Helvetica" w:cs="Helvetica"/>
+          <w:sz w:val="24"/>
+          <w:szCs w:val="24"/>
+        </w:rPr>
+        <w:t xml:space="preserve">. Available: </w:t>
+      </w:r>
+      <w:hyperlink r:id="rId50" w:history="1">
+        <w:r>
+          <w:rPr>
+            <w:rStyle w:val="Hyperlink"/>
+            <w:rFonts w:ascii="Helvetica" w:hAnsi="Helvetica" w:cs="Helvetica"/>
+            <w:sz w:val="24"/>
+            <w:szCs w:val="24"/>
+          </w:rPr>
+          <w:t>https://au.mathworks.com/help/</w:t>
+        </w:r>
+      </w:hyperlink>
+    </w:p>
+    <w:p>
+      <w:pPr>
+        <w:rPr>
+          <w:rFonts w:ascii="Helvetica" w:hAnsi="Helvetica" w:cs="Helvetica"/>
+          <w:sz w:val="24"/>
+          <w:szCs w:val="24"/>
+        </w:rPr>
+      </w:pPr>
+      <w:r>
+        <w:rPr>
+          <w:rFonts w:ascii="Helvetica" w:hAnsi="Helvetica" w:cs="Helvetica"/>
+          <w:sz w:val="24"/>
+          <w:szCs w:val="24"/>
+        </w:rPr>
+        <w:fldChar w:fldCharType="end"/>
+      </w:r>
+      <w:r>
+        <w:rPr>
+          <w:rFonts w:ascii="Helvetica" w:hAnsi="Helvetica" w:cs="Helvetica"/>
+          <w:sz w:val="24"/>
+          <w:szCs w:val="24"/>
+        </w:rPr>
+        <w:t>[8]</w:t>
+      </w:r>
+      <w:r>
+        <w:rPr>
+          <w:rFonts w:ascii="Helvetica" w:hAnsi="Helvetica" w:cs="Helvetica"/>
+          <w:sz w:val="24"/>
+          <w:szCs w:val="24"/>
+        </w:rPr>
+        <w:tab/>
+      </w:r>
+      <w:hyperlink r:id="rId51" w:history="1">
+        <w:r>
+          <w:rPr>
+            <w:rStyle w:val="Hyperlink"/>
+            <w:rFonts w:ascii="Helvetica" w:hAnsi="Helvetica" w:cs="Helvetica"/>
+            <w:sz w:val="24"/>
+            <w:szCs w:val="24"/>
+          </w:rPr>
+          <w:t>https://github.com/harish-kp/cruise-control-design</w:t>
+        </w:r>
+      </w:hyperlink>
+    </w:p>
     <w:sectPr>
-      <w:pgSz w:w="16838" w:h="11906" w:orient="landscape"/>
+      <w:pgSz w:w="11906" w:h="16838"/>
       <w:pgMar w:top="1440" w:right="1440" w:bottom="1440" w:left="1440" w:header="708" w:footer="708" w:gutter="0"/>
       <w:cols w:space="708"/>
       <w:docGrid w:linePitch="360"/>
@@ -16187,7 +17196,6 @@
   <w:style w:type="character" w:default="1" w:styleId="DefaultParagraphFont">
     <w:name w:val="Default Paragraph Font"/>
     <w:uiPriority w:val="1"/>
-    <w:semiHidden/>
     <w:unhideWhenUsed/>
   </w:style>
   <w:style w:type="table" w:default="1" w:styleId="TableNormal">
@@ -16644,6 +17652,56 @@
       <w:contextualSpacing/>
     </w:pPr>
   </w:style>
+  <w:style w:type="paragraph" w:customStyle="1" w:styleId="EndNoteBibliographyTitle">
+    <w:name w:val="EndNote Bibliography Title"/>
+    <w:basedOn w:val="Normal"/>
+    <w:link w:val="EndNoteBibliographyTitleChar"/>
+    <w:rsid w:val="000471CB"/>
+    <w:pPr>
+      <w:spacing w:after="0"/>
+      <w:jc w:val="center"/>
+    </w:pPr>
+    <w:rPr>
+      <w:rFonts w:cs="Arial"/>
+      <w:noProof/>
+    </w:rPr>
+  </w:style>
+  <w:style w:type="character" w:customStyle="1" w:styleId="EndNoteBibliographyTitleChar">
+    <w:name w:val="EndNote Bibliography Title Char"/>
+    <w:basedOn w:val="DefaultParagraphFont"/>
+    <w:link w:val="EndNoteBibliographyTitle"/>
+    <w:rsid w:val="000471CB"/>
+    <w:rPr>
+      <w:rFonts w:ascii="Arial" w:eastAsia="Times New Roman" w:hAnsi="Arial" w:cs="Arial"/>
+      <w:noProof/>
+      <w:sz w:val="20"/>
+      <w:szCs w:val="22"/>
+      <w:lang w:val="en-US" w:bidi="en-US"/>
+    </w:rPr>
+  </w:style>
+  <w:style w:type="paragraph" w:customStyle="1" w:styleId="EndNoteBibliography">
+    <w:name w:val="EndNote Bibliography"/>
+    <w:basedOn w:val="Normal"/>
+    <w:link w:val="EndNoteBibliographyChar"/>
+    <w:rsid w:val="000471CB"/>
+    <w:rPr>
+      <w:rFonts w:cs="Arial"/>
+      <w:noProof/>
+    </w:rPr>
+  </w:style>
+  <w:style w:type="character" w:customStyle="1" w:styleId="EndNoteBibliographyChar">
+    <w:name w:val="EndNote Bibliography Char"/>
+    <w:basedOn w:val="DefaultParagraphFont"/>
+    <w:link w:val="EndNoteBibliography"/>
+    <w:rsid w:val="000471CB"/>
+    <w:rPr>
+      <w:rFonts w:ascii="Arial" w:eastAsia="Times New Roman" w:hAnsi="Arial" w:cs="Arial"/>
+      <w:noProof/>
+      <w:sz w:val="20"/>
+      <w:szCs w:val="22"/>
+      <w:lang w:val="en-US" w:bidi="en-US"/>
+    </w:rPr>
+  </w:style>
 </w:styles>
 </file>
 
@@ -16947,7 +18005,7 @@
 </file>
 
 <file path=customXml/itemProps1.xml><?xml version="1.0" encoding="utf-8"?>
-<ds:datastoreItem xmlns:ds="http://schemas.openxmlformats.org/officeDocument/2006/customXml" ds:itemID="{7A0434C1-9B5F-45FD-9371-DA7A3A709832}">
+<ds:datastoreItem xmlns:ds="http://schemas.openxmlformats.org/officeDocument/2006/customXml" ds:itemID="{D540C01F-DF54-4C11-B71D-A3FF68436171}">
   <ds:schemaRefs>
     <ds:schemaRef ds:uri="http://schemas.openxmlformats.org/officeDocument/2006/bibliography"/>
   </ds:schemaRefs>

</xml_diff>